<commit_message>
update template; sections 1-7
</commit_message>
<xml_diff>
--- a/document-generation/templates/mrr-template.docx
+++ b/document-generation/templates/mrr-template.docx
@@ -88,9 +88,35 @@
       </w:r>
       <w:r>
         <w:rPr>
-          <w:color w:val="548DD4" w:themeColor="text2" w:themeTint="99"/>
-        </w:rPr>
-        <w:t>Project/Requirement Title</w:t>
+          <w:color w:val="00B050"/>
+        </w:rPr>
+        <w:t>{</w:t>
+      </w:r>
+      <w:r>
+        <w:rPr>
+          <w:color w:val="00B050"/>
+        </w:rPr>
+        <w:t>$</w:t>
+      </w:r>
+      <w:proofErr w:type="spellStart"/>
+      <w:r>
+        <w:rPr>
+          <w:color w:val="00B050"/>
+        </w:rPr>
+        <w:t>project</w:t>
+      </w:r>
+      <w:r>
+        <w:rPr>
+          <w:color w:val="00B050"/>
+        </w:rPr>
+        <w:t>Title</w:t>
+      </w:r>
+      <w:proofErr w:type="spellEnd"/>
+      <w:r>
+        <w:rPr>
+          <w:color w:val="00B050"/>
+        </w:rPr>
+        <w:t>}</w:t>
       </w:r>
     </w:p>
     <w:p>
@@ -141,7 +167,27 @@
         <w:rPr>
           <w:rFonts w:ascii="Times" w:eastAsia="Times" w:hAnsi="Times" w:cs="Times"/>
         </w:rPr>
-        <w:t>518210 – “Data Processing, Hosting, and Related Services”, DB10 – “IT and Telecom – Compute As a Service: Mainframe/Servers”</w:t>
+        <w:t xml:space="preserve">518210 – “Data </w:t>
+      </w:r>
+      <w:r>
+        <w:rPr>
+          <w:rFonts w:ascii="Times" w:eastAsia="Times" w:hAnsi="Times" w:cs="Times"/>
+        </w:rPr>
+        <w:t xml:space="preserve">Processing, Hosting, and Related Services”, DB10 – “IT and Telecom – Compute </w:t>
+      </w:r>
+      <w:proofErr w:type="gramStart"/>
+      <w:r>
+        <w:rPr>
+          <w:rFonts w:ascii="Times" w:eastAsia="Times" w:hAnsi="Times" w:cs="Times"/>
+        </w:rPr>
+        <w:t>As</w:t>
+      </w:r>
+      <w:proofErr w:type="gramEnd"/>
+      <w:r>
+        <w:rPr>
+          <w:rFonts w:ascii="Times" w:eastAsia="Times" w:hAnsi="Times" w:cs="Times"/>
+        </w:rPr>
+        <w:t xml:space="preserve"> a Service: Mainframe/Servers”</w:t>
       </w:r>
     </w:p>
     <w:p>
@@ -163,6 +209,9 @@
           <w:between w:val="nil"/>
         </w:pBdr>
         <w:ind w:hanging="450"/>
+        <w:rPr>
+          <w:color w:val="000000"/>
+        </w:rPr>
       </w:pPr>
       <w:r>
         <w:rPr>
@@ -184,6 +233,7 @@
           <w:tag w:val="goog_rdk_0"/>
           <w:id w:val="-529253780"/>
         </w:sdtPr>
+        <w:sdtEndPr/>
         <w:sdtContent/>
       </w:sdt>
       <w:r>
@@ -194,39 +244,30 @@
       </w:r>
       <w:r>
         <w:rPr>
-          <w:color w:val="548DD4" w:themeColor="text2" w:themeTint="99"/>
-        </w:rPr>
-        <w:t>Estimated Value</w:t>
-      </w:r>
-      <w:r>
-        <w:rPr>
-          <w:color w:val="548DD4" w:themeColor="text2" w:themeTint="99"/>
-        </w:rPr>
-        <w:t xml:space="preserve"> - </w:t>
-      </w:r>
-      <w:r>
-        <w:rPr>
-          <w:b/>
-          <w:bCs/>
-          <w:color w:val="548DD4" w:themeColor="text2" w:themeTint="99"/>
-        </w:rPr>
-        <w:t>from IGCE</w:t>
-      </w:r>
-    </w:p>
-    <w:p>
-      <w:pPr>
-        <w:pBdr>
-          <w:top w:val="nil"/>
-          <w:left w:val="nil"/>
-          <w:bottom w:val="nil"/>
-          <w:right w:val="nil"/>
-          <w:between w:val="nil"/>
-        </w:pBdr>
-        <w:ind w:left="360" w:hanging="450"/>
-        <w:rPr>
-          <w:color w:val="000000"/>
-        </w:rPr>
-      </w:pPr>
+          <w:color w:val="00B050"/>
+        </w:rPr>
+        <w:t>{</w:t>
+      </w:r>
+      <w:r>
+        <w:rPr>
+          <w:color w:val="00B050"/>
+        </w:rPr>
+        <w:t>$</w:t>
+      </w:r>
+      <w:proofErr w:type="spellStart"/>
+      <w:r>
+        <w:rPr>
+          <w:color w:val="00B050"/>
+        </w:rPr>
+        <w:t>estimatedValue</w:t>
+      </w:r>
+      <w:proofErr w:type="spellEnd"/>
+      <w:r>
+        <w:rPr>
+          <w:color w:val="00B050"/>
+        </w:rPr>
+        <w:t>}</w:t>
+      </w:r>
     </w:p>
     <w:p>
       <w:pPr>
@@ -247,7 +288,13 @@
         <w:rPr>
           <w:color w:val="000000"/>
         </w:rPr>
-        <w:t xml:space="preserve">In accordance with (IAW) Federal Acquisition Regulation (FAR) Part 10, market research </w:t>
+        <w:t>In accordance with (IAW) Federal Acquisition Regulation (FAR) Par</w:t>
+      </w:r>
+      <w:r>
+        <w:rPr>
+          <w:color w:val="000000"/>
+        </w:rPr>
+        <w:t xml:space="preserve">t 10, market research </w:t>
       </w:r>
       <w:r>
         <w:t>was</w:t>
@@ -259,72 +306,11 @@
         <w:t xml:space="preserve"> conducted for </w:t>
       </w:r>
       <w:r>
-        <w:t>the Joint Warfighting Cloud Capability (JWCC) Contract between July 2021 and September 2021. As a result, awards were made to four Cloud Service Providers (CSP). The JWCC Overarching TO Market Research Report on file documents the market research and analysis performed by the Department of Defense to acquire enterprise cloud services. As this TO requires an exception to fair opportunity, additional market research was conducted for this acquisition by:</w:t>
-      </w:r>
-      <w:r>
-        <w:rPr>
-          <w:color w:val="000000"/>
-        </w:rPr>
-        <w:t xml:space="preserve"> </w:t>
-      </w:r>
-      <w:r>
-        <w:rPr>
-          <w:b/>
-          <w:bCs/>
-          <w:color w:val="548DD4" w:themeColor="text2" w:themeTint="99"/>
-        </w:rPr>
-        <w:t xml:space="preserve">-these are collected in the UI </w:t>
-      </w:r>
-      <w:hyperlink r:id="rId8" w:history="1">
-        <w:r>
-          <w:rPr>
-            <w:rStyle w:val="Hyperlink"/>
-            <w:b/>
-            <w:bCs/>
-            <w14:textFill>
-              <w14:solidFill>
-                <w14:srgbClr w14:val="0000FF">
-                  <w14:lumMod w14:val="60000"/>
-                  <w14:lumOff w14:val="40000"/>
-                </w14:srgbClr>
-              </w14:solidFill>
-            </w14:textFill>
-          </w:rPr>
-          <w:t>he</w:t>
-        </w:r>
-        <w:r>
-          <w:rPr>
-            <w:rStyle w:val="Hyperlink"/>
-            <w:b/>
-            <w:bCs/>
-            <w14:textFill>
-              <w14:solidFill>
-                <w14:srgbClr w14:val="0000FF">
-                  <w14:lumMod w14:val="60000"/>
-                  <w14:lumOff w14:val="40000"/>
-                </w14:srgbClr>
-              </w14:solidFill>
-            </w14:textFill>
-          </w:rPr>
-          <w:t>r</w:t>
-        </w:r>
-        <w:r>
-          <w:rPr>
-            <w:rStyle w:val="Hyperlink"/>
-            <w:b/>
-            <w:bCs/>
-            <w14:textFill>
-              <w14:solidFill>
-                <w14:srgbClr w14:val="0000FF">
-                  <w14:lumMod w14:val="60000"/>
-                  <w14:lumOff w14:val="40000"/>
-                </w14:srgbClr>
-              </w14:solidFill>
-            </w14:textFill>
-          </w:rPr>
-          <w:t>e</w:t>
-        </w:r>
-      </w:hyperlink>
+        <w:t>the Joint Warfighting Cloud Capability (JWCC) Contract between July 2021 and September 2021. As a result, awards were made to four Cloud Service Providers (CSP). The JWCC Overarching TO Market Research Report on file</w:t>
+      </w:r>
+      <w:r>
+        <w:t xml:space="preserve"> documents the market research and analysis performed by the Department of Defense to acquire enterprise cloud services. As this TO requires an exception to fair opportunity, additional market research was conducted for this acquisition by:</w:t>
+      </w:r>
     </w:p>
     <w:p>
       <w:pPr>
@@ -462,15 +448,127 @@
                 <w:right w:val="nil"/>
                 <w:between w:val="nil"/>
               </w:pBdr>
+              <w:tabs>
+                <w:tab w:val="left" w:pos="285"/>
+              </w:tabs>
+              <w:rPr>
+                <w:bCs/>
+                <w:color w:val="000000"/>
+              </w:rPr>
+            </w:pPr>
+            <w:r>
+              <w:rPr>
+                <w:bCs/>
+                <w:color w:val="00B050"/>
+              </w:rPr>
+              <w:t>{FOR</w:t>
+            </w:r>
+            <w:r>
+              <w:rPr>
+                <w:bCs/>
+                <w:color w:val="00B050"/>
+              </w:rPr>
+              <w:t xml:space="preserve"> </w:t>
+            </w:r>
+            <w:r>
+              <w:rPr>
+                <w:bCs/>
+                <w:color w:val="00B050"/>
+              </w:rPr>
+              <w:t>entry</w:t>
+            </w:r>
+            <w:r>
+              <w:rPr>
+                <w:bCs/>
+                <w:color w:val="00B050"/>
+              </w:rPr>
+              <w:t xml:space="preserve"> IN researchers</w:t>
+            </w:r>
+            <w:r>
+              <w:rPr>
+                <w:bCs/>
+                <w:color w:val="00B050"/>
+              </w:rPr>
+              <w:t>}</w:t>
+            </w:r>
+          </w:p>
+        </w:tc>
+        <w:tc>
+          <w:tcPr>
+            <w:tcW w:w="2915" w:type="dxa"/>
+          </w:tcPr>
+          <w:p>
+            <w:pPr>
+              <w:pBdr>
+                <w:top w:val="nil"/>
+                <w:left w:val="nil"/>
+                <w:bottom w:val="nil"/>
+                <w:right w:val="nil"/>
+                <w:between w:val="nil"/>
+              </w:pBdr>
+              <w:rPr>
+                <w:b/>
+                <w:color w:val="000000"/>
+              </w:rPr>
+            </w:pPr>
+          </w:p>
+        </w:tc>
+        <w:tc>
+          <w:tcPr>
+            <w:tcW w:w="3013" w:type="dxa"/>
+          </w:tcPr>
+          <w:p>
+            <w:pPr>
+              <w:pBdr>
+                <w:top w:val="nil"/>
+                <w:left w:val="nil"/>
+                <w:bottom w:val="nil"/>
+                <w:right w:val="nil"/>
+                <w:between w:val="nil"/>
+              </w:pBdr>
+              <w:rPr>
+                <w:b/>
+                <w:color w:val="000000"/>
+              </w:rPr>
+            </w:pPr>
+          </w:p>
+        </w:tc>
+      </w:tr>
+      <w:tr>
+        <w:tc>
+          <w:tcPr>
+            <w:tcW w:w="2928" w:type="dxa"/>
+          </w:tcPr>
+          <w:p>
+            <w:pPr>
+              <w:pBdr>
+                <w:top w:val="nil"/>
+                <w:left w:val="nil"/>
+                <w:bottom w:val="nil"/>
+                <w:right w:val="nil"/>
+                <w:between w:val="nil"/>
+              </w:pBdr>
               <w:rPr>
                 <w:color w:val="548DD4" w:themeColor="text2" w:themeTint="99"/>
               </w:rPr>
             </w:pPr>
             <w:r>
               <w:rPr>
-                <w:color w:val="548DD4" w:themeColor="text2" w:themeTint="99"/>
+                <w:color w:val="00B050"/>
               </w:rPr>
-              <w:t>{Researcher #1 Name}</w:t>
+              <w:t>{</w:t>
+            </w:r>
+            <w:r>
+              <w:rPr>
+                <w:color w:val="00B050"/>
+              </w:rPr>
+              <w:t>$name</w:t>
+            </w:r>
+            <w:r>
+              <w:rPr>
+                <w:color w:val="00B050"/>
+              </w:rPr>
+              <w:t>}</w:t>
             </w:r>
           </w:p>
         </w:tc>
@@ -493,9 +591,27 @@
             </w:pPr>
             <w:r>
               <w:rPr>
-                <w:color w:val="548DD4" w:themeColor="text2" w:themeTint="99"/>
+                <w:color w:val="00B050"/>
               </w:rPr>
-              <w:t>{Researcher #1 Name}</w:t>
+              <w:t>{</w:t>
+            </w:r>
+            <w:r>
+              <w:rPr>
+                <w:color w:val="00B050"/>
+              </w:rPr>
+              <w:t>$</w:t>
+            </w:r>
+            <w:r>
+              <w:rPr>
+                <w:color w:val="00B050"/>
+              </w:rPr>
+              <w:t>title</w:t>
+            </w:r>
+            <w:r>
+              <w:rPr>
+                <w:color w:val="00B050"/>
+              </w:rPr>
+              <w:t>}</w:t>
             </w:r>
           </w:p>
         </w:tc>
@@ -518,9 +634,27 @@
             </w:pPr>
             <w:r>
               <w:rPr>
-                <w:color w:val="548DD4" w:themeColor="text2" w:themeTint="99"/>
+                <w:color w:val="00B050"/>
               </w:rPr>
-              <w:t>{Researcher #1 Name}</w:t>
+              <w:t>{</w:t>
+            </w:r>
+            <w:r>
+              <w:rPr>
+                <w:color w:val="00B050"/>
+              </w:rPr>
+              <w:t>$</w:t>
+            </w:r>
+            <w:r>
+              <w:rPr>
+                <w:color w:val="00B050"/>
+              </w:rPr>
+              <w:t>org</w:t>
+            </w:r>
+            <w:r>
+              <w:rPr>
+                <w:color w:val="00B050"/>
+              </w:rPr>
+              <w:t>}</w:t>
             </w:r>
           </w:p>
         </w:tc>
@@ -540,18 +674,26 @@
                 <w:between w:val="nil"/>
               </w:pBdr>
               <w:rPr>
-                <w:b/>
-                <w:bCs/>
                 <w:color w:val="548DD4" w:themeColor="text2" w:themeTint="99"/>
               </w:rPr>
             </w:pPr>
             <w:r>
               <w:rPr>
-                <w:b/>
-                <w:bCs/>
-                <w:color w:val="548DD4" w:themeColor="text2" w:themeTint="99"/>
+                <w:color w:val="00B050"/>
               </w:rPr>
-              <w:t>Add rows for each person</w:t>
+              <w:t xml:space="preserve">{END-FOR </w:t>
+            </w:r>
+            <w:r>
+              <w:rPr>
+                <w:color w:val="00B050"/>
+              </w:rPr>
+              <w:t>entry</w:t>
+            </w:r>
+            <w:r>
+              <w:rPr>
+                <w:color w:val="00B050"/>
+              </w:rPr>
+              <w:t>}</w:t>
             </w:r>
           </w:p>
         </w:tc>
@@ -574,14 +716,6 @@
                 <w:color w:val="548DD4" w:themeColor="text2" w:themeTint="99"/>
               </w:rPr>
             </w:pPr>
-            <w:r>
-              <w:rPr>
-                <w:b/>
-                <w:bCs/>
-                <w:color w:val="548DD4" w:themeColor="text2" w:themeTint="99"/>
-              </w:rPr>
-              <w:t>--</w:t>
-            </w:r>
           </w:p>
         </w:tc>
         <w:tc>
@@ -603,14 +737,6 @@
                 <w:color w:val="548DD4" w:themeColor="text2" w:themeTint="99"/>
               </w:rPr>
             </w:pPr>
-            <w:r>
-              <w:rPr>
-                <w:b/>
-                <w:bCs/>
-                <w:color w:val="548DD4" w:themeColor="text2" w:themeTint="99"/>
-              </w:rPr>
-              <w:t>--</w:t>
-            </w:r>
           </w:p>
         </w:tc>
       </w:tr>
@@ -639,32 +765,33 @@
         </w:numPr>
       </w:pPr>
       <w:r>
-        <w:t>Publication of a Request for Information (RFI) or Sources Sought (SS) is not required.  The authority for the intended sole source requirement is anticipated to be FAR 16.505(b)(2)(i)(</w:t>
-      </w:r>
-      <w:sdt>
-        <w:sdtPr>
-          <w:tag w:val="goog_rdk_1"/>
-          <w:id w:val="-1505885353"/>
-        </w:sdtPr>
-        <w:sdtContent/>
-      </w:sdt>
+        <w:t>Publication of a Request for Information (RFI) or Sources Sought (SS) is not required.  The authority for the intended sole source requirement is anticipated to be FAR 16.505(b)(2)(</w:t>
+      </w:r>
+      <w:proofErr w:type="spellStart"/>
+      <w:r>
+        <w:t>i</w:t>
+      </w:r>
+      <w:proofErr w:type="spellEnd"/>
+      <w:r>
+        <w:t>)</w:t>
+      </w:r>
+      <w:r>
+        <w:t>(X)</w:t>
+      </w:r>
+      <w:r>
+        <w:t>,</w:t>
+      </w:r>
       <w:r>
         <w:rPr>
           <w:color w:val="FF0000"/>
         </w:rPr>
-        <w:t>X</w:t>
-      </w:r>
-      <w:r>
-        <w:t>),</w:t>
-      </w:r>
-      <w:r>
-        <w:rPr>
-          <w:color w:val="FF0000"/>
-        </w:rPr>
         <w:t xml:space="preserve"> </w:t>
       </w:r>
       <w:r>
-        <w:t>and a formal RFI/SS is not required IAW Defense FAR Supplement Procedures, Guidance, and Information 206.302-1.</w:t>
+        <w:t xml:space="preserve">and a </w:t>
+      </w:r>
+      <w:r>
+        <w:t>formal RFI/SS is not required IAW Defense FAR Supplement Procedures, Guidance, and Information 206.302-1.</w:t>
       </w:r>
     </w:p>
     <w:p>
@@ -705,75 +832,102 @@
       </w:r>
       <w:r>
         <w:rPr>
-          <w:color w:val="000000"/>
-        </w:rPr>
-        <w:t xml:space="preserve"> </w:t>
-      </w:r>
-      <w:r>
-        <w:rPr>
           <w:b/>
           <w:bCs/>
           <w:color w:val="548DD4" w:themeColor="text2" w:themeTint="99"/>
         </w:rPr>
-        <w:t xml:space="preserve">- these are collected in the UI </w:t>
-      </w:r>
-      <w:hyperlink r:id="rId9" w:history="1">
-        <w:r>
-          <w:rPr>
-            <w:rStyle w:val="Hyperlink"/>
-            <w:b/>
-            <w:bCs/>
-            <w14:textFill>
-              <w14:solidFill>
-                <w14:srgbClr w14:val="0000FF">
-                  <w14:lumMod w14:val="60000"/>
-                  <w14:lumOff w14:val="40000"/>
-                </w14:srgbClr>
-              </w14:solidFill>
-            </w14:textFill>
-          </w:rPr>
-          <w:t>he</w:t>
-        </w:r>
-        <w:r>
-          <w:rPr>
-            <w:rStyle w:val="Hyperlink"/>
-            <w:b/>
-            <w:bCs/>
-            <w14:textFill>
-              <w14:solidFill>
-                <w14:srgbClr w14:val="0000FF">
-                  <w14:lumMod w14:val="60000"/>
-                  <w14:lumOff w14:val="40000"/>
-                </w14:srgbClr>
-              </w14:solidFill>
-            </w14:textFill>
-          </w:rPr>
-          <w:t>r</w:t>
-        </w:r>
-        <w:r>
-          <w:rPr>
-            <w:rStyle w:val="Hyperlink"/>
-            <w:b/>
-            <w:bCs/>
-            <w14:textFill>
-              <w14:solidFill>
-                <w14:srgbClr w14:val="0000FF">
-                  <w14:lumMod w14:val="60000"/>
-                  <w14:lumOff w14:val="40000"/>
-                </w14:srgbClr>
-              </w14:solidFill>
-            </w14:textFill>
-          </w:rPr>
-          <w:t>e</w:t>
-        </w:r>
-      </w:hyperlink>
-      <w:r>
-        <w:rPr>
-          <w:b/>
+        <w:br/>
+      </w:r>
+      <w:r>
+        <w:rPr>
           <w:bCs/>
-          <w:color w:val="548DD4" w:themeColor="text2" w:themeTint="99"/>
-        </w:rPr>
-        <w:t>. Generate only those that have been selected as bullets below</w:t>
+          <w:color w:val="00B050"/>
+        </w:rPr>
+        <w:t xml:space="preserve">{IF </w:t>
+      </w:r>
+      <w:proofErr w:type="spellStart"/>
+      <w:r>
+        <w:rPr>
+          <w:bCs/>
+          <w:color w:val="00B050"/>
+        </w:rPr>
+        <w:t>techniquesUsed</w:t>
+      </w:r>
+      <w:proofErr w:type="spellEnd"/>
+      <w:r>
+        <w:rPr>
+          <w:bCs/>
+          <w:color w:val="00B050"/>
+        </w:rPr>
+        <w:t>}</w:t>
+      </w:r>
+      <w:r>
+        <w:rPr>
+          <w:bCs/>
+          <w:color w:val="00B050"/>
+        </w:rPr>
+        <w:br/>
+      </w:r>
+      <w:r>
+        <w:rPr>
+          <w:bCs/>
+          <w:color w:val="00B050"/>
+        </w:rPr>
+        <w:t xml:space="preserve">{FOR </w:t>
+      </w:r>
+      <w:r>
+        <w:rPr>
+          <w:bCs/>
+          <w:color w:val="00B050"/>
+        </w:rPr>
+        <w:t>entry</w:t>
+      </w:r>
+      <w:r>
+        <w:rPr>
+          <w:bCs/>
+          <w:color w:val="00B050"/>
+        </w:rPr>
+        <w:t xml:space="preserve"> IN </w:t>
+      </w:r>
+      <w:proofErr w:type="spellStart"/>
+      <w:r>
+        <w:rPr>
+          <w:bCs/>
+          <w:color w:val="00B050"/>
+        </w:rPr>
+        <w:t>techniquesUsed</w:t>
+      </w:r>
+      <w:proofErr w:type="spellEnd"/>
+      <w:r>
+        <w:rPr>
+          <w:bCs/>
+          <w:color w:val="00B050"/>
+        </w:rPr>
+        <w:t>}</w:t>
+      </w:r>
+      <w:r>
+        <w:rPr>
+          <w:bCs/>
+          <w:color w:val="00B050"/>
+        </w:rPr>
+        <w:br/>
+        <w:t>{$entry}</w:t>
+      </w:r>
+      <w:r>
+        <w:rPr>
+          <w:bCs/>
+          <w:color w:val="00B050"/>
+        </w:rPr>
+        <w:br/>
+        <w:t>{END-FOR entry}</w:t>
+      </w:r>
+      <w:r>
+        <w:rPr>
+          <w:bCs/>
+          <w:color w:val="00B050"/>
+        </w:rPr>
+        <w:br/>
+        <w:t>{END-IF}</w:t>
       </w:r>
     </w:p>
     <w:p>
@@ -785,380 +939,52 @@
           <w:right w:val="nil"/>
           <w:between w:val="nil"/>
         </w:pBdr>
-        <w:ind w:left="360" w:hanging="450"/>
+        <w:rPr>
+          <w:b/>
+        </w:rPr>
+      </w:pPr>
+    </w:p>
+    <w:p>
+      <w:pPr>
+        <w:ind w:left="420"/>
         <w:rPr>
           <w:color w:val="000000"/>
         </w:rPr>
       </w:pPr>
-    </w:p>
-    <w:p>
-      <w:pPr>
-        <w:numPr>
-          <w:ilvl w:val="0"/>
-          <w:numId w:val="6"/>
-        </w:numPr>
-        <w:pBdr>
-          <w:top w:val="nil"/>
-          <w:left w:val="nil"/>
-          <w:bottom w:val="nil"/>
-          <w:right w:val="nil"/>
-          <w:between w:val="nil"/>
-        </w:pBdr>
-        <w:rPr>
-          <w:color w:val="548DD4" w:themeColor="text2" w:themeTint="99"/>
-        </w:rPr>
-      </w:pPr>
-      <w:r>
-        <w:rPr>
-          <w:color w:val="548DD4" w:themeColor="text2" w:themeTint="99"/>
-        </w:rPr>
-        <w:t>“</w:t>
-      </w:r>
-      <w:r>
-        <w:rPr>
-          <w:color w:val="548DD4" w:themeColor="text2" w:themeTint="99"/>
-        </w:rPr>
-        <w:t>Personal knowledge in procuring supplies/services of this type</w:t>
-      </w:r>
-    </w:p>
-    <w:p>
-      <w:pPr>
-        <w:pBdr>
-          <w:top w:val="nil"/>
-          <w:left w:val="nil"/>
-          <w:bottom w:val="nil"/>
-          <w:right w:val="nil"/>
-          <w:between w:val="nil"/>
-        </w:pBdr>
-        <w:ind w:firstLine="720"/>
-        <w:rPr>
-          <w:color w:val="548DD4" w:themeColor="text2" w:themeTint="99"/>
-        </w:rPr>
-      </w:pPr>
-      <w:r>
-        <w:rPr>
-          <w:color w:val="548DD4" w:themeColor="text2" w:themeTint="99"/>
-        </w:rPr>
-        <w:t>Name/Position of Person Relied Upon: ______________</w:t>
-      </w:r>
-      <w:r>
-        <w:rPr>
-          <w:color w:val="548DD4" w:themeColor="text2" w:themeTint="99"/>
-        </w:rPr>
-        <w:t>”</w:t>
-      </w:r>
-    </w:p>
-    <w:p>
-      <w:pPr>
-        <w:numPr>
-          <w:ilvl w:val="0"/>
-          <w:numId w:val="6"/>
-        </w:numPr>
-        <w:pBdr>
-          <w:top w:val="nil"/>
-          <w:left w:val="nil"/>
-          <w:bottom w:val="nil"/>
-          <w:right w:val="nil"/>
-          <w:between w:val="nil"/>
-        </w:pBdr>
-        <w:rPr>
-          <w:color w:val="548DD4" w:themeColor="text2" w:themeTint="99"/>
-        </w:rPr>
-      </w:pPr>
-      <w:r>
-        <w:rPr>
-          <w:color w:val="548DD4" w:themeColor="text2" w:themeTint="99"/>
-        </w:rPr>
-        <w:t>“</w:t>
-      </w:r>
-      <w:r>
-        <w:rPr>
-          <w:color w:val="548DD4" w:themeColor="text2" w:themeTint="99"/>
-        </w:rPr>
-        <w:t>DISA Market Research Repository</w:t>
-      </w:r>
-      <w:r>
-        <w:rPr>
-          <w:color w:val="548DD4" w:themeColor="text2" w:themeTint="99"/>
-        </w:rPr>
-        <w:t>”</w:t>
-      </w:r>
-    </w:p>
-    <w:p>
-      <w:pPr>
-        <w:numPr>
-          <w:ilvl w:val="0"/>
-          <w:numId w:val="6"/>
-        </w:numPr>
-        <w:pBdr>
-          <w:top w:val="nil"/>
-          <w:left w:val="nil"/>
-          <w:bottom w:val="nil"/>
-          <w:right w:val="nil"/>
-          <w:between w:val="nil"/>
-        </w:pBdr>
-        <w:rPr>
-          <w:color w:val="548DD4" w:themeColor="text2" w:themeTint="99"/>
-        </w:rPr>
-      </w:pPr>
-      <w:r>
-        <w:rPr>
-          <w:color w:val="548DD4" w:themeColor="text2" w:themeTint="99"/>
-        </w:rPr>
-        <w:t>“</w:t>
-      </w:r>
-      <w:r>
-        <w:rPr>
-          <w:color w:val="548DD4" w:themeColor="text2" w:themeTint="99"/>
-        </w:rPr>
-        <w:t>Contact with knowledgeable persons in Government and industry</w:t>
-      </w:r>
-      <w:r>
-        <w:rPr>
-          <w:color w:val="548DD4" w:themeColor="text2" w:themeTint="99"/>
-        </w:rPr>
-        <w:t>”</w:t>
-      </w:r>
-    </w:p>
-    <w:p>
-      <w:pPr>
-        <w:numPr>
-          <w:ilvl w:val="0"/>
-          <w:numId w:val="6"/>
-        </w:numPr>
-        <w:pBdr>
-          <w:top w:val="nil"/>
-          <w:left w:val="nil"/>
-          <w:bottom w:val="nil"/>
-          <w:right w:val="nil"/>
-          <w:between w:val="nil"/>
-        </w:pBdr>
-        <w:rPr>
-          <w:color w:val="548DD4" w:themeColor="text2" w:themeTint="99"/>
-        </w:rPr>
-      </w:pPr>
-      <w:r>
-        <w:rPr>
-          <w:color w:val="548DD4" w:themeColor="text2" w:themeTint="99"/>
-        </w:rPr>
-        <w:t>“</w:t>
-      </w:r>
-      <w:r>
-        <w:rPr>
-          <w:color w:val="548DD4" w:themeColor="text2" w:themeTint="99"/>
-        </w:rPr>
-        <w:t>Review of recent market research results for similar or identical supplies/services.</w:t>
-      </w:r>
-      <w:r>
-        <w:rPr>
-          <w:color w:val="548DD4" w:themeColor="text2" w:themeTint="99"/>
-        </w:rPr>
-        <w:t>”</w:t>
-      </w:r>
-    </w:p>
-    <w:p>
-      <w:pPr>
-        <w:numPr>
-          <w:ilvl w:val="0"/>
-          <w:numId w:val="6"/>
-        </w:numPr>
-        <w:pBdr>
-          <w:top w:val="nil"/>
-          <w:left w:val="nil"/>
-          <w:bottom w:val="nil"/>
-          <w:right w:val="nil"/>
-          <w:between w:val="nil"/>
-        </w:pBdr>
-        <w:rPr>
-          <w:color w:val="548DD4" w:themeColor="text2" w:themeTint="99"/>
-        </w:rPr>
-      </w:pPr>
-      <w:r>
-        <w:rPr>
-          <w:color w:val="548DD4" w:themeColor="text2" w:themeTint="99"/>
-        </w:rPr>
-        <w:t>“</w:t>
-      </w:r>
-      <w:r>
-        <w:rPr>
-          <w:color w:val="548DD4" w:themeColor="text2" w:themeTint="99"/>
-        </w:rPr>
-        <w:t>Review of Government and/or commercial databases for relevant information.</w:t>
-      </w:r>
-      <w:r>
-        <w:rPr>
-          <w:color w:val="548DD4" w:themeColor="text2" w:themeTint="99"/>
-        </w:rPr>
-        <w:t>”</w:t>
-      </w:r>
-    </w:p>
-    <w:p>
-      <w:pPr>
-        <w:numPr>
-          <w:ilvl w:val="0"/>
-          <w:numId w:val="6"/>
-        </w:numPr>
-        <w:pBdr>
-          <w:top w:val="nil"/>
-          <w:left w:val="nil"/>
-          <w:bottom w:val="nil"/>
-          <w:right w:val="nil"/>
-          <w:between w:val="nil"/>
-        </w:pBdr>
-        <w:rPr>
-          <w:color w:val="548DD4" w:themeColor="text2" w:themeTint="99"/>
-        </w:rPr>
-      </w:pPr>
-      <w:r>
-        <w:rPr>
-          <w:color w:val="548DD4" w:themeColor="text2" w:themeTint="99"/>
-        </w:rPr>
-        <w:t>“</w:t>
-      </w:r>
-      <w:r>
-        <w:rPr>
-          <w:color w:val="548DD4" w:themeColor="text2" w:themeTint="99"/>
-        </w:rPr>
-        <w:t>Review of source lists for identical or similar items obtained.</w:t>
-      </w:r>
-      <w:r>
-        <w:rPr>
-          <w:color w:val="548DD4" w:themeColor="text2" w:themeTint="99"/>
-        </w:rPr>
-        <w:t>”</w:t>
-      </w:r>
-    </w:p>
-    <w:p>
-      <w:pPr>
-        <w:numPr>
-          <w:ilvl w:val="0"/>
-          <w:numId w:val="6"/>
-        </w:numPr>
-        <w:pBdr>
-          <w:top w:val="nil"/>
-          <w:left w:val="nil"/>
-          <w:bottom w:val="nil"/>
-          <w:right w:val="nil"/>
-          <w:between w:val="nil"/>
-        </w:pBdr>
-        <w:rPr>
-          <w:color w:val="548DD4" w:themeColor="text2" w:themeTint="99"/>
-        </w:rPr>
-      </w:pPr>
-      <w:r>
-        <w:rPr>
-          <w:color w:val="548DD4" w:themeColor="text2" w:themeTint="99"/>
-        </w:rPr>
-        <w:t>“</w:t>
-      </w:r>
-      <w:r>
-        <w:rPr>
-          <w:color w:val="548DD4" w:themeColor="text2" w:themeTint="99"/>
-        </w:rPr>
-        <w:t>Review of catalogs and/or other generally available product literature.</w:t>
-      </w:r>
-      <w:r>
-        <w:rPr>
-          <w:color w:val="548DD4" w:themeColor="text2" w:themeTint="99"/>
-        </w:rPr>
-        <w:t>”</w:t>
-      </w:r>
-    </w:p>
-    <w:p>
-      <w:pPr>
-        <w:numPr>
-          <w:ilvl w:val="0"/>
-          <w:numId w:val="6"/>
-        </w:numPr>
-        <w:pBdr>
-          <w:top w:val="nil"/>
-          <w:left w:val="nil"/>
-          <w:bottom w:val="nil"/>
-          <w:right w:val="nil"/>
-          <w:between w:val="nil"/>
-        </w:pBdr>
-        <w:rPr>
-          <w:color w:val="548DD4" w:themeColor="text2" w:themeTint="99"/>
-        </w:rPr>
-      </w:pPr>
-      <w:r>
-        <w:rPr>
-          <w:color w:val="548DD4" w:themeColor="text2" w:themeTint="99"/>
-        </w:rPr>
-        <w:t>“</w:t>
-      </w:r>
-      <w:r>
-        <w:rPr>
-          <w:color w:val="548DD4" w:themeColor="text2" w:themeTint="99"/>
-        </w:rPr>
-        <w:t>Review of existing DISA-wide and other Government-wide Acquisition Contracts.</w:t>
-      </w:r>
-      <w:r>
-        <w:rPr>
-          <w:color w:val="548DD4" w:themeColor="text2" w:themeTint="99"/>
-        </w:rPr>
-        <w:t>”</w:t>
-      </w:r>
-    </w:p>
-    <w:p>
-      <w:pPr>
-        <w:numPr>
-          <w:ilvl w:val="0"/>
-          <w:numId w:val="6"/>
-        </w:numPr>
-        <w:pBdr>
-          <w:top w:val="nil"/>
-          <w:left w:val="nil"/>
-          <w:bottom w:val="nil"/>
-          <w:right w:val="nil"/>
-          <w:between w:val="nil"/>
-        </w:pBdr>
-        <w:rPr>
-          <w:color w:val="548DD4" w:themeColor="text2" w:themeTint="99"/>
-        </w:rPr>
-      </w:pPr>
-      <w:r>
-        <w:rPr>
-          <w:color w:val="548DD4" w:themeColor="text2" w:themeTint="99"/>
-        </w:rPr>
-        <w:t>“</w:t>
-      </w:r>
-      <w:r>
-        <w:rPr>
-          <w:color w:val="548DD4" w:themeColor="text2" w:themeTint="99"/>
-        </w:rPr>
-        <w:t xml:space="preserve">Other: </w:t>
-      </w:r>
-      <w:r>
-        <w:rPr>
-          <w:color w:val="548DD4" w:themeColor="text2" w:themeTint="99"/>
-        </w:rPr>
-        <w:t>{Other description}”</w:t>
-      </w:r>
-    </w:p>
-    <w:p>
-      <w:pPr>
-        <w:ind w:left="1170" w:hanging="450"/>
-        <w:rPr>
-          <w:b/>
-        </w:rPr>
-      </w:pPr>
-    </w:p>
-    <w:p>
-      <w:pPr>
-        <w:ind w:left="420"/>
-        <w:rPr>
-          <w:color w:val="000000"/>
-        </w:rPr>
-      </w:pPr>
-      <w:r>
-        <w:t>Summary of Market Research performed regarding techniques checked above:</w:t>
-      </w:r>
-      <w:r>
-        <w:rPr>
-          <w:color w:val="548DD4" w:themeColor="text2" w:themeTint="99"/>
-        </w:rPr>
-        <w:t>{Summary of Market Research}</w:t>
+      <w:r>
+        <w:t>S</w:t>
+      </w:r>
+      <w:r>
+        <w:t>ummary of Market Research performed regarding techniques checked above:</w:t>
+      </w:r>
+      <w:r>
+        <w:t xml:space="preserve"> </w:t>
+      </w:r>
+      <w:r>
+        <w:rPr>
+          <w:color w:val="00B050"/>
+        </w:rPr>
+        <w:t>{</w:t>
+      </w:r>
+      <w:r>
+        <w:rPr>
+          <w:color w:val="00B050"/>
+        </w:rPr>
+        <w:t>$</w:t>
+      </w:r>
+      <w:proofErr w:type="spellStart"/>
+      <w:r>
+        <w:rPr>
+          <w:color w:val="00B050"/>
+        </w:rPr>
+        <w:t>summaryOfMarketResearch</w:t>
+      </w:r>
+      <w:proofErr w:type="spellEnd"/>
+      <w:r>
+        <w:rPr>
+          <w:color w:val="00B050"/>
+        </w:rPr>
+        <w:t>}</w:t>
       </w:r>
     </w:p>
     <w:p>
@@ -1195,70 +1021,6 @@
         </w:rPr>
         <w:t xml:space="preserve"> was identified:</w:t>
       </w:r>
-      <w:r>
-        <w:rPr>
-          <w:color w:val="000000"/>
-        </w:rPr>
-        <w:t xml:space="preserve"> </w:t>
-      </w:r>
-      <w:r>
-        <w:rPr>
-          <w:b/>
-          <w:bCs/>
-          <w:color w:val="548DD4" w:themeColor="text2" w:themeTint="99"/>
-        </w:rPr>
-        <w:t xml:space="preserve">- this is collected in the UI </w:t>
-      </w:r>
-      <w:hyperlink r:id="rId10" w:history="1">
-        <w:r>
-          <w:rPr>
-            <w:rStyle w:val="Hyperlink"/>
-            <w:b/>
-            <w:bCs/>
-            <w14:textFill>
-              <w14:solidFill>
-                <w14:srgbClr w14:val="0000FF">
-                  <w14:lumMod w14:val="60000"/>
-                  <w14:lumOff w14:val="40000"/>
-                </w14:srgbClr>
-              </w14:solidFill>
-            </w14:textFill>
-          </w:rPr>
-          <w:t>h</w:t>
-        </w:r>
-        <w:r>
-          <w:rPr>
-            <w:rStyle w:val="Hyperlink"/>
-            <w:b/>
-            <w:bCs/>
-            <w14:textFill>
-              <w14:solidFill>
-                <w14:srgbClr w14:val="0000FF">
-                  <w14:lumMod w14:val="60000"/>
-                  <w14:lumOff w14:val="40000"/>
-                </w14:srgbClr>
-              </w14:solidFill>
-            </w14:textFill>
-          </w:rPr>
-          <w:t>e</w:t>
-        </w:r>
-        <w:r>
-          <w:rPr>
-            <w:rStyle w:val="Hyperlink"/>
-            <w:b/>
-            <w:bCs/>
-            <w14:textFill>
-              <w14:solidFill>
-                <w14:srgbClr w14:val="0000FF">
-                  <w14:lumMod w14:val="60000"/>
-                  <w14:lumOff w14:val="40000"/>
-                </w14:srgbClr>
-              </w14:solidFill>
-            </w14:textFill>
-          </w:rPr>
-          <w:t>re</w:t>
-        </w:r>
-      </w:hyperlink>
     </w:p>
     <w:p>
       <w:pPr>
@@ -1359,21 +1121,23 @@
           <w:p>
             <w:r>
               <w:rPr>
-                <w:color w:val="548DD4" w:themeColor="text2" w:themeTint="99"/>
+                <w:color w:val="00B050"/>
               </w:rPr>
-              <w:t>{</w:t>
+              <w:t>{$</w:t>
             </w:r>
+            <w:proofErr w:type="spellStart"/>
             <w:r>
               <w:rPr>
-                <w:color w:val="548DD4" w:themeColor="text2" w:themeTint="99"/>
+                <w:color w:val="00B050"/>
               </w:rPr>
-              <w:t>Microsoft</w:t>
+              <w:t>csp</w:t>
             </w:r>
+            <w:proofErr w:type="spellEnd"/>
             <w:r>
               <w:rPr>
-                <w:color w:val="548DD4" w:themeColor="text2" w:themeTint="99"/>
+                <w:color w:val="00B050"/>
               </w:rPr>
-              <w:t>, Amazon Web Services, Oracle, or Google}</w:t>
+              <w:t>}</w:t>
             </w:r>
           </w:p>
         </w:tc>
@@ -1438,7 +1202,7 @@
         </w:rPr>
         <w:t xml:space="preserve">Only generate the selected FAR, this is collected in the UI </w:t>
       </w:r>
-      <w:hyperlink r:id="rId11" w:history="1">
+      <w:hyperlink r:id="rId8" w:history="1">
         <w:r>
           <w:rPr>
             <w:rStyle w:val="Hyperlink"/>
@@ -1454,41 +1218,7 @@
               </w14:solidFill>
             </w14:textFill>
           </w:rPr>
-          <w:t>he</w:t>
-        </w:r>
-        <w:r>
-          <w:rPr>
-            <w:rStyle w:val="Hyperlink"/>
-            <w:b/>
-            <w:bCs/>
-            <w:iCs/>
-            <w14:textFill>
-              <w14:solidFill>
-                <w14:srgbClr w14:val="0000FF">
-                  <w14:lumMod w14:val="60000"/>
-                  <w14:lumOff w14:val="40000"/>
-                </w14:srgbClr>
-              </w14:solidFill>
-            </w14:textFill>
-          </w:rPr>
-          <w:t>r</w:t>
-        </w:r>
-        <w:r>
-          <w:rPr>
-            <w:rStyle w:val="Hyperlink"/>
-            <w:b/>
-            <w:bCs/>
-            <w:iCs/>
-            <w14:textFill>
-              <w14:solidFill>
-                <w14:srgbClr w14:val="0000FF">
-                  <w14:lumMod w14:val="60000"/>
-                  <w14:lumOff w14:val="40000"/>
-                </w14:srgbClr>
-              </w14:solidFill>
-            </w14:textFill>
-          </w:rPr>
-          <w:t>e</w:t>
+          <w:t>here</w:t>
         </w:r>
       </w:hyperlink>
     </w:p>
@@ -1508,7 +1238,21 @@
         <w:rPr>
           <w:color w:val="548DD4" w:themeColor="text2" w:themeTint="99"/>
         </w:rPr>
-        <w:t>“16.505(b)(2)(i)(B) - Only one awardee is capable of providing the supplies or services required at the level of quality required because the supplies or services ordered are unique or highly specialized.”</w:t>
+        <w:t>“16.505(b)(2)(</w:t>
+      </w:r>
+      <w:proofErr w:type="spellStart"/>
+      <w:r>
+        <w:rPr>
+          <w:color w:val="548DD4" w:themeColor="text2" w:themeTint="99"/>
+        </w:rPr>
+        <w:t>i</w:t>
+      </w:r>
+      <w:proofErr w:type="spellEnd"/>
+      <w:r>
+        <w:rPr>
+          <w:color w:val="548DD4" w:themeColor="text2" w:themeTint="99"/>
+        </w:rPr>
+        <w:t>)(B) - Only one awardee is capable of providing the supplies or services required at the level of quality required because the supplies or services ordered are unique or highly specialized.”</w:t>
       </w:r>
     </w:p>
     <w:p>
@@ -1534,6 +1278,7 @@
           <w:tag w:val="goog_rdk_15"/>
           <w:id w:val="1926216220"/>
         </w:sdtPr>
+        <w:sdtEndPr/>
         <w:sdtContent>
           <w:r>
             <w:rPr>
@@ -1547,7 +1292,21 @@
         <w:rPr>
           <w:color w:val="548DD4" w:themeColor="text2" w:themeTint="99"/>
         </w:rPr>
-        <w:t>16.505(b)(2)(i)(C)</w:t>
+        <w:t>16.505(b)(2)(</w:t>
+      </w:r>
+      <w:proofErr w:type="spellStart"/>
+      <w:r>
+        <w:rPr>
+          <w:color w:val="548DD4" w:themeColor="text2" w:themeTint="99"/>
+        </w:rPr>
+        <w:t>i</w:t>
+      </w:r>
+      <w:proofErr w:type="spellEnd"/>
+      <w:r>
+        <w:rPr>
+          <w:color w:val="548DD4" w:themeColor="text2" w:themeTint="99"/>
+        </w:rPr>
+        <w:t>)(C)</w:t>
       </w:r>
       <w:r>
         <w:rPr>
@@ -1586,6 +1345,7 @@
           <w:tag w:val="goog_rdk_16"/>
           <w:id w:val="-720592280"/>
         </w:sdtPr>
+        <w:sdtEndPr/>
         <w:sdtContent>
           <w:r>
             <w:rPr>
@@ -1599,7 +1359,21 @@
         <w:rPr>
           <w:color w:val="548DD4" w:themeColor="text2" w:themeTint="99"/>
         </w:rPr>
-        <w:t>16.505(b)(2)(i)(A)</w:t>
+        <w:t>16.505(b)(2)(</w:t>
+      </w:r>
+      <w:proofErr w:type="spellStart"/>
+      <w:r>
+        <w:rPr>
+          <w:color w:val="548DD4" w:themeColor="text2" w:themeTint="99"/>
+        </w:rPr>
+        <w:t>i</w:t>
+      </w:r>
+      <w:proofErr w:type="spellEnd"/>
+      <w:r>
+        <w:rPr>
+          <w:color w:val="548DD4" w:themeColor="text2" w:themeTint="99"/>
+        </w:rPr>
+        <w:t>)(A)</w:t>
       </w:r>
       <w:r>
         <w:rPr>
@@ -1726,7 +1500,7 @@
         </w:rPr>
         <w:t xml:space="preserve">- this is collected in the UI </w:t>
       </w:r>
-      <w:hyperlink r:id="rId12" w:history="1">
+      <w:hyperlink r:id="rId9" w:history="1">
         <w:r>
           <w:rPr>
             <w:rStyle w:val="Hyperlink"/>
@@ -1791,7 +1565,7 @@
         </w:rPr>
         <w:t xml:space="preserve">this is collected in the UI </w:t>
       </w:r>
-      <w:hyperlink r:id="rId13" w:history="1">
+      <w:hyperlink r:id="rId10" w:history="1">
         <w:r>
           <w:rPr>
             <w:rStyle w:val="Hyperlink"/>
@@ -1806,23 +1580,7 @@
               </w14:solidFill>
             </w14:textFill>
           </w:rPr>
-          <w:t>her</w:t>
-        </w:r>
-        <w:r>
-          <w:rPr>
-            <w:rStyle w:val="Hyperlink"/>
-            <w:b/>
-            <w:bCs/>
-            <w14:textFill>
-              <w14:solidFill>
-                <w14:srgbClr w14:val="0000FF">
-                  <w14:lumMod w14:val="60000"/>
-                  <w14:lumOff w14:val="40000"/>
-                </w14:srgbClr>
-              </w14:solidFill>
-            </w14:textFill>
-          </w:rPr>
-          <w:t>e</w:t>
+          <w:t>here</w:t>
         </w:r>
       </w:hyperlink>
     </w:p>
@@ -1875,7 +1633,25 @@
           <w:bCs/>
           <w:color w:val="548DD4" w:themeColor="text2" w:themeTint="99"/>
         </w:rPr>
-        <w:t>– this part should only be generated if the user selected’ yes’ in question 10 above</w:t>
+        <w:t xml:space="preserve">– this part should only be generated if the user selected’ </w:t>
+      </w:r>
+      <w:proofErr w:type="spellStart"/>
+      <w:r>
+        <w:rPr>
+          <w:b/>
+          <w:bCs/>
+          <w:color w:val="548DD4" w:themeColor="text2" w:themeTint="99"/>
+        </w:rPr>
+        <w:t>yes’</w:t>
+      </w:r>
+      <w:proofErr w:type="spellEnd"/>
+      <w:r>
+        <w:rPr>
+          <w:b/>
+          <w:bCs/>
+          <w:color w:val="548DD4" w:themeColor="text2" w:themeTint="99"/>
+        </w:rPr>
+        <w:t xml:space="preserve"> in question 10 above</w:t>
       </w:r>
       <w:r>
         <w:rPr>
@@ -1937,7 +1713,7 @@
         </w:rPr>
         <w:t xml:space="preserve">if there are no previous contracts </w:t>
       </w:r>
-      <w:hyperlink r:id="rId14" w:history="1">
+      <w:hyperlink r:id="rId11" w:history="1">
         <w:r>
           <w:rPr>
             <w:rStyle w:val="Hyperlink"/>
@@ -1946,27 +1722,7 @@
             <w:iCs/>
             <w:color w:val="548DD4" w:themeColor="text2" w:themeTint="99"/>
           </w:rPr>
-          <w:t>he</w:t>
-        </w:r>
-        <w:r>
-          <w:rPr>
-            <w:rStyle w:val="Hyperlink"/>
-            <w:b/>
-            <w:bCs/>
-            <w:iCs/>
-            <w:color w:val="548DD4" w:themeColor="text2" w:themeTint="99"/>
-          </w:rPr>
-          <w:t>r</w:t>
-        </w:r>
-        <w:r>
-          <w:rPr>
-            <w:rStyle w:val="Hyperlink"/>
-            <w:b/>
-            <w:bCs/>
-            <w:iCs/>
-            <w:color w:val="548DD4" w:themeColor="text2" w:themeTint="99"/>
-          </w:rPr>
-          <w:t>e</w:t>
+          <w:t>here</w:t>
         </w:r>
       </w:hyperlink>
       <w:r>
@@ -1978,7 +1734,7 @@
         </w:rPr>
         <w:t xml:space="preserve">. If there ARE previous contracts, repeat the following 5 fields below for each contract using the inputs from </w:t>
       </w:r>
-      <w:hyperlink r:id="rId15" w:history="1">
+      <w:hyperlink r:id="rId12" w:history="1">
         <w:r>
           <w:rPr>
             <w:rStyle w:val="Hyperlink"/>
@@ -1994,41 +1750,7 @@
               </w14:solidFill>
             </w14:textFill>
           </w:rPr>
-          <w:t>he</w:t>
-        </w:r>
-        <w:r>
-          <w:rPr>
-            <w:rStyle w:val="Hyperlink"/>
-            <w:b/>
-            <w:bCs/>
-            <w:iCs/>
-            <w14:textFill>
-              <w14:solidFill>
-                <w14:srgbClr w14:val="0000FF">
-                  <w14:lumMod w14:val="60000"/>
-                  <w14:lumOff w14:val="40000"/>
-                </w14:srgbClr>
-              </w14:solidFill>
-            </w14:textFill>
-          </w:rPr>
-          <w:t>r</w:t>
-        </w:r>
-        <w:r>
-          <w:rPr>
-            <w:rStyle w:val="Hyperlink"/>
-            <w:b/>
-            <w:bCs/>
-            <w:iCs/>
-            <w14:textFill>
-              <w14:solidFill>
-                <w14:srgbClr w14:val="0000FF">
-                  <w14:lumMod w14:val="60000"/>
-                  <w14:lumOff w14:val="40000"/>
-                </w14:srgbClr>
-              </w14:solidFill>
-            </w14:textFill>
-          </w:rPr>
-          <w:t>e</w:t>
+          <w:t>here</w:t>
         </w:r>
       </w:hyperlink>
     </w:p>
@@ -2203,6 +1925,11 @@
           <w:b/>
         </w:rPr>
         <w:tab/>
+      </w:r>
+      <w:r>
+        <w:rPr>
+          <w:b/>
+        </w:rPr>
         <w:t xml:space="preserve">     ___________________________________</w:t>
       </w:r>
     </w:p>
@@ -2238,12 +1965,21 @@
         </w:rPr>
         <w:t>{</w:t>
       </w:r>
+      <w:proofErr w:type="spellStart"/>
       <w:r>
         <w:rPr>
           <w:i/>
           <w:color w:val="548DD4" w:themeColor="text2" w:themeTint="99"/>
         </w:rPr>
-        <w:t>PPoC Name</w:t>
+        <w:t>PPoC</w:t>
+      </w:r>
+      <w:proofErr w:type="spellEnd"/>
+      <w:r>
+        <w:rPr>
+          <w:i/>
+          <w:color w:val="548DD4" w:themeColor="text2" w:themeTint="99"/>
+        </w:rPr>
+        <w:t xml:space="preserve"> Name</w:t>
       </w:r>
       <w:r>
         <w:rPr>
@@ -2269,6 +2005,7 @@
         </w:rPr>
         <w:t xml:space="preserve"> {</w:t>
       </w:r>
+      <w:proofErr w:type="spellStart"/>
       <w:r>
         <w:rPr>
           <w:bCs/>
@@ -2277,6 +2014,7 @@
         </w:rPr>
         <w:t>PPoC</w:t>
       </w:r>
+      <w:proofErr w:type="spellEnd"/>
       <w:r>
         <w:rPr>
           <w:b/>
@@ -2316,6 +2054,7 @@
         </w:rPr>
         <w:t xml:space="preserve"> {</w:t>
       </w:r>
+      <w:proofErr w:type="spellStart"/>
       <w:r>
         <w:rPr>
           <w:i/>
@@ -2328,7 +2067,15 @@
           <w:i/>
           <w:color w:val="548DD4" w:themeColor="text2" w:themeTint="99"/>
         </w:rPr>
-        <w:t xml:space="preserve">PoC Organization </w:t>
+        <w:t>PoC</w:t>
+      </w:r>
+      <w:proofErr w:type="spellEnd"/>
+      <w:r>
+        <w:rPr>
+          <w:i/>
+          <w:color w:val="548DD4" w:themeColor="text2" w:themeTint="99"/>
+        </w:rPr>
+        <w:t xml:space="preserve"> Organization </w:t>
       </w:r>
       <w:r>
         <w:rPr>
@@ -2423,7 +2170,13 @@
         <w:rPr>
           <w:color w:val="000000"/>
         </w:rPr>
-        <w:t xml:space="preserve">Based upon the market research conducted and the resulting analysis, </w:t>
+        <w:t>Based upon the market research conducted and the re</w:t>
+      </w:r>
+      <w:r>
+        <w:rPr>
+          <w:color w:val="000000"/>
+        </w:rPr>
+        <w:t xml:space="preserve">sulting analysis, </w:t>
       </w:r>
       <w:r>
         <w:rPr>
@@ -2606,6 +2359,8 @@
       </w:r>
       <w:r>
         <w:tab/>
+      </w:r>
+      <w:r>
         <w:t xml:space="preserve">  Contracting Officer</w:t>
       </w:r>
     </w:p>
@@ -2639,8 +2394,8 @@
       </w:pPr>
     </w:p>
     <w:sectPr>
-      <w:headerReference w:type="default" r:id="rId16"/>
-      <w:footerReference w:type="default" r:id="rId17"/>
+      <w:headerReference w:type="default" r:id="rId13"/>
+      <w:footerReference w:type="default" r:id="rId14"/>
       <w:pgSz w:w="12240" w:h="15840"/>
       <w:pgMar w:top="1440" w:right="1440" w:bottom="1440" w:left="1440" w:header="720" w:footer="720" w:gutter="0"/>
       <w:pgNumType w:start="1"/>
@@ -4557,7 +4312,6 @@
   <w:style w:type="character" w:default="1" w:styleId="DefaultParagraphFont">
     <w:name w:val="Default Paragraph Font"/>
     <w:uiPriority w:val="1"/>
-    <w:semiHidden/>
     <w:unhideWhenUsed/>
   </w:style>
   <w:style w:type="table" w:default="1" w:styleId="TableNormal">

</xml_diff>

<commit_message>
update to template; about 3/4
</commit_message>
<xml_diff>
--- a/document-generation/templates/mrr-template.docx
+++ b/document-generation/templates/mrr-template.docx
@@ -98,7 +98,6 @@
         </w:rPr>
         <w:t>$</w:t>
       </w:r>
-      <w:proofErr w:type="spellStart"/>
       <w:r>
         <w:rPr>
           <w:color w:val="00B050"/>
@@ -111,7 +110,6 @@
         </w:rPr>
         <w:t>Title</w:t>
       </w:r>
-      <w:proofErr w:type="spellEnd"/>
       <w:r>
         <w:rPr>
           <w:color w:val="00B050"/>
@@ -173,21 +171,7 @@
         <w:rPr>
           <w:rFonts w:ascii="Times" w:eastAsia="Times" w:hAnsi="Times" w:cs="Times"/>
         </w:rPr>
-        <w:t xml:space="preserve">Processing, Hosting, and Related Services”, DB10 – “IT and Telecom – Compute </w:t>
-      </w:r>
-      <w:proofErr w:type="gramStart"/>
-      <w:r>
-        <w:rPr>
-          <w:rFonts w:ascii="Times" w:eastAsia="Times" w:hAnsi="Times" w:cs="Times"/>
-        </w:rPr>
-        <w:t>As</w:t>
-      </w:r>
-      <w:proofErr w:type="gramEnd"/>
-      <w:r>
-        <w:rPr>
-          <w:rFonts w:ascii="Times" w:eastAsia="Times" w:hAnsi="Times" w:cs="Times"/>
-        </w:rPr>
-        <w:t xml:space="preserve"> a Service: Mainframe/Servers”</w:t>
+        <w:t>Processing, Hosting, and Related Services”, DB10 – “IT and Telecom – Compute As a Service: Mainframe/Servers”</w:t>
       </w:r>
     </w:p>
     <w:p>
@@ -254,19 +238,11 @@
         </w:rPr>
         <w:t>$</w:t>
       </w:r>
-      <w:proofErr w:type="spellStart"/>
       <w:r>
         <w:rPr>
           <w:color w:val="00B050"/>
         </w:rPr>
-        <w:t>estimatedValue</w:t>
-      </w:r>
-      <w:proofErr w:type="spellEnd"/>
-      <w:r>
-        <w:rPr>
-          <w:color w:val="00B050"/>
-        </w:rPr>
-        <w:t>}</w:t>
+        <w:t>estimatedValue}</w:t>
       </w:r>
     </w:p>
     <w:p>
@@ -765,15 +741,7 @@
         </w:numPr>
       </w:pPr>
       <w:r>
-        <w:t>Publication of a Request for Information (RFI) or Sources Sought (SS) is not required.  The authority for the intended sole source requirement is anticipated to be FAR 16.505(b)(2)(</w:t>
-      </w:r>
-      <w:proofErr w:type="spellStart"/>
-      <w:r>
-        <w:t>i</w:t>
-      </w:r>
-      <w:proofErr w:type="spellEnd"/>
-      <w:r>
-        <w:t>)</w:t>
+        <w:t>Publication of a Request for Information (RFI) or Sources Sought (SS) is not required.  The authority for the intended sole source requirement is anticipated to be FAR 16.505(b)(2)(i)</w:t>
       </w:r>
       <w:r>
         <w:t>(X)</w:t>
@@ -843,61 +811,43 @@
           <w:bCs/>
           <w:color w:val="00B050"/>
         </w:rPr>
-        <w:t xml:space="preserve">{IF </w:t>
-      </w:r>
-      <w:proofErr w:type="spellStart"/>
+        <w:t>{IF techniquesUsed}</w:t>
+      </w:r>
       <w:r>
         <w:rPr>
           <w:bCs/>
           <w:color w:val="00B050"/>
         </w:rPr>
-        <w:t>techniquesUsed</w:t>
-      </w:r>
-      <w:proofErr w:type="spellEnd"/>
+        <w:br/>
+      </w:r>
       <w:r>
         <w:rPr>
           <w:bCs/>
           <w:color w:val="00B050"/>
         </w:rPr>
-        <w:t>}</w:t>
+        <w:t xml:space="preserve">{FOR </w:t>
       </w:r>
       <w:r>
         <w:rPr>
           <w:bCs/>
           <w:color w:val="00B050"/>
         </w:rPr>
-        <w:br/>
+        <w:t>entry</w:t>
       </w:r>
       <w:r>
         <w:rPr>
           <w:bCs/>
           <w:color w:val="00B050"/>
         </w:rPr>
-        <w:t xml:space="preserve">{FOR </w:t>
+        <w:t xml:space="preserve"> IN </w:t>
       </w:r>
       <w:r>
         <w:rPr>
           <w:bCs/>
           <w:color w:val="00B050"/>
         </w:rPr>
-        <w:t>entry</w:t>
-      </w:r>
-      <w:r>
-        <w:rPr>
-          <w:bCs/>
-          <w:color w:val="00B050"/>
-        </w:rPr>
-        <w:t xml:space="preserve"> IN </w:t>
-      </w:r>
-      <w:proofErr w:type="spellStart"/>
-      <w:r>
-        <w:rPr>
-          <w:bCs/>
-          <w:color w:val="00B050"/>
-        </w:rPr>
         <w:t>techniquesUsed</w:t>
       </w:r>
-      <w:proofErr w:type="spellEnd"/>
       <w:r>
         <w:rPr>
           <w:bCs/>
@@ -970,16 +920,8 @@
         <w:rPr>
           <w:color w:val="00B050"/>
         </w:rPr>
-        <w:t>$</w:t>
-      </w:r>
-      <w:proofErr w:type="spellStart"/>
-      <w:r>
-        <w:rPr>
-          <w:color w:val="00B050"/>
-        </w:rPr>
-        <w:t>summaryOfMarketResearch</w:t>
-      </w:r>
-      <w:proofErr w:type="spellEnd"/>
+        <w:t>$summaryOfMarketResearch</w:t>
+      </w:r>
       <w:r>
         <w:rPr>
           <w:color w:val="00B050"/>
@@ -1123,21 +1065,7 @@
               <w:rPr>
                 <w:color w:val="00B050"/>
               </w:rPr>
-              <w:t>{$</w:t>
-            </w:r>
-            <w:proofErr w:type="spellStart"/>
-            <w:r>
-              <w:rPr>
-                <w:color w:val="00B050"/>
-              </w:rPr>
-              <w:t>csp</w:t>
-            </w:r>
-            <w:proofErr w:type="spellEnd"/>
-            <w:r>
-              <w:rPr>
-                <w:color w:val="00B050"/>
-              </w:rPr>
-              <w:t>}</w:t>
+              <w:t>{$csp}</w:t>
             </w:r>
           </w:p>
         </w:tc>
@@ -1191,7 +1119,341 @@
         </w:numPr>
       </w:pPr>
       <w:r>
-        <w:t xml:space="preserve"> Exception to Fair Opportunity: </w:t>
+        <w:t xml:space="preserve"> Exception to Fair Opportunity:</w:t>
+      </w:r>
+      <w:r>
+        <w:br/>
+      </w:r>
+      <w:r>
+        <w:br/>
+      </w:r>
+      <w:r>
+        <w:rPr>
+          <w:color w:val="00B050"/>
+        </w:rPr>
+        <w:t>{$exceptionToFairOpportunity}</w:t>
+      </w:r>
+    </w:p>
+    <w:p/>
+    <w:p>
+      <w:pPr>
+        <w:numPr>
+          <w:ilvl w:val="0"/>
+          <w:numId w:val="9"/>
+        </w:numPr>
+        <w:pBdr>
+          <w:top w:val="nil"/>
+          <w:left w:val="nil"/>
+          <w:bottom w:val="nil"/>
+          <w:right w:val="nil"/>
+          <w:between w:val="nil"/>
+        </w:pBdr>
+      </w:pPr>
+      <w:r>
+        <w:rPr>
+          <w:color w:val="000000"/>
+        </w:rPr>
+        <w:t xml:space="preserve">The basis of the sole source decision and why only </w:t>
+      </w:r>
+      <w:r>
+        <w:rPr>
+          <w:color w:val="00B050"/>
+        </w:rPr>
+        <w:t>{</w:t>
+      </w:r>
+      <w:r>
+        <w:rPr>
+          <w:color w:val="00B050"/>
+        </w:rPr>
+        <w:t>$csp</w:t>
+      </w:r>
+      <w:r>
+        <w:rPr>
+          <w:color w:val="00B050"/>
+        </w:rPr>
+        <w:t>}</w:t>
+      </w:r>
+      <w:r>
+        <w:rPr>
+          <w:color w:val="548DD4" w:themeColor="text2" w:themeTint="99"/>
+        </w:rPr>
+        <w:t xml:space="preserve"> </w:t>
+      </w:r>
+      <w:r>
+        <w:rPr>
+          <w:color w:val="000000" w:themeColor="text1"/>
+        </w:rPr>
+        <w:t>can execute this requirement is as follows</w:t>
+      </w:r>
+      <w:r>
+        <w:rPr>
+          <w:color w:val="548DD4" w:themeColor="text2" w:themeTint="99"/>
+        </w:rPr>
+        <w:t>:</w:t>
+      </w:r>
+      <w:r>
+        <w:rPr>
+          <w:color w:val="000000"/>
+        </w:rPr>
+        <w:t xml:space="preserve"> </w:t>
+      </w:r>
+    </w:p>
+    <w:p>
+      <w:pPr>
+        <w:pBdr>
+          <w:top w:val="nil"/>
+          <w:left w:val="nil"/>
+          <w:bottom w:val="nil"/>
+          <w:right w:val="nil"/>
+          <w:between w:val="nil"/>
+        </w:pBdr>
+        <w:ind w:left="360"/>
+        <w:rPr>
+          <w:color w:val="000000"/>
+        </w:rPr>
+      </w:pPr>
+    </w:p>
+    <w:p>
+      <w:pPr>
+        <w:pBdr>
+          <w:top w:val="nil"/>
+          <w:left w:val="nil"/>
+          <w:bottom w:val="nil"/>
+          <w:right w:val="nil"/>
+          <w:between w:val="nil"/>
+        </w:pBdr>
+        <w:ind w:left="360"/>
+        <w:rPr>
+          <w:color w:val="00B050"/>
+        </w:rPr>
+      </w:pPr>
+      <w:r>
+        <w:rPr>
+          <w:color w:val="00B050"/>
+        </w:rPr>
+        <w:t>{</w:t>
+      </w:r>
+      <w:r>
+        <w:rPr>
+          <w:color w:val="00B050"/>
+        </w:rPr>
+        <w:t>$causeOfSoleSourceSituation</w:t>
+      </w:r>
+      <w:r>
+        <w:rPr>
+          <w:color w:val="00B050"/>
+        </w:rPr>
+        <w:t>}</w:t>
+      </w:r>
+    </w:p>
+    <w:p>
+      <w:pPr>
+        <w:pBdr>
+          <w:top w:val="nil"/>
+          <w:left w:val="nil"/>
+          <w:bottom w:val="nil"/>
+          <w:right w:val="nil"/>
+          <w:between w:val="nil"/>
+        </w:pBdr>
+        <w:ind w:left="360"/>
+        <w:rPr>
+          <w:color w:val="548DD4" w:themeColor="text2" w:themeTint="99"/>
+        </w:rPr>
+      </w:pPr>
+    </w:p>
+    <w:p>
+      <w:pPr>
+        <w:numPr>
+          <w:ilvl w:val="0"/>
+          <w:numId w:val="9"/>
+        </w:numPr>
+        <w:pBdr>
+          <w:top w:val="nil"/>
+          <w:left w:val="nil"/>
+          <w:bottom w:val="nil"/>
+          <w:right w:val="nil"/>
+          <w:between w:val="nil"/>
+        </w:pBdr>
+        <w:rPr>
+          <w:color w:val="548DD4" w:themeColor="text2" w:themeTint="99"/>
+        </w:rPr>
+      </w:pPr>
+      <w:r>
+        <w:rPr>
+          <w:color w:val="548DD4" w:themeColor="text2" w:themeTint="99"/>
+        </w:rPr>
+        <w:t xml:space="preserve">{IF currentContractExists </w:t>
+      </w:r>
+      <w:r>
+        <w:rPr>
+          <w:color w:val="548DD4" w:themeColor="text2" w:themeTint="99"/>
+        </w:rPr>
+        <w:sym w:font="Wingdings" w:char="F0DF"/>
+      </w:r>
+      <w:r>
+        <w:rPr>
+          <w:color w:val="548DD4" w:themeColor="text2" w:themeTint="99"/>
+        </w:rPr>
+        <w:t xml:space="preserve">- </w:t>
+      </w:r>
+      <w:r>
+        <w:rPr>
+          <w:color w:val="548DD4" w:themeColor="text2" w:themeTint="99"/>
+        </w:rPr>
+        <w:t xml:space="preserve">JDB </w:t>
+      </w:r>
+      <w:r>
+        <w:rPr>
+          <w:color w:val="548DD4" w:themeColor="text2" w:themeTint="99"/>
+        </w:rPr>
+        <w:t>TODO }</w:t>
+      </w:r>
+      <w:r>
+        <w:rPr>
+          <w:color w:val="548DD4" w:themeColor="text2" w:themeTint="99"/>
+        </w:rPr>
+        <w:t xml:space="preserve">{“There will be a follow-on requirement.” or “There will not be a follow-on requirement.”} – </w:t>
+      </w:r>
+      <w:r>
+        <w:rPr>
+          <w:b/>
+          <w:bCs/>
+          <w:color w:val="548DD4" w:themeColor="text2" w:themeTint="99"/>
+        </w:rPr>
+        <w:t xml:space="preserve">this is collected in the UI </w:t>
+      </w:r>
+      <w:hyperlink r:id="rId8" w:history="1">
+        <w:r>
+          <w:rPr>
+            <w:rStyle w:val="Hyperlink"/>
+            <w:b/>
+            <w:bCs/>
+            <w14:textFill>
+              <w14:solidFill>
+                <w14:srgbClr w14:val="0000FF">
+                  <w14:lumMod w14:val="60000"/>
+                  <w14:lumOff w14:val="40000"/>
+                </w14:srgbClr>
+              </w14:solidFill>
+            </w14:textFill>
+          </w:rPr>
+          <w:t>here</w:t>
+        </w:r>
+      </w:hyperlink>
+    </w:p>
+    <w:p>
+      <w:pPr>
+        <w:pBdr>
+          <w:top w:val="nil"/>
+          <w:left w:val="nil"/>
+          <w:bottom w:val="nil"/>
+          <w:right w:val="nil"/>
+          <w:between w:val="nil"/>
+        </w:pBdr>
+      </w:pPr>
+    </w:p>
+    <w:p>
+      <w:pPr>
+        <w:numPr>
+          <w:ilvl w:val="0"/>
+          <w:numId w:val="9"/>
+        </w:numPr>
+        <w:pBdr>
+          <w:top w:val="nil"/>
+          <w:left w:val="nil"/>
+          <w:bottom w:val="nil"/>
+          <w:right w:val="nil"/>
+          <w:between w:val="nil"/>
+        </w:pBdr>
+      </w:pPr>
+      <w:r>
+        <w:rPr>
+          <w:color w:val="000000"/>
+        </w:rPr>
+        <w:t xml:space="preserve">The follow-on requirement will be sole source to </w:t>
+      </w:r>
+      <w:r>
+        <w:rPr>
+          <w:color w:val="00B050"/>
+        </w:rPr>
+        <w:t>{</w:t>
+      </w:r>
+      <w:r>
+        <w:rPr>
+          <w:color w:val="00B050"/>
+        </w:rPr>
+        <w:t>$csp</w:t>
+      </w:r>
+      <w:r>
+        <w:rPr>
+          <w:color w:val="00B050"/>
+        </w:rPr>
+        <w:t>}</w:t>
+      </w:r>
+      <w:r>
+        <w:rPr>
+          <w:color w:val="000000" w:themeColor="text1"/>
+        </w:rPr>
+        <w:t xml:space="preserve">. </w:t>
+      </w:r>
+      <w:r>
+        <w:rPr>
+          <w:b/>
+          <w:bCs/>
+          <w:color w:val="548DD4" w:themeColor="text2" w:themeTint="99"/>
+        </w:rPr>
+        <w:t>– this part should only be generated if the user selected’ yes’ in question 10 above</w:t>
+      </w:r>
+      <w:r>
+        <w:rPr>
+          <w:b/>
+          <w:bCs/>
+          <w:color w:val="548DD4" w:themeColor="text2" w:themeTint="99"/>
+        </w:rPr>
+        <w:t>. If the user says no to question 10, remove this part entirely and renumber procurement history below to be 11.</w:t>
+      </w:r>
+    </w:p>
+    <w:p>
+      <w:pPr>
+        <w:pBdr>
+          <w:top w:val="nil"/>
+          <w:left w:val="nil"/>
+          <w:bottom w:val="nil"/>
+          <w:right w:val="nil"/>
+          <w:between w:val="nil"/>
+        </w:pBdr>
+      </w:pPr>
+    </w:p>
+    <w:p>
+      <w:pPr>
+        <w:pStyle w:val="ListParagraph"/>
+        <w:numPr>
+          <w:ilvl w:val="0"/>
+          <w:numId w:val="9"/>
+        </w:numPr>
+        <w:pBdr>
+          <w:top w:val="nil"/>
+          <w:left w:val="nil"/>
+          <w:bottom w:val="nil"/>
+          <w:right w:val="nil"/>
+          <w:between w:val="nil"/>
+        </w:pBdr>
+        <w:rPr>
+          <w:color w:val="000000"/>
+        </w:rPr>
+      </w:pPr>
+      <w:r>
+        <w:rPr>
+          <w:color w:val="000000"/>
+        </w:rPr>
+        <w:t xml:space="preserve">Identify prior procurement history: </w:t>
+      </w:r>
+      <w:r>
+        <w:rPr>
+          <w:iCs/>
+          <w:color w:val="548DD4" w:themeColor="text2" w:themeTint="99"/>
+        </w:rPr>
+        <w:t xml:space="preserve">“Not applicable.” – </w:t>
       </w:r>
       <w:r>
         <w:rPr>
@@ -1200,9 +1462,30 @@
           <w:iCs/>
           <w:color w:val="548DD4" w:themeColor="text2" w:themeTint="99"/>
         </w:rPr>
-        <w:t xml:space="preserve">Only generate the selected FAR, this is collected in the UI </w:t>
-      </w:r>
-      <w:hyperlink r:id="rId8" w:history="1">
+        <w:t xml:space="preserve">if there are no previous contracts </w:t>
+      </w:r>
+      <w:hyperlink r:id="rId9" w:history="1">
+        <w:r>
+          <w:rPr>
+            <w:rStyle w:val="Hyperlink"/>
+            <w:b/>
+            <w:bCs/>
+            <w:iCs/>
+            <w:color w:val="548DD4" w:themeColor="text2" w:themeTint="99"/>
+          </w:rPr>
+          <w:t>here</w:t>
+        </w:r>
+      </w:hyperlink>
+      <w:r>
+        <w:rPr>
+          <w:b/>
+          <w:bCs/>
+          <w:iCs/>
+          <w:color w:val="548DD4" w:themeColor="text2" w:themeTint="99"/>
+        </w:rPr>
+        <w:t xml:space="preserve">. If there ARE previous contracts, repeat the following 5 fields below for each contract using the inputs from </w:t>
+      </w:r>
+      <w:hyperlink r:id="rId10" w:history="1">
         <w:r>
           <w:rPr>
             <w:rStyle w:val="Hyperlink"/>
@@ -1224,538 +1507,6 @@
     </w:p>
     <w:p>
       <w:pPr>
-        <w:ind w:left="360"/>
-      </w:pPr>
-    </w:p>
-    <w:p>
-      <w:pPr>
-        <w:ind w:left="576"/>
-        <w:rPr>
-          <w:color w:val="548DD4" w:themeColor="text2" w:themeTint="99"/>
-        </w:rPr>
-      </w:pPr>
-      <w:r>
-        <w:rPr>
-          <w:color w:val="548DD4" w:themeColor="text2" w:themeTint="99"/>
-        </w:rPr>
-        <w:t>“16.505(b)(2)(</w:t>
-      </w:r>
-      <w:proofErr w:type="spellStart"/>
-      <w:r>
-        <w:rPr>
-          <w:color w:val="548DD4" w:themeColor="text2" w:themeTint="99"/>
-        </w:rPr>
-        <w:t>i</w:t>
-      </w:r>
-      <w:proofErr w:type="spellEnd"/>
-      <w:r>
-        <w:rPr>
-          <w:color w:val="548DD4" w:themeColor="text2" w:themeTint="99"/>
-        </w:rPr>
-        <w:t>)(B) - Only one awardee is capable of providing the supplies or services required at the level of quality required because the supplies or services ordered are unique or highly specialized.”</w:t>
-      </w:r>
-    </w:p>
-    <w:p>
-      <w:pPr>
-        <w:ind w:left="576"/>
-        <w:rPr>
-          <w:color w:val="548DD4" w:themeColor="text2" w:themeTint="99"/>
-        </w:rPr>
-      </w:pPr>
-    </w:p>
-    <w:p>
-      <w:pPr>
-        <w:ind w:left="576"/>
-        <w:rPr>
-          <w:color w:val="548DD4" w:themeColor="text2" w:themeTint="99"/>
-        </w:rPr>
-      </w:pPr>
-      <w:sdt>
-        <w:sdtPr>
-          <w:rPr>
-            <w:color w:val="548DD4" w:themeColor="text2" w:themeTint="99"/>
-          </w:rPr>
-          <w:tag w:val="goog_rdk_15"/>
-          <w:id w:val="1926216220"/>
-        </w:sdtPr>
-        <w:sdtEndPr/>
-        <w:sdtContent>
-          <w:r>
-            <w:rPr>
-              <w:color w:val="548DD4" w:themeColor="text2" w:themeTint="99"/>
-            </w:rPr>
-            <w:t>“</w:t>
-          </w:r>
-        </w:sdtContent>
-      </w:sdt>
-      <w:r>
-        <w:rPr>
-          <w:color w:val="548DD4" w:themeColor="text2" w:themeTint="99"/>
-        </w:rPr>
-        <w:t>16.505(b)(2)(</w:t>
-      </w:r>
-      <w:proofErr w:type="spellStart"/>
-      <w:r>
-        <w:rPr>
-          <w:color w:val="548DD4" w:themeColor="text2" w:themeTint="99"/>
-        </w:rPr>
-        <w:t>i</w:t>
-      </w:r>
-      <w:proofErr w:type="spellEnd"/>
-      <w:r>
-        <w:rPr>
-          <w:color w:val="548DD4" w:themeColor="text2" w:themeTint="99"/>
-        </w:rPr>
-        <w:t>)(C)</w:t>
-      </w:r>
-      <w:r>
-        <w:rPr>
-          <w:i/>
-          <w:color w:val="548DD4" w:themeColor="text2" w:themeTint="99"/>
-        </w:rPr>
-        <w:t xml:space="preserve"> - </w:t>
-      </w:r>
-      <w:r>
-        <w:rPr>
-          <w:color w:val="548DD4" w:themeColor="text2" w:themeTint="99"/>
-        </w:rPr>
-        <w:t xml:space="preserve">The order must be issued on a sole-source basis in the interest of economy and efficiency because it is a logical follow-on to an order already issued under the contract, provided that all awardees were given a fair opportunity to be considered for the original order.” </w:t>
-      </w:r>
-    </w:p>
-    <w:p>
-      <w:pPr>
-        <w:ind w:left="576"/>
-        <w:rPr>
-          <w:color w:val="548DD4" w:themeColor="text2" w:themeTint="99"/>
-        </w:rPr>
-      </w:pPr>
-    </w:p>
-    <w:p>
-      <w:pPr>
-        <w:ind w:left="576"/>
-        <w:rPr>
-          <w:color w:val="548DD4" w:themeColor="text2" w:themeTint="99"/>
-        </w:rPr>
-      </w:pPr>
-      <w:sdt>
-        <w:sdtPr>
-          <w:rPr>
-            <w:color w:val="548DD4" w:themeColor="text2" w:themeTint="99"/>
-          </w:rPr>
-          <w:tag w:val="goog_rdk_16"/>
-          <w:id w:val="-720592280"/>
-        </w:sdtPr>
-        <w:sdtEndPr/>
-        <w:sdtContent>
-          <w:r>
-            <w:rPr>
-              <w:color w:val="548DD4" w:themeColor="text2" w:themeTint="99"/>
-            </w:rPr>
-            <w:t>“</w:t>
-          </w:r>
-        </w:sdtContent>
-      </w:sdt>
-      <w:r>
-        <w:rPr>
-          <w:color w:val="548DD4" w:themeColor="text2" w:themeTint="99"/>
-        </w:rPr>
-        <w:t>16.505(b)(2)(</w:t>
-      </w:r>
-      <w:proofErr w:type="spellStart"/>
-      <w:r>
-        <w:rPr>
-          <w:color w:val="548DD4" w:themeColor="text2" w:themeTint="99"/>
-        </w:rPr>
-        <w:t>i</w:t>
-      </w:r>
-      <w:proofErr w:type="spellEnd"/>
-      <w:r>
-        <w:rPr>
-          <w:color w:val="548DD4" w:themeColor="text2" w:themeTint="99"/>
-        </w:rPr>
-        <w:t>)(A)</w:t>
-      </w:r>
-      <w:r>
-        <w:rPr>
-          <w:i/>
-          <w:color w:val="548DD4" w:themeColor="text2" w:themeTint="99"/>
-        </w:rPr>
-        <w:t xml:space="preserve"> - </w:t>
-      </w:r>
-      <w:r>
-        <w:rPr>
-          <w:color w:val="548DD4" w:themeColor="text2" w:themeTint="99"/>
-        </w:rPr>
-        <w:t>The agency's need for supplies or services is so urgent that providing a fair opportunity would result in unacceptable delays</w:t>
-      </w:r>
-      <w:r>
-        <w:rPr>
-          <w:rFonts w:ascii="Roboto" w:eastAsia="Roboto" w:hAnsi="Roboto" w:cs="Roboto"/>
-          <w:color w:val="548DD4" w:themeColor="text2" w:themeTint="99"/>
-          <w:sz w:val="21"/>
-          <w:szCs w:val="21"/>
-          <w:highlight w:val="white"/>
-        </w:rPr>
-        <w:t>.</w:t>
-      </w:r>
-      <w:r>
-        <w:rPr>
-          <w:rFonts w:ascii="Roboto" w:eastAsia="Roboto" w:hAnsi="Roboto" w:cs="Roboto"/>
-          <w:color w:val="548DD4" w:themeColor="text2" w:themeTint="99"/>
-          <w:sz w:val="21"/>
-          <w:szCs w:val="21"/>
-        </w:rPr>
-        <w:t>”</w:t>
-      </w:r>
-    </w:p>
-    <w:p/>
-    <w:p>
-      <w:pPr>
-        <w:numPr>
-          <w:ilvl w:val="0"/>
-          <w:numId w:val="9"/>
-        </w:numPr>
-        <w:pBdr>
-          <w:top w:val="nil"/>
-          <w:left w:val="nil"/>
-          <w:bottom w:val="nil"/>
-          <w:right w:val="nil"/>
-          <w:between w:val="nil"/>
-        </w:pBdr>
-      </w:pPr>
-      <w:r>
-        <w:rPr>
-          <w:color w:val="000000"/>
-        </w:rPr>
-        <w:t xml:space="preserve">The basis of the sole source decision and why only </w:t>
-      </w:r>
-      <w:r>
-        <w:rPr>
-          <w:color w:val="548DD4" w:themeColor="text2" w:themeTint="99"/>
-        </w:rPr>
-        <w:t>{Microsoft, Amazon Web Services, Oracle, or Google}</w:t>
-      </w:r>
-      <w:r>
-        <w:rPr>
-          <w:color w:val="548DD4" w:themeColor="text2" w:themeTint="99"/>
-        </w:rPr>
-        <w:t xml:space="preserve"> </w:t>
-      </w:r>
-      <w:r>
-        <w:rPr>
-          <w:color w:val="000000" w:themeColor="text1"/>
-        </w:rPr>
-        <w:t>can execute this requirement is as follows</w:t>
-      </w:r>
-      <w:r>
-        <w:rPr>
-          <w:color w:val="548DD4" w:themeColor="text2" w:themeTint="99"/>
-        </w:rPr>
-        <w:t>:</w:t>
-      </w:r>
-      <w:r>
-        <w:rPr>
-          <w:color w:val="000000"/>
-        </w:rPr>
-        <w:t xml:space="preserve"> </w:t>
-      </w:r>
-    </w:p>
-    <w:p>
-      <w:pPr>
-        <w:pBdr>
-          <w:top w:val="nil"/>
-          <w:left w:val="nil"/>
-          <w:bottom w:val="nil"/>
-          <w:right w:val="nil"/>
-          <w:between w:val="nil"/>
-        </w:pBdr>
-        <w:ind w:left="360"/>
-        <w:rPr>
-          <w:color w:val="000000"/>
-        </w:rPr>
-      </w:pPr>
-    </w:p>
-    <w:p>
-      <w:pPr>
-        <w:pBdr>
-          <w:top w:val="nil"/>
-          <w:left w:val="nil"/>
-          <w:bottom w:val="nil"/>
-          <w:right w:val="nil"/>
-          <w:between w:val="nil"/>
-        </w:pBdr>
-        <w:ind w:left="360"/>
-      </w:pPr>
-      <w:r>
-        <w:rPr>
-          <w:color w:val="548DD4" w:themeColor="text2" w:themeTint="99"/>
-        </w:rPr>
-        <w:t xml:space="preserve">{Cause of sole source situation} </w:t>
-      </w:r>
-      <w:r>
-        <w:rPr>
-          <w:b/>
-          <w:bCs/>
-          <w:color w:val="548DD4" w:themeColor="text2" w:themeTint="99"/>
-        </w:rPr>
-        <w:t xml:space="preserve">- this is collected in the UI </w:t>
-      </w:r>
-      <w:hyperlink r:id="rId9" w:history="1">
-        <w:r>
-          <w:rPr>
-            <w:rStyle w:val="Hyperlink"/>
-            <w:b/>
-            <w:bCs/>
-            <w14:textFill>
-              <w14:solidFill>
-                <w14:srgbClr w14:val="0000FF">
-                  <w14:lumMod w14:val="60000"/>
-                  <w14:lumOff w14:val="40000"/>
-                </w14:srgbClr>
-              </w14:solidFill>
-            </w14:textFill>
-          </w:rPr>
-          <w:t>here</w:t>
-        </w:r>
-      </w:hyperlink>
-    </w:p>
-    <w:p>
-      <w:pPr>
-        <w:pBdr>
-          <w:top w:val="nil"/>
-          <w:left w:val="nil"/>
-          <w:bottom w:val="nil"/>
-          <w:right w:val="nil"/>
-          <w:between w:val="nil"/>
-        </w:pBdr>
-        <w:ind w:left="360"/>
-        <w:rPr>
-          <w:color w:val="548DD4" w:themeColor="text2" w:themeTint="99"/>
-        </w:rPr>
-      </w:pPr>
-    </w:p>
-    <w:p>
-      <w:pPr>
-        <w:numPr>
-          <w:ilvl w:val="0"/>
-          <w:numId w:val="9"/>
-        </w:numPr>
-        <w:pBdr>
-          <w:top w:val="nil"/>
-          <w:left w:val="nil"/>
-          <w:bottom w:val="nil"/>
-          <w:right w:val="nil"/>
-          <w:between w:val="nil"/>
-        </w:pBdr>
-        <w:rPr>
-          <w:color w:val="548DD4" w:themeColor="text2" w:themeTint="99"/>
-        </w:rPr>
-      </w:pPr>
-      <w:r>
-        <w:rPr>
-          <w:color w:val="548DD4" w:themeColor="text2" w:themeTint="99"/>
-        </w:rPr>
-        <w:t xml:space="preserve">{“There will be a follow-on requirement.” or “There will not be a follow-on requirement.”} – </w:t>
-      </w:r>
-      <w:r>
-        <w:rPr>
-          <w:b/>
-          <w:bCs/>
-          <w:color w:val="548DD4" w:themeColor="text2" w:themeTint="99"/>
-        </w:rPr>
-        <w:t xml:space="preserve">this is collected in the UI </w:t>
-      </w:r>
-      <w:hyperlink r:id="rId10" w:history="1">
-        <w:r>
-          <w:rPr>
-            <w:rStyle w:val="Hyperlink"/>
-            <w:b/>
-            <w:bCs/>
-            <w14:textFill>
-              <w14:solidFill>
-                <w14:srgbClr w14:val="0000FF">
-                  <w14:lumMod w14:val="60000"/>
-                  <w14:lumOff w14:val="40000"/>
-                </w14:srgbClr>
-              </w14:solidFill>
-            </w14:textFill>
-          </w:rPr>
-          <w:t>here</w:t>
-        </w:r>
-      </w:hyperlink>
-    </w:p>
-    <w:p>
-      <w:pPr>
-        <w:pBdr>
-          <w:top w:val="nil"/>
-          <w:left w:val="nil"/>
-          <w:bottom w:val="nil"/>
-          <w:right w:val="nil"/>
-          <w:between w:val="nil"/>
-        </w:pBdr>
-      </w:pPr>
-    </w:p>
-    <w:p>
-      <w:pPr>
-        <w:numPr>
-          <w:ilvl w:val="0"/>
-          <w:numId w:val="9"/>
-        </w:numPr>
-        <w:pBdr>
-          <w:top w:val="nil"/>
-          <w:left w:val="nil"/>
-          <w:bottom w:val="nil"/>
-          <w:right w:val="nil"/>
-          <w:between w:val="nil"/>
-        </w:pBdr>
-      </w:pPr>
-      <w:r>
-        <w:rPr>
-          <w:color w:val="000000"/>
-        </w:rPr>
-        <w:t xml:space="preserve">The follow-on requirement will be sole source to </w:t>
-      </w:r>
-      <w:r>
-        <w:rPr>
-          <w:color w:val="548DD4" w:themeColor="text2" w:themeTint="99"/>
-        </w:rPr>
-        <w:t>{Microsoft, Amazon Web Services, Oracle, or Google}</w:t>
-      </w:r>
-      <w:r>
-        <w:rPr>
-          <w:color w:val="000000" w:themeColor="text1"/>
-        </w:rPr>
-        <w:t xml:space="preserve">. </w:t>
-      </w:r>
-      <w:r>
-        <w:rPr>
-          <w:b/>
-          <w:bCs/>
-          <w:color w:val="548DD4" w:themeColor="text2" w:themeTint="99"/>
-        </w:rPr>
-        <w:t xml:space="preserve">– this part should only be generated if the user selected’ </w:t>
-      </w:r>
-      <w:proofErr w:type="spellStart"/>
-      <w:r>
-        <w:rPr>
-          <w:b/>
-          <w:bCs/>
-          <w:color w:val="548DD4" w:themeColor="text2" w:themeTint="99"/>
-        </w:rPr>
-        <w:t>yes’</w:t>
-      </w:r>
-      <w:proofErr w:type="spellEnd"/>
-      <w:r>
-        <w:rPr>
-          <w:b/>
-          <w:bCs/>
-          <w:color w:val="548DD4" w:themeColor="text2" w:themeTint="99"/>
-        </w:rPr>
-        <w:t xml:space="preserve"> in question 10 above</w:t>
-      </w:r>
-      <w:r>
-        <w:rPr>
-          <w:b/>
-          <w:bCs/>
-          <w:color w:val="548DD4" w:themeColor="text2" w:themeTint="99"/>
-        </w:rPr>
-        <w:t>. If the user says no to question 10, remove this part entirely and renumber procurement history below to be 11.</w:t>
-      </w:r>
-    </w:p>
-    <w:p>
-      <w:pPr>
-        <w:pBdr>
-          <w:top w:val="nil"/>
-          <w:left w:val="nil"/>
-          <w:bottom w:val="nil"/>
-          <w:right w:val="nil"/>
-          <w:between w:val="nil"/>
-        </w:pBdr>
-      </w:pPr>
-    </w:p>
-    <w:p>
-      <w:pPr>
-        <w:pStyle w:val="ListParagraph"/>
-        <w:numPr>
-          <w:ilvl w:val="0"/>
-          <w:numId w:val="9"/>
-        </w:numPr>
-        <w:pBdr>
-          <w:top w:val="nil"/>
-          <w:left w:val="nil"/>
-          <w:bottom w:val="nil"/>
-          <w:right w:val="nil"/>
-          <w:between w:val="nil"/>
-        </w:pBdr>
-        <w:rPr>
-          <w:color w:val="000000"/>
-        </w:rPr>
-      </w:pPr>
-      <w:r>
-        <w:rPr>
-          <w:color w:val="000000"/>
-        </w:rPr>
-        <w:t xml:space="preserve">Identify prior procurement history: </w:t>
-      </w:r>
-      <w:r>
-        <w:rPr>
-          <w:iCs/>
-          <w:color w:val="548DD4" w:themeColor="text2" w:themeTint="99"/>
-        </w:rPr>
-        <w:t xml:space="preserve">“Not applicable.” – </w:t>
-      </w:r>
-      <w:r>
-        <w:rPr>
-          <w:b/>
-          <w:bCs/>
-          <w:iCs/>
-          <w:color w:val="548DD4" w:themeColor="text2" w:themeTint="99"/>
-        </w:rPr>
-        <w:t xml:space="preserve">if there are no previous contracts </w:t>
-      </w:r>
-      <w:hyperlink r:id="rId11" w:history="1">
-        <w:r>
-          <w:rPr>
-            <w:rStyle w:val="Hyperlink"/>
-            <w:b/>
-            <w:bCs/>
-            <w:iCs/>
-            <w:color w:val="548DD4" w:themeColor="text2" w:themeTint="99"/>
-          </w:rPr>
-          <w:t>here</w:t>
-        </w:r>
-      </w:hyperlink>
-      <w:r>
-        <w:rPr>
-          <w:b/>
-          <w:bCs/>
-          <w:iCs/>
-          <w:color w:val="548DD4" w:themeColor="text2" w:themeTint="99"/>
-        </w:rPr>
-        <w:t xml:space="preserve">. If there ARE previous contracts, repeat the following 5 fields below for each contract using the inputs from </w:t>
-      </w:r>
-      <w:hyperlink r:id="rId12" w:history="1">
-        <w:r>
-          <w:rPr>
-            <w:rStyle w:val="Hyperlink"/>
-            <w:b/>
-            <w:bCs/>
-            <w:iCs/>
-            <w14:textFill>
-              <w14:solidFill>
-                <w14:srgbClr w14:val="0000FF">
-                  <w14:lumMod w14:val="60000"/>
-                  <w14:lumOff w14:val="40000"/>
-                </w14:srgbClr>
-              </w14:solidFill>
-            </w14:textFill>
-          </w:rPr>
-          <w:t>here</w:t>
-        </w:r>
-      </w:hyperlink>
-    </w:p>
-    <w:p>
-      <w:pPr>
         <w:pStyle w:val="ListParagraph"/>
         <w:pBdr>
           <w:top w:val="nil"/>
@@ -1965,21 +1716,12 @@
         </w:rPr>
         <w:t>{</w:t>
       </w:r>
-      <w:proofErr w:type="spellStart"/>
       <w:r>
         <w:rPr>
           <w:i/>
           <w:color w:val="548DD4" w:themeColor="text2" w:themeTint="99"/>
         </w:rPr>
-        <w:t>PPoC</w:t>
-      </w:r>
-      <w:proofErr w:type="spellEnd"/>
-      <w:r>
-        <w:rPr>
-          <w:i/>
-          <w:color w:val="548DD4" w:themeColor="text2" w:themeTint="99"/>
-        </w:rPr>
-        <w:t xml:space="preserve"> Name</w:t>
+        <w:t>PPoC Name</w:t>
       </w:r>
       <w:r>
         <w:rPr>
@@ -2005,7 +1747,6 @@
         </w:rPr>
         <w:t xml:space="preserve"> {</w:t>
       </w:r>
-      <w:proofErr w:type="spellStart"/>
       <w:r>
         <w:rPr>
           <w:bCs/>
@@ -2014,7 +1755,6 @@
         </w:rPr>
         <w:t>PPoC</w:t>
       </w:r>
-      <w:proofErr w:type="spellEnd"/>
       <w:r>
         <w:rPr>
           <w:b/>
@@ -2054,7 +1794,6 @@
         </w:rPr>
         <w:t xml:space="preserve"> {</w:t>
       </w:r>
-      <w:proofErr w:type="spellStart"/>
       <w:r>
         <w:rPr>
           <w:i/>
@@ -2067,15 +1806,7 @@
           <w:i/>
           <w:color w:val="548DD4" w:themeColor="text2" w:themeTint="99"/>
         </w:rPr>
-        <w:t>PoC</w:t>
-      </w:r>
-      <w:proofErr w:type="spellEnd"/>
-      <w:r>
-        <w:rPr>
-          <w:i/>
-          <w:color w:val="548DD4" w:themeColor="text2" w:themeTint="99"/>
-        </w:rPr>
-        <w:t xml:space="preserve"> Organization </w:t>
+        <w:t xml:space="preserve">PoC Organization </w:t>
       </w:r>
       <w:r>
         <w:rPr>
@@ -2180,21 +1911,21 @@
       </w:r>
       <w:r>
         <w:rPr>
-          <w:color w:val="548DD4" w:themeColor="text2" w:themeTint="99"/>
+          <w:color w:val="00B050"/>
         </w:rPr>
         <w:t>{</w:t>
       </w:r>
       <w:r>
         <w:rPr>
-          <w:color w:val="548DD4" w:themeColor="text2" w:themeTint="99"/>
-        </w:rPr>
-        <w:t>CSP</w:t>
-      </w:r>
-      <w:r>
-        <w:rPr>
-          <w:color w:val="548DD4" w:themeColor="text2" w:themeTint="99"/>
-        </w:rPr>
-        <w:t xml:space="preserve"> name}</w:t>
+          <w:color w:val="00B050"/>
+        </w:rPr>
+        <w:t>$csp</w:t>
+      </w:r>
+      <w:r>
+        <w:rPr>
+          <w:color w:val="00B050"/>
+        </w:rPr>
+        <w:t>}</w:t>
       </w:r>
       <w:r>
         <w:rPr>
@@ -2394,8 +2125,8 @@
       </w:pPr>
     </w:p>
     <w:sectPr>
-      <w:headerReference w:type="default" r:id="rId13"/>
-      <w:footerReference w:type="default" r:id="rId14"/>
+      <w:headerReference w:type="default" r:id="rId11"/>
+      <w:footerReference w:type="default" r:id="rId12"/>
       <w:pgSz w:w="12240" w:h="15840"/>
       <w:pgMar w:top="1440" w:right="1440" w:bottom="1440" w:left="1440" w:header="720" w:footer="720" w:gutter="0"/>
       <w:pgNumType w:start="1"/>

</xml_diff>

<commit_message>
Update MRR template, ~90%
</commit_message>
<xml_diff>
--- a/document-generation/templates/mrr-template.docx
+++ b/document-generation/templates/mrr-template.docx
@@ -1,6 +1,6 @@
 
 <file path=word/document.xml><?xml version="1.0" encoding="utf-8"?>
-<w:document xmlns:wpc="http://schemas.microsoft.com/office/word/2010/wordprocessingCanvas" xmlns:cx="http://schemas.microsoft.com/office/drawing/2014/chartex" xmlns:cx1="http://schemas.microsoft.com/office/drawing/2015/9/8/chartex" xmlns:cx2="http://schemas.microsoft.com/office/drawing/2015/10/21/chartex" xmlns:cx3="http://schemas.microsoft.com/office/drawing/2016/5/9/chartex" xmlns:cx4="http://schemas.microsoft.com/office/drawing/2016/5/10/chartex" xmlns:cx5="http://schemas.microsoft.com/office/drawing/2016/5/11/chartex" xmlns:cx6="http://schemas.microsoft.com/office/drawing/2016/5/12/chartex" xmlns:cx7="http://schemas.microsoft.com/office/drawing/2016/5/13/chartex" xmlns:cx8="http://schemas.microsoft.com/office/drawing/2016/5/14/chartex" xmlns:mc="http://schemas.openxmlformats.org/markup-compatibility/2006" xmlns:aink="http://schemas.microsoft.com/office/drawing/2016/ink" xmlns:am3d="http://schemas.microsoft.com/office/drawing/2017/model3d" xmlns:o="urn:schemas-microsoft-com:office:office" xmlns:oel="http://schemas.microsoft.com/office/2019/extlst" xmlns:r="http://schemas.openxmlformats.org/officeDocument/2006/relationships" xmlns:m="http://schemas.openxmlformats.org/officeDocument/2006/math" xmlns:v="urn:schemas-microsoft-com:vml" xmlns:wp14="http://schemas.microsoft.com/office/word/2010/wordprocessingDrawing" xmlns:wp="http://schemas.openxmlformats.org/drawingml/2006/wordprocessingDrawing" xmlns:w10="urn:schemas-microsoft-com:office:word" xmlns:w="http://schemas.openxmlformats.org/wordprocessingml/2006/main" xmlns:w14="http://schemas.microsoft.com/office/word/2010/wordml" xmlns:w15="http://schemas.microsoft.com/office/word/2012/wordml" xmlns:w16cex="http://schemas.microsoft.com/office/word/2018/wordml/cex" xmlns:w16cid="http://schemas.microsoft.com/office/word/2016/wordml/cid" xmlns:w16="http://schemas.microsoft.com/office/word/2018/wordml" xmlns:w16sdtdh="http://schemas.microsoft.com/office/word/2020/wordml/sdtdatahash" xmlns:w16se="http://schemas.microsoft.com/office/word/2015/wordml/symex" xmlns:wpg="http://schemas.microsoft.com/office/word/2010/wordprocessingGroup" xmlns:wpi="http://schemas.microsoft.com/office/word/2010/wordprocessingInk" xmlns:wne="http://schemas.microsoft.com/office/word/2006/wordml" xmlns:wps="http://schemas.microsoft.com/office/word/2010/wordprocessingShape" mc:Ignorable="w14 w15 w16se w16cid w16 w16cex w16sdtdh wp14">
+<w:document xmlns:wpc="http://schemas.microsoft.com/office/word/2010/wordprocessingCanvas" xmlns:cx="http://schemas.microsoft.com/office/drawing/2014/chartex" xmlns:cx1="http://schemas.microsoft.com/office/drawing/2015/9/8/chartex" xmlns:cx2="http://schemas.microsoft.com/office/drawing/2015/10/21/chartex" xmlns:cx3="http://schemas.microsoft.com/office/drawing/2016/5/9/chartex" xmlns:cx4="http://schemas.microsoft.com/office/drawing/2016/5/10/chartex" xmlns:cx5="http://schemas.microsoft.com/office/drawing/2016/5/11/chartex" xmlns:cx6="http://schemas.microsoft.com/office/drawing/2016/5/12/chartex" xmlns:cx7="http://schemas.microsoft.com/office/drawing/2016/5/13/chartex" xmlns:cx8="http://schemas.microsoft.com/office/drawing/2016/5/14/chartex" xmlns:mc="http://schemas.openxmlformats.org/markup-compatibility/2006" xmlns:aink="http://schemas.microsoft.com/office/drawing/2016/ink" xmlns:am3d="http://schemas.microsoft.com/office/drawing/2017/model3d" xmlns:o="urn:schemas-microsoft-com:office:office" xmlns:oel="http://schemas.microsoft.com/office/2019/extlst" xmlns:r="http://schemas.openxmlformats.org/officeDocument/2006/relationships" xmlns:m="http://schemas.openxmlformats.org/officeDocument/2006/math" xmlns:v="urn:schemas-microsoft-com:vml" xmlns:wp14="http://schemas.microsoft.com/office/word/2010/wordprocessingDrawing" xmlns:wp="http://schemas.openxmlformats.org/drawingml/2006/wordprocessingDrawing" xmlns:w10="urn:schemas-microsoft-com:office:word" xmlns:w="http://schemas.openxmlformats.org/wordprocessingml/2006/main" xmlns:w14="http://schemas.microsoft.com/office/word/2010/wordml" xmlns:w15="http://schemas.microsoft.com/office/word/2012/wordml" xmlns:w16cex="http://schemas.microsoft.com/office/word/2018/wordml/cex" xmlns:w16cid="http://schemas.microsoft.com/office/word/2016/wordml/cid" xmlns:w16="http://schemas.microsoft.com/office/word/2018/wordml" xmlns:w16du="http://schemas.microsoft.com/office/word/2023/wordml/word16du" xmlns:w16sdtdh="http://schemas.microsoft.com/office/word/2020/wordml/sdtdatahash" xmlns:w16se="http://schemas.microsoft.com/office/word/2015/wordml/symex" xmlns:wpg="http://schemas.microsoft.com/office/word/2010/wordprocessingGroup" xmlns:wpi="http://schemas.microsoft.com/office/word/2010/wordprocessingInk" xmlns:wne="http://schemas.microsoft.com/office/word/2006/wordml" xmlns:wps="http://schemas.microsoft.com/office/word/2010/wordprocessingShape" mc:Ignorable="w14 w15 w16se w16cid w16 w16cex w16sdtdh wp14">
   <w:body>
     <w:p>
       <w:pPr>
@@ -98,6 +98,7 @@
         </w:rPr>
         <w:t>$</w:t>
       </w:r>
+      <w:proofErr w:type="spellStart"/>
       <w:r>
         <w:rPr>
           <w:color w:val="00B050"/>
@@ -110,6 +111,7 @@
         </w:rPr>
         <w:t>Title</w:t>
       </w:r>
+      <w:proofErr w:type="spellEnd"/>
       <w:r>
         <w:rPr>
           <w:color w:val="00B050"/>
@@ -165,13 +167,21 @@
         <w:rPr>
           <w:rFonts w:ascii="Times" w:eastAsia="Times" w:hAnsi="Times" w:cs="Times"/>
         </w:rPr>
-        <w:t xml:space="preserve">518210 – “Data </w:t>
-      </w:r>
+        <w:t xml:space="preserve">518210 – “Data Processing, Hosting, and Related Services”, DB10 – “IT and Telecom – Compute </w:t>
+      </w:r>
+      <w:proofErr w:type="gramStart"/>
       <w:r>
         <w:rPr>
           <w:rFonts w:ascii="Times" w:eastAsia="Times" w:hAnsi="Times" w:cs="Times"/>
         </w:rPr>
-        <w:t>Processing, Hosting, and Related Services”, DB10 – “IT and Telecom – Compute As a Service: Mainframe/Servers”</w:t>
+        <w:t>As</w:t>
+      </w:r>
+      <w:proofErr w:type="gramEnd"/>
+      <w:r>
+        <w:rPr>
+          <w:rFonts w:ascii="Times" w:eastAsia="Times" w:hAnsi="Times" w:cs="Times"/>
+        </w:rPr>
+        <w:t xml:space="preserve"> a Service: Mainframe/Servers”</w:t>
       </w:r>
     </w:p>
     <w:p>
@@ -238,11 +248,19 @@
         </w:rPr>
         <w:t>$</w:t>
       </w:r>
-      <w:r>
-        <w:rPr>
-          <w:color w:val="00B050"/>
-        </w:rPr>
-        <w:t>estimatedValue}</w:t>
+      <w:proofErr w:type="spellStart"/>
+      <w:r>
+        <w:rPr>
+          <w:color w:val="00B050"/>
+        </w:rPr>
+        <w:t>estimatedValue</w:t>
+      </w:r>
+      <w:proofErr w:type="spellEnd"/>
+      <w:r>
+        <w:rPr>
+          <w:color w:val="00B050"/>
+        </w:rPr>
+        <w:t>}</w:t>
       </w:r>
     </w:p>
     <w:p>
@@ -264,28 +282,19 @@
         <w:rPr>
           <w:color w:val="000000"/>
         </w:rPr>
-        <w:t>In accordance with (IAW) Federal Acquisition Regulation (FAR) Par</w:t>
+        <w:t xml:space="preserve">In accordance with (IAW) Federal Acquisition Regulation (FAR) Part 10, market research </w:t>
+      </w:r>
+      <w:r>
+        <w:t>was</w:t>
       </w:r>
       <w:r>
         <w:rPr>
           <w:color w:val="000000"/>
         </w:rPr>
-        <w:t xml:space="preserve">t 10, market research </w:t>
-      </w:r>
-      <w:r>
-        <w:t>was</w:t>
-      </w:r>
-      <w:r>
-        <w:rPr>
-          <w:color w:val="000000"/>
-        </w:rPr>
         <w:t xml:space="preserve"> conducted for </w:t>
       </w:r>
       <w:r>
-        <w:t>the Joint Warfighting Cloud Capability (JWCC) Contract between July 2021 and September 2021. As a result, awards were made to four Cloud Service Providers (CSP). The JWCC Overarching TO Market Research Report on file</w:t>
-      </w:r>
-      <w:r>
-        <w:t xml:space="preserve"> documents the market research and analysis performed by the Department of Defense to acquire enterprise cloud services. As this TO requires an exception to fair opportunity, additional market research was conducted for this acquisition by:</w:t>
+        <w:t>the Joint Warfighting Cloud Capability (JWCC) Contract between July 2021 and September 2021. As a result, awards were made to four Cloud Service Providers (CSP). The JWCC Overarching TO Market Research Report on file documents the market research and analysis performed by the Department of Defense to acquire enterprise cloud services. As this TO requires an exception to fair opportunity, additional market research was conducted for this acquisition by:</w:t>
       </w:r>
     </w:p>
     <w:p>
@@ -741,7 +750,15 @@
         </w:numPr>
       </w:pPr>
       <w:r>
-        <w:t>Publication of a Request for Information (RFI) or Sources Sought (SS) is not required.  The authority for the intended sole source requirement is anticipated to be FAR 16.505(b)(2)(i)</w:t>
+        <w:t>Publication of a Request for Information (RFI) or Sources Sought (SS) is not required.  The authority for the intended sole source requirement is anticipated to be FAR 16.505(b)(2)(</w:t>
+      </w:r>
+      <w:proofErr w:type="spellStart"/>
+      <w:r>
+        <w:t>i</w:t>
+      </w:r>
+      <w:proofErr w:type="spellEnd"/>
+      <w:r>
+        <w:t>)</w:t>
       </w:r>
       <w:r>
         <w:t>(X)</w:t>
@@ -756,10 +773,7 @@
         <w:t xml:space="preserve"> </w:t>
       </w:r>
       <w:r>
-        <w:t xml:space="preserve">and a </w:t>
-      </w:r>
-      <w:r>
-        <w:t>formal RFI/SS is not required IAW Defense FAR Supplement Procedures, Guidance, and Information 206.302-1.</w:t>
+        <w:t>and a formal RFI/SS is not required IAW Defense FAR Supplement Procedures, Guidance, and Information 206.302-1.</w:t>
       </w:r>
     </w:p>
     <w:p>
@@ -811,13 +825,29 @@
           <w:bCs/>
           <w:color w:val="00B050"/>
         </w:rPr>
-        <w:t>{IF techniquesUsed}</w:t>
-      </w:r>
+        <w:t xml:space="preserve">{IF </w:t>
+      </w:r>
+      <w:proofErr w:type="spellStart"/>
       <w:r>
         <w:rPr>
           <w:bCs/>
           <w:color w:val="00B050"/>
         </w:rPr>
+        <w:t>techniquesUsed</w:t>
+      </w:r>
+      <w:proofErr w:type="spellEnd"/>
+      <w:r>
+        <w:rPr>
+          <w:bCs/>
+          <w:color w:val="00B050"/>
+        </w:rPr>
+        <w:t>}</w:t>
+      </w:r>
+      <w:r>
+        <w:rPr>
+          <w:bCs/>
+          <w:color w:val="00B050"/>
+        </w:rPr>
         <w:br/>
       </w:r>
       <w:r>
@@ -841,6 +871,7 @@
         </w:rPr>
         <w:t xml:space="preserve"> IN </w:t>
       </w:r>
+      <w:proofErr w:type="spellStart"/>
       <w:r>
         <w:rPr>
           <w:bCs/>
@@ -848,6 +879,7 @@
         </w:rPr>
         <w:t>techniquesUsed</w:t>
       </w:r>
+      <w:proofErr w:type="spellEnd"/>
       <w:r>
         <w:rPr>
           <w:bCs/>
@@ -902,10 +934,7 @@
         </w:rPr>
       </w:pPr>
       <w:r>
-        <w:t>S</w:t>
-      </w:r>
-      <w:r>
-        <w:t>ummary of Market Research performed regarding techniques checked above:</w:t>
+        <w:t>Summary of Market Research performed regarding techniques checked above:</w:t>
       </w:r>
       <w:r>
         <w:t xml:space="preserve"> </w:t>
@@ -920,8 +949,16 @@
         <w:rPr>
           <w:color w:val="00B050"/>
         </w:rPr>
-        <w:t>$summaryOfMarketResearch</w:t>
-      </w:r>
+        <w:t>$</w:t>
+      </w:r>
+      <w:proofErr w:type="spellStart"/>
+      <w:r>
+        <w:rPr>
+          <w:color w:val="00B050"/>
+        </w:rPr>
+        <w:t>summaryOfMarketResearch</w:t>
+      </w:r>
+      <w:proofErr w:type="spellEnd"/>
       <w:r>
         <w:rPr>
           <w:color w:val="00B050"/>
@@ -1065,7 +1102,21 @@
               <w:rPr>
                 <w:color w:val="00B050"/>
               </w:rPr>
-              <w:t>{$csp}</w:t>
+              <w:t>{$</w:t>
+            </w:r>
+            <w:proofErr w:type="spellStart"/>
+            <w:r>
+              <w:rPr>
+                <w:color w:val="00B050"/>
+              </w:rPr>
+              <w:t>csp</w:t>
+            </w:r>
+            <w:proofErr w:type="spellEnd"/>
+            <w:r>
+              <w:rPr>
+                <w:color w:val="00B050"/>
+              </w:rPr>
+              <w:t>}</w:t>
             </w:r>
           </w:p>
         </w:tc>
@@ -1119,6 +1170,7 @@
         </w:numPr>
       </w:pPr>
       <w:r>
+        <w:lastRenderedPageBreak/>
         <w:t xml:space="preserve"> Exception to Fair Opportunity:</w:t>
       </w:r>
       <w:r>
@@ -1131,7 +1183,21 @@
         <w:rPr>
           <w:color w:val="00B050"/>
         </w:rPr>
-        <w:t>{$exceptionToFairOpportunity}</w:t>
+        <w:t>{$</w:t>
+      </w:r>
+      <w:proofErr w:type="spellStart"/>
+      <w:r>
+        <w:rPr>
+          <w:color w:val="00B050"/>
+        </w:rPr>
+        <w:t>exceptionToFairOpportunity</w:t>
+      </w:r>
+      <w:proofErr w:type="spellEnd"/>
+      <w:r>
+        <w:rPr>
+          <w:color w:val="00B050"/>
+        </w:rPr>
+        <w:t>}</w:t>
       </w:r>
     </w:p>
     <w:p/>
@@ -1165,8 +1231,16 @@
         <w:rPr>
           <w:color w:val="00B050"/>
         </w:rPr>
-        <w:t>$csp</w:t>
-      </w:r>
+        <w:t>$</w:t>
+      </w:r>
+      <w:proofErr w:type="spellStart"/>
+      <w:r>
+        <w:rPr>
+          <w:color w:val="00B050"/>
+        </w:rPr>
+        <w:t>csp</w:t>
+      </w:r>
+      <w:proofErr w:type="spellEnd"/>
       <w:r>
         <w:rPr>
           <w:color w:val="00B050"/>
@@ -1237,8 +1311,16 @@
         <w:rPr>
           <w:color w:val="00B050"/>
         </w:rPr>
-        <w:t>$causeOfSoleSourceSituation</w:t>
-      </w:r>
+        <w:t>$</w:t>
+      </w:r>
+      <w:proofErr w:type="spellStart"/>
+      <w:r>
+        <w:rPr>
+          <w:color w:val="00B050"/>
+        </w:rPr>
+        <w:t>causeOfSoleSourceSituation</w:t>
+      </w:r>
+      <w:proofErr w:type="spellEnd"/>
       <w:r>
         <w:rPr>
           <w:color w:val="00B050"/>
@@ -1282,7 +1364,21 @@
         <w:rPr>
           <w:color w:val="548DD4" w:themeColor="text2" w:themeTint="99"/>
         </w:rPr>
-        <w:t xml:space="preserve">{IF currentContractExists </w:t>
+        <w:t xml:space="preserve">{IF </w:t>
+      </w:r>
+      <w:proofErr w:type="spellStart"/>
+      <w:r>
+        <w:rPr>
+          <w:color w:val="548DD4" w:themeColor="text2" w:themeTint="99"/>
+        </w:rPr>
+        <w:t>currentContractExists</w:t>
+      </w:r>
+      <w:proofErr w:type="spellEnd"/>
+      <w:r>
+        <w:rPr>
+          <w:color w:val="548DD4" w:themeColor="text2" w:themeTint="99"/>
+        </w:rPr>
+        <w:t xml:space="preserve"> </w:t>
       </w:r>
       <w:r>
         <w:rPr>
@@ -1382,8 +1478,16 @@
         <w:rPr>
           <w:color w:val="00B050"/>
         </w:rPr>
-        <w:t>$csp</w:t>
-      </w:r>
+        <w:t>$</w:t>
+      </w:r>
+      <w:proofErr w:type="spellStart"/>
+      <w:r>
+        <w:rPr>
+          <w:color w:val="00B050"/>
+        </w:rPr>
+        <w:t>csp</w:t>
+      </w:r>
+      <w:proofErr w:type="spellEnd"/>
       <w:r>
         <w:rPr>
           <w:color w:val="00B050"/>
@@ -1402,7 +1506,25 @@
           <w:bCs/>
           <w:color w:val="548DD4" w:themeColor="text2" w:themeTint="99"/>
         </w:rPr>
-        <w:t>– this part should only be generated if the user selected’ yes’ in question 10 above</w:t>
+        <w:t xml:space="preserve">– this part should only be generated if the user selected’ </w:t>
+      </w:r>
+      <w:proofErr w:type="spellStart"/>
+      <w:r>
+        <w:rPr>
+          <w:b/>
+          <w:bCs/>
+          <w:color w:val="548DD4" w:themeColor="text2" w:themeTint="99"/>
+        </w:rPr>
+        <w:t>yes’</w:t>
+      </w:r>
+      <w:proofErr w:type="spellEnd"/>
+      <w:r>
+        <w:rPr>
+          <w:b/>
+          <w:bCs/>
+          <w:color w:val="548DD4" w:themeColor="text2" w:themeTint="99"/>
+        </w:rPr>
+        <w:t xml:space="preserve"> in question 10 above</w:t>
       </w:r>
       <w:r>
         <w:rPr>
@@ -1540,9 +1662,47 @@
       </w:r>
       <w:r>
         <w:rPr>
-          <w:color w:val="548DD4" w:themeColor="text2" w:themeTint="99"/>
-        </w:rPr>
-        <w:t>{Contract number}</w:t>
+          <w:color w:val="00B050"/>
+        </w:rPr>
+        <w:t>{</w:t>
+      </w:r>
+      <w:r>
+        <w:rPr>
+          <w:color w:val="00B050"/>
+        </w:rPr>
+        <w:t>$</w:t>
+      </w:r>
+      <w:proofErr w:type="spellStart"/>
+      <w:r>
+        <w:rPr>
+          <w:color w:val="00B050"/>
+        </w:rPr>
+        <w:t>c</w:t>
+      </w:r>
+      <w:r>
+        <w:rPr>
+          <w:color w:val="00B050"/>
+        </w:rPr>
+        <w:t>ontract</w:t>
+      </w:r>
+      <w:r>
+        <w:rPr>
+          <w:color w:val="00B050"/>
+        </w:rPr>
+        <w:t>N</w:t>
+      </w:r>
+      <w:r>
+        <w:rPr>
+          <w:color w:val="00B050"/>
+        </w:rPr>
+        <w:t>umber</w:t>
+      </w:r>
+      <w:proofErr w:type="spellEnd"/>
+      <w:r>
+        <w:rPr>
+          <w:color w:val="00B050"/>
+        </w:rPr>
+        <w:t>}</w:t>
       </w:r>
     </w:p>
     <w:p>
@@ -1561,9 +1721,35 @@
       </w:r>
       <w:r>
         <w:rPr>
-          <w:color w:val="548DD4" w:themeColor="text2" w:themeTint="99"/>
-        </w:rPr>
-        <w:t>{Task Order Number}</w:t>
+          <w:color w:val="00B050"/>
+        </w:rPr>
+        <w:t>{</w:t>
+      </w:r>
+      <w:r>
+        <w:rPr>
+          <w:color w:val="00B050"/>
+        </w:rPr>
+        <w:t>$</w:t>
+      </w:r>
+      <w:proofErr w:type="spellStart"/>
+      <w:r>
+        <w:rPr>
+          <w:color w:val="00B050"/>
+        </w:rPr>
+        <w:t>t</w:t>
+      </w:r>
+      <w:r>
+        <w:rPr>
+          <w:color w:val="00B050"/>
+        </w:rPr>
+        <w:t>askOrderNumber</w:t>
+      </w:r>
+      <w:proofErr w:type="spellEnd"/>
+      <w:r>
+        <w:rPr>
+          <w:color w:val="00B050"/>
+        </w:rPr>
+        <w:t>}</w:t>
       </w:r>
     </w:p>
     <w:p>
@@ -1582,9 +1768,35 @@
       </w:r>
       <w:r>
         <w:rPr>
-          <w:color w:val="548DD4" w:themeColor="text2" w:themeTint="99"/>
-        </w:rPr>
-        <w:t>{Current Contract Period of Performance}</w:t>
+          <w:color w:val="00B050"/>
+        </w:rPr>
+        <w:t>{</w:t>
+      </w:r>
+      <w:r>
+        <w:rPr>
+          <w:color w:val="00B050"/>
+        </w:rPr>
+        <w:t>$</w:t>
+      </w:r>
+      <w:proofErr w:type="spellStart"/>
+      <w:r>
+        <w:rPr>
+          <w:color w:val="00B050"/>
+        </w:rPr>
+        <w:t>c</w:t>
+      </w:r>
+      <w:r>
+        <w:rPr>
+          <w:color w:val="00B050"/>
+        </w:rPr>
+        <w:t>urrentContractPeriodofPerformance</w:t>
+      </w:r>
+      <w:proofErr w:type="spellEnd"/>
+      <w:r>
+        <w:rPr>
+          <w:color w:val="00B050"/>
+        </w:rPr>
+        <w:t>}</w:t>
       </w:r>
     </w:p>
     <w:p>
@@ -1606,9 +1818,47 @@
       </w:r>
       <w:r>
         <w:rPr>
-          <w:color w:val="548DD4" w:themeColor="text2" w:themeTint="99"/>
-        </w:rPr>
-        <w:t>{Level of Competition}</w:t>
+          <w:color w:val="00B050"/>
+        </w:rPr>
+        <w:t>{</w:t>
+      </w:r>
+      <w:r>
+        <w:rPr>
+          <w:color w:val="00B050"/>
+        </w:rPr>
+        <w:t>$</w:t>
+      </w:r>
+      <w:proofErr w:type="spellStart"/>
+      <w:r>
+        <w:rPr>
+          <w:color w:val="00B050"/>
+        </w:rPr>
+        <w:t>l</w:t>
+      </w:r>
+      <w:r>
+        <w:rPr>
+          <w:color w:val="00B050"/>
+        </w:rPr>
+        <w:t>evel</w:t>
+      </w:r>
+      <w:r>
+        <w:rPr>
+          <w:color w:val="00B050"/>
+        </w:rPr>
+        <w:t>O</w:t>
+      </w:r>
+      <w:r>
+        <w:rPr>
+          <w:color w:val="00B050"/>
+        </w:rPr>
+        <w:t>fCompetition</w:t>
+      </w:r>
+      <w:proofErr w:type="spellEnd"/>
+      <w:r>
+        <w:rPr>
+          <w:color w:val="00B050"/>
+        </w:rPr>
+        <w:t>}</w:t>
       </w:r>
     </w:p>
     <w:p>
@@ -1627,9 +1877,35 @@
       </w:r>
       <w:r>
         <w:rPr>
-          <w:color w:val="548DD4" w:themeColor="text2" w:themeTint="99"/>
-        </w:rPr>
-        <w:t>{Business Size}</w:t>
+          <w:color w:val="00B050"/>
+        </w:rPr>
+        <w:t>{</w:t>
+      </w:r>
+      <w:r>
+        <w:rPr>
+          <w:color w:val="00B050"/>
+        </w:rPr>
+        <w:t>$</w:t>
+      </w:r>
+      <w:proofErr w:type="spellStart"/>
+      <w:r>
+        <w:rPr>
+          <w:color w:val="00B050"/>
+        </w:rPr>
+        <w:t>b</w:t>
+      </w:r>
+      <w:r>
+        <w:rPr>
+          <w:color w:val="00B050"/>
+        </w:rPr>
+        <w:t>usinessSize</w:t>
+      </w:r>
+      <w:proofErr w:type="spellEnd"/>
+      <w:r>
+        <w:rPr>
+          <w:color w:val="00B050"/>
+        </w:rPr>
+        <w:t>}</w:t>
       </w:r>
     </w:p>
     <w:p>
@@ -1676,11 +1952,6 @@
           <w:b/>
         </w:rPr>
         <w:tab/>
-      </w:r>
-      <w:r>
-        <w:rPr>
-          <w:b/>
-        </w:rPr>
         <w:t xml:space="preserve">     ___________________________________</w:t>
       </w:r>
     </w:p>
@@ -1710,42 +1981,37 @@
       </w:r>
       <w:r>
         <w:rPr>
-          <w:b/>
+          <w:bCs/>
           <w:i/>
-          <w:color w:val="548DD4" w:themeColor="text2" w:themeTint="99"/>
+          <w:color w:val="00B050"/>
         </w:rPr>
         <w:t>{</w:t>
       </w:r>
       <w:r>
         <w:rPr>
+          <w:bCs/>
           <w:i/>
-          <w:color w:val="548DD4" w:themeColor="text2" w:themeTint="99"/>
-        </w:rPr>
-        <w:t>PPoC Name</w:t>
-      </w:r>
-      <w:r>
-        <w:rPr>
-          <w:b/>
+          <w:color w:val="00B050"/>
+        </w:rPr>
+        <w:t>$</w:t>
+      </w:r>
+      <w:proofErr w:type="spellStart"/>
+      <w:r>
+        <w:rPr>
+          <w:bCs/>
           <w:i/>
-          <w:color w:val="548DD4" w:themeColor="text2" w:themeTint="99"/>
-        </w:rPr>
-        <w:t xml:space="preserve">} </w:t>
-      </w:r>
-      <w:r>
-        <w:rPr>
-          <w:b/>
+          <w:color w:val="00B050"/>
+        </w:rPr>
+        <w:t>ppocName</w:t>
+      </w:r>
+      <w:proofErr w:type="spellEnd"/>
+      <w:r>
+        <w:rPr>
+          <w:bCs/>
           <w:i/>
-          <w:color w:val="548DD4" w:themeColor="text2" w:themeTint="99"/>
-        </w:rPr>
-        <w:t>/</w:t>
-      </w:r>
-      <w:r>
-        <w:rPr>
-          <w:b/>
-          <w:i/>
-          <w:color w:val="548DD4" w:themeColor="text2" w:themeTint="99"/>
-        </w:rPr>
-        <w:t xml:space="preserve"> {</w:t>
+          <w:color w:val="00B050"/>
+        </w:rPr>
+        <w:t>}</w:t>
       </w:r>
       <w:r>
         <w:rPr>
@@ -1753,34 +2019,69 @@
           <w:i/>
           <w:color w:val="548DD4" w:themeColor="text2" w:themeTint="99"/>
         </w:rPr>
-        <w:t>PPoC</w:t>
-      </w:r>
-      <w:r>
-        <w:rPr>
-          <w:b/>
+        <w:t xml:space="preserve"> </w:t>
+      </w:r>
+      <w:r>
+        <w:rPr>
+          <w:bCs/>
           <w:i/>
           <w:color w:val="548DD4" w:themeColor="text2" w:themeTint="99"/>
         </w:rPr>
-        <w:t xml:space="preserve"> </w:t>
-      </w:r>
-      <w:r>
-        <w:rPr>
+        <w:t>/</w:t>
+      </w:r>
+      <w:r>
+        <w:rPr>
+          <w:bCs/>
           <w:i/>
           <w:color w:val="548DD4" w:themeColor="text2" w:themeTint="99"/>
         </w:rPr>
-        <w:t>Titl</w:t>
-      </w:r>
-      <w:r>
-        <w:rPr>
-          <w:b/>
+        <w:t xml:space="preserve"> </w:t>
+      </w:r>
+      <w:r>
+        <w:rPr>
+          <w:bCs/>
+          <w:i/>
+          <w:color w:val="00B050"/>
+        </w:rPr>
+        <w:t>{</w:t>
+      </w:r>
+      <w:r>
+        <w:rPr>
+          <w:bCs/>
+          <w:i/>
+          <w:color w:val="00B050"/>
+        </w:rPr>
+        <w:t>$</w:t>
+      </w:r>
+      <w:proofErr w:type="spellStart"/>
+      <w:r>
+        <w:rPr>
+          <w:bCs/>
+          <w:i/>
+          <w:color w:val="00B050"/>
+        </w:rPr>
+        <w:t>ppocTitle</w:t>
+      </w:r>
+      <w:proofErr w:type="spellEnd"/>
+      <w:r>
+        <w:rPr>
+          <w:bCs/>
+          <w:i/>
+          <w:color w:val="00B050"/>
+        </w:rPr>
+        <w:t>}</w:t>
+      </w:r>
+      <w:r>
+        <w:rPr>
+          <w:bCs/>
           <w:i/>
           <w:color w:val="548DD4" w:themeColor="text2" w:themeTint="99"/>
         </w:rPr>
-        <w:t xml:space="preserve">e} </w:t>
-      </w:r>
-      <w:r>
-        <w:rPr>
-          <w:b/>
+        <w:t xml:space="preserve"> </w:t>
+      </w:r>
+      <w:r>
+        <w:rPr>
+          <w:bCs/>
           <w:i/>
           <w:color w:val="548DD4" w:themeColor="text2" w:themeTint="99"/>
         </w:rPr>
@@ -1788,52 +2089,101 @@
       </w:r>
       <w:r>
         <w:rPr>
-          <w:b/>
+          <w:bCs/>
           <w:i/>
           <w:color w:val="548DD4" w:themeColor="text2" w:themeTint="99"/>
         </w:rPr>
-        <w:t xml:space="preserve"> {</w:t>
-      </w:r>
-      <w:r>
-        <w:rPr>
+        <w:t xml:space="preserve"> </w:t>
+      </w:r>
+      <w:r>
+        <w:rPr>
+          <w:bCs/>
+          <w:i/>
+          <w:color w:val="00B050"/>
+        </w:rPr>
+        <w:t>{</w:t>
+      </w:r>
+      <w:r>
+        <w:rPr>
+          <w:bCs/>
+          <w:i/>
+          <w:color w:val="00B050"/>
+        </w:rPr>
+        <w:t>$</w:t>
+      </w:r>
+      <w:proofErr w:type="spellStart"/>
+      <w:r>
+        <w:rPr>
+          <w:bCs/>
+          <w:i/>
+          <w:color w:val="00B050"/>
+        </w:rPr>
+        <w:t>ppocOrg</w:t>
+      </w:r>
+      <w:r>
+        <w:rPr>
+          <w:bCs/>
+          <w:i/>
+          <w:color w:val="00B050"/>
+        </w:rPr>
+        <w:t>anization</w:t>
+      </w:r>
+      <w:proofErr w:type="spellEnd"/>
+      <w:r>
+        <w:rPr>
+          <w:bCs/>
+          <w:i/>
+          <w:color w:val="00B050"/>
+        </w:rPr>
+        <w:t>}</w:t>
+      </w:r>
+      <w:r>
+        <w:rPr>
+          <w:bCs/>
           <w:i/>
           <w:color w:val="548DD4" w:themeColor="text2" w:themeTint="99"/>
         </w:rPr>
-        <w:t>P</w:t>
-      </w:r>
-      <w:r>
-        <w:rPr>
+        <w:t xml:space="preserve"> </w:t>
+      </w:r>
+      <w:r>
+        <w:rPr>
+          <w:bCs/>
           <w:i/>
           <w:color w:val="548DD4" w:themeColor="text2" w:themeTint="99"/>
         </w:rPr>
-        <w:t xml:space="preserve">PoC Organization </w:t>
-      </w:r>
-      <w:r>
-        <w:rPr>
+        <w:t>–</w:t>
+      </w:r>
+      <w:r>
+        <w:rPr>
+          <w:bCs/>
           <w:i/>
           <w:color w:val="548DD4" w:themeColor="text2" w:themeTint="99"/>
         </w:rPr>
-        <w:t xml:space="preserve">- </w:t>
-      </w:r>
-      <w:r>
-        <w:rPr>
+        <w:t xml:space="preserve"> </w:t>
+      </w:r>
+      <w:r>
+        <w:rPr>
+          <w:bCs/>
           <w:i/>
-          <w:color w:val="548DD4" w:themeColor="text2" w:themeTint="99"/>
-        </w:rPr>
-        <w:t>Service/Agenc</w:t>
-      </w:r>
-      <w:r>
-        <w:rPr>
+          <w:color w:val="00B050"/>
+        </w:rPr>
+        <w:t>{$</w:t>
+      </w:r>
+      <w:proofErr w:type="spellStart"/>
+      <w:r>
+        <w:rPr>
+          <w:bCs/>
           <w:i/>
-          <w:color w:val="548DD4" w:themeColor="text2" w:themeTint="99"/>
-        </w:rPr>
-        <w:t>y</w:t>
-      </w:r>
-      <w:r>
-        <w:rPr>
-          <w:b/>
+          <w:color w:val="00B050"/>
+        </w:rPr>
+        <w:t>ppocAgency</w:t>
+      </w:r>
+      <w:proofErr w:type="spellEnd"/>
+      <w:r>
+        <w:rPr>
+          <w:bCs/>
           <w:i/>
-          <w:color w:val="548DD4" w:themeColor="text2" w:themeTint="99"/>
+          <w:color w:val="00B050"/>
         </w:rPr>
         <w:t>}</w:t>
       </w:r>
@@ -1901,13 +2251,7 @@
         <w:rPr>
           <w:color w:val="000000"/>
         </w:rPr>
-        <w:t>Based upon the market research conducted and the re</w:t>
-      </w:r>
-      <w:r>
-        <w:rPr>
-          <w:color w:val="000000"/>
-        </w:rPr>
-        <w:t xml:space="preserve">sulting analysis, </w:t>
+        <w:t xml:space="preserve">Based upon the market research conducted and the resulting analysis, </w:t>
       </w:r>
       <w:r>
         <w:rPr>
@@ -1919,8 +2263,16 @@
         <w:rPr>
           <w:color w:val="00B050"/>
         </w:rPr>
-        <w:t>$csp</w:t>
-      </w:r>
+        <w:t>$</w:t>
+      </w:r>
+      <w:proofErr w:type="spellStart"/>
+      <w:r>
+        <w:rPr>
+          <w:color w:val="00B050"/>
+        </w:rPr>
+        <w:t>csp</w:t>
+      </w:r>
+      <w:proofErr w:type="spellEnd"/>
       <w:r>
         <w:rPr>
           <w:color w:val="00B050"/>
@@ -2090,8 +2442,6 @@
       </w:r>
       <w:r>
         <w:tab/>
-      </w:r>
-      <w:r>
         <w:t xml:space="preserve">  Contracting Officer</w:t>
       </w:r>
     </w:p>
@@ -2137,7 +2487,7 @@
 </file>
 
 <file path=word/endnotes.xml><?xml version="1.0" encoding="utf-8"?>
-<w:endnotes xmlns:wpc="http://schemas.microsoft.com/office/word/2010/wordprocessingCanvas" xmlns:cx="http://schemas.microsoft.com/office/drawing/2014/chartex" xmlns:cx1="http://schemas.microsoft.com/office/drawing/2015/9/8/chartex" xmlns:cx2="http://schemas.microsoft.com/office/drawing/2015/10/21/chartex" xmlns:cx3="http://schemas.microsoft.com/office/drawing/2016/5/9/chartex" xmlns:cx4="http://schemas.microsoft.com/office/drawing/2016/5/10/chartex" xmlns:cx5="http://schemas.microsoft.com/office/drawing/2016/5/11/chartex" xmlns:cx6="http://schemas.microsoft.com/office/drawing/2016/5/12/chartex" xmlns:cx7="http://schemas.microsoft.com/office/drawing/2016/5/13/chartex" xmlns:cx8="http://schemas.microsoft.com/office/drawing/2016/5/14/chartex" xmlns:mc="http://schemas.openxmlformats.org/markup-compatibility/2006" xmlns:aink="http://schemas.microsoft.com/office/drawing/2016/ink" xmlns:am3d="http://schemas.microsoft.com/office/drawing/2017/model3d" xmlns:o="urn:schemas-microsoft-com:office:office" xmlns:oel="http://schemas.microsoft.com/office/2019/extlst" xmlns:r="http://schemas.openxmlformats.org/officeDocument/2006/relationships" xmlns:m="http://schemas.openxmlformats.org/officeDocument/2006/math" xmlns:v="urn:schemas-microsoft-com:vml" xmlns:wp14="http://schemas.microsoft.com/office/word/2010/wordprocessingDrawing" xmlns:wp="http://schemas.openxmlformats.org/drawingml/2006/wordprocessingDrawing" xmlns:w10="urn:schemas-microsoft-com:office:word" xmlns:w="http://schemas.openxmlformats.org/wordprocessingml/2006/main" xmlns:w14="http://schemas.microsoft.com/office/word/2010/wordml" xmlns:w15="http://schemas.microsoft.com/office/word/2012/wordml" xmlns:w16cex="http://schemas.microsoft.com/office/word/2018/wordml/cex" xmlns:w16cid="http://schemas.microsoft.com/office/word/2016/wordml/cid" xmlns:w16="http://schemas.microsoft.com/office/word/2018/wordml" xmlns:w16sdtdh="http://schemas.microsoft.com/office/word/2020/wordml/sdtdatahash" xmlns:w16se="http://schemas.microsoft.com/office/word/2015/wordml/symex" xmlns:wpg="http://schemas.microsoft.com/office/word/2010/wordprocessingGroup" xmlns:wpi="http://schemas.microsoft.com/office/word/2010/wordprocessingInk" xmlns:wne="http://schemas.microsoft.com/office/word/2006/wordml" xmlns:wps="http://schemas.microsoft.com/office/word/2010/wordprocessingShape" mc:Ignorable="w14 w15 w16se w16cid w16 w16cex w16sdtdh wp14">
+<w:endnotes xmlns:wpc="http://schemas.microsoft.com/office/word/2010/wordprocessingCanvas" xmlns:cx="http://schemas.microsoft.com/office/drawing/2014/chartex" xmlns:cx1="http://schemas.microsoft.com/office/drawing/2015/9/8/chartex" xmlns:cx2="http://schemas.microsoft.com/office/drawing/2015/10/21/chartex" xmlns:cx3="http://schemas.microsoft.com/office/drawing/2016/5/9/chartex" xmlns:cx4="http://schemas.microsoft.com/office/drawing/2016/5/10/chartex" xmlns:cx5="http://schemas.microsoft.com/office/drawing/2016/5/11/chartex" xmlns:cx6="http://schemas.microsoft.com/office/drawing/2016/5/12/chartex" xmlns:cx7="http://schemas.microsoft.com/office/drawing/2016/5/13/chartex" xmlns:cx8="http://schemas.microsoft.com/office/drawing/2016/5/14/chartex" xmlns:mc="http://schemas.openxmlformats.org/markup-compatibility/2006" xmlns:aink="http://schemas.microsoft.com/office/drawing/2016/ink" xmlns:am3d="http://schemas.microsoft.com/office/drawing/2017/model3d" xmlns:o="urn:schemas-microsoft-com:office:office" xmlns:oel="http://schemas.microsoft.com/office/2019/extlst" xmlns:r="http://schemas.openxmlformats.org/officeDocument/2006/relationships" xmlns:m="http://schemas.openxmlformats.org/officeDocument/2006/math" xmlns:v="urn:schemas-microsoft-com:vml" xmlns:wp14="http://schemas.microsoft.com/office/word/2010/wordprocessingDrawing" xmlns:wp="http://schemas.openxmlformats.org/drawingml/2006/wordprocessingDrawing" xmlns:w10="urn:schemas-microsoft-com:office:word" xmlns:w="http://schemas.openxmlformats.org/wordprocessingml/2006/main" xmlns:w14="http://schemas.microsoft.com/office/word/2010/wordml" xmlns:w15="http://schemas.microsoft.com/office/word/2012/wordml" xmlns:w16cex="http://schemas.microsoft.com/office/word/2018/wordml/cex" xmlns:w16cid="http://schemas.microsoft.com/office/word/2016/wordml/cid" xmlns:w16="http://schemas.microsoft.com/office/word/2018/wordml" xmlns:w16du="http://schemas.microsoft.com/office/word/2023/wordml/word16du" xmlns:w16sdtdh="http://schemas.microsoft.com/office/word/2020/wordml/sdtdatahash" xmlns:w16se="http://schemas.microsoft.com/office/word/2015/wordml/symex" xmlns:wpg="http://schemas.microsoft.com/office/word/2010/wordprocessingGroup" xmlns:wpi="http://schemas.microsoft.com/office/word/2010/wordprocessingInk" xmlns:wne="http://schemas.microsoft.com/office/word/2006/wordml" xmlns:wps="http://schemas.microsoft.com/office/word/2010/wordprocessingShape" mc:Ignorable="w14 w15 w16se w16cid w16 w16cex w16sdtdh wp14">
   <w:endnote w:type="separator" w:id="-1">
     <w:p>
       <w:r>
@@ -2156,7 +2506,7 @@
 </file>
 
 <file path=word/footer1.xml><?xml version="1.0" encoding="utf-8"?>
-<w:ftr xmlns:wpc="http://schemas.microsoft.com/office/word/2010/wordprocessingCanvas" xmlns:cx="http://schemas.microsoft.com/office/drawing/2014/chartex" xmlns:cx1="http://schemas.microsoft.com/office/drawing/2015/9/8/chartex" xmlns:cx2="http://schemas.microsoft.com/office/drawing/2015/10/21/chartex" xmlns:cx3="http://schemas.microsoft.com/office/drawing/2016/5/9/chartex" xmlns:cx4="http://schemas.microsoft.com/office/drawing/2016/5/10/chartex" xmlns:cx5="http://schemas.microsoft.com/office/drawing/2016/5/11/chartex" xmlns:cx6="http://schemas.microsoft.com/office/drawing/2016/5/12/chartex" xmlns:cx7="http://schemas.microsoft.com/office/drawing/2016/5/13/chartex" xmlns:cx8="http://schemas.microsoft.com/office/drawing/2016/5/14/chartex" xmlns:mc="http://schemas.openxmlformats.org/markup-compatibility/2006" xmlns:aink="http://schemas.microsoft.com/office/drawing/2016/ink" xmlns:am3d="http://schemas.microsoft.com/office/drawing/2017/model3d" xmlns:o="urn:schemas-microsoft-com:office:office" xmlns:oel="http://schemas.microsoft.com/office/2019/extlst" xmlns:r="http://schemas.openxmlformats.org/officeDocument/2006/relationships" xmlns:m="http://schemas.openxmlformats.org/officeDocument/2006/math" xmlns:v="urn:schemas-microsoft-com:vml" xmlns:wp14="http://schemas.microsoft.com/office/word/2010/wordprocessingDrawing" xmlns:wp="http://schemas.openxmlformats.org/drawingml/2006/wordprocessingDrawing" xmlns:w10="urn:schemas-microsoft-com:office:word" xmlns:w="http://schemas.openxmlformats.org/wordprocessingml/2006/main" xmlns:w14="http://schemas.microsoft.com/office/word/2010/wordml" xmlns:w15="http://schemas.microsoft.com/office/word/2012/wordml" xmlns:w16cex="http://schemas.microsoft.com/office/word/2018/wordml/cex" xmlns:w16cid="http://schemas.microsoft.com/office/word/2016/wordml/cid" xmlns:w16="http://schemas.microsoft.com/office/word/2018/wordml" xmlns:w16sdtdh="http://schemas.microsoft.com/office/word/2020/wordml/sdtdatahash" xmlns:w16se="http://schemas.microsoft.com/office/word/2015/wordml/symex" xmlns:wpg="http://schemas.microsoft.com/office/word/2010/wordprocessingGroup" xmlns:wpi="http://schemas.microsoft.com/office/word/2010/wordprocessingInk" xmlns:wne="http://schemas.microsoft.com/office/word/2006/wordml" xmlns:wps="http://schemas.microsoft.com/office/word/2010/wordprocessingShape" mc:Ignorable="w14 w15 w16se w16cid w16 w16cex w16sdtdh wp14">
+<w:ftr xmlns:wpc="http://schemas.microsoft.com/office/word/2010/wordprocessingCanvas" xmlns:cx="http://schemas.microsoft.com/office/drawing/2014/chartex" xmlns:cx1="http://schemas.microsoft.com/office/drawing/2015/9/8/chartex" xmlns:cx2="http://schemas.microsoft.com/office/drawing/2015/10/21/chartex" xmlns:cx3="http://schemas.microsoft.com/office/drawing/2016/5/9/chartex" xmlns:cx4="http://schemas.microsoft.com/office/drawing/2016/5/10/chartex" xmlns:cx5="http://schemas.microsoft.com/office/drawing/2016/5/11/chartex" xmlns:cx6="http://schemas.microsoft.com/office/drawing/2016/5/12/chartex" xmlns:cx7="http://schemas.microsoft.com/office/drawing/2016/5/13/chartex" xmlns:cx8="http://schemas.microsoft.com/office/drawing/2016/5/14/chartex" xmlns:mc="http://schemas.openxmlformats.org/markup-compatibility/2006" xmlns:aink="http://schemas.microsoft.com/office/drawing/2016/ink" xmlns:am3d="http://schemas.microsoft.com/office/drawing/2017/model3d" xmlns:o="urn:schemas-microsoft-com:office:office" xmlns:oel="http://schemas.microsoft.com/office/2019/extlst" xmlns:r="http://schemas.openxmlformats.org/officeDocument/2006/relationships" xmlns:m="http://schemas.openxmlformats.org/officeDocument/2006/math" xmlns:v="urn:schemas-microsoft-com:vml" xmlns:wp14="http://schemas.microsoft.com/office/word/2010/wordprocessingDrawing" xmlns:wp="http://schemas.openxmlformats.org/drawingml/2006/wordprocessingDrawing" xmlns:w10="urn:schemas-microsoft-com:office:word" xmlns:w="http://schemas.openxmlformats.org/wordprocessingml/2006/main" xmlns:w14="http://schemas.microsoft.com/office/word/2010/wordml" xmlns:w15="http://schemas.microsoft.com/office/word/2012/wordml" xmlns:w16cex="http://schemas.microsoft.com/office/word/2018/wordml/cex" xmlns:w16cid="http://schemas.microsoft.com/office/word/2016/wordml/cid" xmlns:w16="http://schemas.microsoft.com/office/word/2018/wordml" xmlns:w16du="http://schemas.microsoft.com/office/word/2023/wordml/word16du" xmlns:w16sdtdh="http://schemas.microsoft.com/office/word/2020/wordml/sdtdatahash" xmlns:w16se="http://schemas.microsoft.com/office/word/2015/wordml/symex" xmlns:wpg="http://schemas.microsoft.com/office/word/2010/wordprocessingGroup" xmlns:wpi="http://schemas.microsoft.com/office/word/2010/wordprocessingInk" xmlns:wne="http://schemas.microsoft.com/office/word/2006/wordml" xmlns:wps="http://schemas.microsoft.com/office/word/2010/wordprocessingShape" mc:Ignorable="w14 w15 w16se w16cid w16 w16cex w16sdtdh wp14">
   <w:p>
     <w:pPr>
       <w:tabs>
@@ -2206,7 +2556,7 @@
 </file>
 
 <file path=word/footnotes.xml><?xml version="1.0" encoding="utf-8"?>
-<w:footnotes xmlns:wpc="http://schemas.microsoft.com/office/word/2010/wordprocessingCanvas" xmlns:cx="http://schemas.microsoft.com/office/drawing/2014/chartex" xmlns:cx1="http://schemas.microsoft.com/office/drawing/2015/9/8/chartex" xmlns:cx2="http://schemas.microsoft.com/office/drawing/2015/10/21/chartex" xmlns:cx3="http://schemas.microsoft.com/office/drawing/2016/5/9/chartex" xmlns:cx4="http://schemas.microsoft.com/office/drawing/2016/5/10/chartex" xmlns:cx5="http://schemas.microsoft.com/office/drawing/2016/5/11/chartex" xmlns:cx6="http://schemas.microsoft.com/office/drawing/2016/5/12/chartex" xmlns:cx7="http://schemas.microsoft.com/office/drawing/2016/5/13/chartex" xmlns:cx8="http://schemas.microsoft.com/office/drawing/2016/5/14/chartex" xmlns:mc="http://schemas.openxmlformats.org/markup-compatibility/2006" xmlns:aink="http://schemas.microsoft.com/office/drawing/2016/ink" xmlns:am3d="http://schemas.microsoft.com/office/drawing/2017/model3d" xmlns:o="urn:schemas-microsoft-com:office:office" xmlns:oel="http://schemas.microsoft.com/office/2019/extlst" xmlns:r="http://schemas.openxmlformats.org/officeDocument/2006/relationships" xmlns:m="http://schemas.openxmlformats.org/officeDocument/2006/math" xmlns:v="urn:schemas-microsoft-com:vml" xmlns:wp14="http://schemas.microsoft.com/office/word/2010/wordprocessingDrawing" xmlns:wp="http://schemas.openxmlformats.org/drawingml/2006/wordprocessingDrawing" xmlns:w10="urn:schemas-microsoft-com:office:word" xmlns:w="http://schemas.openxmlformats.org/wordprocessingml/2006/main" xmlns:w14="http://schemas.microsoft.com/office/word/2010/wordml" xmlns:w15="http://schemas.microsoft.com/office/word/2012/wordml" xmlns:w16cex="http://schemas.microsoft.com/office/word/2018/wordml/cex" xmlns:w16cid="http://schemas.microsoft.com/office/word/2016/wordml/cid" xmlns:w16="http://schemas.microsoft.com/office/word/2018/wordml" xmlns:w16sdtdh="http://schemas.microsoft.com/office/word/2020/wordml/sdtdatahash" xmlns:w16se="http://schemas.microsoft.com/office/word/2015/wordml/symex" xmlns:wpg="http://schemas.microsoft.com/office/word/2010/wordprocessingGroup" xmlns:wpi="http://schemas.microsoft.com/office/word/2010/wordprocessingInk" xmlns:wne="http://schemas.microsoft.com/office/word/2006/wordml" xmlns:wps="http://schemas.microsoft.com/office/word/2010/wordprocessingShape" mc:Ignorable="w14 w15 w16se w16cid w16 w16cex w16sdtdh wp14">
+<w:footnotes xmlns:wpc="http://schemas.microsoft.com/office/word/2010/wordprocessingCanvas" xmlns:cx="http://schemas.microsoft.com/office/drawing/2014/chartex" xmlns:cx1="http://schemas.microsoft.com/office/drawing/2015/9/8/chartex" xmlns:cx2="http://schemas.microsoft.com/office/drawing/2015/10/21/chartex" xmlns:cx3="http://schemas.microsoft.com/office/drawing/2016/5/9/chartex" xmlns:cx4="http://schemas.microsoft.com/office/drawing/2016/5/10/chartex" xmlns:cx5="http://schemas.microsoft.com/office/drawing/2016/5/11/chartex" xmlns:cx6="http://schemas.microsoft.com/office/drawing/2016/5/12/chartex" xmlns:cx7="http://schemas.microsoft.com/office/drawing/2016/5/13/chartex" xmlns:cx8="http://schemas.microsoft.com/office/drawing/2016/5/14/chartex" xmlns:mc="http://schemas.openxmlformats.org/markup-compatibility/2006" xmlns:aink="http://schemas.microsoft.com/office/drawing/2016/ink" xmlns:am3d="http://schemas.microsoft.com/office/drawing/2017/model3d" xmlns:o="urn:schemas-microsoft-com:office:office" xmlns:oel="http://schemas.microsoft.com/office/2019/extlst" xmlns:r="http://schemas.openxmlformats.org/officeDocument/2006/relationships" xmlns:m="http://schemas.openxmlformats.org/officeDocument/2006/math" xmlns:v="urn:schemas-microsoft-com:vml" xmlns:wp14="http://schemas.microsoft.com/office/word/2010/wordprocessingDrawing" xmlns:wp="http://schemas.openxmlformats.org/drawingml/2006/wordprocessingDrawing" xmlns:w10="urn:schemas-microsoft-com:office:word" xmlns:w="http://schemas.openxmlformats.org/wordprocessingml/2006/main" xmlns:w14="http://schemas.microsoft.com/office/word/2010/wordml" xmlns:w15="http://schemas.microsoft.com/office/word/2012/wordml" xmlns:w16cex="http://schemas.microsoft.com/office/word/2018/wordml/cex" xmlns:w16cid="http://schemas.microsoft.com/office/word/2016/wordml/cid" xmlns:w16="http://schemas.microsoft.com/office/word/2018/wordml" xmlns:w16du="http://schemas.microsoft.com/office/word/2023/wordml/word16du" xmlns:w16sdtdh="http://schemas.microsoft.com/office/word/2020/wordml/sdtdatahash" xmlns:w16se="http://schemas.microsoft.com/office/word/2015/wordml/symex" xmlns:wpg="http://schemas.microsoft.com/office/word/2010/wordprocessingGroup" xmlns:wpi="http://schemas.microsoft.com/office/word/2010/wordprocessingInk" xmlns:wne="http://schemas.microsoft.com/office/word/2006/wordml" xmlns:wps="http://schemas.microsoft.com/office/word/2010/wordprocessingShape" mc:Ignorable="w14 w15 w16se w16cid w16 w16cex w16sdtdh wp14">
   <w:footnote w:type="separator" w:id="-1">
     <w:p>
       <w:r>
@@ -2225,7 +2575,7 @@
 </file>
 
 <file path=word/header1.xml><?xml version="1.0" encoding="utf-8"?>
-<w:hdr xmlns:wpc="http://schemas.microsoft.com/office/word/2010/wordprocessingCanvas" xmlns:cx="http://schemas.microsoft.com/office/drawing/2014/chartex" xmlns:cx1="http://schemas.microsoft.com/office/drawing/2015/9/8/chartex" xmlns:cx2="http://schemas.microsoft.com/office/drawing/2015/10/21/chartex" xmlns:cx3="http://schemas.microsoft.com/office/drawing/2016/5/9/chartex" xmlns:cx4="http://schemas.microsoft.com/office/drawing/2016/5/10/chartex" xmlns:cx5="http://schemas.microsoft.com/office/drawing/2016/5/11/chartex" xmlns:cx6="http://schemas.microsoft.com/office/drawing/2016/5/12/chartex" xmlns:cx7="http://schemas.microsoft.com/office/drawing/2016/5/13/chartex" xmlns:cx8="http://schemas.microsoft.com/office/drawing/2016/5/14/chartex" xmlns:mc="http://schemas.openxmlformats.org/markup-compatibility/2006" xmlns:aink="http://schemas.microsoft.com/office/drawing/2016/ink" xmlns:am3d="http://schemas.microsoft.com/office/drawing/2017/model3d" xmlns:o="urn:schemas-microsoft-com:office:office" xmlns:oel="http://schemas.microsoft.com/office/2019/extlst" xmlns:r="http://schemas.openxmlformats.org/officeDocument/2006/relationships" xmlns:m="http://schemas.openxmlformats.org/officeDocument/2006/math" xmlns:v="urn:schemas-microsoft-com:vml" xmlns:wp14="http://schemas.microsoft.com/office/word/2010/wordprocessingDrawing" xmlns:wp="http://schemas.openxmlformats.org/drawingml/2006/wordprocessingDrawing" xmlns:w10="urn:schemas-microsoft-com:office:word" xmlns:w="http://schemas.openxmlformats.org/wordprocessingml/2006/main" xmlns:w14="http://schemas.microsoft.com/office/word/2010/wordml" xmlns:w15="http://schemas.microsoft.com/office/word/2012/wordml" xmlns:w16cex="http://schemas.microsoft.com/office/word/2018/wordml/cex" xmlns:w16cid="http://schemas.microsoft.com/office/word/2016/wordml/cid" xmlns:w16="http://schemas.microsoft.com/office/word/2018/wordml" xmlns:w16sdtdh="http://schemas.microsoft.com/office/word/2020/wordml/sdtdatahash" xmlns:w16se="http://schemas.microsoft.com/office/word/2015/wordml/symex" xmlns:wpg="http://schemas.microsoft.com/office/word/2010/wordprocessingGroup" xmlns:wpi="http://schemas.microsoft.com/office/word/2010/wordprocessingInk" xmlns:wne="http://schemas.microsoft.com/office/word/2006/wordml" xmlns:wps="http://schemas.microsoft.com/office/word/2010/wordprocessingShape" mc:Ignorable="w14 w15 w16se w16cid w16 w16cex w16sdtdh wp14">
+<w:hdr xmlns:wpc="http://schemas.microsoft.com/office/word/2010/wordprocessingCanvas" xmlns:cx="http://schemas.microsoft.com/office/drawing/2014/chartex" xmlns:cx1="http://schemas.microsoft.com/office/drawing/2015/9/8/chartex" xmlns:cx2="http://schemas.microsoft.com/office/drawing/2015/10/21/chartex" xmlns:cx3="http://schemas.microsoft.com/office/drawing/2016/5/9/chartex" xmlns:cx4="http://schemas.microsoft.com/office/drawing/2016/5/10/chartex" xmlns:cx5="http://schemas.microsoft.com/office/drawing/2016/5/11/chartex" xmlns:cx6="http://schemas.microsoft.com/office/drawing/2016/5/12/chartex" xmlns:cx7="http://schemas.microsoft.com/office/drawing/2016/5/13/chartex" xmlns:cx8="http://schemas.microsoft.com/office/drawing/2016/5/14/chartex" xmlns:mc="http://schemas.openxmlformats.org/markup-compatibility/2006" xmlns:aink="http://schemas.microsoft.com/office/drawing/2016/ink" xmlns:am3d="http://schemas.microsoft.com/office/drawing/2017/model3d" xmlns:o="urn:schemas-microsoft-com:office:office" xmlns:oel="http://schemas.microsoft.com/office/2019/extlst" xmlns:r="http://schemas.openxmlformats.org/officeDocument/2006/relationships" xmlns:m="http://schemas.openxmlformats.org/officeDocument/2006/math" xmlns:v="urn:schemas-microsoft-com:vml" xmlns:wp14="http://schemas.microsoft.com/office/word/2010/wordprocessingDrawing" xmlns:wp="http://schemas.openxmlformats.org/drawingml/2006/wordprocessingDrawing" xmlns:w10="urn:schemas-microsoft-com:office:word" xmlns:w="http://schemas.openxmlformats.org/wordprocessingml/2006/main" xmlns:w14="http://schemas.microsoft.com/office/word/2010/wordml" xmlns:w15="http://schemas.microsoft.com/office/word/2012/wordml" xmlns:w16cex="http://schemas.microsoft.com/office/word/2018/wordml/cex" xmlns:w16cid="http://schemas.microsoft.com/office/word/2016/wordml/cid" xmlns:w16="http://schemas.microsoft.com/office/word/2018/wordml" xmlns:w16du="http://schemas.microsoft.com/office/word/2023/wordml/word16du" xmlns:w16sdtdh="http://schemas.microsoft.com/office/word/2020/wordml/sdtdatahash" xmlns:w16se="http://schemas.microsoft.com/office/word/2015/wordml/symex" xmlns:wpg="http://schemas.microsoft.com/office/word/2010/wordprocessingGroup" xmlns:wpi="http://schemas.microsoft.com/office/word/2010/wordprocessingInk" xmlns:wne="http://schemas.microsoft.com/office/word/2006/wordml" xmlns:wps="http://schemas.microsoft.com/office/word/2010/wordprocessingShape" mc:Ignorable="w14 w15 w16se w16cid w16 w16cex w16sdtdh wp14">
   <w:p>
     <w:pPr>
       <w:tabs>
@@ -2295,7 +2645,7 @@
 </file>
 
 <file path=word/numbering.xml><?xml version="1.0" encoding="utf-8"?>
-<w:numbering xmlns:wpc="http://schemas.microsoft.com/office/word/2010/wordprocessingCanvas" xmlns:cx="http://schemas.microsoft.com/office/drawing/2014/chartex" xmlns:cx1="http://schemas.microsoft.com/office/drawing/2015/9/8/chartex" xmlns:cx2="http://schemas.microsoft.com/office/drawing/2015/10/21/chartex" xmlns:cx3="http://schemas.microsoft.com/office/drawing/2016/5/9/chartex" xmlns:cx4="http://schemas.microsoft.com/office/drawing/2016/5/10/chartex" xmlns:cx5="http://schemas.microsoft.com/office/drawing/2016/5/11/chartex" xmlns:cx6="http://schemas.microsoft.com/office/drawing/2016/5/12/chartex" xmlns:cx7="http://schemas.microsoft.com/office/drawing/2016/5/13/chartex" xmlns:cx8="http://schemas.microsoft.com/office/drawing/2016/5/14/chartex" xmlns:mc="http://schemas.openxmlformats.org/markup-compatibility/2006" xmlns:aink="http://schemas.microsoft.com/office/drawing/2016/ink" xmlns:am3d="http://schemas.microsoft.com/office/drawing/2017/model3d" xmlns:o="urn:schemas-microsoft-com:office:office" xmlns:oel="http://schemas.microsoft.com/office/2019/extlst" xmlns:r="http://schemas.openxmlformats.org/officeDocument/2006/relationships" xmlns:m="http://schemas.openxmlformats.org/officeDocument/2006/math" xmlns:v="urn:schemas-microsoft-com:vml" xmlns:wp14="http://schemas.microsoft.com/office/word/2010/wordprocessingDrawing" xmlns:wp="http://schemas.openxmlformats.org/drawingml/2006/wordprocessingDrawing" xmlns:w10="urn:schemas-microsoft-com:office:word" xmlns:w="http://schemas.openxmlformats.org/wordprocessingml/2006/main" xmlns:w14="http://schemas.microsoft.com/office/word/2010/wordml" xmlns:w15="http://schemas.microsoft.com/office/word/2012/wordml" xmlns:w16cex="http://schemas.microsoft.com/office/word/2018/wordml/cex" xmlns:w16cid="http://schemas.microsoft.com/office/word/2016/wordml/cid" xmlns:w16="http://schemas.microsoft.com/office/word/2018/wordml" xmlns:w16sdtdh="http://schemas.microsoft.com/office/word/2020/wordml/sdtdatahash" xmlns:w16se="http://schemas.microsoft.com/office/word/2015/wordml/symex" xmlns:wpg="http://schemas.microsoft.com/office/word/2010/wordprocessingGroup" xmlns:wpi="http://schemas.microsoft.com/office/word/2010/wordprocessingInk" xmlns:wne="http://schemas.microsoft.com/office/word/2006/wordml" xmlns:wps="http://schemas.microsoft.com/office/word/2010/wordprocessingShape" mc:Ignorable="w14 w15 w16se w16cid w16 w16cex w16sdtdh wp14">
+<w:numbering xmlns:wpc="http://schemas.microsoft.com/office/word/2010/wordprocessingCanvas" xmlns:cx="http://schemas.microsoft.com/office/drawing/2014/chartex" xmlns:cx1="http://schemas.microsoft.com/office/drawing/2015/9/8/chartex" xmlns:cx2="http://schemas.microsoft.com/office/drawing/2015/10/21/chartex" xmlns:cx3="http://schemas.microsoft.com/office/drawing/2016/5/9/chartex" xmlns:cx4="http://schemas.microsoft.com/office/drawing/2016/5/10/chartex" xmlns:cx5="http://schemas.microsoft.com/office/drawing/2016/5/11/chartex" xmlns:cx6="http://schemas.microsoft.com/office/drawing/2016/5/12/chartex" xmlns:cx7="http://schemas.microsoft.com/office/drawing/2016/5/13/chartex" xmlns:cx8="http://schemas.microsoft.com/office/drawing/2016/5/14/chartex" xmlns:mc="http://schemas.openxmlformats.org/markup-compatibility/2006" xmlns:aink="http://schemas.microsoft.com/office/drawing/2016/ink" xmlns:am3d="http://schemas.microsoft.com/office/drawing/2017/model3d" xmlns:o="urn:schemas-microsoft-com:office:office" xmlns:oel="http://schemas.microsoft.com/office/2019/extlst" xmlns:r="http://schemas.openxmlformats.org/officeDocument/2006/relationships" xmlns:m="http://schemas.openxmlformats.org/officeDocument/2006/math" xmlns:v="urn:schemas-microsoft-com:vml" xmlns:wp14="http://schemas.microsoft.com/office/word/2010/wordprocessingDrawing" xmlns:wp="http://schemas.openxmlformats.org/drawingml/2006/wordprocessingDrawing" xmlns:w10="urn:schemas-microsoft-com:office:word" xmlns:w="http://schemas.openxmlformats.org/wordprocessingml/2006/main" xmlns:w14="http://schemas.microsoft.com/office/word/2010/wordml" xmlns:w15="http://schemas.microsoft.com/office/word/2012/wordml" xmlns:w16cex="http://schemas.microsoft.com/office/word/2018/wordml/cex" xmlns:w16cid="http://schemas.microsoft.com/office/word/2016/wordml/cid" xmlns:w16="http://schemas.microsoft.com/office/word/2018/wordml" xmlns:w16du="http://schemas.microsoft.com/office/word/2023/wordml/word16du" xmlns:w16sdtdh="http://schemas.microsoft.com/office/word/2020/wordml/sdtdatahash" xmlns:w16se="http://schemas.microsoft.com/office/word/2015/wordml/symex" xmlns:wpg="http://schemas.microsoft.com/office/word/2010/wordprocessingGroup" xmlns:wpi="http://schemas.microsoft.com/office/word/2010/wordprocessingInk" xmlns:wne="http://schemas.microsoft.com/office/word/2006/wordml" xmlns:wps="http://schemas.microsoft.com/office/word/2010/wordprocessingShape" mc:Ignorable="w14 w15 w16se w16cid w16 w16cex w16sdtdh wp14">
   <w:abstractNum w:abstractNumId="0" w15:restartNumberingAfterBreak="0">
     <w:nsid w:val="058F6F62"/>
     <w:multiLevelType w:val="multilevel"/>
@@ -4043,6 +4393,7 @@
   <w:style w:type="character" w:default="1" w:styleId="DefaultParagraphFont">
     <w:name w:val="Default Paragraph Font"/>
     <w:uiPriority w:val="1"/>
+    <w:semiHidden/>
     <w:unhideWhenUsed/>
   </w:style>
   <w:style w:type="table" w:default="1" w:styleId="TableNormal">

</xml_diff>

<commit_message>
update MRR template; nearing completion
</commit_message>
<xml_diff>
--- a/document-generation/templates/mrr-template.docx
+++ b/document-generation/templates/mrr-template.docx
@@ -92,12 +92,6 @@
         </w:rPr>
         <w:t>{</w:t>
       </w:r>
-      <w:r>
-        <w:rPr>
-          <w:color w:val="00B050"/>
-        </w:rPr>
-        <w:t>$</w:t>
-      </w:r>
       <w:proofErr w:type="spellStart"/>
       <w:r>
         <w:rPr>
@@ -241,12 +235,6 @@
           <w:color w:val="00B050"/>
         </w:rPr>
         <w:t>{</w:t>
-      </w:r>
-      <w:r>
-        <w:rPr>
-          <w:color w:val="00B050"/>
-        </w:rPr>
-        <w:t>$</w:t>
       </w:r>
       <w:proofErr w:type="spellStart"/>
       <w:r>
@@ -460,7 +448,7 @@
                 <w:bCs/>
                 <w:color w:val="00B050"/>
               </w:rPr>
-              <w:t>entry</w:t>
+              <w:t>researcher</w:t>
             </w:r>
             <w:r>
               <w:rPr>
@@ -545,9 +533,22 @@
             </w:r>
             <w:r>
               <w:rPr>
+                <w:bCs/>
                 <w:color w:val="00B050"/>
               </w:rPr>
-              <w:t>$name</w:t>
+              <w:t>researcher</w:t>
+            </w:r>
+            <w:r>
+              <w:rPr>
+                <w:color w:val="00B050"/>
+              </w:rPr>
+              <w:t>.</w:t>
+            </w:r>
+            <w:r>
+              <w:rPr>
+                <w:color w:val="00B050"/>
+              </w:rPr>
+              <w:t>name</w:t>
             </w:r>
             <w:r>
               <w:rPr>
@@ -580,11 +581,20 @@
               </w:rPr>
               <w:t>{</w:t>
             </w:r>
+            <w:proofErr w:type="spellStart"/>
+            <w:proofErr w:type="gramStart"/>
+            <w:r>
+              <w:rPr>
+                <w:bCs/>
+                <w:color w:val="00B050"/>
+              </w:rPr>
+              <w:t>researcher</w:t>
+            </w:r>
             <w:r>
               <w:rPr>
                 <w:color w:val="00B050"/>
               </w:rPr>
-              <w:t>$</w:t>
+              <w:t>.</w:t>
             </w:r>
             <w:r>
               <w:rPr>
@@ -592,6 +602,8 @@
               </w:rPr>
               <w:t>title</w:t>
             </w:r>
+            <w:proofErr w:type="spellEnd"/>
+            <w:proofErr w:type="gramEnd"/>
             <w:r>
               <w:rPr>
                 <w:color w:val="00B050"/>
@@ -623,11 +635,20 @@
               </w:rPr>
               <w:t>{</w:t>
             </w:r>
+            <w:proofErr w:type="spellStart"/>
+            <w:proofErr w:type="gramStart"/>
+            <w:r>
+              <w:rPr>
+                <w:bCs/>
+                <w:color w:val="00B050"/>
+              </w:rPr>
+              <w:t>researcher</w:t>
+            </w:r>
             <w:r>
               <w:rPr>
                 <w:color w:val="00B050"/>
               </w:rPr>
-              <w:t>$</w:t>
+              <w:t>.</w:t>
             </w:r>
             <w:r>
               <w:rPr>
@@ -635,6 +656,14 @@
               </w:rPr>
               <w:t>org</w:t>
             </w:r>
+            <w:r>
+              <w:rPr>
+                <w:color w:val="00B050"/>
+              </w:rPr>
+              <w:t>anization</w:t>
+            </w:r>
+            <w:proofErr w:type="spellEnd"/>
+            <w:proofErr w:type="gramEnd"/>
             <w:r>
               <w:rPr>
                 <w:color w:val="00B050"/>
@@ -670,9 +699,10 @@
             </w:r>
             <w:r>
               <w:rPr>
+                <w:bCs/>
                 <w:color w:val="00B050"/>
               </w:rPr>
-              <w:t>entry</w:t>
+              <w:t>researcher</w:t>
             </w:r>
             <w:r>
               <w:rPr>
@@ -862,7 +892,7 @@
           <w:bCs/>
           <w:color w:val="00B050"/>
         </w:rPr>
-        <w:t>entry</w:t>
+        <w:t>technique</w:t>
       </w:r>
       <w:r>
         <w:rPr>
@@ -893,7 +923,35 @@
           <w:color w:val="00B050"/>
         </w:rPr>
         <w:br/>
-        <w:t>{$entry}</w:t>
+        <w:t>{</w:t>
+      </w:r>
+      <w:r>
+        <w:rPr>
+          <w:bCs/>
+          <w:color w:val="00B050"/>
+        </w:rPr>
+        <w:t xml:space="preserve">INS </w:t>
+      </w:r>
+      <w:r>
+        <w:rPr>
+          <w:bCs/>
+          <w:color w:val="00B050"/>
+        </w:rPr>
+        <w:t>$</w:t>
+      </w:r>
+      <w:r>
+        <w:rPr>
+          <w:bCs/>
+          <w:color w:val="00B050"/>
+        </w:rPr>
+        <w:t>technique</w:t>
+      </w:r>
+      <w:r>
+        <w:rPr>
+          <w:bCs/>
+          <w:color w:val="00B050"/>
+        </w:rPr>
+        <w:t>}</w:t>
       </w:r>
       <w:r>
         <w:rPr>
@@ -901,7 +959,21 @@
           <w:color w:val="00B050"/>
         </w:rPr>
         <w:br/>
-        <w:t>{END-FOR entry}</w:t>
+        <w:t xml:space="preserve">{END-FOR </w:t>
+      </w:r>
+      <w:r>
+        <w:rPr>
+          <w:bCs/>
+          <w:color w:val="00B050"/>
+        </w:rPr>
+        <w:t>technique</w:t>
+      </w:r>
+      <w:r>
+        <w:rPr>
+          <w:bCs/>
+          <w:color w:val="00B050"/>
+        </w:rPr>
+        <w:t>}</w:t>
       </w:r>
       <w:r>
         <w:rPr>
@@ -944,12 +1016,6 @@
           <w:color w:val="00B050"/>
         </w:rPr>
         <w:t>{</w:t>
-      </w:r>
-      <w:r>
-        <w:rPr>
-          <w:color w:val="00B050"/>
-        </w:rPr>
-        <w:t>$</w:t>
       </w:r>
       <w:proofErr w:type="spellStart"/>
       <w:r>
@@ -1102,7 +1168,7 @@
               <w:rPr>
                 <w:color w:val="00B050"/>
               </w:rPr>
-              <w:t>{$</w:t>
+              <w:t>{</w:t>
             </w:r>
             <w:proofErr w:type="spellStart"/>
             <w:r>
@@ -1183,7 +1249,7 @@
         <w:rPr>
           <w:color w:val="00B050"/>
         </w:rPr>
-        <w:t>{$</w:t>
+        <w:t>{</w:t>
       </w:r>
       <w:proofErr w:type="spellStart"/>
       <w:r>
@@ -1227,12 +1293,6 @@
         </w:rPr>
         <w:t>{</w:t>
       </w:r>
-      <w:r>
-        <w:rPr>
-          <w:color w:val="00B050"/>
-        </w:rPr>
-        <w:t>$</w:t>
-      </w:r>
       <w:proofErr w:type="spellStart"/>
       <w:r>
         <w:rPr>
@@ -1307,12 +1367,6 @@
         </w:rPr>
         <w:t>{</w:t>
       </w:r>
-      <w:r>
-        <w:rPr>
-          <w:color w:val="00B050"/>
-        </w:rPr>
-        <w:t>$</w:t>
-      </w:r>
       <w:proofErr w:type="spellStart"/>
       <w:r>
         <w:rPr>
@@ -1338,10 +1392,49 @@
           <w:between w:val="nil"/>
         </w:pBdr>
         <w:ind w:left="360"/>
-        <w:rPr>
-          <w:color w:val="548DD4" w:themeColor="text2" w:themeTint="99"/>
-        </w:rPr>
-      </w:pPr>
+      </w:pPr>
+      <w:r>
+        <w:br/>
+      </w:r>
+      <w:r>
+        <w:rPr>
+          <w:bCs/>
+          <w:color w:val="00B050"/>
+        </w:rPr>
+        <w:t>{</w:t>
+      </w:r>
+      <w:proofErr w:type="gramStart"/>
+      <w:r>
+        <w:rPr>
+          <w:bCs/>
+          <w:color w:val="00B050"/>
+        </w:rPr>
+        <w:t xml:space="preserve">IF </w:t>
+      </w:r>
+      <w:r>
+        <w:rPr>
+          <w:bCs/>
+          <w:color w:val="00B050"/>
+        </w:rPr>
+        <w:t>!</w:t>
+      </w:r>
+      <w:proofErr w:type="spellStart"/>
+      <w:r>
+        <w:rPr>
+          <w:bCs/>
+          <w:color w:val="00B050"/>
+        </w:rPr>
+        <w:t>currentContractExists</w:t>
+      </w:r>
+      <w:proofErr w:type="spellEnd"/>
+      <w:proofErr w:type="gramEnd"/>
+      <w:r>
+        <w:rPr>
+          <w:bCs/>
+          <w:color w:val="00B050"/>
+        </w:rPr>
+        <w:t>}</w:t>
+      </w:r>
     </w:p>
     <w:p>
       <w:pPr>
@@ -1356,97 +1449,19 @@
           <w:right w:val="nil"/>
           <w:between w:val="nil"/>
         </w:pBdr>
-        <w:rPr>
-          <w:color w:val="548DD4" w:themeColor="text2" w:themeTint="99"/>
-        </w:rPr>
-      </w:pPr>
-      <w:r>
-        <w:rPr>
-          <w:color w:val="548DD4" w:themeColor="text2" w:themeTint="99"/>
-        </w:rPr>
-        <w:t xml:space="preserve">{IF </w:t>
-      </w:r>
-      <w:proofErr w:type="spellStart"/>
-      <w:r>
-        <w:rPr>
-          <w:color w:val="548DD4" w:themeColor="text2" w:themeTint="99"/>
-        </w:rPr>
-        <w:t>currentContractExists</w:t>
-      </w:r>
-      <w:proofErr w:type="spellEnd"/>
-      <w:r>
-        <w:rPr>
-          <w:color w:val="548DD4" w:themeColor="text2" w:themeTint="99"/>
-        </w:rPr>
-        <w:t xml:space="preserve"> </w:t>
-      </w:r>
-      <w:r>
-        <w:rPr>
-          <w:color w:val="548DD4" w:themeColor="text2" w:themeTint="99"/>
-        </w:rPr>
-        <w:sym w:font="Wingdings" w:char="F0DF"/>
-      </w:r>
-      <w:r>
-        <w:rPr>
-          <w:color w:val="548DD4" w:themeColor="text2" w:themeTint="99"/>
-        </w:rPr>
-        <w:t xml:space="preserve">- </w:t>
-      </w:r>
-      <w:r>
-        <w:rPr>
-          <w:color w:val="548DD4" w:themeColor="text2" w:themeTint="99"/>
-        </w:rPr>
-        <w:t xml:space="preserve">JDB </w:t>
-      </w:r>
-      <w:r>
-        <w:rPr>
-          <w:color w:val="548DD4" w:themeColor="text2" w:themeTint="99"/>
-        </w:rPr>
-        <w:t>TODO }</w:t>
-      </w:r>
-      <w:r>
-        <w:rPr>
-          <w:color w:val="548DD4" w:themeColor="text2" w:themeTint="99"/>
-        </w:rPr>
-        <w:t xml:space="preserve">{“There will be a follow-on requirement.” or “There will not be a follow-on requirement.”} – </w:t>
-      </w:r>
-      <w:r>
-        <w:rPr>
-          <w:b/>
-          <w:bCs/>
-          <w:color w:val="548DD4" w:themeColor="text2" w:themeTint="99"/>
-        </w:rPr>
-        <w:t xml:space="preserve">this is collected in the UI </w:t>
-      </w:r>
-      <w:hyperlink r:id="rId8" w:history="1">
-        <w:r>
-          <w:rPr>
-            <w:rStyle w:val="Hyperlink"/>
-            <w:b/>
-            <w:bCs/>
-            <w14:textFill>
-              <w14:solidFill>
-                <w14:srgbClr w14:val="0000FF">
-                  <w14:lumMod w14:val="60000"/>
-                  <w14:lumOff w14:val="40000"/>
-                </w14:srgbClr>
-              </w14:solidFill>
-            </w14:textFill>
-          </w:rPr>
-          <w:t>here</w:t>
-        </w:r>
-      </w:hyperlink>
-    </w:p>
-    <w:p>
-      <w:pPr>
-        <w:pBdr>
-          <w:top w:val="nil"/>
-          <w:left w:val="nil"/>
-          <w:bottom w:val="nil"/>
-          <w:right w:val="nil"/>
-          <w:between w:val="nil"/>
-        </w:pBdr>
-      </w:pPr>
+      </w:pPr>
+      <w:r>
+        <w:t xml:space="preserve">There will </w:t>
+      </w:r>
+      <w:r>
+        <w:t xml:space="preserve">not </w:t>
+      </w:r>
+      <w:r>
+        <w:t>be a follow-on requirement.</w:t>
+      </w:r>
+      <w:r>
+        <w:br/>
+      </w:r>
     </w:p>
     <w:p>
       <w:pPr>
@@ -1463,92 +1478,60 @@
         </w:pBdr>
       </w:pPr>
       <w:r>
-        <w:rPr>
-          <w:color w:val="000000"/>
-        </w:rPr>
-        <w:t xml:space="preserve">The follow-on requirement will be sole source to </w:t>
-      </w:r>
-      <w:r>
-        <w:rPr>
-          <w:color w:val="00B050"/>
-        </w:rPr>
-        <w:t>{</w:t>
-      </w:r>
-      <w:r>
-        <w:rPr>
-          <w:color w:val="00B050"/>
-        </w:rPr>
-        <w:t>$</w:t>
+        <w:t>Identify prior procurement history:</w:t>
+      </w:r>
+      <w:r>
+        <w:t xml:space="preserve"> </w:t>
+      </w:r>
+      <w:r>
+        <w:rPr>
+          <w:iCs/>
+        </w:rPr>
+        <w:t>Not applicable.</w:t>
+      </w:r>
+      <w:r>
+        <w:rPr>
+          <w:bCs/>
+          <w:color w:val="00B050"/>
+        </w:rPr>
+        <w:br/>
+      </w:r>
+      <w:r>
+        <w:rPr>
+          <w:bCs/>
+          <w:color w:val="00B050"/>
+        </w:rPr>
+        <w:t>{END-IF}</w:t>
+      </w:r>
+      <w:r>
+        <w:br/>
+      </w:r>
+      <w:r>
+        <w:rPr>
+          <w:bCs/>
+          <w:color w:val="00B050"/>
+        </w:rPr>
+        <w:t xml:space="preserve">{IF </w:t>
       </w:r>
       <w:proofErr w:type="spellStart"/>
       <w:r>
         <w:rPr>
-          <w:color w:val="00B050"/>
-        </w:rPr>
-        <w:t>csp</w:t>
+          <w:bCs/>
+          <w:color w:val="00B050"/>
+        </w:rPr>
+        <w:t>currentContractExists</w:t>
       </w:r>
       <w:proofErr w:type="spellEnd"/>
       <w:r>
         <w:rPr>
+          <w:bCs/>
           <w:color w:val="00B050"/>
         </w:rPr>
         <w:t>}</w:t>
-      </w:r>
-      <w:r>
-        <w:rPr>
-          <w:color w:val="000000" w:themeColor="text1"/>
-        </w:rPr>
-        <w:t xml:space="preserve">. </w:t>
-      </w:r>
-      <w:r>
-        <w:rPr>
-          <w:b/>
-          <w:bCs/>
-          <w:color w:val="548DD4" w:themeColor="text2" w:themeTint="99"/>
-        </w:rPr>
-        <w:t xml:space="preserve">– this part should only be generated if the user selected’ </w:t>
-      </w:r>
-      <w:proofErr w:type="spellStart"/>
-      <w:r>
-        <w:rPr>
-          <w:b/>
-          <w:bCs/>
-          <w:color w:val="548DD4" w:themeColor="text2" w:themeTint="99"/>
-        </w:rPr>
-        <w:t>yes’</w:t>
-      </w:r>
-      <w:proofErr w:type="spellEnd"/>
-      <w:r>
-        <w:rPr>
-          <w:b/>
-          <w:bCs/>
-          <w:color w:val="548DD4" w:themeColor="text2" w:themeTint="99"/>
-        </w:rPr>
-        <w:t xml:space="preserve"> in question 10 above</w:t>
-      </w:r>
-      <w:r>
-        <w:rPr>
-          <w:b/>
-          <w:bCs/>
-          <w:color w:val="548DD4" w:themeColor="text2" w:themeTint="99"/>
-        </w:rPr>
-        <w:t>. If the user says no to question 10, remove this part entirely and renumber procurement history below to be 11.</w:t>
       </w:r>
     </w:p>
     <w:p>
       <w:pPr>
-        <w:pBdr>
-          <w:top w:val="nil"/>
-          <w:left w:val="nil"/>
-          <w:bottom w:val="nil"/>
-          <w:right w:val="nil"/>
-          <w:between w:val="nil"/>
-        </w:pBdr>
-      </w:pPr>
-    </w:p>
-    <w:p>
-      <w:pPr>
-        <w:pStyle w:val="ListParagraph"/>
         <w:numPr>
           <w:ilvl w:val="0"/>
           <w:numId w:val="9"/>
@@ -1560,76 +1543,342 @@
           <w:right w:val="nil"/>
           <w:between w:val="nil"/>
         </w:pBdr>
-        <w:rPr>
-          <w:color w:val="000000"/>
-        </w:rPr>
-      </w:pPr>
-      <w:r>
-        <w:rPr>
-          <w:color w:val="000000"/>
-        </w:rPr>
-        <w:t xml:space="preserve">Identify prior procurement history: </w:t>
-      </w:r>
-      <w:r>
-        <w:rPr>
-          <w:iCs/>
-          <w:color w:val="548DD4" w:themeColor="text2" w:themeTint="99"/>
-        </w:rPr>
-        <w:t xml:space="preserve">“Not applicable.” – </w:t>
-      </w:r>
-      <w:r>
-        <w:rPr>
-          <w:b/>
-          <w:bCs/>
-          <w:iCs/>
-          <w:color w:val="548DD4" w:themeColor="text2" w:themeTint="99"/>
-        </w:rPr>
-        <w:t xml:space="preserve">if there are no previous contracts </w:t>
-      </w:r>
-      <w:hyperlink r:id="rId9" w:history="1">
-        <w:r>
-          <w:rPr>
-            <w:rStyle w:val="Hyperlink"/>
-            <w:b/>
-            <w:bCs/>
-            <w:iCs/>
-            <w:color w:val="548DD4" w:themeColor="text2" w:themeTint="99"/>
-          </w:rPr>
-          <w:t>here</w:t>
-        </w:r>
-      </w:hyperlink>
-      <w:r>
-        <w:rPr>
-          <w:b/>
-          <w:bCs/>
-          <w:iCs/>
-          <w:color w:val="548DD4" w:themeColor="text2" w:themeTint="99"/>
-        </w:rPr>
-        <w:t xml:space="preserve">. If there ARE previous contracts, repeat the following 5 fields below for each contract using the inputs from </w:t>
-      </w:r>
-      <w:hyperlink r:id="rId10" w:history="1">
-        <w:r>
-          <w:rPr>
-            <w:rStyle w:val="Hyperlink"/>
-            <w:b/>
-            <w:bCs/>
-            <w:iCs/>
-            <w14:textFill>
-              <w14:solidFill>
-                <w14:srgbClr w14:val="0000FF">
-                  <w14:lumMod w14:val="60000"/>
-                  <w14:lumOff w14:val="40000"/>
-                </w14:srgbClr>
-              </w14:solidFill>
-            </w14:textFill>
-          </w:rPr>
-          <w:t>here</w:t>
-        </w:r>
-      </w:hyperlink>
+      </w:pPr>
+      <w:r>
+        <w:t>There will be a follow-on requirement.</w:t>
+      </w:r>
+      <w:r>
+        <w:br/>
+      </w:r>
     </w:p>
     <w:p>
       <w:pPr>
-        <w:pStyle w:val="ListParagraph"/>
+        <w:numPr>
+          <w:ilvl w:val="0"/>
+          <w:numId w:val="9"/>
+        </w:numPr>
+        <w:pBdr>
+          <w:top w:val="nil"/>
+          <w:left w:val="nil"/>
+          <w:bottom w:val="nil"/>
+          <w:right w:val="nil"/>
+          <w:between w:val="nil"/>
+        </w:pBdr>
+      </w:pPr>
+      <w:r>
+        <w:rPr>
+          <w:color w:val="000000"/>
+        </w:rPr>
+        <w:t xml:space="preserve">The follow-on requirement will be sole source to </w:t>
+      </w:r>
+      <w:r>
+        <w:rPr>
+          <w:color w:val="00B050"/>
+        </w:rPr>
+        <w:t>{</w:t>
+      </w:r>
+      <w:proofErr w:type="spellStart"/>
+      <w:r>
+        <w:rPr>
+          <w:color w:val="00B050"/>
+        </w:rPr>
+        <w:t>csp</w:t>
+      </w:r>
+      <w:proofErr w:type="spellEnd"/>
+      <w:r>
+        <w:rPr>
+          <w:color w:val="00B050"/>
+        </w:rPr>
+        <w:t>}</w:t>
+      </w:r>
+      <w:r>
+        <w:rPr>
+          <w:color w:val="000000" w:themeColor="text1"/>
+        </w:rPr>
+        <w:t>.</w:t>
+      </w:r>
+      <w:r>
+        <w:rPr>
+          <w:color w:val="000000" w:themeColor="text1"/>
+        </w:rPr>
+        <w:br/>
+      </w:r>
+    </w:p>
+    <w:p>
+      <w:pPr>
+        <w:numPr>
+          <w:ilvl w:val="0"/>
+          <w:numId w:val="9"/>
+        </w:numPr>
+        <w:pBdr>
+          <w:top w:val="nil"/>
+          <w:left w:val="nil"/>
+          <w:bottom w:val="nil"/>
+          <w:right w:val="nil"/>
+          <w:between w:val="nil"/>
+        </w:pBdr>
+      </w:pPr>
+      <w:r>
+        <w:rPr>
+          <w:color w:val="000000"/>
+        </w:rPr>
+        <w:t>Identify prior procurement history:</w:t>
+      </w:r>
+      <w:r>
+        <w:rPr>
+          <w:bCs/>
+          <w:color w:val="00B050"/>
+        </w:rPr>
+        <w:br/>
+      </w:r>
+      <w:r>
+        <w:rPr>
+          <w:bCs/>
+          <w:color w:val="00B050"/>
+        </w:rPr>
+        <w:t xml:space="preserve">{FOR </w:t>
+      </w:r>
+      <w:r>
+        <w:rPr>
+          <w:bCs/>
+          <w:color w:val="00B050"/>
+        </w:rPr>
+        <w:t>contract</w:t>
+      </w:r>
+      <w:r>
+        <w:rPr>
+          <w:bCs/>
+          <w:color w:val="00B050"/>
+        </w:rPr>
+        <w:t xml:space="preserve"> IN </w:t>
+      </w:r>
+      <w:proofErr w:type="spellStart"/>
+      <w:r>
+        <w:rPr>
+          <w:bCs/>
+          <w:color w:val="00B050"/>
+        </w:rPr>
+        <w:t>priorContracts</w:t>
+      </w:r>
+      <w:proofErr w:type="spellEnd"/>
+      <w:r>
+        <w:rPr>
+          <w:bCs/>
+          <w:color w:val="00B050"/>
+        </w:rPr>
+        <w:t>}</w:t>
+      </w:r>
+      <w:r>
+        <w:rPr>
+          <w:bCs/>
+          <w:color w:val="00B050"/>
+        </w:rPr>
+        <w:br/>
+      </w:r>
+      <w:r>
+        <w:t xml:space="preserve">Contract Number: </w:t>
+      </w:r>
+      <w:r>
+        <w:rPr>
+          <w:color w:val="00B050"/>
+        </w:rPr>
+        <w:t>{$</w:t>
+      </w:r>
+      <w:proofErr w:type="spellStart"/>
+      <w:proofErr w:type="gramStart"/>
+      <w:r>
+        <w:rPr>
+          <w:color w:val="00B050"/>
+        </w:rPr>
+        <w:t>contract.</w:t>
+      </w:r>
+      <w:r>
+        <w:rPr>
+          <w:color w:val="00B050"/>
+        </w:rPr>
+        <w:t>contractNumber</w:t>
+      </w:r>
+      <w:proofErr w:type="spellEnd"/>
+      <w:proofErr w:type="gramEnd"/>
+      <w:r>
+        <w:rPr>
+          <w:color w:val="00B050"/>
+        </w:rPr>
+        <w:t>}</w:t>
+      </w:r>
+      <w:r>
+        <w:rPr>
+          <w:color w:val="00B050"/>
+        </w:rPr>
+        <w:br/>
+      </w:r>
+      <w:r>
+        <w:t xml:space="preserve">Task Order Number (if applicable): </w:t>
+      </w:r>
+      <w:r>
+        <w:rPr>
+          <w:color w:val="00B050"/>
+        </w:rPr>
+        <w:t>{$</w:t>
+      </w:r>
+      <w:proofErr w:type="spellStart"/>
+      <w:r>
+        <w:rPr>
+          <w:color w:val="00B050"/>
+        </w:rPr>
+        <w:t>contract.</w:t>
+      </w:r>
+      <w:r>
+        <w:rPr>
+          <w:color w:val="00B050"/>
+        </w:rPr>
+        <w:t>taskOrderNumber</w:t>
+      </w:r>
+      <w:proofErr w:type="spellEnd"/>
+      <w:r>
+        <w:rPr>
+          <w:color w:val="00B050"/>
+        </w:rPr>
+        <w:t>}</w:t>
+      </w:r>
+      <w:r>
+        <w:rPr>
+          <w:color w:val="00B050"/>
+        </w:rPr>
+        <w:br/>
+      </w:r>
+      <w:r>
+        <w:t xml:space="preserve">Period of Performance: </w:t>
+      </w:r>
+      <w:r>
+        <w:rPr>
+          <w:color w:val="00B050"/>
+        </w:rPr>
+        <w:t>{$</w:t>
+      </w:r>
+      <w:proofErr w:type="spellStart"/>
+      <w:r>
+        <w:rPr>
+          <w:color w:val="00B050"/>
+        </w:rPr>
+        <w:t>contract.p</w:t>
+      </w:r>
+      <w:r>
+        <w:rPr>
+          <w:color w:val="00B050"/>
+        </w:rPr>
+        <w:t>eriodofPerformance</w:t>
+      </w:r>
+      <w:proofErr w:type="spellEnd"/>
+      <w:r>
+        <w:rPr>
+          <w:color w:val="00B050"/>
+        </w:rPr>
+        <w:t>}</w:t>
+      </w:r>
+      <w:r>
+        <w:rPr>
+          <w:color w:val="00B050"/>
+        </w:rPr>
+        <w:br/>
+      </w:r>
+      <w:r>
+        <w:t xml:space="preserve">Competitive Status: </w:t>
+      </w:r>
+      <w:r>
+        <w:rPr>
+          <w:color w:val="00B050"/>
+        </w:rPr>
+        <w:t>{$</w:t>
+      </w:r>
+      <w:proofErr w:type="spellStart"/>
+      <w:r>
+        <w:rPr>
+          <w:color w:val="00B050"/>
+        </w:rPr>
+        <w:t>contract.</w:t>
+      </w:r>
+      <w:r>
+        <w:rPr>
+          <w:color w:val="00B050"/>
+        </w:rPr>
+        <w:t>levelOfCompetition</w:t>
+      </w:r>
+      <w:proofErr w:type="spellEnd"/>
+      <w:r>
+        <w:rPr>
+          <w:color w:val="00B050"/>
+        </w:rPr>
+        <w:t>}</w:t>
+      </w:r>
+      <w:r>
+        <w:rPr>
+          <w:color w:val="00B050"/>
+        </w:rPr>
+        <w:br/>
+      </w:r>
+      <w:r>
+        <w:t xml:space="preserve">Business Size: </w:t>
+      </w:r>
+      <w:r>
+        <w:rPr>
+          <w:color w:val="00B050"/>
+        </w:rPr>
+        <w:t>{$</w:t>
+      </w:r>
+      <w:proofErr w:type="spellStart"/>
+      <w:r>
+        <w:rPr>
+          <w:color w:val="00B050"/>
+        </w:rPr>
+        <w:t>contract.</w:t>
+      </w:r>
+      <w:r>
+        <w:rPr>
+          <w:color w:val="00B050"/>
+        </w:rPr>
+        <w:t>businessSize</w:t>
+      </w:r>
+      <w:proofErr w:type="spellEnd"/>
+      <w:r>
+        <w:rPr>
+          <w:color w:val="00B050"/>
+        </w:rPr>
+        <w:t>}</w:t>
+      </w:r>
+      <w:r>
+        <w:rPr>
+          <w:bCs/>
+          <w:color w:val="00B050"/>
+        </w:rPr>
+        <w:br/>
+        <w:t xml:space="preserve">{END-FOR </w:t>
+      </w:r>
+      <w:r>
+        <w:rPr>
+          <w:bCs/>
+          <w:color w:val="00B050"/>
+        </w:rPr>
+        <w:t>contract</w:t>
+      </w:r>
+      <w:r>
+        <w:rPr>
+          <w:bCs/>
+          <w:color w:val="00B050"/>
+        </w:rPr>
+        <w:t>}</w:t>
+      </w:r>
+      <w:r>
+        <w:rPr>
+          <w:bCs/>
+          <w:color w:val="00B050"/>
+        </w:rPr>
+        <w:br/>
+        <w:t>{END-IF}</w:t>
+      </w:r>
+    </w:p>
+    <w:p>
+      <w:pPr>
         <w:pBdr>
           <w:top w:val="nil"/>
           <w:left w:val="nil"/>
@@ -1638,275 +1887,7 @@
           <w:between w:val="nil"/>
         </w:pBdr>
         <w:ind w:left="360"/>
-        <w:rPr>
-          <w:color w:val="000000"/>
-        </w:rPr>
-      </w:pPr>
-    </w:p>
-    <w:p>
-      <w:pPr>
-        <w:pBdr>
-          <w:top w:val="nil"/>
-          <w:left w:val="nil"/>
-          <w:bottom w:val="nil"/>
-          <w:right w:val="nil"/>
-          <w:between w:val="nil"/>
-        </w:pBdr>
-        <w:ind w:firstLine="315"/>
-        <w:rPr>
-          <w:color w:val="548DD4" w:themeColor="text2" w:themeTint="99"/>
-        </w:rPr>
-      </w:pPr>
-      <w:r>
-        <w:t xml:space="preserve">Contract Number: </w:t>
-      </w:r>
-      <w:r>
-        <w:rPr>
-          <w:color w:val="00B050"/>
-        </w:rPr>
-        <w:t>{</w:t>
-      </w:r>
-      <w:r>
-        <w:rPr>
-          <w:color w:val="00B050"/>
-        </w:rPr>
-        <w:t>$</w:t>
-      </w:r>
-      <w:proofErr w:type="spellStart"/>
-      <w:r>
-        <w:rPr>
-          <w:color w:val="00B050"/>
-        </w:rPr>
-        <w:t>c</w:t>
-      </w:r>
-      <w:r>
-        <w:rPr>
-          <w:color w:val="00B050"/>
-        </w:rPr>
-        <w:t>ontract</w:t>
-      </w:r>
-      <w:r>
-        <w:rPr>
-          <w:color w:val="00B050"/>
-        </w:rPr>
-        <w:t>N</w:t>
-      </w:r>
-      <w:r>
-        <w:rPr>
-          <w:color w:val="00B050"/>
-        </w:rPr>
-        <w:t>umber</w:t>
-      </w:r>
-      <w:proofErr w:type="spellEnd"/>
-      <w:r>
-        <w:rPr>
-          <w:color w:val="00B050"/>
-        </w:rPr>
-        <w:t>}</w:t>
-      </w:r>
-    </w:p>
-    <w:p>
-      <w:pPr>
-        <w:pBdr>
-          <w:top w:val="nil"/>
-          <w:left w:val="nil"/>
-          <w:bottom w:val="nil"/>
-          <w:right w:val="nil"/>
-          <w:between w:val="nil"/>
-        </w:pBdr>
-        <w:ind w:firstLine="315"/>
-      </w:pPr>
-      <w:r>
-        <w:t xml:space="preserve">Task Order Number (if applicable): </w:t>
-      </w:r>
-      <w:r>
-        <w:rPr>
-          <w:color w:val="00B050"/>
-        </w:rPr>
-        <w:t>{</w:t>
-      </w:r>
-      <w:r>
-        <w:rPr>
-          <w:color w:val="00B050"/>
-        </w:rPr>
-        <w:t>$</w:t>
-      </w:r>
-      <w:proofErr w:type="spellStart"/>
-      <w:r>
-        <w:rPr>
-          <w:color w:val="00B050"/>
-        </w:rPr>
-        <w:t>t</w:t>
-      </w:r>
-      <w:r>
-        <w:rPr>
-          <w:color w:val="00B050"/>
-        </w:rPr>
-        <w:t>askOrderNumber</w:t>
-      </w:r>
-      <w:proofErr w:type="spellEnd"/>
-      <w:r>
-        <w:rPr>
-          <w:color w:val="00B050"/>
-        </w:rPr>
-        <w:t>}</w:t>
-      </w:r>
-    </w:p>
-    <w:p>
-      <w:pPr>
-        <w:pBdr>
-          <w:top w:val="nil"/>
-          <w:left w:val="nil"/>
-          <w:bottom w:val="nil"/>
-          <w:right w:val="nil"/>
-          <w:between w:val="nil"/>
-        </w:pBdr>
-        <w:ind w:firstLine="315"/>
-      </w:pPr>
-      <w:r>
-        <w:t xml:space="preserve">Period of Performance: </w:t>
-      </w:r>
-      <w:r>
-        <w:rPr>
-          <w:color w:val="00B050"/>
-        </w:rPr>
-        <w:t>{</w:t>
-      </w:r>
-      <w:r>
-        <w:rPr>
-          <w:color w:val="00B050"/>
-        </w:rPr>
-        <w:t>$</w:t>
-      </w:r>
-      <w:proofErr w:type="spellStart"/>
-      <w:r>
-        <w:rPr>
-          <w:color w:val="00B050"/>
-        </w:rPr>
-        <w:t>c</w:t>
-      </w:r>
-      <w:r>
-        <w:rPr>
-          <w:color w:val="00B050"/>
-        </w:rPr>
-        <w:t>urrentContractPeriodofPerformance</w:t>
-      </w:r>
-      <w:proofErr w:type="spellEnd"/>
-      <w:r>
-        <w:rPr>
-          <w:color w:val="00B050"/>
-        </w:rPr>
-        <w:t>}</w:t>
-      </w:r>
-    </w:p>
-    <w:p>
-      <w:pPr>
-        <w:pBdr>
-          <w:top w:val="nil"/>
-          <w:left w:val="nil"/>
-          <w:bottom w:val="nil"/>
-          <w:right w:val="nil"/>
-          <w:between w:val="nil"/>
-        </w:pBdr>
-        <w:ind w:firstLine="315"/>
-        <w:rPr>
-          <w:color w:val="548DD4" w:themeColor="text2" w:themeTint="99"/>
-        </w:rPr>
-      </w:pPr>
-      <w:r>
-        <w:t xml:space="preserve">Competitive Status: </w:t>
-      </w:r>
-      <w:r>
-        <w:rPr>
-          <w:color w:val="00B050"/>
-        </w:rPr>
-        <w:t>{</w:t>
-      </w:r>
-      <w:r>
-        <w:rPr>
-          <w:color w:val="00B050"/>
-        </w:rPr>
-        <w:t>$</w:t>
-      </w:r>
-      <w:proofErr w:type="spellStart"/>
-      <w:r>
-        <w:rPr>
-          <w:color w:val="00B050"/>
-        </w:rPr>
-        <w:t>l</w:t>
-      </w:r>
-      <w:r>
-        <w:rPr>
-          <w:color w:val="00B050"/>
-        </w:rPr>
-        <w:t>evel</w:t>
-      </w:r>
-      <w:r>
-        <w:rPr>
-          <w:color w:val="00B050"/>
-        </w:rPr>
-        <w:t>O</w:t>
-      </w:r>
-      <w:r>
-        <w:rPr>
-          <w:color w:val="00B050"/>
-        </w:rPr>
-        <w:t>fCompetition</w:t>
-      </w:r>
-      <w:proofErr w:type="spellEnd"/>
-      <w:r>
-        <w:rPr>
-          <w:color w:val="00B050"/>
-        </w:rPr>
-        <w:t>}</w:t>
-      </w:r>
-    </w:p>
-    <w:p>
-      <w:pPr>
-        <w:pBdr>
-          <w:top w:val="nil"/>
-          <w:left w:val="nil"/>
-          <w:bottom w:val="nil"/>
-          <w:right w:val="nil"/>
-          <w:between w:val="nil"/>
-        </w:pBdr>
-        <w:ind w:firstLine="315"/>
-      </w:pPr>
-      <w:r>
-        <w:t xml:space="preserve">Business Size: </w:t>
-      </w:r>
-      <w:r>
-        <w:rPr>
-          <w:color w:val="00B050"/>
-        </w:rPr>
-        <w:t>{</w:t>
-      </w:r>
-      <w:r>
-        <w:rPr>
-          <w:color w:val="00B050"/>
-        </w:rPr>
-        <w:t>$</w:t>
-      </w:r>
-      <w:proofErr w:type="spellStart"/>
-      <w:r>
-        <w:rPr>
-          <w:color w:val="00B050"/>
-        </w:rPr>
-        <w:t>b</w:t>
-      </w:r>
-      <w:r>
-        <w:rPr>
-          <w:color w:val="00B050"/>
-        </w:rPr>
-        <w:t>usinessSize</w:t>
-      </w:r>
-      <w:proofErr w:type="spellEnd"/>
-      <w:r>
-        <w:rPr>
-          <w:color w:val="00B050"/>
-        </w:rPr>
-        <w:t>}</w:t>
-      </w:r>
+      </w:pPr>
     </w:p>
     <w:p>
       <w:pPr>
@@ -1918,18 +1899,6 @@
           <w:between w:val="nil"/>
         </w:pBdr>
         <w:ind w:left="360"/>
-      </w:pPr>
-    </w:p>
-    <w:p>
-      <w:pPr>
-        <w:pBdr>
-          <w:top w:val="nil"/>
-          <w:left w:val="nil"/>
-          <w:bottom w:val="nil"/>
-          <w:right w:val="nil"/>
-          <w:between w:val="nil"/>
-        </w:pBdr>
-        <w:ind w:left="360"/>
         <w:rPr>
           <w:color w:val="000000"/>
         </w:rPr>
@@ -1993,18 +1962,24 @@
           <w:i/>
           <w:color w:val="00B050"/>
         </w:rPr>
-        <w:t>$</w:t>
-      </w:r>
-      <w:proofErr w:type="spellStart"/>
+        <w:t>ppoc</w:t>
+      </w:r>
       <w:r>
         <w:rPr>
           <w:bCs/>
           <w:i/>
           <w:color w:val="00B050"/>
         </w:rPr>
-        <w:t>ppocName</w:t>
-      </w:r>
-      <w:proofErr w:type="spellEnd"/>
+        <w:t>.n</w:t>
+      </w:r>
+      <w:r>
+        <w:rPr>
+          <w:bCs/>
+          <w:i/>
+          <w:color w:val="00B050"/>
+        </w:rPr>
+        <w:t>ame</w:t>
+      </w:r>
       <w:r>
         <w:rPr>
           <w:bCs/>
@@ -2045,24 +2020,34 @@
         </w:rPr>
         <w:t>{</w:t>
       </w:r>
+      <w:proofErr w:type="spellStart"/>
+      <w:proofErr w:type="gramStart"/>
       <w:r>
         <w:rPr>
           <w:bCs/>
           <w:i/>
           <w:color w:val="00B050"/>
         </w:rPr>
-        <w:t>$</w:t>
-      </w:r>
-      <w:proofErr w:type="spellStart"/>
+        <w:t>ppoc</w:t>
+      </w:r>
       <w:r>
         <w:rPr>
           <w:bCs/>
           <w:i/>
           <w:color w:val="00B050"/>
         </w:rPr>
-        <w:t>ppocTitle</w:t>
+        <w:t>.t</w:t>
+      </w:r>
+      <w:r>
+        <w:rPr>
+          <w:bCs/>
+          <w:i/>
+          <w:color w:val="00B050"/>
+        </w:rPr>
+        <w:t>itle</w:t>
       </w:r>
       <w:proofErr w:type="spellEnd"/>
+      <w:proofErr w:type="gramEnd"/>
       <w:r>
         <w:rPr>
           <w:bCs/>
@@ -2103,22 +2088,30 @@
         </w:rPr>
         <w:t>{</w:t>
       </w:r>
+      <w:proofErr w:type="spellStart"/>
       <w:r>
         <w:rPr>
           <w:bCs/>
           <w:i/>
           <w:color w:val="00B050"/>
         </w:rPr>
-        <w:t>$</w:t>
-      </w:r>
-      <w:proofErr w:type="spellStart"/>
+        <w:t>ppoc</w:t>
+      </w:r>
       <w:r>
         <w:rPr>
           <w:bCs/>
           <w:i/>
           <w:color w:val="00B050"/>
         </w:rPr>
-        <w:t>ppocOrg</w:t>
+        <w:t>.o</w:t>
+      </w:r>
+      <w:r>
+        <w:rPr>
+          <w:bCs/>
+          <w:i/>
+          <w:color w:val="00B050"/>
+        </w:rPr>
+        <w:t>rg</w:t>
       </w:r>
       <w:r>
         <w:rPr>
@@ -2167,7 +2160,7 @@
           <w:i/>
           <w:color w:val="00B050"/>
         </w:rPr>
-        <w:t>{$</w:t>
+        <w:t>{</w:t>
       </w:r>
       <w:proofErr w:type="spellStart"/>
       <w:r>
@@ -2176,7 +2169,23 @@
           <w:i/>
           <w:color w:val="00B050"/>
         </w:rPr>
-        <w:t>ppocAgency</w:t>
+        <w:t>ppoc</w:t>
+      </w:r>
+      <w:r>
+        <w:rPr>
+          <w:bCs/>
+          <w:i/>
+          <w:color w:val="00B050"/>
+        </w:rPr>
+        <w:t>.a</w:t>
+      </w:r>
+      <w:r>
+        <w:rPr>
+          <w:bCs/>
+          <w:i/>
+          <w:color w:val="00B050"/>
+        </w:rPr>
+        <w:t>gency</w:t>
       </w:r>
       <w:proofErr w:type="spellEnd"/>
       <w:r>
@@ -2259,12 +2268,6 @@
         </w:rPr>
         <w:t>{</w:t>
       </w:r>
-      <w:r>
-        <w:rPr>
-          <w:color w:val="00B050"/>
-        </w:rPr>
-        <w:t>$</w:t>
-      </w:r>
       <w:proofErr w:type="spellStart"/>
       <w:r>
         <w:rPr>
@@ -2399,7 +2402,7 @@
         </w:pBdr>
         <w:ind w:left="360" w:hanging="450"/>
         <w:rPr>
-          <w:color w:val="FF0000"/>
+          <w:color w:val="00B050"/>
         </w:rPr>
       </w:pPr>
       <w:r>
@@ -2420,9 +2423,9 @@
       </w:r>
       <w:r>
         <w:rPr>
-          <w:color w:val="FF0000"/>
-        </w:rPr>
-        <w:t>(Contracting Officer Name)</w:t>
+          <w:color w:val="00B050"/>
+        </w:rPr>
+        <w:t>{cor.name}</w:t>
       </w:r>
     </w:p>
     <w:p>
@@ -2475,8 +2478,8 @@
       </w:pPr>
     </w:p>
     <w:sectPr>
-      <w:headerReference w:type="default" r:id="rId11"/>
-      <w:footerReference w:type="default" r:id="rId12"/>
+      <w:headerReference w:type="default" r:id="rId8"/>
+      <w:footerReference w:type="default" r:id="rId9"/>
       <w:pgSz w:w="12240" w:h="15840"/>
       <w:pgMar w:top="1440" w:right="1440" w:bottom="1440" w:left="1440" w:header="720" w:footer="720" w:gutter="0"/>
       <w:pgNumType w:start="1"/>
@@ -3303,7 +3306,7 @@
   <w:abstractNum w:abstractNumId="6" w15:restartNumberingAfterBreak="0">
     <w:nsid w:val="6295442A"/>
     <w:multiLevelType w:val="multilevel"/>
-    <w:tmpl w:val="84E816D8"/>
+    <w:tmpl w:val="B5A29972"/>
     <w:lvl w:ilvl="0">
       <w:start w:val="1"/>
       <w:numFmt w:val="decimal"/>
@@ -3312,6 +3315,9 @@
       <w:pPr>
         <w:ind w:left="360" w:hanging="360"/>
       </w:pPr>
+      <w:rPr>
+        <w:color w:val="auto"/>
+      </w:rPr>
     </w:lvl>
     <w:lvl w:ilvl="1">
       <w:start w:val="1"/>

</xml_diff>

<commit_message>
Rename some properties; make FAR reference conditional
</commit_message>
<xml_diff>
--- a/document-generation/templates/mrr-template.docx
+++ b/document-generation/templates/mrr-template.docx
@@ -90,13 +90,13 @@
         <w:rPr>
           <w:color w:val="00B050"/>
         </w:rPr>
-        <w:t>{project</w:t>
-      </w:r>
-      <w:r>
-        <w:rPr>
-          <w:color w:val="00B050"/>
-        </w:rPr>
-        <w:t>Title</w:t>
+        <w:t>{</w:t>
+      </w:r>
+      <w:r>
+        <w:rPr>
+          <w:color w:val="00B050"/>
+        </w:rPr>
+        <w:t>title</w:t>
       </w:r>
       <w:r>
         <w:rPr>
@@ -757,7 +757,46 @@
         <w:t>Publication of a Request for Information (RFI) or Sources Sought (SS) is not required.  The authority for the intended sole source requirement is anticipated to be FAR 16.505(b)(2)(i)</w:t>
       </w:r>
       <w:r>
-        <w:t>(X)</w:t>
+        <w:t>(</w:t>
+      </w:r>
+      <w:r>
+        <w:rPr>
+          <w:color w:val="00B050"/>
+        </w:rPr>
+        <w:t xml:space="preserve"> </w:t>
+      </w:r>
+      <w:r>
+        <w:rPr>
+          <w:color w:val="00B050"/>
+        </w:rPr>
+        <w:t>{fairOpportunity.exceptionToFairOpportunity</w:t>
+      </w:r>
+      <w:r>
+        <w:rPr>
+          <w:color w:val="00B050"/>
+        </w:rPr>
+        <w:t>.substring(</w:t>
+      </w:r>
+      <w:r>
+        <w:rPr>
+          <w:color w:val="00B050"/>
+        </w:rPr>
+        <w:t>fairOpportunity.exceptionToFairOpportunity</w:t>
+      </w:r>
+      <w:r>
+        <w:rPr>
+          <w:color w:val="00B050"/>
+        </w:rPr>
+        <w:t>.length-1)</w:t>
+      </w:r>
+      <w:r>
+        <w:rPr>
+          <w:color w:val="00B050"/>
+        </w:rPr>
+        <w:t>}</w:t>
+      </w:r>
+      <w:r>
+        <w:t>)</w:t>
       </w:r>
       <w:r>
         <w:t>,</w:t>
@@ -1100,7 +1139,7 @@
               <w:rPr>
                 <w:color w:val="00B050"/>
               </w:rPr>
-              <w:t>{csp}</w:t>
+              <w:t>{proposedVendor}</w:t>
             </w:r>
           </w:p>
         </w:tc>
@@ -1154,7 +1193,6 @@
         </w:numPr>
       </w:pPr>
       <w:r>
-        <w:lastRenderedPageBreak/>
         <w:t xml:space="preserve"> Exception to Fair Opportunity:</w:t>
       </w:r>
       <w:r>
@@ -1167,7 +1205,7 @@
         <w:rPr>
           <w:color w:val="00B050"/>
         </w:rPr>
-        <w:t>{exceptionToFairOpportunity}</w:t>
+        <w:t>{fairOpportunity.exceptionToFairOpportunity}</w:t>
       </w:r>
     </w:p>
     <w:p/>
@@ -1195,19 +1233,7 @@
         <w:rPr>
           <w:color w:val="00B050"/>
         </w:rPr>
-        <w:t>{</w:t>
-      </w:r>
-      <w:r>
-        <w:rPr>
-          <w:color w:val="00B050"/>
-        </w:rPr>
-        <w:t>csp</w:t>
-      </w:r>
-      <w:r>
-        <w:rPr>
-          <w:color w:val="00B050"/>
-        </w:rPr>
-        <w:t>}</w:t>
+        <w:t>{proposedVendor}</w:t>
       </w:r>
       <w:r>
         <w:rPr>
@@ -1267,19 +1293,7 @@
         <w:rPr>
           <w:color w:val="00B050"/>
         </w:rPr>
-        <w:t>{</w:t>
-      </w:r>
-      <w:r>
-        <w:rPr>
-          <w:color w:val="00B050"/>
-        </w:rPr>
-        <w:t>causeOfSoleSourceSituation</w:t>
-      </w:r>
-      <w:r>
-        <w:rPr>
-          <w:color w:val="00B050"/>
-        </w:rPr>
-        <w:t>}</w:t>
+        <w:t>{fairOpportunity.causeOfSoleSourceSituation}</w:t>
       </w:r>
     </w:p>
     <w:p>
@@ -1301,21 +1315,7 @@
           <w:bCs/>
           <w:color w:val="00B050"/>
         </w:rPr>
-        <w:t xml:space="preserve">{IF </w:t>
-      </w:r>
-      <w:r>
-        <w:rPr>
-          <w:bCs/>
-          <w:color w:val="00B050"/>
-        </w:rPr>
-        <w:t>!</w:t>
-      </w:r>
-      <w:r>
-        <w:rPr>
-          <w:bCs/>
-          <w:color w:val="00B050"/>
-        </w:rPr>
-        <w:t>currentContractExists}</w:t>
+        <w:t>{IF !currentContractExists}</w:t>
       </w:r>
     </w:p>
     <w:p>
@@ -1360,10 +1360,7 @@
         </w:pBdr>
       </w:pPr>
       <w:r>
-        <w:t>Identify prior procurement history:</w:t>
-      </w:r>
-      <w:r>
-        <w:t xml:space="preserve"> </w:t>
+        <w:t xml:space="preserve">Identify prior procurement history: </w:t>
       </w:r>
       <w:r>
         <w:rPr>
@@ -1377,12 +1374,6 @@
           <w:color w:val="00B050"/>
         </w:rPr>
         <w:br/>
-      </w:r>
-      <w:r>
-        <w:rPr>
-          <w:bCs/>
-          <w:color w:val="00B050"/>
-        </w:rPr>
         <w:t>{END-IF}</w:t>
       </w:r>
       <w:r>
@@ -1441,7 +1432,7 @@
         <w:rPr>
           <w:color w:val="00B050"/>
         </w:rPr>
-        <w:t>{csp}</w:t>
+        <w:t>{proposedVendor}</w:t>
       </w:r>
       <w:r>
         <w:rPr>
@@ -1559,6 +1550,21 @@
         <w:rPr>
           <w:color w:val="00B050"/>
         </w:rPr>
+        <w:t>{$contract.taskDeliveryOrderNumber}</w:t>
+      </w:r>
+      <w:r>
+        <w:rPr>
+          <w:color w:val="00B050"/>
+        </w:rPr>
+        <w:br/>
+      </w:r>
+      <w:r>
+        <w:t xml:space="preserve">Period of Performance: </w:t>
+      </w:r>
+      <w:r>
+        <w:rPr>
+          <w:color w:val="00B050"/>
+        </w:rPr>
         <w:t>{$</w:t>
       </w:r>
       <w:r>
@@ -1571,16 +1577,33 @@
         <w:rPr>
           <w:color w:val="00B050"/>
         </w:rPr>
-        <w:t>taskOrderNumber}</w:t>
-      </w:r>
-      <w:r>
-        <w:rPr>
-          <w:color w:val="00B050"/>
-        </w:rPr>
-        <w:br/>
-      </w:r>
-      <w:r>
-        <w:t xml:space="preserve">Period of Performance: </w:t>
+        <w:t>contractOrderStartDate</w:t>
+      </w:r>
+      <w:r>
+        <w:rPr>
+          <w:color w:val="00B050"/>
+        </w:rPr>
+        <w:t>}</w:t>
+      </w:r>
+      <w:r>
+        <w:rPr>
+          <w:color w:val="00B050"/>
+        </w:rPr>
+        <w:t xml:space="preserve"> </w:t>
+      </w:r>
+      <w:r>
+        <w:rPr>
+          <w:bCs/>
+          <w:iCs/>
+        </w:rPr>
+        <w:t>–</w:t>
+      </w:r>
+      <w:r>
+        <w:rPr>
+          <w:bCs/>
+          <w:iCs/>
+        </w:rPr>
+        <w:t xml:space="preserve"> </w:t>
       </w:r>
       <w:r>
         <w:rPr>
@@ -1592,13 +1615,25 @@
         <w:rPr>
           <w:color w:val="00B050"/>
         </w:rPr>
-        <w:t>contract.p</w:t>
-      </w:r>
-      <w:r>
-        <w:rPr>
-          <w:color w:val="00B050"/>
-        </w:rPr>
-        <w:t>eriodofPerformance}</w:t>
+        <w:t>contract.contractOrder</w:t>
+      </w:r>
+      <w:r>
+        <w:rPr>
+          <w:color w:val="00B050"/>
+        </w:rPr>
+        <w:t>Expiration</w:t>
+      </w:r>
+      <w:r>
+        <w:rPr>
+          <w:color w:val="00B050"/>
+        </w:rPr>
+        <w:t>Date</w:t>
+      </w:r>
+      <w:r>
+        <w:rPr>
+          <w:color w:val="00B050"/>
+        </w:rPr>
+        <w:t>}</w:t>
       </w:r>
       <w:r>
         <w:rPr>
@@ -1778,7 +1813,7 @@
           <w:i/>
           <w:color w:val="00B050"/>
         </w:rPr>
-        <w:t>.n</w:t>
+        <w:t>.</w:t>
       </w:r>
       <w:r>
         <w:rPr>
@@ -1786,7 +1821,7 @@
           <w:i/>
           <w:color w:val="00B050"/>
         </w:rPr>
-        <w:t>ame</w:t>
+        <w:t>formalName</w:t>
       </w:r>
       <w:r>
         <w:rPr>
@@ -1808,7 +1843,6 @@
         <w:rPr>
           <w:bCs/>
           <w:i/>
-          <w:color w:val="548DD4" w:themeColor="text2" w:themeTint="99"/>
         </w:rPr>
         <w:t>/</w:t>
       </w:r>
@@ -1872,7 +1906,6 @@
         <w:rPr>
           <w:bCs/>
           <w:i/>
-          <w:color w:val="548DD4" w:themeColor="text2" w:themeTint="99"/>
         </w:rPr>
         <w:t>/</w:t>
       </w:r>
@@ -1898,15 +1931,7 @@
           <w:i/>
           <w:color w:val="00B050"/>
         </w:rPr>
-        <w:t>ppoc</w:t>
-      </w:r>
-      <w:r>
-        <w:rPr>
-          <w:bCs/>
-          <w:i/>
-          <w:color w:val="00B050"/>
-        </w:rPr>
-        <w:t>.o</w:t>
+        <w:t>o</w:t>
       </w:r>
       <w:r>
         <w:rPr>
@@ -1944,7 +1969,6 @@
         <w:rPr>
           <w:bCs/>
           <w:i/>
-          <w:color w:val="548DD4" w:themeColor="text2" w:themeTint="99"/>
         </w:rPr>
         <w:t>–</w:t>
       </w:r>
@@ -1962,7 +1986,7 @@
           <w:i/>
           <w:color w:val="00B050"/>
         </w:rPr>
-        <w:t>{ppoc</w:t>
+        <w:t>{</w:t>
       </w:r>
       <w:r>
         <w:rPr>
@@ -1970,7 +1994,7 @@
           <w:i/>
           <w:color w:val="00B050"/>
         </w:rPr>
-        <w:t>.a</w:t>
+        <w:t>a</w:t>
       </w:r>
       <w:r>
         <w:rPr>
@@ -2058,19 +2082,7 @@
         <w:rPr>
           <w:color w:val="00B050"/>
         </w:rPr>
-        <w:t>{</w:t>
-      </w:r>
-      <w:r>
-        <w:rPr>
-          <w:color w:val="00B050"/>
-        </w:rPr>
-        <w:t>csp</w:t>
-      </w:r>
-      <w:r>
-        <w:rPr>
-          <w:color w:val="00B050"/>
-        </w:rPr>
-        <w:t>}</w:t>
+        <w:t>{proposedVendor}</w:t>
       </w:r>
       <w:r>
         <w:rPr>
@@ -2198,24 +2210,28 @@
       <w:r>
         <w:rPr>
           <w:b/>
-          <w:i/>
           <w:color w:val="000000"/>
         </w:rPr>
         <w:tab/>
-        <w:t xml:space="preserve">  </w:t>
-      </w:r>
-      <w:r>
-        <w:rPr>
-          <w:b/>
-          <w:color w:val="000000"/>
-        </w:rPr>
-        <w:t xml:space="preserve">      </w:t>
-      </w:r>
-      <w:r>
-        <w:rPr>
-          <w:color w:val="00B050"/>
-        </w:rPr>
-        <w:t>{cor.name}</w:t>
+        <w:t xml:space="preserve">        </w:t>
+      </w:r>
+      <w:r>
+        <w:rPr>
+          <w:color w:val="00B050"/>
+        </w:rPr>
+        <w:t>{</w:t>
+      </w:r>
+      <w:r>
+        <w:rPr>
+          <w:color w:val="00B050"/>
+        </w:rPr>
+        <w:t>corPoc.fullName</w:t>
+      </w:r>
+      <w:r>
+        <w:rPr>
+          <w:color w:val="00B050"/>
+        </w:rPr>
+        <w:t>}</w:t>
       </w:r>
     </w:p>
     <w:p>
@@ -2268,8 +2284,8 @@
       </w:pPr>
     </w:p>
     <w:sectPr>
-      <w:headerReference w:type="default" r:id="rId8"/>
-      <w:footerReference w:type="default" r:id="rId9"/>
+      <w:headerReference w:type="default" r:id="rId9"/>
+      <w:footerReference w:type="default" r:id="rId10"/>
       <w:pgSz w:w="12240" w:h="15840"/>
       <w:pgMar w:top="1440" w:right="1440" w:bottom="1440" w:left="1440" w:header="720" w:footer="720" w:gutter="0"/>
       <w:pgNumType w:start="1"/>
@@ -4842,6 +4858,10 @@
 </go:gDocsCustomXmlDataStorage>
 </file>
 
+<file path=customXml/item2.xml><?xml version="1.0" encoding="utf-8"?>
+<b:Sources xmlns:b="http://schemas.openxmlformats.org/officeDocument/2006/bibliography" xmlns="http://schemas.openxmlformats.org/officeDocument/2006/bibliography" SelectedStyle="\APASixthEditionOfficeOnline.xsl" StyleName="APA" Version="6"/>
+</file>
+
 <file path=customXml/itemProps1.xml><?xml version="1.0" encoding="utf-8"?>
 <ds:datastoreItem xmlns:ds="http://schemas.openxmlformats.org/officeDocument/2006/customXml" ds:itemID="{11111111-1234-1234-1234-123412341234}">
   <ds:schemaRefs>
@@ -4851,6 +4871,14 @@
 </ds:datastoreItem>
 </file>
 
+<file path=customXml/itemProps2.xml><?xml version="1.0" encoding="utf-8"?>
+<ds:datastoreItem xmlns:ds="http://schemas.openxmlformats.org/officeDocument/2006/customXml" ds:itemID="{C5EFE62E-73C9-4E05-991C-D773ACE7394A}">
+  <ds:schemaRefs>
+    <ds:schemaRef ds:uri="http://schemas.openxmlformats.org/officeDocument/2006/bibliography"/>
+  </ds:schemaRefs>
+</ds:datastoreItem>
+</file>
+
 <file path=docMetadata/LabelInfo.xml><?xml version="1.0" encoding="utf-8"?>
 <clbl:labelList xmlns:clbl="http://schemas.microsoft.com/office/2020/mipLabelMetadata">
   <clbl:label id="{fe8cc91f-99dd-4b6d-8ec5-db598c39b9d4}" enabled="1" method="Standard" siteId="{98386af1-dc51-4c82-933b-b85e62a911ca}" contentBits="0" removed="0"/>

</xml_diff>

<commit_message>
Add support for MRR to docgen - define document type - define path to binary template - define models (work in progress); plenty of overlap with J&A with the addition of researchers and research techniques - define enum ResearchTechnique w/ using ref table DAPPS:Market Research Other Techniques - add doc headers - add MRR unit test - add sample test data
Ticket: AT-8835
</commit_message>
<xml_diff>
--- a/document-generation/templates/mrr-template.docx
+++ b/document-generation/templates/mrr-template.docx
@@ -212,7 +212,21 @@
         <w:rPr>
           <w:color w:val="00B050"/>
         </w:rPr>
-        <w:t>{estimatedValue}</w:t>
+        <w:t>{</w:t>
+      </w:r>
+      <w:proofErr w:type="spellStart"/>
+      <w:r>
+        <w:rPr>
+          <w:color w:val="00B050"/>
+        </w:rPr>
+        <w:t>estimatedValue</w:t>
+      </w:r>
+      <w:proofErr w:type="spellEnd"/>
+      <w:r>
+        <w:rPr>
+          <w:color w:val="00B050"/>
+        </w:rPr>
+        <w:t>}</w:t>
       </w:r>
     </w:p>
     <w:p>
@@ -557,6 +571,7 @@
               </w:rPr>
               <w:t>$</w:t>
             </w:r>
+            <w:proofErr w:type="spellStart"/>
             <w:r>
               <w:rPr>
                 <w:bCs/>
@@ -576,6 +591,7 @@
               </w:rPr>
               <w:t>title</w:t>
             </w:r>
+            <w:proofErr w:type="spellEnd"/>
             <w:r>
               <w:rPr>
                 <w:color w:val="00B050"/>
@@ -613,6 +629,7 @@
               </w:rPr>
               <w:t>$</w:t>
             </w:r>
+            <w:proofErr w:type="spellStart"/>
             <w:r>
               <w:rPr>
                 <w:bCs/>
@@ -638,6 +655,7 @@
               </w:rPr>
               <w:t>anization</w:t>
             </w:r>
+            <w:proofErr w:type="spellEnd"/>
             <w:r>
               <w:rPr>
                 <w:color w:val="00B050"/>
@@ -754,7 +772,15 @@
         </w:numPr>
       </w:pPr>
       <w:r>
-        <w:t>Publication of a Request for Information (RFI) or Sources Sought (SS) is not required.  The authority for the intended sole source requirement is anticipated to be FAR 16.505(b)(2)(i)</w:t>
+        <w:t>Publication of a Request for Information (RFI) or Sources Sought (SS) is not required.  The authority for the intended sole source requirement is anticipated to be FAR 16.505(b)(2)(</w:t>
+      </w:r>
+      <w:proofErr w:type="spellStart"/>
+      <w:r>
+        <w:t>i</w:t>
+      </w:r>
+      <w:proofErr w:type="spellEnd"/>
+      <w:r>
+        <w:t>)</w:t>
       </w:r>
       <w:r>
         <w:t>(</w:t>
@@ -860,7 +886,23 @@
           <w:bCs/>
           <w:color w:val="00B050"/>
         </w:rPr>
-        <w:t>{IF techniquesUsed}</w:t>
+        <w:t xml:space="preserve">{IF </w:t>
+      </w:r>
+      <w:proofErr w:type="spellStart"/>
+      <w:r>
+        <w:rPr>
+          <w:bCs/>
+          <w:color w:val="00B050"/>
+        </w:rPr>
+        <w:t>techniquesUsed</w:t>
+      </w:r>
+      <w:proofErr w:type="spellEnd"/>
+      <w:r>
+        <w:rPr>
+          <w:bCs/>
+          <w:color w:val="00B050"/>
+        </w:rPr>
+        <w:t>}</w:t>
       </w:r>
       <w:r>
         <w:rPr>
@@ -890,6 +932,7 @@
         </w:rPr>
         <w:t xml:space="preserve"> IN </w:t>
       </w:r>
+      <w:proofErr w:type="spellStart"/>
       <w:r>
         <w:rPr>
           <w:bCs/>
@@ -897,6 +940,7 @@
         </w:rPr>
         <w:t>techniquesUsed</w:t>
       </w:r>
+      <w:proofErr w:type="spellEnd"/>
       <w:r>
         <w:rPr>
           <w:bCs/>
@@ -912,6 +956,7 @@
         <w:br/>
         <w:t>{$</w:t>
       </w:r>
+      <w:proofErr w:type="spellStart"/>
       <w:r>
         <w:rPr>
           <w:bCs/>
@@ -919,6 +964,21 @@
         </w:rPr>
         <w:t>technique</w:t>
       </w:r>
+      <w:r>
+        <w:rPr>
+          <w:bCs/>
+          <w:color w:val="00B050"/>
+        </w:rPr>
+        <w:t>.</w:t>
+      </w:r>
+      <w:r>
+        <w:rPr>
+          <w:bCs/>
+          <w:color w:val="00B050"/>
+        </w:rPr>
+        <w:t>type</w:t>
+      </w:r>
+      <w:proofErr w:type="spellEnd"/>
       <w:r>
         <w:rPr>
           <w:bCs/>
@@ -990,12 +1050,14 @@
         </w:rPr>
         <w:t>{</w:t>
       </w:r>
+      <w:proofErr w:type="spellStart"/>
       <w:r>
         <w:rPr>
           <w:color w:val="00B050"/>
         </w:rPr>
         <w:t>summaryOfMarketResearch</w:t>
       </w:r>
+      <w:proofErr w:type="spellEnd"/>
       <w:r>
         <w:rPr>
           <w:color w:val="00B050"/>
@@ -1139,7 +1201,21 @@
               <w:rPr>
                 <w:color w:val="00B050"/>
               </w:rPr>
-              <w:t>{proposedVendor}</w:t>
+              <w:t>{</w:t>
+            </w:r>
+            <w:proofErr w:type="spellStart"/>
+            <w:r>
+              <w:rPr>
+                <w:color w:val="00B050"/>
+              </w:rPr>
+              <w:t>proposedVendor</w:t>
+            </w:r>
+            <w:proofErr w:type="spellEnd"/>
+            <w:r>
+              <w:rPr>
+                <w:color w:val="00B050"/>
+              </w:rPr>
+              <w:t>}</w:t>
             </w:r>
           </w:p>
         </w:tc>
@@ -1205,7 +1281,21 @@
         <w:rPr>
           <w:color w:val="00B050"/>
         </w:rPr>
-        <w:t>{fairOpportunity.exceptionToFairOpportunity}</w:t>
+        <w:t>{</w:t>
+      </w:r>
+      <w:proofErr w:type="spellStart"/>
+      <w:r>
+        <w:rPr>
+          <w:color w:val="00B050"/>
+        </w:rPr>
+        <w:t>fairOpportunity.exceptionToFairOpportunity</w:t>
+      </w:r>
+      <w:proofErr w:type="spellEnd"/>
+      <w:r>
+        <w:rPr>
+          <w:color w:val="00B050"/>
+        </w:rPr>
+        <w:t>}</w:t>
       </w:r>
     </w:p>
     <w:p/>
@@ -1233,7 +1323,21 @@
         <w:rPr>
           <w:color w:val="00B050"/>
         </w:rPr>
-        <w:t>{proposedVendor}</w:t>
+        <w:t>{</w:t>
+      </w:r>
+      <w:proofErr w:type="spellStart"/>
+      <w:r>
+        <w:rPr>
+          <w:color w:val="00B050"/>
+        </w:rPr>
+        <w:t>proposedVendor</w:t>
+      </w:r>
+      <w:proofErr w:type="spellEnd"/>
+      <w:r>
+        <w:rPr>
+          <w:color w:val="00B050"/>
+        </w:rPr>
+        <w:t>}</w:t>
       </w:r>
       <w:r>
         <w:rPr>
@@ -1293,7 +1397,21 @@
         <w:rPr>
           <w:color w:val="00B050"/>
         </w:rPr>
-        <w:t>{fairOpportunity.causeOfSoleSourceSituation}</w:t>
+        <w:t>{</w:t>
+      </w:r>
+      <w:proofErr w:type="spellStart"/>
+      <w:r>
+        <w:rPr>
+          <w:color w:val="00B050"/>
+        </w:rPr>
+        <w:t>fairOpportunity.causeOfSoleSourceSituation</w:t>
+      </w:r>
+      <w:proofErr w:type="spellEnd"/>
+      <w:r>
+        <w:rPr>
+          <w:color w:val="00B050"/>
+        </w:rPr>
+        <w:t>}</w:t>
       </w:r>
     </w:p>
     <w:p>
@@ -1315,7 +1433,23 @@
           <w:bCs/>
           <w:color w:val="00B050"/>
         </w:rPr>
-        <w:t>{IF !currentContractExists}</w:t>
+        <w:t>{IF !</w:t>
+      </w:r>
+      <w:proofErr w:type="spellStart"/>
+      <w:r>
+        <w:rPr>
+          <w:bCs/>
+          <w:color w:val="00B050"/>
+        </w:rPr>
+        <w:t>currentContractExists</w:t>
+      </w:r>
+      <w:proofErr w:type="spellEnd"/>
+      <w:r>
+        <w:rPr>
+          <w:bCs/>
+          <w:color w:val="00B050"/>
+        </w:rPr>
+        <w:t>}</w:t>
       </w:r>
     </w:p>
     <w:p>
@@ -1384,7 +1518,23 @@
           <w:bCs/>
           <w:color w:val="00B050"/>
         </w:rPr>
-        <w:t>{IF currentContractExists}</w:t>
+        <w:t xml:space="preserve">{IF </w:t>
+      </w:r>
+      <w:proofErr w:type="spellStart"/>
+      <w:r>
+        <w:rPr>
+          <w:bCs/>
+          <w:color w:val="00B050"/>
+        </w:rPr>
+        <w:t>currentContractExists</w:t>
+      </w:r>
+      <w:proofErr w:type="spellEnd"/>
+      <w:r>
+        <w:rPr>
+          <w:bCs/>
+          <w:color w:val="00B050"/>
+        </w:rPr>
+        <w:t>}</w:t>
       </w:r>
     </w:p>
     <w:p>
@@ -1432,7 +1582,21 @@
         <w:rPr>
           <w:color w:val="00B050"/>
         </w:rPr>
-        <w:t>{proposedVendor}</w:t>
+        <w:t>{</w:t>
+      </w:r>
+      <w:proofErr w:type="spellStart"/>
+      <w:r>
+        <w:rPr>
+          <w:color w:val="00B050"/>
+        </w:rPr>
+        <w:t>proposedVendor</w:t>
+      </w:r>
+      <w:proofErr w:type="spellEnd"/>
+      <w:r>
+        <w:rPr>
+          <w:color w:val="00B050"/>
+        </w:rPr>
+        <w:t>}</w:t>
       </w:r>
       <w:r>
         <w:rPr>
@@ -1495,6 +1659,7 @@
         </w:rPr>
         <w:t xml:space="preserve"> IN </w:t>
       </w:r>
+      <w:proofErr w:type="spellStart"/>
       <w:r>
         <w:rPr>
           <w:bCs/>
@@ -1502,6 +1667,7 @@
         </w:rPr>
         <w:t>priorContracts</w:t>
       </w:r>
+      <w:proofErr w:type="spellEnd"/>
       <w:r>
         <w:rPr>
           <w:bCs/>
@@ -1525,6 +1691,7 @@
         </w:rPr>
         <w:t>{$</w:t>
       </w:r>
+      <w:proofErr w:type="spellStart"/>
       <w:r>
         <w:rPr>
           <w:color w:val="00B050"/>
@@ -1535,7 +1702,14 @@
         <w:rPr>
           <w:color w:val="00B050"/>
         </w:rPr>
-        <w:t>contractNumber}</w:t>
+        <w:t>contractNumber</w:t>
+      </w:r>
+      <w:proofErr w:type="spellEnd"/>
+      <w:r>
+        <w:rPr>
+          <w:color w:val="00B050"/>
+        </w:rPr>
+        <w:t>}</w:t>
       </w:r>
       <w:r>
         <w:rPr>
@@ -1550,7 +1724,21 @@
         <w:rPr>
           <w:color w:val="00B050"/>
         </w:rPr>
-        <w:t>{$contract.taskDeliveryOrderNumber}</w:t>
+        <w:t>{$</w:t>
+      </w:r>
+      <w:proofErr w:type="spellStart"/>
+      <w:r>
+        <w:rPr>
+          <w:color w:val="00B050"/>
+        </w:rPr>
+        <w:t>contract.taskDeliveryOrderNumber</w:t>
+      </w:r>
+      <w:proofErr w:type="spellEnd"/>
+      <w:r>
+        <w:rPr>
+          <w:color w:val="00B050"/>
+        </w:rPr>
+        <w:t>}</w:t>
       </w:r>
       <w:r>
         <w:rPr>
@@ -1567,6 +1755,7 @@
         </w:rPr>
         <w:t>{$</w:t>
       </w:r>
+      <w:proofErr w:type="spellStart"/>
       <w:r>
         <w:rPr>
           <w:color w:val="00B050"/>
@@ -1579,6 +1768,7 @@
         </w:rPr>
         <w:t>contractOrderStartDate</w:t>
       </w:r>
+      <w:proofErr w:type="spellEnd"/>
       <w:r>
         <w:rPr>
           <w:color w:val="00B050"/>
@@ -1611,24 +1801,14 @@
         </w:rPr>
         <w:t>{$</w:t>
       </w:r>
-      <w:r>
-        <w:rPr>
-          <w:color w:val="00B050"/>
-        </w:rPr>
-        <w:t>contract.contractOrder</w:t>
-      </w:r>
-      <w:r>
-        <w:rPr>
-          <w:color w:val="00B050"/>
-        </w:rPr>
-        <w:t>Expiration</w:t>
-      </w:r>
-      <w:r>
-        <w:rPr>
-          <w:color w:val="00B050"/>
-        </w:rPr>
-        <w:t>Date</w:t>
-      </w:r>
+      <w:proofErr w:type="spellStart"/>
+      <w:r>
+        <w:rPr>
+          <w:color w:val="00B050"/>
+        </w:rPr>
+        <w:t>contract.contractOrderExpirationDate</w:t>
+      </w:r>
+      <w:proofErr w:type="spellEnd"/>
       <w:r>
         <w:rPr>
           <w:color w:val="00B050"/>
@@ -1650,6 +1830,7 @@
         </w:rPr>
         <w:t>{$</w:t>
       </w:r>
+      <w:proofErr w:type="spellStart"/>
       <w:r>
         <w:rPr>
           <w:color w:val="00B050"/>
@@ -1660,7 +1841,14 @@
         <w:rPr>
           <w:color w:val="00B050"/>
         </w:rPr>
-        <w:t>levelOfCompetition}</w:t>
+        <w:t>levelOfCompetition</w:t>
+      </w:r>
+      <w:proofErr w:type="spellEnd"/>
+      <w:r>
+        <w:rPr>
+          <w:color w:val="00B050"/>
+        </w:rPr>
+        <w:t>}</w:t>
       </w:r>
       <w:r>
         <w:rPr>
@@ -1677,6 +1865,7 @@
         </w:rPr>
         <w:t>{$</w:t>
       </w:r>
+      <w:proofErr w:type="spellStart"/>
       <w:r>
         <w:rPr>
           <w:color w:val="00B050"/>
@@ -1687,7 +1876,14 @@
         <w:rPr>
           <w:color w:val="00B050"/>
         </w:rPr>
-        <w:t>businessSize}</w:t>
+        <w:t>businessSize</w:t>
+      </w:r>
+      <w:proofErr w:type="spellEnd"/>
+      <w:r>
+        <w:rPr>
+          <w:color w:val="00B050"/>
+        </w:rPr>
+        <w:t>}</w:t>
       </w:r>
       <w:r>
         <w:rPr>
@@ -1799,6 +1995,7 @@
         </w:rPr>
         <w:t>{</w:t>
       </w:r>
+      <w:proofErr w:type="spellStart"/>
       <w:r>
         <w:rPr>
           <w:bCs/>
@@ -1823,6 +2020,7 @@
         </w:rPr>
         <w:t>formalName</w:t>
       </w:r>
+      <w:proofErr w:type="spellEnd"/>
       <w:r>
         <w:rPr>
           <w:bCs/>
@@ -1862,6 +2060,7 @@
         </w:rPr>
         <w:t>{</w:t>
       </w:r>
+      <w:proofErr w:type="spellStart"/>
       <w:r>
         <w:rPr>
           <w:bCs/>
@@ -1886,6 +2085,7 @@
         </w:rPr>
         <w:t>itle</w:t>
       </w:r>
+      <w:proofErr w:type="spellEnd"/>
       <w:r>
         <w:rPr>
           <w:bCs/>
@@ -2082,7 +2282,21 @@
         <w:rPr>
           <w:color w:val="00B050"/>
         </w:rPr>
-        <w:t>{proposedVendor}</w:t>
+        <w:t>{</w:t>
+      </w:r>
+      <w:proofErr w:type="spellStart"/>
+      <w:r>
+        <w:rPr>
+          <w:color w:val="00B050"/>
+        </w:rPr>
+        <w:t>proposedVendor</w:t>
+      </w:r>
+      <w:proofErr w:type="spellEnd"/>
+      <w:r>
+        <w:rPr>
+          <w:color w:val="00B050"/>
+        </w:rPr>
+        <w:t>}</w:t>
       </w:r>
       <w:r>
         <w:rPr>
@@ -2221,12 +2435,14 @@
         </w:rPr>
         <w:t>{</w:t>
       </w:r>
+      <w:proofErr w:type="spellStart"/>
       <w:r>
         <w:rPr>
           <w:color w:val="00B050"/>
         </w:rPr>
         <w:t>corPoc.fullName</w:t>
       </w:r>
+      <w:proofErr w:type="spellEnd"/>
       <w:r>
         <w:rPr>
           <w:color w:val="00B050"/>

</xml_diff>

<commit_message>
Further define models and sample test data.  Document generates and is complete with the exception of displaying the procurement history.
</commit_message>
<xml_diff>
--- a/document-generation/templates/mrr-template.docx
+++ b/document-generation/templates/mrr-template.docx
@@ -48,10 +48,7 @@
       <w:pPr>
         <w:jc w:val="center"/>
         <w:rPr>
-          <w:i/>
-          <w:color w:val="C0504D"/>
-          <w:sz w:val="22"/>
-          <w:szCs w:val="22"/>
+          <w:b/>
         </w:rPr>
       </w:pPr>
       <w:r>
@@ -87,22 +84,7 @@
         <w:t xml:space="preserve">Requirement Title: </w:t>
       </w:r>
       <w:r>
-        <w:rPr>
-          <w:color w:val="00B050"/>
-        </w:rPr>
-        <w:t>{</w:t>
-      </w:r>
-      <w:r>
-        <w:rPr>
-          <w:color w:val="00B050"/>
-        </w:rPr>
-        <w:t>title</w:t>
-      </w:r>
-      <w:r>
-        <w:rPr>
-          <w:color w:val="00B050"/>
-        </w:rPr>
-        <w:t>}</w:t>
+        <w:t>{title}</w:t>
       </w:r>
     </w:p>
     <w:p>
@@ -153,7 +135,21 @@
         <w:rPr>
           <w:rFonts w:ascii="Times" w:eastAsia="Times" w:hAnsi="Times" w:cs="Times"/>
         </w:rPr>
-        <w:t>518210 – “Data Processing, Hosting, and Related Services”, DB10 – “IT and Telecom – Compute As a Service: Mainframe/Servers”</w:t>
+        <w:t xml:space="preserve">518210 – “Data Processing, Hosting, and Related Services”, DB10 – “IT and Telecom – Compute </w:t>
+      </w:r>
+      <w:proofErr w:type="gramStart"/>
+      <w:r>
+        <w:rPr>
+          <w:rFonts w:ascii="Times" w:eastAsia="Times" w:hAnsi="Times" w:cs="Times"/>
+        </w:rPr>
+        <w:t>As</w:t>
+      </w:r>
+      <w:proofErr w:type="gramEnd"/>
+      <w:r>
+        <w:rPr>
+          <w:rFonts w:ascii="Times" w:eastAsia="Times" w:hAnsi="Times" w:cs="Times"/>
+        </w:rPr>
+        <w:t xml:space="preserve"> a Service: Mainframe/Servers”</w:t>
       </w:r>
     </w:p>
     <w:p>
@@ -192,42 +188,39 @@
         <w:rPr>
           <w:color w:val="000000"/>
         </w:rPr>
-        <w:t xml:space="preserve"> Value (including options): </w:t>
-      </w:r>
-      <w:sdt>
-        <w:sdtPr>
-          <w:tag w:val="goog_rdk_0"/>
-          <w:id w:val="-529253780"/>
-        </w:sdtPr>
-        <w:sdtEndPr/>
-        <w:sdtContent/>
-      </w:sdt>
+        <w:t xml:space="preserve"> Value (including options)</w:t>
+      </w:r>
       <w:r>
         <w:rPr>
           <w:color w:val="000000"/>
         </w:rPr>
-        <w:t>$</w:t>
-      </w:r>
-      <w:r>
-        <w:rPr>
-          <w:color w:val="00B050"/>
-        </w:rPr>
+        <w:t xml:space="preserve">: </w:t>
+      </w:r>
+      <w:r>
         <w:t>{</w:t>
       </w:r>
       <w:proofErr w:type="spellStart"/>
       <w:r>
-        <w:rPr>
-          <w:color w:val="00B050"/>
-        </w:rPr>
-        <w:t>estimatedValue</w:t>
+        <w:t>estimatedValueFormatted</w:t>
       </w:r>
       <w:proofErr w:type="spellEnd"/>
       <w:r>
-        <w:rPr>
-          <w:color w:val="00B050"/>
-        </w:rPr>
         <w:t>}</w:t>
       </w:r>
+    </w:p>
+    <w:p>
+      <w:pPr>
+        <w:pBdr>
+          <w:top w:val="nil"/>
+          <w:left w:val="nil"/>
+          <w:bottom w:val="nil"/>
+          <w:right w:val="nil"/>
+          <w:between w:val="nil"/>
+        </w:pBdr>
+        <w:rPr>
+          <w:color w:val="000000"/>
+        </w:rPr>
+      </w:pPr>
     </w:p>
     <w:p>
       <w:pPr>
@@ -272,7 +265,6 @@
           <w:right w:val="nil"/>
           <w:between w:val="nil"/>
         </w:pBdr>
-        <w:ind w:left="720"/>
         <w:rPr>
           <w:color w:val="000000"/>
         </w:rPr>
@@ -280,7 +272,6 @@
     </w:p>
     <w:tbl>
       <w:tblPr>
-        <w:tblStyle w:val="a3"/>
         <w:tblW w:w="8856" w:type="dxa"/>
         <w:tblInd w:w="499" w:type="dxa"/>
         <w:tblBorders>
@@ -412,14 +403,7 @@
                 <w:bCs/>
                 <w:color w:val="00B050"/>
               </w:rPr>
-              <w:t>{FOR</w:t>
-            </w:r>
-            <w:r>
-              <w:rPr>
-                <w:bCs/>
-                <w:color w:val="00B050"/>
-              </w:rPr>
-              <w:t xml:space="preserve"> </w:t>
+              <w:t xml:space="preserve">{FOR </w:t>
             </w:r>
             <w:r>
               <w:rPr>
@@ -433,14 +417,7 @@
                 <w:bCs/>
                 <w:color w:val="00B050"/>
               </w:rPr>
-              <w:t xml:space="preserve"> IN researchers</w:t>
-            </w:r>
-            <w:r>
-              <w:rPr>
-                <w:bCs/>
-                <w:color w:val="00B050"/>
-              </w:rPr>
-              <w:t>}</w:t>
+              <w:t xml:space="preserve"> IN researchers}</w:t>
             </w:r>
           </w:p>
         </w:tc>
@@ -458,7 +435,7 @@
                 <w:between w:val="nil"/>
               </w:pBdr>
               <w:rPr>
-                <w:b/>
+                <w:bCs/>
                 <w:color w:val="000000"/>
               </w:rPr>
             </w:pPr>
@@ -478,7 +455,7 @@
                 <w:between w:val="nil"/>
               </w:pBdr>
               <w:rPr>
-                <w:b/>
+                <w:bCs/>
                 <w:color w:val="000000"/>
               </w:rPr>
             </w:pPr>
@@ -504,41 +481,16 @@
               </w:rPr>
             </w:pPr>
             <w:r>
-              <w:rPr>
-                <w:color w:val="00B050"/>
-              </w:rPr>
-              <w:t>{</w:t>
-            </w:r>
-            <w:r>
-              <w:rPr>
-                <w:color w:val="00B050"/>
-              </w:rPr>
-              <w:t>$</w:t>
+              <w:t>{$</w:t>
             </w:r>
             <w:r>
               <w:rPr>
                 <w:bCs/>
-                <w:color w:val="00B050"/>
               </w:rPr>
               <w:t>researcher</w:t>
             </w:r>
             <w:r>
-              <w:rPr>
-                <w:color w:val="00B050"/>
-              </w:rPr>
-              <w:t>.</w:t>
-            </w:r>
-            <w:r>
-              <w:rPr>
-                <w:color w:val="00B050"/>
-              </w:rPr>
-              <w:t>name</w:t>
-            </w:r>
-            <w:r>
-              <w:rPr>
-                <w:color w:val="00B050"/>
-              </w:rPr>
-              <w:t>}</w:t>
+              <w:t>.name}</w:t>
             </w:r>
           </w:p>
         </w:tc>
@@ -560,42 +512,22 @@
               </w:rPr>
             </w:pPr>
             <w:r>
-              <w:rPr>
-                <w:color w:val="00B050"/>
-              </w:rPr>
-              <w:t>{</w:t>
-            </w:r>
-            <w:r>
-              <w:rPr>
-                <w:color w:val="00B050"/>
-              </w:rPr>
-              <w:t>$</w:t>
+              <w:t>{$</w:t>
             </w:r>
             <w:proofErr w:type="spellStart"/>
+            <w:proofErr w:type="gramStart"/>
             <w:r>
               <w:rPr>
                 <w:bCs/>
-                <w:color w:val="00B050"/>
               </w:rPr>
               <w:t>researcher</w:t>
             </w:r>
             <w:r>
-              <w:rPr>
-                <w:color w:val="00B050"/>
-              </w:rPr>
-              <w:t>.</w:t>
-            </w:r>
-            <w:r>
-              <w:rPr>
-                <w:color w:val="00B050"/>
-              </w:rPr>
-              <w:t>title</w:t>
+              <w:t>.title</w:t>
             </w:r>
             <w:proofErr w:type="spellEnd"/>
+            <w:proofErr w:type="gramEnd"/>
             <w:r>
-              <w:rPr>
-                <w:color w:val="00B050"/>
-              </w:rPr>
               <w:t>}</w:t>
             </w:r>
           </w:p>
@@ -618,48 +550,22 @@
               </w:rPr>
             </w:pPr>
             <w:r>
-              <w:rPr>
-                <w:color w:val="00B050"/>
-              </w:rPr>
-              <w:t>{</w:t>
-            </w:r>
-            <w:r>
-              <w:rPr>
-                <w:color w:val="00B050"/>
-              </w:rPr>
-              <w:t>$</w:t>
+              <w:t>{$</w:t>
             </w:r>
             <w:proofErr w:type="spellStart"/>
+            <w:proofErr w:type="gramStart"/>
             <w:r>
               <w:rPr>
                 <w:bCs/>
-                <w:color w:val="00B050"/>
               </w:rPr>
               <w:t>researcher</w:t>
             </w:r>
             <w:r>
-              <w:rPr>
-                <w:color w:val="00B050"/>
-              </w:rPr>
-              <w:t>.</w:t>
-            </w:r>
-            <w:r>
-              <w:rPr>
-                <w:color w:val="00B050"/>
-              </w:rPr>
-              <w:t>org</w:t>
-            </w:r>
-            <w:r>
-              <w:rPr>
-                <w:color w:val="00B050"/>
-              </w:rPr>
-              <w:t>anization</w:t>
+              <w:t>.organization</w:t>
             </w:r>
             <w:proofErr w:type="spellEnd"/>
+            <w:proofErr w:type="gramEnd"/>
             <w:r>
-              <w:rPr>
-                <w:color w:val="00B050"/>
-              </w:rPr>
               <w:t>}</w:t>
             </w:r>
           </w:p>
@@ -718,8 +624,6 @@
                 <w:between w:val="nil"/>
               </w:pBdr>
               <w:rPr>
-                <w:b/>
-                <w:bCs/>
                 <w:color w:val="548DD4" w:themeColor="text2" w:themeTint="99"/>
               </w:rPr>
             </w:pPr>
@@ -739,8 +643,6 @@
                 <w:between w:val="nil"/>
               </w:pBdr>
               <w:rPr>
-                <w:b/>
-                <w:bCs/>
                 <w:color w:val="548DD4" w:themeColor="text2" w:themeTint="99"/>
               </w:rPr>
             </w:pPr>
@@ -758,8 +660,6 @@
           <w:between w:val="nil"/>
         </w:pBdr>
         <w:rPr>
-          <w:b/>
-          <w:bCs/>
           <w:color w:val="000000"/>
         </w:rPr>
       </w:pPr>
@@ -772,69 +672,21 @@
         </w:numPr>
       </w:pPr>
       <w:r>
-        <w:t>Publication of a Request for Information (RFI) or Sources Sought (SS) is not required.  The authority for the intended sole source requirement is anticipated to be FAR 16.505(b)(2)(</w:t>
+        <w:t xml:space="preserve">Publication of a Request for Information (RFI) or Sources Sought (SS) is not required.  The authority for the intended sole source requirement is anticipated to be FAR </w:t>
+      </w:r>
+      <w:r>
+        <w:t>{</w:t>
       </w:r>
       <w:proofErr w:type="spellStart"/>
       <w:r>
-        <w:t>i</w:t>
+        <w:t>fairOpportunity.exceptionToFairOpportunity</w:t>
       </w:r>
       <w:proofErr w:type="spellEnd"/>
       <w:r>
-        <w:t>)</w:t>
-      </w:r>
-      <w:r>
-        <w:t>(</w:t>
-      </w:r>
-      <w:r>
-        <w:rPr>
-          <w:color w:val="00B050"/>
-        </w:rPr>
-        <w:t xml:space="preserve"> </w:t>
-      </w:r>
-      <w:r>
-        <w:rPr>
-          <w:color w:val="00B050"/>
-        </w:rPr>
-        <w:t>{fairOpportunity.exceptionToFairOpportunity</w:t>
-      </w:r>
-      <w:r>
-        <w:rPr>
-          <w:color w:val="00B050"/>
-        </w:rPr>
-        <w:t>.substring(</w:t>
-      </w:r>
-      <w:r>
-        <w:rPr>
-          <w:color w:val="00B050"/>
-        </w:rPr>
-        <w:t>fairOpportunity.exceptionToFairOpportunity</w:t>
-      </w:r>
-      <w:r>
-        <w:rPr>
-          <w:color w:val="00B050"/>
-        </w:rPr>
-        <w:t>.length-1)</w:t>
-      </w:r>
-      <w:r>
-        <w:rPr>
-          <w:color w:val="00B050"/>
-        </w:rPr>
         <w:t>}</w:t>
       </w:r>
       <w:r>
-        <w:t>)</w:t>
-      </w:r>
-      <w:r>
-        <w:t>,</w:t>
-      </w:r>
-      <w:r>
-        <w:rPr>
-          <w:color w:val="FF0000"/>
-        </w:rPr>
-        <w:t xml:space="preserve"> </w:t>
-      </w:r>
-      <w:r>
-        <w:t>and a formal RFI/SS is not required IAW Defense FAR Supplement Procedures, Guidance, and Information 206.302-1.</w:t>
+        <w:t>, and a formal RFI/SS is not required IAW Defense FAR Supplement Procedures, Guidance, and Information 206.302-1.</w:t>
       </w:r>
     </w:p>
     <w:p>
@@ -873,149 +725,6 @@
         </w:rPr>
         <w:t>The following techniques were used:</w:t>
       </w:r>
-      <w:r>
-        <w:rPr>
-          <w:b/>
-          <w:bCs/>
-          <w:color w:val="548DD4" w:themeColor="text2" w:themeTint="99"/>
-        </w:rPr>
-        <w:br/>
-      </w:r>
-      <w:r>
-        <w:rPr>
-          <w:bCs/>
-          <w:color w:val="00B050"/>
-        </w:rPr>
-        <w:t xml:space="preserve">{IF </w:t>
-      </w:r>
-      <w:proofErr w:type="spellStart"/>
-      <w:r>
-        <w:rPr>
-          <w:bCs/>
-          <w:color w:val="00B050"/>
-        </w:rPr>
-        <w:t>techniquesUsed</w:t>
-      </w:r>
-      <w:proofErr w:type="spellEnd"/>
-      <w:r>
-        <w:rPr>
-          <w:bCs/>
-          <w:color w:val="00B050"/>
-        </w:rPr>
-        <w:t>}</w:t>
-      </w:r>
-      <w:r>
-        <w:rPr>
-          <w:bCs/>
-          <w:color w:val="00B050"/>
-        </w:rPr>
-        <w:br/>
-      </w:r>
-      <w:r>
-        <w:rPr>
-          <w:bCs/>
-          <w:color w:val="00B050"/>
-        </w:rPr>
-        <w:t xml:space="preserve">{FOR </w:t>
-      </w:r>
-      <w:r>
-        <w:rPr>
-          <w:bCs/>
-          <w:color w:val="00B050"/>
-        </w:rPr>
-        <w:t>technique</w:t>
-      </w:r>
-      <w:r>
-        <w:rPr>
-          <w:bCs/>
-          <w:color w:val="00B050"/>
-        </w:rPr>
-        <w:t xml:space="preserve"> IN </w:t>
-      </w:r>
-      <w:proofErr w:type="spellStart"/>
-      <w:r>
-        <w:rPr>
-          <w:bCs/>
-          <w:color w:val="00B050"/>
-        </w:rPr>
-        <w:t>techniquesUsed</w:t>
-      </w:r>
-      <w:proofErr w:type="spellEnd"/>
-      <w:r>
-        <w:rPr>
-          <w:bCs/>
-          <w:color w:val="00B050"/>
-        </w:rPr>
-        <w:t>}</w:t>
-      </w:r>
-      <w:r>
-        <w:rPr>
-          <w:bCs/>
-          <w:color w:val="00B050"/>
-        </w:rPr>
-        <w:br/>
-        <w:t>{$</w:t>
-      </w:r>
-      <w:proofErr w:type="spellStart"/>
-      <w:r>
-        <w:rPr>
-          <w:bCs/>
-          <w:color w:val="00B050"/>
-        </w:rPr>
-        <w:t>technique</w:t>
-      </w:r>
-      <w:r>
-        <w:rPr>
-          <w:bCs/>
-          <w:color w:val="00B050"/>
-        </w:rPr>
-        <w:t>.</w:t>
-      </w:r>
-      <w:r>
-        <w:rPr>
-          <w:bCs/>
-          <w:color w:val="00B050"/>
-        </w:rPr>
-        <w:t>type</w:t>
-      </w:r>
-      <w:proofErr w:type="spellEnd"/>
-      <w:r>
-        <w:rPr>
-          <w:bCs/>
-          <w:color w:val="00B050"/>
-        </w:rPr>
-        <w:t>}</w:t>
-      </w:r>
-      <w:r>
-        <w:rPr>
-          <w:bCs/>
-          <w:color w:val="00B050"/>
-        </w:rPr>
-        <w:br/>
-        <w:t xml:space="preserve">{END-FOR </w:t>
-      </w:r>
-      <w:r>
-        <w:rPr>
-          <w:bCs/>
-          <w:color w:val="00B050"/>
-        </w:rPr>
-        <w:t>technique</w:t>
-      </w:r>
-      <w:r>
-        <w:rPr>
-          <w:bCs/>
-          <w:color w:val="00B050"/>
-        </w:rPr>
-        <w:t>}</w:t>
-      </w:r>
-      <w:r>
-        <w:rPr>
-          <w:bCs/>
-          <w:color w:val="00B050"/>
-        </w:rPr>
-        <w:br/>
-        <w:t>{END-IF}</w:t>
-      </w:r>
     </w:p>
     <w:p>
       <w:pPr>
@@ -1026,42 +735,297 @@
           <w:right w:val="nil"/>
           <w:between w:val="nil"/>
         </w:pBdr>
-        <w:rPr>
-          <w:b/>
-        </w:rPr>
-      </w:pPr>
-    </w:p>
-    <w:p>
-      <w:pPr>
-        <w:ind w:left="420"/>
-        <w:rPr>
-          <w:color w:val="000000"/>
-        </w:rPr>
-      </w:pPr>
-      <w:r>
-        <w:t>Summary of Market Research performed regarding techniques checked above:</w:t>
-      </w:r>
-      <w:r>
+        <w:ind w:left="-90"/>
+      </w:pPr>
+    </w:p>
+    <w:p>
+      <w:pPr>
+        <w:pStyle w:val="ListParagraph"/>
+        <w:numPr>
+          <w:ilvl w:val="0"/>
+          <w:numId w:val="12"/>
+        </w:numPr>
+      </w:pPr>
+      <w:r>
+        <w:rPr>
+          <w:bCs/>
+          <w:color w:val="00B050"/>
+        </w:rPr>
+        <w:t xml:space="preserve">{IF </w:t>
+      </w:r>
+      <w:proofErr w:type="spellStart"/>
+      <w:r>
+        <w:rPr>
+          <w:bCs/>
+          <w:color w:val="00B050"/>
+        </w:rPr>
+        <w:t>techniquesUsed</w:t>
+      </w:r>
+      <w:proofErr w:type="spellEnd"/>
+      <w:r>
+        <w:rPr>
+          <w:bCs/>
+          <w:color w:val="00B050"/>
+        </w:rPr>
+        <w:t>}</w:t>
+      </w:r>
+    </w:p>
+    <w:p>
+      <w:pPr>
+        <w:pStyle w:val="ListParagraph"/>
+        <w:numPr>
+          <w:ilvl w:val="0"/>
+          <w:numId w:val="12"/>
+        </w:numPr>
+      </w:pPr>
+      <w:r>
+        <w:rPr>
+          <w:bCs/>
+          <w:color w:val="00B050"/>
+        </w:rPr>
+        <w:t xml:space="preserve">{FOR </w:t>
+      </w:r>
+      <w:r>
+        <w:rPr>
+          <w:bCs/>
+          <w:color w:val="00B050"/>
+        </w:rPr>
+        <w:t>technique</w:t>
+      </w:r>
+      <w:r>
+        <w:rPr>
+          <w:bCs/>
+          <w:color w:val="00B050"/>
+        </w:rPr>
+        <w:t xml:space="preserve"> IN </w:t>
+      </w:r>
+      <w:proofErr w:type="spellStart"/>
+      <w:r>
+        <w:rPr>
+          <w:bCs/>
+          <w:color w:val="00B050"/>
+        </w:rPr>
+        <w:t>techniquesUsed</w:t>
+      </w:r>
+      <w:proofErr w:type="spellEnd"/>
+      <w:r>
+        <w:rPr>
+          <w:bCs/>
+          <w:color w:val="00B050"/>
+        </w:rPr>
+        <w:t>}</w:t>
+      </w:r>
+    </w:p>
+    <w:p>
+      <w:pPr>
+        <w:pStyle w:val="ListParagraph"/>
+        <w:numPr>
+          <w:ilvl w:val="0"/>
+          <w:numId w:val="12"/>
+        </w:numPr>
+      </w:pPr>
+      <w:r>
+        <w:rPr>
+          <w:color w:val="00B050"/>
+        </w:rPr>
+        <w:t xml:space="preserve">{IF </w:t>
+      </w:r>
+      <w:r>
+        <w:rPr>
+          <w:bCs/>
+        </w:rPr>
+        <w:t>$</w:t>
+      </w:r>
+      <w:proofErr w:type="spellStart"/>
+      <w:proofErr w:type="gramStart"/>
+      <w:r>
+        <w:rPr>
+          <w:bCs/>
+        </w:rPr>
+        <w:t>technique.type</w:t>
+      </w:r>
+      <w:proofErr w:type="spellEnd"/>
+      <w:proofErr w:type="gramEnd"/>
+      <w:r>
+        <w:rPr>
+          <w:color w:val="00B050"/>
+        </w:rPr>
         <w:t xml:space="preserve"> </w:t>
       </w:r>
       <w:r>
         <w:rPr>
           <w:color w:val="00B050"/>
         </w:rPr>
+        <w:t>!</w:t>
+      </w:r>
+      <w:r>
+        <w:rPr>
+          <w:color w:val="00B050"/>
+        </w:rPr>
+        <w:t>== `</w:t>
+      </w:r>
+      <w:r>
+        <w:rPr>
+          <w:color w:val="00B050"/>
+        </w:rPr>
+        <w:t>OTHER</w:t>
+      </w:r>
+      <w:r>
+        <w:rPr>
+          <w:color w:val="00B050"/>
+        </w:rPr>
+        <w:t>`}</w:t>
+      </w:r>
+      <w:r>
+        <w:rPr>
+          <w:bCs/>
+        </w:rPr>
+        <w:t>{$</w:t>
+      </w:r>
+      <w:proofErr w:type="spellStart"/>
+      <w:r>
+        <w:rPr>
+          <w:bCs/>
+        </w:rPr>
+        <w:t>technique.type</w:t>
+      </w:r>
+      <w:proofErr w:type="spellEnd"/>
+      <w:r>
+        <w:rPr>
+          <w:bCs/>
+        </w:rPr>
+        <w:t>}</w:t>
+      </w:r>
+      <w:r>
+        <w:rPr>
+          <w:bCs/>
+          <w:color w:val="00B050"/>
+        </w:rPr>
+        <w:t>{END-IF}</w:t>
+      </w:r>
+      <w:r>
+        <w:rPr>
+          <w:color w:val="00B050"/>
+        </w:rPr>
+        <w:t xml:space="preserve">{IF </w:t>
+      </w:r>
+      <w:r>
+        <w:rPr>
+          <w:bCs/>
+        </w:rPr>
+        <w:t>$</w:t>
+      </w:r>
+      <w:proofErr w:type="spellStart"/>
+      <w:r>
+        <w:rPr>
+          <w:bCs/>
+        </w:rPr>
+        <w:t>technique.type</w:t>
+      </w:r>
+      <w:proofErr w:type="spellEnd"/>
+      <w:r>
+        <w:rPr>
+          <w:color w:val="00B050"/>
+        </w:rPr>
+        <w:t xml:space="preserve"> === `OTHER`}</w:t>
+      </w:r>
+      <w:r>
+        <w:t xml:space="preserve">Other: </w:t>
+      </w:r>
+      <w:r>
+        <w:rPr>
+          <w:bCs/>
+        </w:rPr>
         <w:t>{</w:t>
       </w:r>
       <w:proofErr w:type="spellStart"/>
       <w:r>
         <w:rPr>
-          <w:color w:val="00B050"/>
-        </w:rPr>
+          <w:bCs/>
+        </w:rPr>
+        <w:t>techniqueOther</w:t>
+      </w:r>
+      <w:proofErr w:type="spellEnd"/>
+      <w:r>
+        <w:rPr>
+          <w:bCs/>
+        </w:rPr>
+        <w:t>}</w:t>
+      </w:r>
+      <w:r>
+        <w:rPr>
+          <w:bCs/>
+          <w:color w:val="00B050"/>
+        </w:rPr>
+        <w:t>{END-IF}</w:t>
+      </w:r>
+    </w:p>
+    <w:p>
+      <w:pPr>
+        <w:pStyle w:val="ListParagraph"/>
+        <w:numPr>
+          <w:ilvl w:val="0"/>
+          <w:numId w:val="12"/>
+        </w:numPr>
+      </w:pPr>
+      <w:r>
+        <w:rPr>
+          <w:bCs/>
+          <w:color w:val="00B050"/>
+        </w:rPr>
+        <w:t>{END-FOR technique}</w:t>
+      </w:r>
+    </w:p>
+    <w:p>
+      <w:pPr>
+        <w:pStyle w:val="ListParagraph"/>
+        <w:numPr>
+          <w:ilvl w:val="0"/>
+          <w:numId w:val="12"/>
+        </w:numPr>
+      </w:pPr>
+      <w:r>
+        <w:rPr>
+          <w:bCs/>
+          <w:color w:val="00B050"/>
+        </w:rPr>
+        <w:t>{END-IF}</w:t>
+      </w:r>
+    </w:p>
+    <w:p>
+      <w:pPr>
+        <w:pBdr>
+          <w:top w:val="nil"/>
+          <w:left w:val="nil"/>
+          <w:bottom w:val="nil"/>
+          <w:right w:val="nil"/>
+          <w:between w:val="nil"/>
+        </w:pBdr>
+      </w:pPr>
+    </w:p>
+    <w:p>
+      <w:pPr>
+        <w:pBdr>
+          <w:top w:val="nil"/>
+          <w:left w:val="nil"/>
+          <w:bottom w:val="nil"/>
+          <w:right w:val="nil"/>
+          <w:between w:val="nil"/>
+        </w:pBdr>
+        <w:ind w:left="360"/>
+      </w:pPr>
+      <w:r>
+        <w:t xml:space="preserve">Summary of Market Research performed regarding techniques checked above: </w:t>
+      </w:r>
+      <w:r>
+        <w:t>{</w:t>
+      </w:r>
+      <w:proofErr w:type="spellStart"/>
+      <w:r>
         <w:t>summaryOfMarketResearch</w:t>
       </w:r>
       <w:proofErr w:type="spellEnd"/>
       <w:r>
-        <w:rPr>
-          <w:color w:val="00B050"/>
-        </w:rPr>
         <w:t>}</w:t>
       </w:r>
     </w:p>
@@ -1107,7 +1071,6 @@
     </w:p>
     <w:tbl>
       <w:tblPr>
-        <w:tblStyle w:val="a4"/>
         <w:tblW w:w="9018" w:type="dxa"/>
         <w:tblInd w:w="499" w:type="dxa"/>
         <w:tblBorders>
@@ -1143,6 +1106,7 @@
               <w:rPr>
                 <w:b/>
               </w:rPr>
+              <w:lastRenderedPageBreak/>
               <w:t>CSP</w:t>
             </w:r>
           </w:p>
@@ -1198,23 +1162,17 @@
           </w:tcPr>
           <w:p>
             <w:r>
-              <w:rPr>
-                <w:color w:val="00B050"/>
-              </w:rPr>
               <w:t>{</w:t>
             </w:r>
             <w:proofErr w:type="spellStart"/>
             <w:r>
-              <w:rPr>
-                <w:color w:val="00B050"/>
-              </w:rPr>
+              <w:t>fairOpportunity.</w:t>
+            </w:r>
+            <w:r>
               <w:t>proposedVendor</w:t>
             </w:r>
             <w:proofErr w:type="spellEnd"/>
             <w:r>
-              <w:rPr>
-                <w:color w:val="00B050"/>
-              </w:rPr>
               <w:t>}</w:t>
             </w:r>
           </w:p>
@@ -1269,19 +1227,21 @@
         </w:numPr>
       </w:pPr>
       <w:r>
-        <w:t xml:space="preserve"> Exception to Fair Opportunity:</w:t>
-      </w:r>
-      <w:r>
-        <w:br/>
-      </w:r>
-      <w:r>
-        <w:br/>
-      </w:r>
-      <w:r>
-        <w:rPr>
-          <w:color w:val="00B050"/>
-        </w:rPr>
-        <w:t>{</w:t>
+        <w:t>Exception to Fair Opportunity:</w:t>
+      </w:r>
+    </w:p>
+    <w:p>
+      <w:pPr>
+        <w:ind w:left="360"/>
+        <w:rPr>
+          <w:color w:val="00B050"/>
+        </w:rPr>
+      </w:pPr>
+      <w:r>
+        <w:rPr>
+          <w:color w:val="00B050"/>
+        </w:rPr>
+        <w:t xml:space="preserve">{IF </w:t>
       </w:r>
       <w:proofErr w:type="spellStart"/>
       <w:r>
@@ -1295,7 +1255,204 @@
         <w:rPr>
           <w:color w:val="00B050"/>
         </w:rPr>
-        <w:t>}</w:t>
+        <w:t xml:space="preserve"> === `16.505(b)(2)(</w:t>
+      </w:r>
+      <w:proofErr w:type="spellStart"/>
+      <w:r>
+        <w:rPr>
+          <w:color w:val="00B050"/>
+        </w:rPr>
+        <w:t>i</w:t>
+      </w:r>
+      <w:proofErr w:type="spellEnd"/>
+      <w:r>
+        <w:rPr>
+          <w:color w:val="00B050"/>
+        </w:rPr>
+        <w:t>)(</w:t>
+      </w:r>
+      <w:r>
+        <w:rPr>
+          <w:color w:val="00B050"/>
+        </w:rPr>
+        <w:t>A</w:t>
+      </w:r>
+      <w:r>
+        <w:rPr>
+          <w:color w:val="00B050"/>
+        </w:rPr>
+        <w:t>)`}</w:t>
+      </w:r>
+      <w:sdt>
+        <w:sdtPr>
+          <w:tag w:val="goog_rdk_16"/>
+          <w:id w:val="-720592280"/>
+        </w:sdtPr>
+        <w:sdtContent>
+          <w:r>
+            <w:t>“</w:t>
+          </w:r>
+        </w:sdtContent>
+      </w:sdt>
+      <w:r>
+        <w:t>16.505(b)(2)(</w:t>
+      </w:r>
+      <w:proofErr w:type="spellStart"/>
+      <w:r>
+        <w:t>i</w:t>
+      </w:r>
+      <w:proofErr w:type="spellEnd"/>
+      <w:r>
+        <w:t>)(A)</w:t>
+      </w:r>
+      <w:r>
+        <w:rPr>
+          <w:i/>
+        </w:rPr>
+        <w:t xml:space="preserve"> - </w:t>
+      </w:r>
+      <w:r>
+        <w:t>The agency's need for supplies or services is so urgent that providing a fair opportunity would result in unacceptable delays”</w:t>
+      </w:r>
+      <w:r>
+        <w:rPr>
+          <w:color w:val="00B050"/>
+        </w:rPr>
+        <w:t>{END-IF}</w:t>
+      </w:r>
+      <w:r>
+        <w:rPr>
+          <w:color w:val="00B050"/>
+        </w:rPr>
+        <w:t xml:space="preserve">{IF </w:t>
+      </w:r>
+      <w:proofErr w:type="spellStart"/>
+      <w:r>
+        <w:rPr>
+          <w:color w:val="00B050"/>
+        </w:rPr>
+        <w:t>fairOpportunity.exceptionToFairOpportunity</w:t>
+      </w:r>
+      <w:proofErr w:type="spellEnd"/>
+      <w:r>
+        <w:rPr>
+          <w:color w:val="00B050"/>
+        </w:rPr>
+        <w:t xml:space="preserve"> === `16.505(b)(2)(</w:t>
+      </w:r>
+      <w:proofErr w:type="spellStart"/>
+      <w:r>
+        <w:rPr>
+          <w:color w:val="00B050"/>
+        </w:rPr>
+        <w:t>i</w:t>
+      </w:r>
+      <w:proofErr w:type="spellEnd"/>
+      <w:r>
+        <w:rPr>
+          <w:color w:val="00B050"/>
+        </w:rPr>
+        <w:t>)(</w:t>
+      </w:r>
+      <w:r>
+        <w:rPr>
+          <w:color w:val="00B050"/>
+        </w:rPr>
+        <w:t>B</w:t>
+      </w:r>
+      <w:r>
+        <w:rPr>
+          <w:color w:val="00B050"/>
+        </w:rPr>
+        <w:t>)`}</w:t>
+      </w:r>
+      <w:r>
+        <w:t>“16.505(b)(2)(</w:t>
+      </w:r>
+      <w:proofErr w:type="spellStart"/>
+      <w:r>
+        <w:t>i</w:t>
+      </w:r>
+      <w:proofErr w:type="spellEnd"/>
+      <w:r>
+        <w:t>)(B) - Only one awardee is capable of providing the supplies or services required at the level of quality required because the supplies or services ordered are unique or highly specialized.”</w:t>
+      </w:r>
+      <w:r>
+        <w:rPr>
+          <w:color w:val="00B050"/>
+        </w:rPr>
+        <w:t>{END-IF}</w:t>
+      </w:r>
+      <w:r>
+        <w:rPr>
+          <w:color w:val="00B050"/>
+        </w:rPr>
+        <w:t xml:space="preserve">{IF </w:t>
+      </w:r>
+      <w:proofErr w:type="spellStart"/>
+      <w:r>
+        <w:rPr>
+          <w:color w:val="00B050"/>
+        </w:rPr>
+        <w:t>fairOpportunity.exceptionToFairOpportunity</w:t>
+      </w:r>
+      <w:proofErr w:type="spellEnd"/>
+      <w:r>
+        <w:rPr>
+          <w:color w:val="00B050"/>
+        </w:rPr>
+        <w:t xml:space="preserve"> === `16.505(b)(2)(</w:t>
+      </w:r>
+      <w:proofErr w:type="spellStart"/>
+      <w:r>
+        <w:rPr>
+          <w:color w:val="00B050"/>
+        </w:rPr>
+        <w:t>i</w:t>
+      </w:r>
+      <w:proofErr w:type="spellEnd"/>
+      <w:r>
+        <w:rPr>
+          <w:color w:val="00B050"/>
+        </w:rPr>
+        <w:t>)(C)`}</w:t>
+      </w:r>
+      <w:sdt>
+        <w:sdtPr>
+          <w:tag w:val="goog_rdk_15"/>
+          <w:id w:val="1926216220"/>
+        </w:sdtPr>
+        <w:sdtContent>
+          <w:r>
+            <w:t>“</w:t>
+          </w:r>
+        </w:sdtContent>
+      </w:sdt>
+      <w:r>
+        <w:t>16.505(b)(2)(</w:t>
+      </w:r>
+      <w:proofErr w:type="spellStart"/>
+      <w:r>
+        <w:t>i</w:t>
+      </w:r>
+      <w:proofErr w:type="spellEnd"/>
+      <w:r>
+        <w:t>)(C)</w:t>
+      </w:r>
+      <w:r>
+        <w:rPr>
+          <w:i/>
+        </w:rPr>
+        <w:t xml:space="preserve"> - </w:t>
+      </w:r>
+      <w:r>
+        <w:t>The order must be issued on a sole-source basis in the interest of economy and efficiency because it is a logical follow-on to an order already issued under the contract, provided that all awardees were given a fair opportunity to be considered for the original order.”</w:t>
+      </w:r>
+      <w:r>
+        <w:rPr>
+          <w:color w:val="00B050"/>
+        </w:rPr>
+        <w:t>{END-IF}</w:t>
       </w:r>
     </w:p>
     <w:p/>
@@ -1317,32 +1474,23 @@
         <w:rPr>
           <w:color w:val="000000"/>
         </w:rPr>
-        <w:t xml:space="preserve">The basis of the sole source decision and why only </w:t>
-      </w:r>
-      <w:r>
-        <w:rPr>
-          <w:color w:val="00B050"/>
-        </w:rPr>
+        <w:t>The basis of the sole source decision and why only</w:t>
+      </w:r>
+      <w:r>
+        <w:t xml:space="preserve"> </w:t>
+      </w:r>
+      <w:r>
         <w:t>{</w:t>
       </w:r>
       <w:proofErr w:type="spellStart"/>
       <w:r>
-        <w:rPr>
-          <w:color w:val="00B050"/>
-        </w:rPr>
-        <w:t>proposedVendor</w:t>
+        <w:t>fairOpportunity.proposedVendor</w:t>
       </w:r>
       <w:proofErr w:type="spellEnd"/>
       <w:r>
-        <w:rPr>
-          <w:color w:val="00B050"/>
-        </w:rPr>
         <w:t>}</w:t>
       </w:r>
       <w:r>
-        <w:rPr>
-          <w:color w:val="548DD4" w:themeColor="text2" w:themeTint="99"/>
-        </w:rPr>
         <w:t xml:space="preserve"> </w:t>
       </w:r>
       <w:r>
@@ -1353,17 +1501,27 @@
       </w:r>
       <w:r>
         <w:rPr>
-          <w:color w:val="548DD4" w:themeColor="text2" w:themeTint="99"/>
+          <w:color w:val="000000" w:themeColor="text1"/>
         </w:rPr>
         <w:t>:</w:t>
       </w:r>
-      <w:r>
+    </w:p>
+    <w:p>
+      <w:pPr>
+        <w:pBdr>
+          <w:top w:val="nil"/>
+          <w:left w:val="nil"/>
+          <w:bottom w:val="nil"/>
+          <w:right w:val="nil"/>
+          <w:between w:val="nil"/>
+        </w:pBdr>
         <w:rPr>
           <w:color w:val="000000"/>
         </w:rPr>
-        <w:t xml:space="preserve"> </w:t>
-      </w:r>
-    </w:p>
+      </w:pPr>
+      <w:bookmarkStart w:id="0" w:name="_Hlk135911267"/>
+    </w:p>
+    <w:bookmarkEnd w:id="0"/>
     <w:p>
       <w:pPr>
         <w:pBdr>
@@ -1374,10 +1532,18 @@
           <w:between w:val="nil"/>
         </w:pBdr>
         <w:ind w:left="360"/>
-        <w:rPr>
-          <w:color w:val="000000"/>
-        </w:rPr>
-      </w:pPr>
+      </w:pPr>
+      <w:r>
+        <w:t>{</w:t>
+      </w:r>
+      <w:proofErr w:type="spellStart"/>
+      <w:r>
+        <w:t>fairOpportunity.causeOfSoleSourceSituation</w:t>
+      </w:r>
+      <w:proofErr w:type="spellEnd"/>
+      <w:r>
+        <w:t>}</w:t>
+      </w:r>
     </w:p>
     <w:p>
       <w:pPr>
@@ -1388,69 +1554,7 @@
           <w:right w:val="nil"/>
           <w:between w:val="nil"/>
         </w:pBdr>
-        <w:ind w:left="360"/>
-        <w:rPr>
-          <w:color w:val="00B050"/>
-        </w:rPr>
-      </w:pPr>
-      <w:r>
-        <w:rPr>
-          <w:color w:val="00B050"/>
-        </w:rPr>
-        <w:t>{</w:t>
-      </w:r>
-      <w:proofErr w:type="spellStart"/>
-      <w:r>
-        <w:rPr>
-          <w:color w:val="00B050"/>
-        </w:rPr>
-        <w:t>fairOpportunity.causeOfSoleSourceSituation</w:t>
-      </w:r>
-      <w:proofErr w:type="spellEnd"/>
-      <w:r>
-        <w:rPr>
-          <w:color w:val="00B050"/>
-        </w:rPr>
-        <w:t>}</w:t>
-      </w:r>
-    </w:p>
-    <w:p>
-      <w:pPr>
-        <w:pBdr>
-          <w:top w:val="nil"/>
-          <w:left w:val="nil"/>
-          <w:bottom w:val="nil"/>
-          <w:right w:val="nil"/>
-          <w:between w:val="nil"/>
-        </w:pBdr>
-        <w:ind w:left="360"/>
-      </w:pPr>
-      <w:r>
-        <w:br/>
-      </w:r>
-      <w:r>
-        <w:rPr>
-          <w:bCs/>
-          <w:color w:val="00B050"/>
-        </w:rPr>
-        <w:t>{IF !</w:t>
-      </w:r>
-      <w:proofErr w:type="spellStart"/>
-      <w:r>
-        <w:rPr>
-          <w:bCs/>
-          <w:color w:val="00B050"/>
-        </w:rPr>
-        <w:t>currentContractExists</w:t>
-      </w:r>
-      <w:proofErr w:type="spellEnd"/>
-      <w:r>
-        <w:rPr>
-          <w:bCs/>
-          <w:color w:val="00B050"/>
-        </w:rPr>
-        <w:t>}</w:t>
-      </w:r>
+      </w:pPr>
     </w:p>
     <w:p>
       <w:pPr>
@@ -1470,12 +1574,109 @@
         <w:t xml:space="preserve">There will </w:t>
       </w:r>
       <w:r>
-        <w:t xml:space="preserve">not </w:t>
+        <w:rPr>
+          <w:bCs/>
+          <w:color w:val="00B050"/>
+        </w:rPr>
+        <w:t>{</w:t>
+      </w:r>
+      <w:proofErr w:type="gramStart"/>
+      <w:r>
+        <w:rPr>
+          <w:bCs/>
+          <w:color w:val="00B050"/>
+        </w:rPr>
+        <w:t>IF !</w:t>
+      </w:r>
+      <w:proofErr w:type="spellStart"/>
+      <w:r>
+        <w:rPr>
+          <w:bCs/>
+          <w:color w:val="00B050"/>
+        </w:rPr>
+        <w:t>currentContractExists</w:t>
+      </w:r>
+      <w:proofErr w:type="spellEnd"/>
+      <w:proofErr w:type="gramEnd"/>
+      <w:r>
+        <w:rPr>
+          <w:bCs/>
+          <w:color w:val="00B050"/>
+        </w:rPr>
+        <w:t>}</w:t>
+      </w:r>
+      <w:r>
+        <w:rPr>
+          <w:bCs/>
+        </w:rPr>
+        <w:t>not</w:t>
+      </w:r>
+      <w:r>
+        <w:rPr>
+          <w:bCs/>
+        </w:rPr>
+        <w:t xml:space="preserve"> </w:t>
+      </w:r>
+      <w:r>
+        <w:rPr>
+          <w:bCs/>
+          <w:color w:val="00B050"/>
+        </w:rPr>
+        <w:t>{END-IF}</w:t>
       </w:r>
       <w:r>
         <w:t>be a follow-on requirement.</w:t>
       </w:r>
-      <w:r>
+    </w:p>
+    <w:p>
+      <w:pPr>
+        <w:pBdr>
+          <w:top w:val="nil"/>
+          <w:left w:val="nil"/>
+          <w:bottom w:val="nil"/>
+          <w:right w:val="nil"/>
+          <w:between w:val="nil"/>
+        </w:pBdr>
+      </w:pPr>
+    </w:p>
+    <w:p>
+      <w:pPr>
+        <w:pBdr>
+          <w:top w:val="nil"/>
+          <w:left w:val="nil"/>
+          <w:bottom w:val="nil"/>
+          <w:right w:val="nil"/>
+          <w:between w:val="nil"/>
+        </w:pBdr>
+      </w:pPr>
+      <w:r>
+        <w:rPr>
+          <w:bCs/>
+          <w:color w:val="00B050"/>
+        </w:rPr>
+        <w:t xml:space="preserve">{IF </w:t>
+      </w:r>
+      <w:proofErr w:type="spellStart"/>
+      <w:r>
+        <w:rPr>
+          <w:bCs/>
+          <w:color w:val="00B050"/>
+        </w:rPr>
+        <w:t>currentContractExists</w:t>
+      </w:r>
+      <w:proofErr w:type="spellEnd"/>
+      <w:r>
+        <w:rPr>
+          <w:bCs/>
+          <w:color w:val="00B050"/>
+        </w:rPr>
+        <w:t>}</w:t>
+      </w:r>
+      <w:r>
+        <w:rPr>
+          <w:bCs/>
+          <w:color w:val="00B050"/>
+        </w:rPr>
         <w:br/>
       </w:r>
     </w:p>
@@ -1494,47 +1695,56 @@
         </w:pBdr>
       </w:pPr>
       <w:r>
-        <w:t xml:space="preserve">Identify prior procurement history: </w:t>
-      </w:r>
-      <w:r>
-        <w:rPr>
-          <w:iCs/>
-        </w:rPr>
-        <w:t>Not applicable.</w:t>
-      </w:r>
-      <w:r>
-        <w:rPr>
-          <w:bCs/>
-          <w:color w:val="00B050"/>
-        </w:rPr>
-        <w:br/>
+        <w:rPr>
+          <w:color w:val="000000"/>
+        </w:rPr>
+        <w:t xml:space="preserve">The follow-on requirement will be sole source to </w:t>
+      </w:r>
+      <w:r>
+        <w:t>{</w:t>
+      </w:r>
+      <w:proofErr w:type="spellStart"/>
+      <w:r>
+        <w:t>fairOpportunity.proposedVendor</w:t>
+      </w:r>
+      <w:proofErr w:type="spellEnd"/>
+      <w:r>
+        <w:t>}</w:t>
+      </w:r>
+      <w:r>
+        <w:rPr>
+          <w:color w:val="000000" w:themeColor="text1"/>
+        </w:rPr>
+        <w:t>.</w:t>
+      </w:r>
+    </w:p>
+    <w:p>
+      <w:pPr>
+        <w:pBdr>
+          <w:top w:val="nil"/>
+          <w:left w:val="nil"/>
+          <w:bottom w:val="nil"/>
+          <w:right w:val="nil"/>
+          <w:between w:val="nil"/>
+        </w:pBdr>
+      </w:pPr>
+    </w:p>
+    <w:p>
+      <w:pPr>
+        <w:pBdr>
+          <w:top w:val="nil"/>
+          <w:left w:val="nil"/>
+          <w:bottom w:val="nil"/>
+          <w:right w:val="nil"/>
+          <w:between w:val="nil"/>
+        </w:pBdr>
+      </w:pPr>
+      <w:r>
+        <w:rPr>
+          <w:bCs/>
+          <w:color w:val="00B050"/>
+        </w:rPr>
         <w:t>{END-IF}</w:t>
-      </w:r>
-      <w:r>
-        <w:br/>
-      </w:r>
-      <w:r>
-        <w:rPr>
-          <w:bCs/>
-          <w:color w:val="00B050"/>
-        </w:rPr>
-        <w:t xml:space="preserve">{IF </w:t>
-      </w:r>
-      <w:proofErr w:type="spellStart"/>
-      <w:r>
-        <w:rPr>
-          <w:bCs/>
-          <w:color w:val="00B050"/>
-        </w:rPr>
-        <w:t>currentContractExists</w:t>
-      </w:r>
-      <w:proofErr w:type="spellEnd"/>
-      <w:r>
-        <w:rPr>
-          <w:bCs/>
-          <w:color w:val="00B050"/>
-        </w:rPr>
-        <w:t>}</w:t>
       </w:r>
     </w:p>
     <w:p>
@@ -1552,18 +1762,98 @@
         </w:pBdr>
       </w:pPr>
       <w:r>
-        <w:t>There will be a follow-on requirement.</w:t>
-      </w:r>
-      <w:r>
-        <w:br/>
-      </w:r>
-    </w:p>
-    <w:p>
-      <w:pPr>
-        <w:numPr>
-          <w:ilvl w:val="0"/>
-          <w:numId w:val="9"/>
-        </w:numPr>
+        <w:t xml:space="preserve">Identify prior procurement history: </w:t>
+      </w:r>
+      <w:r>
+        <w:rPr>
+          <w:bCs/>
+          <w:color w:val="00B050"/>
+        </w:rPr>
+        <w:t>{</w:t>
+      </w:r>
+      <w:proofErr w:type="gramStart"/>
+      <w:r>
+        <w:rPr>
+          <w:bCs/>
+          <w:color w:val="00B050"/>
+        </w:rPr>
+        <w:t>IF !</w:t>
+      </w:r>
+      <w:proofErr w:type="spellStart"/>
+      <w:r>
+        <w:rPr>
+          <w:bCs/>
+          <w:color w:val="00B050"/>
+        </w:rPr>
+        <w:t>currentContractExists</w:t>
+      </w:r>
+      <w:proofErr w:type="spellEnd"/>
+      <w:proofErr w:type="gramEnd"/>
+      <w:r>
+        <w:rPr>
+          <w:bCs/>
+          <w:color w:val="00B050"/>
+        </w:rPr>
+        <w:t>}</w:t>
+      </w:r>
+      <w:r>
+        <w:rPr>
+          <w:iCs/>
+        </w:rPr>
+        <w:t>Not applicable.</w:t>
+      </w:r>
+      <w:r>
+        <w:rPr>
+          <w:bCs/>
+          <w:color w:val="00B050"/>
+        </w:rPr>
+        <w:t>{END-IF}</w:t>
+      </w:r>
+      <w:r>
+        <w:rPr>
+          <w:bCs/>
+          <w:color w:val="00B050"/>
+        </w:rPr>
+        <w:t xml:space="preserve">{IF </w:t>
+      </w:r>
+      <w:proofErr w:type="spellStart"/>
+      <w:r>
+        <w:rPr>
+          <w:bCs/>
+          <w:color w:val="00B050"/>
+        </w:rPr>
+        <w:t>currentContractExists</w:t>
+      </w:r>
+      <w:proofErr w:type="spellEnd"/>
+      <w:r>
+        <w:rPr>
+          <w:bCs/>
+          <w:color w:val="00B050"/>
+        </w:rPr>
+        <w:t>}</w:t>
+      </w:r>
+      <w:r>
+        <w:rPr>
+          <w:iCs/>
+        </w:rPr>
+        <w:t xml:space="preserve">Totally </w:t>
+      </w:r>
+      <w:r>
+        <w:rPr>
+          <w:iCs/>
+        </w:rPr>
+        <w:t>applicable.</w:t>
+      </w:r>
+      <w:r>
+        <w:rPr>
+          <w:bCs/>
+          <w:color w:val="00B050"/>
+        </w:rPr>
+        <w:t>{END-IF}</w:t>
+      </w:r>
+    </w:p>
+    <w:p>
+      <w:pPr>
         <w:pBdr>
           <w:top w:val="nil"/>
           <w:left w:val="nil"/>
@@ -1571,666 +1861,100 @@
           <w:right w:val="nil"/>
           <w:between w:val="nil"/>
         </w:pBdr>
-      </w:pPr>
-      <w:r>
         <w:rPr>
           <w:color w:val="000000"/>
         </w:rPr>
-        <w:t xml:space="preserve">The follow-on requirement will be sole source to </w:t>
-      </w:r>
-      <w:r>
-        <w:rPr>
-          <w:color w:val="00B050"/>
+      </w:pPr>
+    </w:p>
+    <w:p>
+      <w:pPr>
+        <w:rPr>
+          <w:b/>
+        </w:rPr>
+      </w:pPr>
+      <w:r>
+        <w:rPr>
+          <w:b/>
+        </w:rPr>
+        <w:t>Signature:  ___________________________________</w:t>
+      </w:r>
+    </w:p>
+    <w:p>
+      <w:pPr>
+        <w:rPr>
+          <w:bCs/>
+          <w:i/>
+        </w:rPr>
+      </w:pPr>
+      <w:r>
+        <w:rPr>
+          <w:bCs/>
+          <w:iCs/>
+        </w:rPr>
+        <w:t xml:space="preserve">                    </w:t>
+      </w:r>
+      <w:r>
+        <w:rPr>
+          <w:bCs/>
+          <w:i/>
         </w:rPr>
         <w:t>{</w:t>
       </w:r>
       <w:proofErr w:type="spellStart"/>
       <w:r>
         <w:rPr>
-          <w:color w:val="00B050"/>
-        </w:rPr>
-        <w:t>proposedVendor</w:t>
+          <w:bCs/>
+          <w:i/>
+        </w:rPr>
+        <w:t>primaryPoc.formalName</w:t>
       </w:r>
       <w:proofErr w:type="spellEnd"/>
       <w:r>
         <w:rPr>
-          <w:color w:val="00B050"/>
+          <w:bCs/>
+          <w:i/>
+        </w:rPr>
+        <w:t>} / {</w:t>
+      </w:r>
+      <w:proofErr w:type="spellStart"/>
+      <w:r>
+        <w:rPr>
+          <w:bCs/>
+          <w:i/>
+        </w:rPr>
+        <w:t>primaryPoc.title</w:t>
+      </w:r>
+      <w:proofErr w:type="spellEnd"/>
+      <w:r>
+        <w:rPr>
+          <w:bCs/>
+          <w:i/>
+        </w:rPr>
+        <w:t>} / {</w:t>
+      </w:r>
+      <w:proofErr w:type="spellStart"/>
+      <w:r>
+        <w:rPr>
+          <w:bCs/>
+          <w:i/>
+        </w:rPr>
+        <w:t>agencyLabel</w:t>
+      </w:r>
+      <w:proofErr w:type="spellEnd"/>
+      <w:r>
+        <w:rPr>
+          <w:bCs/>
+          <w:i/>
         </w:rPr>
         <w:t>}</w:t>
       </w:r>
-      <w:r>
-        <w:rPr>
-          <w:color w:val="000000" w:themeColor="text1"/>
-        </w:rPr>
-        <w:t>.</w:t>
-      </w:r>
-      <w:r>
-        <w:rPr>
-          <w:color w:val="000000" w:themeColor="text1"/>
-        </w:rPr>
-        <w:br/>
-      </w:r>
-    </w:p>
-    <w:p>
-      <w:pPr>
-        <w:numPr>
-          <w:ilvl w:val="0"/>
-          <w:numId w:val="9"/>
-        </w:numPr>
-        <w:pBdr>
-          <w:top w:val="nil"/>
-          <w:left w:val="nil"/>
-          <w:bottom w:val="nil"/>
-          <w:right w:val="nil"/>
-          <w:between w:val="nil"/>
-        </w:pBdr>
-      </w:pPr>
-      <w:r>
-        <w:rPr>
-          <w:color w:val="000000"/>
-        </w:rPr>
-        <w:t>Identify prior procurement history:</w:t>
-      </w:r>
-      <w:r>
-        <w:rPr>
-          <w:bCs/>
-          <w:color w:val="00B050"/>
-        </w:rPr>
-        <w:br/>
-      </w:r>
-      <w:r>
-        <w:rPr>
-          <w:bCs/>
-          <w:color w:val="00B050"/>
-        </w:rPr>
-        <w:t xml:space="preserve">{FOR </w:t>
-      </w:r>
-      <w:r>
-        <w:rPr>
-          <w:bCs/>
-          <w:color w:val="00B050"/>
-        </w:rPr>
-        <w:t>contract</w:t>
-      </w:r>
-      <w:r>
-        <w:rPr>
-          <w:bCs/>
-          <w:color w:val="00B050"/>
-        </w:rPr>
-        <w:t xml:space="preserve"> IN </w:t>
-      </w:r>
-      <w:proofErr w:type="spellStart"/>
-      <w:r>
-        <w:rPr>
-          <w:bCs/>
-          <w:color w:val="00B050"/>
-        </w:rPr>
-        <w:t>priorContracts</w:t>
-      </w:r>
-      <w:proofErr w:type="spellEnd"/>
-      <w:r>
-        <w:rPr>
-          <w:bCs/>
-          <w:color w:val="00B050"/>
-        </w:rPr>
-        <w:t>}</w:t>
-      </w:r>
-      <w:r>
-        <w:rPr>
-          <w:bCs/>
-          <w:color w:val="00B050"/>
-        </w:rPr>
-        <w:br/>
-      </w:r>
-      <w:r>
-        <w:t xml:space="preserve">Contract Number: </w:t>
-      </w:r>
-      <w:r>
-        <w:rPr>
-          <w:color w:val="00B050"/>
-        </w:rPr>
-        <w:t>{$</w:t>
-      </w:r>
-      <w:proofErr w:type="spellStart"/>
-      <w:r>
-        <w:rPr>
-          <w:color w:val="00B050"/>
-        </w:rPr>
-        <w:t>contract.</w:t>
-      </w:r>
-      <w:r>
-        <w:rPr>
-          <w:color w:val="00B050"/>
-        </w:rPr>
-        <w:t>contractNumber</w:t>
-      </w:r>
-      <w:proofErr w:type="spellEnd"/>
-      <w:r>
-        <w:rPr>
-          <w:color w:val="00B050"/>
-        </w:rPr>
-        <w:t>}</w:t>
-      </w:r>
-      <w:r>
-        <w:rPr>
-          <w:color w:val="00B050"/>
-        </w:rPr>
-        <w:br/>
-      </w:r>
-      <w:r>
-        <w:t xml:space="preserve">Task Order Number (if applicable): </w:t>
-      </w:r>
-      <w:r>
-        <w:rPr>
-          <w:color w:val="00B050"/>
-        </w:rPr>
-        <w:t>{$</w:t>
-      </w:r>
-      <w:proofErr w:type="spellStart"/>
-      <w:r>
-        <w:rPr>
-          <w:color w:val="00B050"/>
-        </w:rPr>
-        <w:t>contract.taskDeliveryOrderNumber</w:t>
-      </w:r>
-      <w:proofErr w:type="spellEnd"/>
-      <w:r>
-        <w:rPr>
-          <w:color w:val="00B050"/>
-        </w:rPr>
-        <w:t>}</w:t>
-      </w:r>
-      <w:r>
-        <w:rPr>
-          <w:color w:val="00B050"/>
-        </w:rPr>
-        <w:br/>
-      </w:r>
-      <w:r>
-        <w:t xml:space="preserve">Period of Performance: </w:t>
-      </w:r>
-      <w:r>
-        <w:rPr>
-          <w:color w:val="00B050"/>
-        </w:rPr>
-        <w:t>{$</w:t>
-      </w:r>
-      <w:proofErr w:type="spellStart"/>
-      <w:r>
-        <w:rPr>
-          <w:color w:val="00B050"/>
-        </w:rPr>
-        <w:t>contract.</w:t>
-      </w:r>
-      <w:r>
-        <w:rPr>
-          <w:color w:val="00B050"/>
-        </w:rPr>
-        <w:t>contractOrderStartDate</w:t>
-      </w:r>
-      <w:proofErr w:type="spellEnd"/>
-      <w:r>
-        <w:rPr>
-          <w:color w:val="00B050"/>
-        </w:rPr>
-        <w:t>}</w:t>
-      </w:r>
-      <w:r>
-        <w:rPr>
-          <w:color w:val="00B050"/>
-        </w:rPr>
-        <w:t xml:space="preserve"> </w:t>
-      </w:r>
-      <w:r>
-        <w:rPr>
-          <w:bCs/>
-          <w:iCs/>
-        </w:rPr>
-        <w:t>–</w:t>
-      </w:r>
-      <w:r>
-        <w:rPr>
-          <w:bCs/>
-          <w:iCs/>
-        </w:rPr>
-        <w:t xml:space="preserve"> </w:t>
-      </w:r>
-      <w:r>
-        <w:rPr>
-          <w:color w:val="00B050"/>
-        </w:rPr>
-        <w:t>{$</w:t>
-      </w:r>
-      <w:proofErr w:type="spellStart"/>
-      <w:r>
-        <w:rPr>
-          <w:color w:val="00B050"/>
-        </w:rPr>
-        <w:t>contract.contractOrderExpirationDate</w:t>
-      </w:r>
-      <w:proofErr w:type="spellEnd"/>
-      <w:r>
-        <w:rPr>
-          <w:color w:val="00B050"/>
-        </w:rPr>
-        <w:t>}</w:t>
-      </w:r>
-      <w:r>
-        <w:rPr>
-          <w:color w:val="00B050"/>
-        </w:rPr>
-        <w:br/>
-      </w:r>
-      <w:r>
-        <w:t xml:space="preserve">Competitive Status: </w:t>
-      </w:r>
-      <w:r>
-        <w:rPr>
-          <w:color w:val="00B050"/>
-        </w:rPr>
-        <w:t>{$</w:t>
-      </w:r>
-      <w:proofErr w:type="spellStart"/>
-      <w:r>
-        <w:rPr>
-          <w:color w:val="00B050"/>
-        </w:rPr>
-        <w:t>contract.</w:t>
-      </w:r>
-      <w:r>
-        <w:rPr>
-          <w:color w:val="00B050"/>
-        </w:rPr>
-        <w:t>levelOfCompetition</w:t>
-      </w:r>
-      <w:proofErr w:type="spellEnd"/>
-      <w:r>
-        <w:rPr>
-          <w:color w:val="00B050"/>
-        </w:rPr>
-        <w:t>}</w:t>
-      </w:r>
-      <w:r>
-        <w:rPr>
-          <w:color w:val="00B050"/>
-        </w:rPr>
-        <w:br/>
-      </w:r>
-      <w:r>
-        <w:t xml:space="preserve">Business Size: </w:t>
-      </w:r>
-      <w:r>
-        <w:rPr>
-          <w:color w:val="00B050"/>
-        </w:rPr>
-        <w:t>{$</w:t>
-      </w:r>
-      <w:proofErr w:type="spellStart"/>
-      <w:r>
-        <w:rPr>
-          <w:color w:val="00B050"/>
-        </w:rPr>
-        <w:t>contract.</w:t>
-      </w:r>
-      <w:r>
-        <w:rPr>
-          <w:color w:val="00B050"/>
-        </w:rPr>
-        <w:t>businessSize</w:t>
-      </w:r>
-      <w:proofErr w:type="spellEnd"/>
-      <w:r>
-        <w:rPr>
-          <w:color w:val="00B050"/>
-        </w:rPr>
-        <w:t>}</w:t>
-      </w:r>
-      <w:r>
-        <w:rPr>
-          <w:bCs/>
-          <w:color w:val="00B050"/>
-        </w:rPr>
-        <w:br/>
-        <w:t xml:space="preserve">{END-FOR </w:t>
-      </w:r>
-      <w:r>
-        <w:rPr>
-          <w:bCs/>
-          <w:color w:val="00B050"/>
-        </w:rPr>
-        <w:t>contract</w:t>
-      </w:r>
-      <w:r>
-        <w:rPr>
-          <w:bCs/>
-          <w:color w:val="00B050"/>
-        </w:rPr>
-        <w:t>}</w:t>
-      </w:r>
-      <w:r>
-        <w:rPr>
-          <w:bCs/>
-          <w:color w:val="00B050"/>
-        </w:rPr>
-        <w:br/>
-        <w:t>{END-IF}</w:t>
-      </w:r>
-    </w:p>
-    <w:p>
-      <w:pPr>
-        <w:pBdr>
-          <w:top w:val="nil"/>
-          <w:left w:val="nil"/>
-          <w:bottom w:val="nil"/>
-          <w:right w:val="nil"/>
-          <w:between w:val="nil"/>
-        </w:pBdr>
-        <w:ind w:left="360"/>
-      </w:pPr>
-    </w:p>
-    <w:p>
-      <w:pPr>
-        <w:pBdr>
-          <w:top w:val="nil"/>
-          <w:left w:val="nil"/>
-          <w:bottom w:val="nil"/>
-          <w:right w:val="nil"/>
-          <w:between w:val="nil"/>
-        </w:pBdr>
-        <w:ind w:left="360"/>
-        <w:rPr>
-          <w:color w:val="000000"/>
-        </w:rPr>
-      </w:pPr>
-    </w:p>
-    <w:p>
-      <w:pPr>
-        <w:rPr>
-          <w:b/>
-        </w:rPr>
-      </w:pPr>
-      <w:r>
-        <w:rPr>
-          <w:b/>
-        </w:rPr>
-        <w:t>Signature:</w:t>
-      </w:r>
-      <w:r>
-        <w:rPr>
-          <w:b/>
-        </w:rPr>
-        <w:tab/>
-        <w:t xml:space="preserve">     ___________________________________</w:t>
-      </w:r>
-    </w:p>
-    <w:p>
-      <w:pPr>
-        <w:ind w:left="360" w:hanging="450"/>
-        <w:rPr>
-          <w:b/>
-          <w:i/>
-          <w:color w:val="548DD4" w:themeColor="text2" w:themeTint="99"/>
-        </w:rPr>
-      </w:pPr>
-      <w:r>
-        <w:rPr>
-          <w:b/>
-          <w:color w:val="548DD4" w:themeColor="text2" w:themeTint="99"/>
-        </w:rPr>
-        <w:t xml:space="preserve">                                  </w:t>
-      </w:r>
-      <w:r>
-        <w:rPr>
-          <w:b/>
-          <w:i/>
-          <w:color w:val="548DD4" w:themeColor="text2" w:themeTint="99"/>
-        </w:rPr>
-        <w:t xml:space="preserve">  </w:t>
-      </w:r>
-      <w:r>
-        <w:rPr>
-          <w:bCs/>
-          <w:i/>
-          <w:color w:val="00B050"/>
-        </w:rPr>
-        <w:t>{</w:t>
-      </w:r>
-      <w:proofErr w:type="spellStart"/>
-      <w:r>
-        <w:rPr>
-          <w:bCs/>
-          <w:i/>
-          <w:color w:val="00B050"/>
-        </w:rPr>
-        <w:t>ppoc</w:t>
-      </w:r>
-      <w:r>
-        <w:rPr>
-          <w:bCs/>
-          <w:i/>
-          <w:color w:val="00B050"/>
-        </w:rPr>
-        <w:t>.</w:t>
-      </w:r>
-      <w:r>
-        <w:rPr>
-          <w:bCs/>
-          <w:i/>
-          <w:color w:val="00B050"/>
-        </w:rPr>
-        <w:t>formalName</w:t>
-      </w:r>
-      <w:proofErr w:type="spellEnd"/>
-      <w:r>
-        <w:rPr>
-          <w:bCs/>
-          <w:i/>
-          <w:color w:val="00B050"/>
-        </w:rPr>
-        <w:t>}</w:t>
-      </w:r>
-      <w:r>
-        <w:rPr>
-          <w:bCs/>
-          <w:i/>
-          <w:color w:val="548DD4" w:themeColor="text2" w:themeTint="99"/>
-        </w:rPr>
-        <w:t xml:space="preserve"> </w:t>
-      </w:r>
-      <w:r>
-        <w:rPr>
-          <w:bCs/>
-          <w:i/>
-        </w:rPr>
-        <w:t>/</w:t>
-      </w:r>
-      <w:r>
-        <w:rPr>
-          <w:bCs/>
-          <w:i/>
-          <w:color w:val="548DD4" w:themeColor="text2" w:themeTint="99"/>
-        </w:rPr>
-        <w:t xml:space="preserve"> </w:t>
-      </w:r>
-      <w:r>
-        <w:rPr>
-          <w:bCs/>
-          <w:i/>
-          <w:color w:val="00B050"/>
-        </w:rPr>
-        <w:t>{</w:t>
-      </w:r>
-      <w:proofErr w:type="spellStart"/>
-      <w:r>
-        <w:rPr>
-          <w:bCs/>
-          <w:i/>
-          <w:color w:val="00B050"/>
-        </w:rPr>
-        <w:t>ppoc</w:t>
-      </w:r>
-      <w:r>
-        <w:rPr>
-          <w:bCs/>
-          <w:i/>
-          <w:color w:val="00B050"/>
-        </w:rPr>
-        <w:t>.t</w:t>
-      </w:r>
-      <w:r>
-        <w:rPr>
-          <w:bCs/>
-          <w:i/>
-          <w:color w:val="00B050"/>
-        </w:rPr>
-        <w:t>itle</w:t>
-      </w:r>
-      <w:proofErr w:type="spellEnd"/>
-      <w:r>
-        <w:rPr>
-          <w:bCs/>
-          <w:i/>
-          <w:color w:val="00B050"/>
-        </w:rPr>
-        <w:t>}</w:t>
-      </w:r>
-      <w:r>
-        <w:rPr>
-          <w:bCs/>
-          <w:i/>
-          <w:color w:val="548DD4" w:themeColor="text2" w:themeTint="99"/>
-        </w:rPr>
-        <w:t xml:space="preserve"> </w:t>
-      </w:r>
-      <w:r>
-        <w:rPr>
-          <w:bCs/>
-          <w:i/>
-        </w:rPr>
-        <w:t>/</w:t>
-      </w:r>
-      <w:r>
-        <w:rPr>
-          <w:bCs/>
-          <w:i/>
-          <w:color w:val="548DD4" w:themeColor="text2" w:themeTint="99"/>
-        </w:rPr>
-        <w:t xml:space="preserve"> </w:t>
-      </w:r>
-      <w:r>
-        <w:rPr>
-          <w:bCs/>
-          <w:i/>
-          <w:color w:val="00B050"/>
-        </w:rPr>
-        <w:t>{</w:t>
-      </w:r>
-      <w:r>
-        <w:rPr>
-          <w:bCs/>
-          <w:i/>
-          <w:color w:val="00B050"/>
-        </w:rPr>
-        <w:t>o</w:t>
-      </w:r>
-      <w:r>
-        <w:rPr>
-          <w:bCs/>
-          <w:i/>
-          <w:color w:val="00B050"/>
-        </w:rPr>
-        <w:t>rg</w:t>
-      </w:r>
-      <w:r>
-        <w:rPr>
-          <w:bCs/>
-          <w:i/>
-          <w:color w:val="00B050"/>
-        </w:rPr>
-        <w:t>anization</w:t>
-      </w:r>
-      <w:r>
-        <w:rPr>
-          <w:bCs/>
-          <w:i/>
-          <w:color w:val="00B050"/>
-        </w:rPr>
-        <w:t>}</w:t>
-      </w:r>
-      <w:r>
-        <w:rPr>
-          <w:bCs/>
-          <w:i/>
-          <w:color w:val="548DD4" w:themeColor="text2" w:themeTint="99"/>
-        </w:rPr>
-        <w:t xml:space="preserve"> </w:t>
-      </w:r>
-      <w:r>
-        <w:rPr>
-          <w:bCs/>
-          <w:i/>
-        </w:rPr>
-        <w:t>–</w:t>
-      </w:r>
-      <w:r>
-        <w:rPr>
-          <w:bCs/>
-          <w:i/>
-          <w:color w:val="548DD4" w:themeColor="text2" w:themeTint="99"/>
-        </w:rPr>
-        <w:t xml:space="preserve"> </w:t>
-      </w:r>
-      <w:r>
-        <w:rPr>
-          <w:bCs/>
-          <w:i/>
-          <w:color w:val="00B050"/>
-        </w:rPr>
-        <w:t>{</w:t>
-      </w:r>
-      <w:r>
-        <w:rPr>
-          <w:bCs/>
-          <w:i/>
-          <w:color w:val="00B050"/>
-        </w:rPr>
-        <w:t>a</w:t>
-      </w:r>
-      <w:r>
-        <w:rPr>
-          <w:bCs/>
-          <w:i/>
-          <w:color w:val="00B050"/>
-        </w:rPr>
-        <w:t>gency</w:t>
-      </w:r>
-      <w:r>
-        <w:rPr>
-          <w:bCs/>
-          <w:i/>
-          <w:color w:val="00B050"/>
-        </w:rPr>
-        <w:t>}</w:t>
-      </w:r>
-    </w:p>
-    <w:p>
-      <w:pPr>
-        <w:ind w:left="360" w:hanging="450"/>
-        <w:rPr>
-          <w:b/>
-          <w:color w:val="000000"/>
-          <w:sz w:val="20"/>
-          <w:szCs w:val="20"/>
-          <w:u w:val="single"/>
-        </w:rPr>
-      </w:pPr>
-      <w:r>
-        <w:rPr>
-          <w:b/>
-        </w:rPr>
-        <w:tab/>
-        <w:t xml:space="preserve">       </w:t>
-      </w:r>
+    </w:p>
+    <w:p>
+      <w:pPr>
+        <w:rPr>
+          <w:bCs/>
+        </w:rPr>
+      </w:pPr>
     </w:p>
     <w:p>
       <w:pPr>
@@ -2279,36 +2003,21 @@
         <w:t xml:space="preserve">Based upon the market research conducted and the resulting analysis, </w:t>
       </w:r>
       <w:r>
-        <w:rPr>
-          <w:color w:val="00B050"/>
-        </w:rPr>
         <w:t>{</w:t>
       </w:r>
       <w:proofErr w:type="spellStart"/>
       <w:r>
-        <w:rPr>
-          <w:color w:val="00B050"/>
-        </w:rPr>
-        <w:t>proposedVendor</w:t>
+        <w:t>fairOpportunity.proposedVendor</w:t>
       </w:r>
       <w:proofErr w:type="spellEnd"/>
       <w:r>
-        <w:rPr>
-          <w:color w:val="00B050"/>
-        </w:rPr>
         <w:t>}</w:t>
       </w:r>
       <w:r>
         <w:rPr>
-          <w:color w:val="548DD4" w:themeColor="text2" w:themeTint="99"/>
-        </w:rPr>
-        <w:t xml:space="preserve"> </w:t>
-      </w:r>
-      <w:r>
-        <w:rPr>
           <w:color w:val="000000"/>
         </w:rPr>
-        <w:t>will satisfy agency requirements.  This market research information is not more than 12 months old.</w:t>
+        <w:t xml:space="preserve"> will satisfy agency requirements.  This market research information is not more than 12 months old.</w:t>
       </w:r>
     </w:p>
     <w:p>
@@ -2355,17 +2064,9 @@
         </w:pBdr>
         <w:ind w:left="360" w:hanging="450"/>
         <w:rPr>
-          <w:b/>
           <w:color w:val="000000"/>
         </w:rPr>
       </w:pPr>
-      <w:r>
-        <w:rPr>
-          <w:b/>
-          <w:color w:val="000000"/>
-        </w:rPr>
-        <w:t xml:space="preserve"> </w:t>
-      </w:r>
     </w:p>
     <w:p>
       <w:pPr>
@@ -2390,21 +2091,6 @@
         </w:rPr>
         <w:t>Signed:  ___________________________________</w:t>
       </w:r>
-      <w:r>
-        <w:rPr>
-          <w:b/>
-          <w:i/>
-          <w:color w:val="000000"/>
-        </w:rPr>
-        <w:t xml:space="preserve"> </w:t>
-      </w:r>
-      <w:r>
-        <w:rPr>
-          <w:b/>
-          <w:color w:val="000000"/>
-        </w:rPr>
-        <w:tab/>
-      </w:r>
     </w:p>
     <w:p>
       <w:pPr>
@@ -2417,36 +2103,23 @@
           <w:between w:val="nil"/>
         </w:pBdr>
         <w:ind w:left="360" w:hanging="450"/>
-        <w:rPr>
-          <w:color w:val="00B050"/>
-        </w:rPr>
-      </w:pPr>
-      <w:r>
-        <w:rPr>
-          <w:b/>
+      </w:pPr>
+      <w:r>
+        <w:rPr>
+          <w:bCs/>
           <w:color w:val="000000"/>
         </w:rPr>
-        <w:tab/>
-        <w:t xml:space="preserve">        </w:t>
-      </w:r>
-      <w:r>
-        <w:rPr>
-          <w:color w:val="00B050"/>
-        </w:rPr>
+        <w:t xml:space="preserve">                </w:t>
+      </w:r>
+      <w:r>
         <w:t>{</w:t>
       </w:r>
       <w:proofErr w:type="spellStart"/>
       <w:r>
-        <w:rPr>
-          <w:color w:val="00B050"/>
-        </w:rPr>
-        <w:t>corPoc.fullName</w:t>
+        <w:t>corPoc.formalName</w:t>
       </w:r>
       <w:proofErr w:type="spellEnd"/>
       <w:r>
-        <w:rPr>
-          <w:color w:val="00B050"/>
-        </w:rPr>
         <w:t>}</w:t>
       </w:r>
     </w:p>
@@ -2463,41 +2136,8 @@
         <w:ind w:left="360" w:hanging="450"/>
       </w:pPr>
       <w:r>
-        <w:tab/>
-      </w:r>
-      <w:r>
-        <w:tab/>
-        <w:t xml:space="preserve">  Contracting Officer</w:t>
-      </w:r>
-    </w:p>
-    <w:p>
-      <w:pPr>
-        <w:widowControl w:val="0"/>
-        <w:pBdr>
-          <w:top w:val="nil"/>
-          <w:left w:val="nil"/>
-          <w:bottom w:val="nil"/>
-          <w:right w:val="nil"/>
-          <w:between w:val="nil"/>
-        </w:pBdr>
-        <w:ind w:left="360" w:hanging="450"/>
-        <w:jc w:val="center"/>
-        <w:rPr>
-          <w:b/>
-          <w:i/>
-          <w:color w:val="FF0000"/>
-        </w:rPr>
-      </w:pPr>
-    </w:p>
-    <w:p>
-      <w:pPr>
-        <w:ind w:left="360" w:hanging="450"/>
-        <w:rPr>
-          <w:rFonts w:ascii="Bell MT" w:eastAsia="Bell MT" w:hAnsi="Bell MT" w:cs="Bell MT"/>
-          <w:sz w:val="22"/>
-          <w:szCs w:val="22"/>
-        </w:rPr>
-      </w:pPr>
+        <w:t xml:space="preserve">                Contracting Officer</w:t>
+      </w:r>
     </w:p>
     <w:sectPr>
       <w:headerReference w:type="default" r:id="rId9"/>
@@ -3124,6 +2764,119 @@
     </w:lvl>
   </w:abstractNum>
   <w:abstractNum w:abstractNumId="4" w15:restartNumberingAfterBreak="0">
+    <w:nsid w:val="59B709CD"/>
+    <w:multiLevelType w:val="hybridMultilevel"/>
+    <w:tmpl w:val="516E54BC"/>
+    <w:lvl w:ilvl="0" w:tplc="04090001">
+      <w:start w:val="1"/>
+      <w:numFmt w:val="bullet"/>
+      <w:lvlText w:val=""/>
+      <w:lvlJc w:val="left"/>
+      <w:pPr>
+        <w:ind w:left="720" w:hanging="360"/>
+      </w:pPr>
+      <w:rPr>
+        <w:rFonts w:ascii="Symbol" w:hAnsi="Symbol" w:hint="default"/>
+      </w:rPr>
+    </w:lvl>
+    <w:lvl w:ilvl="1" w:tplc="04090003" w:tentative="1">
+      <w:start w:val="1"/>
+      <w:numFmt w:val="bullet"/>
+      <w:lvlText w:val="o"/>
+      <w:lvlJc w:val="left"/>
+      <w:pPr>
+        <w:ind w:left="1440" w:hanging="360"/>
+      </w:pPr>
+      <w:rPr>
+        <w:rFonts w:ascii="Courier New" w:hAnsi="Courier New" w:cs="Courier New" w:hint="default"/>
+      </w:rPr>
+    </w:lvl>
+    <w:lvl w:ilvl="2" w:tplc="04090005" w:tentative="1">
+      <w:start w:val="1"/>
+      <w:numFmt w:val="bullet"/>
+      <w:lvlText w:val=""/>
+      <w:lvlJc w:val="left"/>
+      <w:pPr>
+        <w:ind w:left="2160" w:hanging="360"/>
+      </w:pPr>
+      <w:rPr>
+        <w:rFonts w:ascii="Wingdings" w:hAnsi="Wingdings" w:hint="default"/>
+      </w:rPr>
+    </w:lvl>
+    <w:lvl w:ilvl="3" w:tplc="04090001" w:tentative="1">
+      <w:start w:val="1"/>
+      <w:numFmt w:val="bullet"/>
+      <w:lvlText w:val=""/>
+      <w:lvlJc w:val="left"/>
+      <w:pPr>
+        <w:ind w:left="2880" w:hanging="360"/>
+      </w:pPr>
+      <w:rPr>
+        <w:rFonts w:ascii="Symbol" w:hAnsi="Symbol" w:hint="default"/>
+      </w:rPr>
+    </w:lvl>
+    <w:lvl w:ilvl="4" w:tplc="04090003" w:tentative="1">
+      <w:start w:val="1"/>
+      <w:numFmt w:val="bullet"/>
+      <w:lvlText w:val="o"/>
+      <w:lvlJc w:val="left"/>
+      <w:pPr>
+        <w:ind w:left="3600" w:hanging="360"/>
+      </w:pPr>
+      <w:rPr>
+        <w:rFonts w:ascii="Courier New" w:hAnsi="Courier New" w:cs="Courier New" w:hint="default"/>
+      </w:rPr>
+    </w:lvl>
+    <w:lvl w:ilvl="5" w:tplc="04090005" w:tentative="1">
+      <w:start w:val="1"/>
+      <w:numFmt w:val="bullet"/>
+      <w:lvlText w:val=""/>
+      <w:lvlJc w:val="left"/>
+      <w:pPr>
+        <w:ind w:left="4320" w:hanging="360"/>
+      </w:pPr>
+      <w:rPr>
+        <w:rFonts w:ascii="Wingdings" w:hAnsi="Wingdings" w:hint="default"/>
+      </w:rPr>
+    </w:lvl>
+    <w:lvl w:ilvl="6" w:tplc="04090001" w:tentative="1">
+      <w:start w:val="1"/>
+      <w:numFmt w:val="bullet"/>
+      <w:lvlText w:val=""/>
+      <w:lvlJc w:val="left"/>
+      <w:pPr>
+        <w:ind w:left="5040" w:hanging="360"/>
+      </w:pPr>
+      <w:rPr>
+        <w:rFonts w:ascii="Symbol" w:hAnsi="Symbol" w:hint="default"/>
+      </w:rPr>
+    </w:lvl>
+    <w:lvl w:ilvl="7" w:tplc="04090003" w:tentative="1">
+      <w:start w:val="1"/>
+      <w:numFmt w:val="bullet"/>
+      <w:lvlText w:val="o"/>
+      <w:lvlJc w:val="left"/>
+      <w:pPr>
+        <w:ind w:left="5760" w:hanging="360"/>
+      </w:pPr>
+      <w:rPr>
+        <w:rFonts w:ascii="Courier New" w:hAnsi="Courier New" w:cs="Courier New" w:hint="default"/>
+      </w:rPr>
+    </w:lvl>
+    <w:lvl w:ilvl="8" w:tplc="04090005" w:tentative="1">
+      <w:start w:val="1"/>
+      <w:numFmt w:val="bullet"/>
+      <w:lvlText w:val=""/>
+      <w:lvlJc w:val="left"/>
+      <w:pPr>
+        <w:ind w:left="6480" w:hanging="360"/>
+      </w:pPr>
+      <w:rPr>
+        <w:rFonts w:ascii="Wingdings" w:hAnsi="Wingdings" w:hint="default"/>
+      </w:rPr>
+    </w:lvl>
+  </w:abstractNum>
+  <w:abstractNum w:abstractNumId="5" w15:restartNumberingAfterBreak="0">
     <w:nsid w:val="5E524303"/>
     <w:multiLevelType w:val="multilevel"/>
     <w:tmpl w:val="050AB504"/>
@@ -3236,7 +2989,7 @@
       </w:rPr>
     </w:lvl>
   </w:abstractNum>
-  <w:abstractNum w:abstractNumId="5" w15:restartNumberingAfterBreak="0">
+  <w:abstractNum w:abstractNumId="6" w15:restartNumberingAfterBreak="0">
     <w:nsid w:val="5EE71082"/>
     <w:multiLevelType w:val="multilevel"/>
     <w:tmpl w:val="DF02D28C"/>
@@ -3325,7 +3078,7 @@
       </w:pPr>
     </w:lvl>
   </w:abstractNum>
-  <w:abstractNum w:abstractNumId="6" w15:restartNumberingAfterBreak="0">
+  <w:abstractNum w:abstractNumId="7" w15:restartNumberingAfterBreak="0">
     <w:nsid w:val="6295442A"/>
     <w:multiLevelType w:val="multilevel"/>
     <w:tmpl w:val="B5A29972"/>
@@ -3418,7 +3171,7 @@
       </w:pPr>
     </w:lvl>
   </w:abstractNum>
-  <w:abstractNum w:abstractNumId="7" w15:restartNumberingAfterBreak="0">
+  <w:abstractNum w:abstractNumId="8" w15:restartNumberingAfterBreak="0">
     <w:nsid w:val="6BE33AB9"/>
     <w:multiLevelType w:val="multilevel"/>
     <w:tmpl w:val="091612A4"/>
@@ -3531,7 +3284,7 @@
       </w:rPr>
     </w:lvl>
   </w:abstractNum>
-  <w:abstractNum w:abstractNumId="8" w15:restartNumberingAfterBreak="0">
+  <w:abstractNum w:abstractNumId="9" w15:restartNumberingAfterBreak="0">
     <w:nsid w:val="6C8627F2"/>
     <w:multiLevelType w:val="multilevel"/>
     <w:tmpl w:val="7188E116"/>
@@ -3644,7 +3397,7 @@
       </w:rPr>
     </w:lvl>
   </w:abstractNum>
-  <w:abstractNum w:abstractNumId="9" w15:restartNumberingAfterBreak="0">
+  <w:abstractNum w:abstractNumId="10" w15:restartNumberingAfterBreak="0">
     <w:nsid w:val="71076DEE"/>
     <w:multiLevelType w:val="multilevel"/>
     <w:tmpl w:val="0DD631A2"/>
@@ -3757,7 +3510,7 @@
       </w:rPr>
     </w:lvl>
   </w:abstractNum>
-  <w:abstractNum w:abstractNumId="10" w15:restartNumberingAfterBreak="0">
+  <w:abstractNum w:abstractNumId="11" w15:restartNumberingAfterBreak="0">
     <w:nsid w:val="7E0B4CAB"/>
     <w:multiLevelType w:val="multilevel"/>
     <w:tmpl w:val="EA8EF068"/>
@@ -3871,37 +3624,40 @@
     </w:lvl>
   </w:abstractNum>
   <w:num w:numId="1" w16cid:durableId="1153909486">
-    <w:abstractNumId w:val="8"/>
+    <w:abstractNumId w:val="9"/>
   </w:num>
   <w:num w:numId="2" w16cid:durableId="1806502565">
     <w:abstractNumId w:val="0"/>
   </w:num>
   <w:num w:numId="3" w16cid:durableId="1175613835">
-    <w:abstractNumId w:val="9"/>
+    <w:abstractNumId w:val="10"/>
   </w:num>
   <w:num w:numId="4" w16cid:durableId="1003360586">
-    <w:abstractNumId w:val="7"/>
+    <w:abstractNumId w:val="8"/>
   </w:num>
   <w:num w:numId="5" w16cid:durableId="600991975">
     <w:abstractNumId w:val="1"/>
   </w:num>
   <w:num w:numId="6" w16cid:durableId="119302372">
-    <w:abstractNumId w:val="4"/>
+    <w:abstractNumId w:val="5"/>
   </w:num>
   <w:num w:numId="7" w16cid:durableId="682130486">
     <w:abstractNumId w:val="2"/>
   </w:num>
   <w:num w:numId="8" w16cid:durableId="1119377674">
-    <w:abstractNumId w:val="10"/>
+    <w:abstractNumId w:val="11"/>
   </w:num>
   <w:num w:numId="9" w16cid:durableId="1229993488">
-    <w:abstractNumId w:val="6"/>
+    <w:abstractNumId w:val="7"/>
   </w:num>
   <w:num w:numId="10" w16cid:durableId="1160542478">
     <w:abstractNumId w:val="3"/>
   </w:num>
   <w:num w:numId="11" w16cid:durableId="185794966">
-    <w:abstractNumId w:val="5"/>
+    <w:abstractNumId w:val="6"/>
+  </w:num>
+  <w:num w:numId="12" w16cid:durableId="372845811">
+    <w:abstractNumId w:val="4"/>
   </w:num>
 </w:numbering>
 </file>

</xml_diff>

<commit_message>
Improvements to MRR section 12 procurement history.  Wonky spacing.
</commit_message>
<xml_diff>
--- a/document-generation/templates/mrr-template.docx
+++ b/document-generation/templates/mrr-template.docx
@@ -135,21 +135,7 @@
         <w:rPr>
           <w:rFonts w:ascii="Times" w:eastAsia="Times" w:hAnsi="Times" w:cs="Times"/>
         </w:rPr>
-        <w:t xml:space="preserve">518210 – “Data Processing, Hosting, and Related Services”, DB10 – “IT and Telecom – Compute </w:t>
-      </w:r>
-      <w:proofErr w:type="gramStart"/>
-      <w:r>
-        <w:rPr>
-          <w:rFonts w:ascii="Times" w:eastAsia="Times" w:hAnsi="Times" w:cs="Times"/>
-        </w:rPr>
-        <w:t>As</w:t>
-      </w:r>
-      <w:proofErr w:type="gramEnd"/>
-      <w:r>
-        <w:rPr>
-          <w:rFonts w:ascii="Times" w:eastAsia="Times" w:hAnsi="Times" w:cs="Times"/>
-        </w:rPr>
-        <w:t xml:space="preserve"> a Service: Mainframe/Servers”</w:t>
+        <w:t>518210 – “Data Processing, Hosting, and Related Services”, DB10 – “IT and Telecom – Compute As a Service: Mainframe/Servers”</w:t>
       </w:r>
     </w:p>
     <w:p>
@@ -197,15 +183,7 @@
         <w:t xml:space="preserve">: </w:t>
       </w:r>
       <w:r>
-        <w:t>{</w:t>
-      </w:r>
-      <w:proofErr w:type="spellStart"/>
-      <w:r>
-        <w:t>estimatedValueFormatted</w:t>
-      </w:r>
-      <w:proofErr w:type="spellEnd"/>
-      <w:r>
-        <w:t>}</w:t>
+        <w:t>{estimatedValueFormatted}</w:t>
       </w:r>
     </w:p>
     <w:p>
@@ -514,8 +492,6 @@
             <w:r>
               <w:t>{$</w:t>
             </w:r>
-            <w:proofErr w:type="spellStart"/>
-            <w:proofErr w:type="gramStart"/>
             <w:r>
               <w:rPr>
                 <w:bCs/>
@@ -523,12 +499,7 @@
               <w:t>researcher</w:t>
             </w:r>
             <w:r>
-              <w:t>.title</w:t>
-            </w:r>
-            <w:proofErr w:type="spellEnd"/>
-            <w:proofErr w:type="gramEnd"/>
-            <w:r>
-              <w:t>}</w:t>
+              <w:t>.title}</w:t>
             </w:r>
           </w:p>
         </w:tc>
@@ -552,8 +523,6 @@
             <w:r>
               <w:t>{$</w:t>
             </w:r>
-            <w:proofErr w:type="spellStart"/>
-            <w:proofErr w:type="gramStart"/>
             <w:r>
               <w:rPr>
                 <w:bCs/>
@@ -561,12 +530,7 @@
               <w:t>researcher</w:t>
             </w:r>
             <w:r>
-              <w:t>.organization</w:t>
-            </w:r>
-            <w:proofErr w:type="spellEnd"/>
-            <w:proofErr w:type="gramEnd"/>
-            <w:r>
-              <w:t>}</w:t>
+              <w:t>.organization}</w:t>
             </w:r>
           </w:p>
         </w:tc>
@@ -675,15 +639,7 @@
         <w:t xml:space="preserve">Publication of a Request for Information (RFI) or Sources Sought (SS) is not required.  The authority for the intended sole source requirement is anticipated to be FAR </w:t>
       </w:r>
       <w:r>
-        <w:t>{</w:t>
-      </w:r>
-      <w:proofErr w:type="spellStart"/>
-      <w:r>
-        <w:t>fairOpportunity.exceptionToFairOpportunity</w:t>
-      </w:r>
-      <w:proofErr w:type="spellEnd"/>
-      <w:r>
-        <w:t>}</w:t>
+        <w:t>{fairOpportunity.exceptionToFairOpportunity}</w:t>
       </w:r>
       <w:r>
         <w:t>, and a formal RFI/SS is not required IAW Defense FAR Supplement Procedures, Guidance, and Information 206.302-1.</w:t>
@@ -751,23 +707,7 @@
           <w:bCs/>
           <w:color w:val="00B050"/>
         </w:rPr>
-        <w:t xml:space="preserve">{IF </w:t>
-      </w:r>
-      <w:proofErr w:type="spellStart"/>
-      <w:r>
-        <w:rPr>
-          <w:bCs/>
-          <w:color w:val="00B050"/>
-        </w:rPr>
-        <w:t>techniquesUsed</w:t>
-      </w:r>
-      <w:proofErr w:type="spellEnd"/>
-      <w:r>
-        <w:rPr>
-          <w:bCs/>
-          <w:color w:val="00B050"/>
-        </w:rPr>
-        <w:t>}</w:t>
+        <w:t>{IF techniquesUsed}</w:t>
       </w:r>
     </w:p>
     <w:p>
@@ -799,7 +739,6 @@
         </w:rPr>
         <w:t xml:space="preserve"> IN </w:t>
       </w:r>
-      <w:proofErr w:type="spellStart"/>
       <w:r>
         <w:rPr>
           <w:bCs/>
@@ -807,7 +746,6 @@
         </w:rPr>
         <w:t>techniquesUsed</w:t>
       </w:r>
-      <w:proofErr w:type="spellEnd"/>
       <w:r>
         <w:rPr>
           <w:bCs/>
@@ -834,67 +772,43 @@
         <w:rPr>
           <w:bCs/>
         </w:rPr>
-        <w:t>$</w:t>
-      </w:r>
-      <w:proofErr w:type="spellStart"/>
-      <w:proofErr w:type="gramStart"/>
+        <w:t>$technique.type</w:t>
+      </w:r>
+      <w:r>
+        <w:rPr>
+          <w:color w:val="00B050"/>
+        </w:rPr>
+        <w:t xml:space="preserve"> </w:t>
+      </w:r>
+      <w:r>
+        <w:rPr>
+          <w:color w:val="00B050"/>
+        </w:rPr>
+        <w:t>!</w:t>
+      </w:r>
+      <w:r>
+        <w:rPr>
+          <w:color w:val="00B050"/>
+        </w:rPr>
+        <w:t>== `</w:t>
+      </w:r>
+      <w:r>
+        <w:rPr>
+          <w:color w:val="00B050"/>
+        </w:rPr>
+        <w:t>OTHER</w:t>
+      </w:r>
+      <w:r>
+        <w:rPr>
+          <w:color w:val="00B050"/>
+        </w:rPr>
+        <w:t>`}</w:t>
+      </w:r>
       <w:r>
         <w:rPr>
           <w:bCs/>
         </w:rPr>
-        <w:t>technique.type</w:t>
-      </w:r>
-      <w:proofErr w:type="spellEnd"/>
-      <w:proofErr w:type="gramEnd"/>
-      <w:r>
-        <w:rPr>
-          <w:color w:val="00B050"/>
-        </w:rPr>
-        <w:t xml:space="preserve"> </w:t>
-      </w:r>
-      <w:r>
-        <w:rPr>
-          <w:color w:val="00B050"/>
-        </w:rPr>
-        <w:t>!</w:t>
-      </w:r>
-      <w:r>
-        <w:rPr>
-          <w:color w:val="00B050"/>
-        </w:rPr>
-        <w:t>== `</w:t>
-      </w:r>
-      <w:r>
-        <w:rPr>
-          <w:color w:val="00B050"/>
-        </w:rPr>
-        <w:t>OTHER</w:t>
-      </w:r>
-      <w:r>
-        <w:rPr>
-          <w:color w:val="00B050"/>
-        </w:rPr>
-        <w:t>`}</w:t>
-      </w:r>
-      <w:r>
-        <w:rPr>
-          <w:bCs/>
-        </w:rPr>
-        <w:t>{$</w:t>
-      </w:r>
-      <w:proofErr w:type="spellStart"/>
-      <w:r>
-        <w:rPr>
-          <w:bCs/>
-        </w:rPr>
-        <w:t>technique.type</w:t>
-      </w:r>
-      <w:proofErr w:type="spellEnd"/>
-      <w:r>
-        <w:rPr>
-          <w:bCs/>
-        </w:rPr>
-        <w:t>}</w:t>
+        <w:t>{$technique.type}</w:t>
       </w:r>
       <w:r>
         <w:rPr>
@@ -913,44 +827,22 @@
         <w:rPr>
           <w:bCs/>
         </w:rPr>
-        <w:t>$</w:t>
-      </w:r>
-      <w:proofErr w:type="spellStart"/>
+        <w:t>$technique.type</w:t>
+      </w:r>
+      <w:r>
+        <w:rPr>
+          <w:color w:val="00B050"/>
+        </w:rPr>
+        <w:t xml:space="preserve"> === `OTHER`}</w:t>
+      </w:r>
+      <w:r>
+        <w:t xml:space="preserve">Other: </w:t>
+      </w:r>
       <w:r>
         <w:rPr>
           <w:bCs/>
         </w:rPr>
-        <w:t>technique.type</w:t>
-      </w:r>
-      <w:proofErr w:type="spellEnd"/>
-      <w:r>
-        <w:rPr>
-          <w:color w:val="00B050"/>
-        </w:rPr>
-        <w:t xml:space="preserve"> === `OTHER`}</w:t>
-      </w:r>
-      <w:r>
-        <w:t xml:space="preserve">Other: </w:t>
-      </w:r>
-      <w:r>
-        <w:rPr>
-          <w:bCs/>
-        </w:rPr>
-        <w:t>{</w:t>
-      </w:r>
-      <w:proofErr w:type="spellStart"/>
-      <w:r>
-        <w:rPr>
-          <w:bCs/>
-        </w:rPr>
-        <w:t>techniqueOther</w:t>
-      </w:r>
-      <w:proofErr w:type="spellEnd"/>
-      <w:r>
-        <w:rPr>
-          <w:bCs/>
-        </w:rPr>
-        <w:t>}</w:t>
+        <w:t>{techniqueOther}</w:t>
       </w:r>
       <w:r>
         <w:rPr>
@@ -1018,15 +910,7 @@
         <w:t xml:space="preserve">Summary of Market Research performed regarding techniques checked above: </w:t>
       </w:r>
       <w:r>
-        <w:t>{</w:t>
-      </w:r>
-      <w:proofErr w:type="spellStart"/>
-      <w:r>
-        <w:t>summaryOfMarketResearch</w:t>
-      </w:r>
-      <w:proofErr w:type="spellEnd"/>
-      <w:r>
-        <w:t>}</w:t>
+        <w:t>{summaryOfMarketResearch}</w:t>
       </w:r>
     </w:p>
     <w:p>
@@ -1164,16 +1048,11 @@
             <w:r>
               <w:t>{</w:t>
             </w:r>
-            <w:proofErr w:type="spellStart"/>
             <w:r>
               <w:t>fairOpportunity.</w:t>
             </w:r>
             <w:r>
-              <w:t>proposedVendor</w:t>
-            </w:r>
-            <w:proofErr w:type="spellEnd"/>
-            <w:r>
-              <w:t>}</w:t>
+              <w:t>proposedVendor}</w:t>
             </w:r>
           </w:p>
         </w:tc>
@@ -1243,33 +1122,17 @@
         </w:rPr>
         <w:t xml:space="preserve">{IF </w:t>
       </w:r>
-      <w:proofErr w:type="spellStart"/>
       <w:r>
         <w:rPr>
           <w:color w:val="00B050"/>
         </w:rPr>
         <w:t>fairOpportunity.exceptionToFairOpportunity</w:t>
       </w:r>
-      <w:proofErr w:type="spellEnd"/>
       <w:r>
         <w:rPr>
           <w:color w:val="00B050"/>
         </w:rPr>
-        <w:t xml:space="preserve"> === `16.505(b)(2)(</w:t>
-      </w:r>
-      <w:proofErr w:type="spellStart"/>
-      <w:r>
-        <w:rPr>
-          <w:color w:val="00B050"/>
-        </w:rPr>
-        <w:t>i</w:t>
-      </w:r>
-      <w:proofErr w:type="spellEnd"/>
-      <w:r>
-        <w:rPr>
-          <w:color w:val="00B050"/>
-        </w:rPr>
-        <w:t>)(</w:t>
+        <w:t xml:space="preserve"> === `16.505(b)(2)(i)(</w:t>
       </w:r>
       <w:r>
         <w:rPr>
@@ -1288,6 +1151,7 @@
           <w:tag w:val="goog_rdk_16"/>
           <w:id w:val="-720592280"/>
         </w:sdtPr>
+        <w:sdtEndPr/>
         <w:sdtContent>
           <w:r>
             <w:t>“</w:t>
@@ -1295,15 +1159,7 @@
         </w:sdtContent>
       </w:sdt>
       <w:r>
-        <w:t>16.505(b)(2)(</w:t>
-      </w:r>
-      <w:proofErr w:type="spellStart"/>
-      <w:r>
-        <w:t>i</w:t>
-      </w:r>
-      <w:proofErr w:type="spellEnd"/>
-      <w:r>
-        <w:t>)(A)</w:t>
+        <w:t>16.505(b)(2)(i)(A)</w:t>
       </w:r>
       <w:r>
         <w:rPr>
@@ -1326,102 +1182,63 @@
         </w:rPr>
         <w:t xml:space="preserve">{IF </w:t>
       </w:r>
-      <w:proofErr w:type="spellStart"/>
       <w:r>
         <w:rPr>
           <w:color w:val="00B050"/>
         </w:rPr>
         <w:t>fairOpportunity.exceptionToFairOpportunity</w:t>
       </w:r>
-      <w:proofErr w:type="spellEnd"/>
       <w:r>
         <w:rPr>
           <w:color w:val="00B050"/>
         </w:rPr>
-        <w:t xml:space="preserve"> === `16.505(b)(2)(</w:t>
-      </w:r>
-      <w:proofErr w:type="spellStart"/>
+        <w:t xml:space="preserve"> === `16.505(b)(2)(i)(</w:t>
+      </w:r>
       <w:r>
         <w:rPr>
           <w:color w:val="00B050"/>
         </w:rPr>
-        <w:t>i</w:t>
-      </w:r>
-      <w:proofErr w:type="spellEnd"/>
+        <w:t>B</w:t>
+      </w:r>
       <w:r>
         <w:rPr>
           <w:color w:val="00B050"/>
         </w:rPr>
-        <w:t>)(</w:t>
+        <w:t>)`}</w:t>
+      </w:r>
+      <w:r>
+        <w:t>“16.505(b)(2)(i)(B) - Only one awardee is capable of providing the supplies or services required at the level of quality required because the supplies or services ordered are unique or highly specialized.”</w:t>
       </w:r>
       <w:r>
         <w:rPr>
           <w:color w:val="00B050"/>
         </w:rPr>
-        <w:t>B</w:t>
+        <w:t>{END-IF}</w:t>
       </w:r>
       <w:r>
         <w:rPr>
           <w:color w:val="00B050"/>
         </w:rPr>
-        <w:t>)`}</w:t>
-      </w:r>
-      <w:r>
-        <w:t>“16.505(b)(2)(</w:t>
-      </w:r>
-      <w:proofErr w:type="spellStart"/>
-      <w:r>
-        <w:t>i</w:t>
-      </w:r>
-      <w:proofErr w:type="spellEnd"/>
-      <w:r>
-        <w:t>)(B) - Only one awardee is capable of providing the supplies or services required at the level of quality required because the supplies or services ordered are unique or highly specialized.”</w:t>
+        <w:t xml:space="preserve">{IF </w:t>
       </w:r>
       <w:r>
         <w:rPr>
           <w:color w:val="00B050"/>
         </w:rPr>
-        <w:t>{END-IF}</w:t>
+        <w:t>fairOpportunity.exceptionToFairOpportunity</w:t>
       </w:r>
       <w:r>
         <w:rPr>
           <w:color w:val="00B050"/>
         </w:rPr>
-        <w:t xml:space="preserve">{IF </w:t>
-      </w:r>
-      <w:proofErr w:type="spellStart"/>
-      <w:r>
-        <w:rPr>
-          <w:color w:val="00B050"/>
-        </w:rPr>
-        <w:t>fairOpportunity.exceptionToFairOpportunity</w:t>
-      </w:r>
-      <w:proofErr w:type="spellEnd"/>
-      <w:r>
-        <w:rPr>
-          <w:color w:val="00B050"/>
-        </w:rPr>
-        <w:t xml:space="preserve"> === `16.505(b)(2)(</w:t>
-      </w:r>
-      <w:proofErr w:type="spellStart"/>
-      <w:r>
-        <w:rPr>
-          <w:color w:val="00B050"/>
-        </w:rPr>
-        <w:t>i</w:t>
-      </w:r>
-      <w:proofErr w:type="spellEnd"/>
-      <w:r>
-        <w:rPr>
-          <w:color w:val="00B050"/>
-        </w:rPr>
-        <w:t>)(C)`}</w:t>
+        <w:t xml:space="preserve"> === `16.505(b)(2)(i)(C)`}</w:t>
       </w:r>
       <w:sdt>
         <w:sdtPr>
           <w:tag w:val="goog_rdk_15"/>
           <w:id w:val="1926216220"/>
         </w:sdtPr>
+        <w:sdtEndPr/>
         <w:sdtContent>
           <w:r>
             <w:t>“</w:t>
@@ -1429,15 +1246,7 @@
         </w:sdtContent>
       </w:sdt>
       <w:r>
-        <w:t>16.505(b)(2)(</w:t>
-      </w:r>
-      <w:proofErr w:type="spellStart"/>
-      <w:r>
-        <w:t>i</w:t>
-      </w:r>
-      <w:proofErr w:type="spellEnd"/>
-      <w:r>
-        <w:t>)(C)</w:t>
+        <w:t>16.505(b)(2)(i)(C)</w:t>
       </w:r>
       <w:r>
         <w:rPr>
@@ -1480,15 +1289,7 @@
         <w:t xml:space="preserve"> </w:t>
       </w:r>
       <w:r>
-        <w:t>{</w:t>
-      </w:r>
-      <w:proofErr w:type="spellStart"/>
-      <w:r>
-        <w:t>fairOpportunity.proposedVendor</w:t>
-      </w:r>
-      <w:proofErr w:type="spellEnd"/>
-      <w:r>
-        <w:t>}</w:t>
+        <w:t>{fairOpportunity.proposedVendor}</w:t>
       </w:r>
       <w:r>
         <w:t xml:space="preserve"> </w:t>
@@ -1534,15 +1335,7 @@
         <w:ind w:left="360"/>
       </w:pPr>
       <w:r>
-        <w:t>{</w:t>
-      </w:r>
-      <w:proofErr w:type="spellStart"/>
-      <w:r>
-        <w:t>fairOpportunity.causeOfSoleSourceSituation</w:t>
-      </w:r>
-      <w:proofErr w:type="spellEnd"/>
-      <w:r>
-        <w:t>}</w:t>
+        <w:t>{fairOpportunity.causeOfSoleSourceSituation}</w:t>
       </w:r>
     </w:p>
     <w:p>
@@ -1578,32 +1371,7 @@
           <w:bCs/>
           <w:color w:val="00B050"/>
         </w:rPr>
-        <w:t>{</w:t>
-      </w:r>
-      <w:proofErr w:type="gramStart"/>
-      <w:r>
-        <w:rPr>
-          <w:bCs/>
-          <w:color w:val="00B050"/>
-        </w:rPr>
-        <w:t>IF !</w:t>
-      </w:r>
-      <w:proofErr w:type="spellStart"/>
-      <w:r>
-        <w:rPr>
-          <w:bCs/>
-          <w:color w:val="00B050"/>
-        </w:rPr>
-        <w:t>currentContractExists</w:t>
-      </w:r>
-      <w:proofErr w:type="spellEnd"/>
-      <w:proofErr w:type="gramEnd"/>
-      <w:r>
-        <w:rPr>
-          <w:bCs/>
-          <w:color w:val="00B050"/>
-        </w:rPr>
-        <w:t>}</w:t>
+        <w:t>{IF !currentContractExists}</w:t>
       </w:r>
       <w:r>
         <w:rPr>
@@ -1654,23 +1422,7 @@
           <w:bCs/>
           <w:color w:val="00B050"/>
         </w:rPr>
-        <w:t xml:space="preserve">{IF </w:t>
-      </w:r>
-      <w:proofErr w:type="spellStart"/>
-      <w:r>
-        <w:rPr>
-          <w:bCs/>
-          <w:color w:val="00B050"/>
-        </w:rPr>
-        <w:t>currentContractExists</w:t>
-      </w:r>
-      <w:proofErr w:type="spellEnd"/>
-      <w:r>
-        <w:rPr>
-          <w:bCs/>
-          <w:color w:val="00B050"/>
-        </w:rPr>
-        <w:t>}</w:t>
+        <w:t>{IF currentContractExists}</w:t>
       </w:r>
       <w:r>
         <w:rPr>
@@ -1701,15 +1453,7 @@
         <w:t xml:space="preserve">The follow-on requirement will be sole source to </w:t>
       </w:r>
       <w:r>
-        <w:t>{</w:t>
-      </w:r>
-      <w:proofErr w:type="spellStart"/>
-      <w:r>
-        <w:t>fairOpportunity.proposedVendor</w:t>
-      </w:r>
-      <w:proofErr w:type="spellEnd"/>
-      <w:r>
-        <w:t>}</w:t>
+        <w:t>{fairOpportunity.proposedVendor}</w:t>
       </w:r>
       <w:r>
         <w:rPr>
@@ -1767,87 +1511,54 @@
       <w:r>
         <w:rPr>
           <w:bCs/>
-          <w:color w:val="00B050"/>
-        </w:rPr>
-        <w:t>{</w:t>
-      </w:r>
-      <w:proofErr w:type="gramStart"/>
+        </w:rPr>
+        <w:t>{IF !currentContractExists}</w:t>
+      </w:r>
+      <w:r>
+        <w:rPr>
+          <w:iCs/>
+        </w:rPr>
+        <w:t>Not applicable.</w:t>
+      </w:r>
       <w:r>
         <w:rPr>
           <w:bCs/>
-          <w:color w:val="00B050"/>
-        </w:rPr>
-        <w:t>IF !</w:t>
-      </w:r>
-      <w:proofErr w:type="spellStart"/>
+        </w:rPr>
+        <w:t>{END-IF}</w:t>
+      </w:r>
       <w:r>
         <w:rPr>
           <w:bCs/>
-          <w:color w:val="00B050"/>
-        </w:rPr>
-        <w:t>currentContractExists</w:t>
-      </w:r>
-      <w:proofErr w:type="spellEnd"/>
-      <w:proofErr w:type="gramEnd"/>
+        </w:rPr>
+        <w:br/>
+      </w:r>
       <w:r>
         <w:rPr>
           <w:bCs/>
-          <w:color w:val="00B050"/>
-        </w:rPr>
-        <w:t>}</w:t>
-      </w:r>
-      <w:r>
-        <w:rPr>
-          <w:iCs/>
-        </w:rPr>
-        <w:t>Not applicable.</w:t>
+        </w:rPr>
+        <w:t>{IF currentContractExists}</w:t>
       </w:r>
       <w:r>
         <w:rPr>
           <w:bCs/>
-          <w:color w:val="00B050"/>
-        </w:rPr>
-        <w:t>{END-IF}</w:t>
+        </w:rPr>
+        <w:t>{FOR contract IN procurementHistory}Contract Number: {$contract.contractNumber}-Task Order Number (if applicable): {$contract.taskDeliveryOrderNumber}-Period of Performance: {$contract.contractOrderStartDate} – {$contract.contractOrderExpirationDate}-Competitive Status: {$contract.competitiveStatus}-Business Size: {$contract.businessSize}</w:t>
       </w:r>
       <w:r>
         <w:rPr>
           <w:bCs/>
-          <w:color w:val="00B050"/>
-        </w:rPr>
-        <w:t xml:space="preserve">{IF </w:t>
-      </w:r>
-      <w:proofErr w:type="spellStart"/>
+        </w:rPr>
+        <w:br/>
+      </w:r>
       <w:r>
         <w:rPr>
           <w:bCs/>
-          <w:color w:val="00B050"/>
-        </w:rPr>
-        <w:t>currentContractExists</w:t>
-      </w:r>
-      <w:proofErr w:type="spellEnd"/>
+        </w:rPr>
+        <w:t>{END-FOR contract}</w:t>
+      </w:r>
       <w:r>
         <w:rPr>
           <w:bCs/>
-          <w:color w:val="00B050"/>
-        </w:rPr>
-        <w:t>}</w:t>
-      </w:r>
-      <w:r>
-        <w:rPr>
-          <w:iCs/>
-        </w:rPr>
-        <w:t xml:space="preserve">Totally </w:t>
-      </w:r>
-      <w:r>
-        <w:rPr>
-          <w:iCs/>
-        </w:rPr>
-        <w:t>applicable.</w:t>
-      </w:r>
-      <w:r>
-        <w:rPr>
-          <w:bCs/>
-          <w:color w:val="00B050"/>
         </w:rPr>
         <w:t>{END-IF}</w:t>
       </w:r>
@@ -1861,9 +1572,6 @@
           <w:right w:val="nil"/>
           <w:between w:val="nil"/>
         </w:pBdr>
-        <w:rPr>
-          <w:color w:val="000000"/>
-        </w:rPr>
       </w:pPr>
     </w:p>
     <w:p>
@@ -1898,55 +1606,7 @@
           <w:bCs/>
           <w:i/>
         </w:rPr>
-        <w:t>{</w:t>
-      </w:r>
-      <w:proofErr w:type="spellStart"/>
-      <w:r>
-        <w:rPr>
-          <w:bCs/>
-          <w:i/>
-        </w:rPr>
-        <w:t>primaryPoc.formalName</w:t>
-      </w:r>
-      <w:proofErr w:type="spellEnd"/>
-      <w:r>
-        <w:rPr>
-          <w:bCs/>
-          <w:i/>
-        </w:rPr>
-        <w:t>} / {</w:t>
-      </w:r>
-      <w:proofErr w:type="spellStart"/>
-      <w:r>
-        <w:rPr>
-          <w:bCs/>
-          <w:i/>
-        </w:rPr>
-        <w:t>primaryPoc.title</w:t>
-      </w:r>
-      <w:proofErr w:type="spellEnd"/>
-      <w:r>
-        <w:rPr>
-          <w:bCs/>
-          <w:i/>
-        </w:rPr>
-        <w:t>} / {</w:t>
-      </w:r>
-      <w:proofErr w:type="spellStart"/>
-      <w:r>
-        <w:rPr>
-          <w:bCs/>
-          <w:i/>
-        </w:rPr>
-        <w:t>agencyLabel</w:t>
-      </w:r>
-      <w:proofErr w:type="spellEnd"/>
-      <w:r>
-        <w:rPr>
-          <w:bCs/>
-          <w:i/>
-        </w:rPr>
-        <w:t>}</w:t>
+        <w:t>{primaryPoc.formalName} / {primaryPoc.title} / {agencyLabel}</w:t>
       </w:r>
     </w:p>
     <w:p>
@@ -2003,15 +1663,7 @@
         <w:t xml:space="preserve">Based upon the market research conducted and the resulting analysis, </w:t>
       </w:r>
       <w:r>
-        <w:t>{</w:t>
-      </w:r>
-      <w:proofErr w:type="spellStart"/>
-      <w:r>
-        <w:t>fairOpportunity.proposedVendor</w:t>
-      </w:r>
-      <w:proofErr w:type="spellEnd"/>
-      <w:r>
-        <w:t>}</w:t>
+        <w:t>{fairOpportunity.proposedVendor}</w:t>
       </w:r>
       <w:r>
         <w:rPr>
@@ -2112,15 +1764,7 @@
         <w:t xml:space="preserve">                </w:t>
       </w:r>
       <w:r>
-        <w:t>{</w:t>
-      </w:r>
-      <w:proofErr w:type="spellStart"/>
-      <w:r>
-        <w:t>corPoc.formalName</w:t>
-      </w:r>
-      <w:proofErr w:type="spellEnd"/>
-      <w:r>
-        <w:t>}</w:t>
+        <w:t>{corPoc.formalName}</w:t>
       </w:r>
     </w:p>
     <w:p>

</xml_diff>

<commit_message>
Improvement to MRR section 12 procurement history.  Much improved.
</commit_message>
<xml_diff>
--- a/document-generation/templates/mrr-template.docx
+++ b/document-generation/templates/mrr-template.docx
@@ -58,7 +58,11 @@
         <w:t>Joint Warfighting Cloud Capability Task Orders</w:t>
       </w:r>
     </w:p>
-    <w:p/>
+    <w:p>
+      <w:pPr>
+        <w:ind w:hanging="90"/>
+      </w:pPr>
+    </w:p>
     <w:p>
       <w:pPr>
         <w:numPr>
@@ -133,9 +137,23 @@
       </w:r>
       <w:r>
         <w:rPr>
-          <w:rFonts w:ascii="Times" w:eastAsia="Times" w:hAnsi="Times" w:cs="Times"/>
-        </w:rPr>
-        <w:t>518210 – “Data Processing, Hosting, and Related Services”, DB10 – “IT and Telecom – Compute As a Service: Mainframe/Servers”</w:t>
+          <w:rFonts w:eastAsia="Times"/>
+        </w:rPr>
+        <w:t xml:space="preserve">518210 – “Data Processing, Hosting, and Related Services”, DB10 – “IT and Telecom – Compute </w:t>
+      </w:r>
+      <w:proofErr w:type="gramStart"/>
+      <w:r>
+        <w:rPr>
+          <w:rFonts w:eastAsia="Times"/>
+        </w:rPr>
+        <w:t>As</w:t>
+      </w:r>
+      <w:proofErr w:type="gramEnd"/>
+      <w:r>
+        <w:rPr>
+          <w:rFonts w:eastAsia="Times"/>
+        </w:rPr>
+        <w:t xml:space="preserve"> a Service: Mainframe/Servers”</w:t>
       </w:r>
     </w:p>
     <w:p>
@@ -183,7 +201,15 @@
         <w:t xml:space="preserve">: </w:t>
       </w:r>
       <w:r>
-        <w:t>{estimatedValueFormatted}</w:t>
+        <w:t>{</w:t>
+      </w:r>
+      <w:proofErr w:type="spellStart"/>
+      <w:r>
+        <w:t>estimatedValueFormatted</w:t>
+      </w:r>
+      <w:proofErr w:type="spellEnd"/>
+      <w:r>
+        <w:t>}</w:t>
       </w:r>
     </w:p>
     <w:p>
@@ -195,6 +221,7 @@
           <w:right w:val="nil"/>
           <w:between w:val="nil"/>
         </w:pBdr>
+        <w:ind w:hanging="90"/>
         <w:rPr>
           <w:color w:val="000000"/>
         </w:rPr>
@@ -243,6 +270,7 @@
           <w:right w:val="nil"/>
           <w:between w:val="nil"/>
         </w:pBdr>
+        <w:ind w:hanging="90"/>
         <w:rPr>
           <w:color w:val="000000"/>
         </w:rPr>
@@ -492,6 +520,8 @@
             <w:r>
               <w:t>{$</w:t>
             </w:r>
+            <w:proofErr w:type="spellStart"/>
+            <w:proofErr w:type="gramStart"/>
             <w:r>
               <w:rPr>
                 <w:bCs/>
@@ -499,7 +529,12 @@
               <w:t>researcher</w:t>
             </w:r>
             <w:r>
-              <w:t>.title}</w:t>
+              <w:t>.title</w:t>
+            </w:r>
+            <w:proofErr w:type="spellEnd"/>
+            <w:proofErr w:type="gramEnd"/>
+            <w:r>
+              <w:t>}</w:t>
             </w:r>
           </w:p>
         </w:tc>
@@ -523,6 +558,8 @@
             <w:r>
               <w:t>{$</w:t>
             </w:r>
+            <w:proofErr w:type="spellStart"/>
+            <w:proofErr w:type="gramStart"/>
             <w:r>
               <w:rPr>
                 <w:bCs/>
@@ -530,7 +567,12 @@
               <w:t>researcher</w:t>
             </w:r>
             <w:r>
-              <w:t>.organization}</w:t>
+              <w:t>.organization</w:t>
+            </w:r>
+            <w:proofErr w:type="spellEnd"/>
+            <w:proofErr w:type="gramEnd"/>
+            <w:r>
+              <w:t>}</w:t>
             </w:r>
           </w:p>
         </w:tc>
@@ -623,6 +665,7 @@
           <w:right w:val="nil"/>
           <w:between w:val="nil"/>
         </w:pBdr>
+        <w:ind w:hanging="90"/>
         <w:rPr>
           <w:color w:val="000000"/>
         </w:rPr>
@@ -634,12 +677,21 @@
           <w:ilvl w:val="0"/>
           <w:numId w:val="9"/>
         </w:numPr>
+        <w:ind w:hanging="450"/>
       </w:pPr>
       <w:r>
         <w:t xml:space="preserve">Publication of a Request for Information (RFI) or Sources Sought (SS) is not required.  The authority for the intended sole source requirement is anticipated to be FAR </w:t>
       </w:r>
       <w:r>
-        <w:t>{fairOpportunity.exceptionToFairOpportunity}</w:t>
+        <w:t>{</w:t>
+      </w:r>
+      <w:proofErr w:type="spellStart"/>
+      <w:r>
+        <w:t>fairOpportunity.exceptionToFairOpportunity</w:t>
+      </w:r>
+      <w:proofErr w:type="spellEnd"/>
+      <w:r>
+        <w:t>}</w:t>
       </w:r>
       <w:r>
         <w:t>, and a formal RFI/SS is not required IAW Defense FAR Supplement Procedures, Guidance, and Information 206.302-1.</w:t>
@@ -707,7 +759,23 @@
           <w:bCs/>
           <w:color w:val="00B050"/>
         </w:rPr>
-        <w:t>{IF techniquesUsed}</w:t>
+        <w:t xml:space="preserve">{IF </w:t>
+      </w:r>
+      <w:proofErr w:type="spellStart"/>
+      <w:r>
+        <w:rPr>
+          <w:bCs/>
+          <w:color w:val="00B050"/>
+        </w:rPr>
+        <w:t>techniquesUsed</w:t>
+      </w:r>
+      <w:proofErr w:type="spellEnd"/>
+      <w:r>
+        <w:rPr>
+          <w:bCs/>
+          <w:color w:val="00B050"/>
+        </w:rPr>
+        <w:t>}</w:t>
       </w:r>
     </w:p>
     <w:p>
@@ -739,6 +807,7 @@
         </w:rPr>
         <w:t xml:space="preserve"> IN </w:t>
       </w:r>
+      <w:proofErr w:type="spellStart"/>
       <w:r>
         <w:rPr>
           <w:bCs/>
@@ -746,6 +815,7 @@
         </w:rPr>
         <w:t>techniquesUsed</w:t>
       </w:r>
+      <w:proofErr w:type="spellEnd"/>
       <w:r>
         <w:rPr>
           <w:bCs/>
@@ -772,8 +842,18 @@
         <w:rPr>
           <w:bCs/>
         </w:rPr>
-        <w:t>$technique.type</w:t>
-      </w:r>
+        <w:t>$</w:t>
+      </w:r>
+      <w:proofErr w:type="spellStart"/>
+      <w:proofErr w:type="gramStart"/>
+      <w:r>
+        <w:rPr>
+          <w:bCs/>
+        </w:rPr>
+        <w:t>technique.type</w:t>
+      </w:r>
+      <w:proofErr w:type="spellEnd"/>
+      <w:proofErr w:type="gramEnd"/>
       <w:r>
         <w:rPr>
           <w:color w:val="00B050"/>
@@ -808,11 +888,25 @@
         <w:rPr>
           <w:bCs/>
         </w:rPr>
-        <w:t>{$technique.type}</w:t>
-      </w:r>
+        <w:t>{$</w:t>
+      </w:r>
+      <w:proofErr w:type="spellStart"/>
       <w:r>
         <w:rPr>
           <w:bCs/>
+        </w:rPr>
+        <w:t>technique.type</w:t>
+      </w:r>
+      <w:proofErr w:type="spellEnd"/>
+      <w:r>
+        <w:rPr>
+          <w:bCs/>
+        </w:rPr>
+        <w:t>}</w:t>
+      </w:r>
+      <w:r>
+        <w:rPr>
+          <w:bCs/>
           <w:color w:val="00B050"/>
         </w:rPr>
         <w:t>{END-IF}</w:t>
@@ -827,8 +921,16 @@
         <w:rPr>
           <w:bCs/>
         </w:rPr>
-        <w:t>$technique.type</w:t>
-      </w:r>
+        <w:t>$</w:t>
+      </w:r>
+      <w:proofErr w:type="spellStart"/>
+      <w:r>
+        <w:rPr>
+          <w:bCs/>
+        </w:rPr>
+        <w:t>technique.type</w:t>
+      </w:r>
+      <w:proofErr w:type="spellEnd"/>
       <w:r>
         <w:rPr>
           <w:color w:val="00B050"/>
@@ -842,7 +944,21 @@
         <w:rPr>
           <w:bCs/>
         </w:rPr>
-        <w:t>{techniqueOther}</w:t>
+        <w:t>{</w:t>
+      </w:r>
+      <w:proofErr w:type="spellStart"/>
+      <w:r>
+        <w:rPr>
+          <w:bCs/>
+        </w:rPr>
+        <w:t>techniqueOther</w:t>
+      </w:r>
+      <w:proofErr w:type="spellEnd"/>
+      <w:r>
+        <w:rPr>
+          <w:bCs/>
+        </w:rPr>
+        <w:t>}</w:t>
       </w:r>
       <w:r>
         <w:rPr>
@@ -893,6 +1009,7 @@
           <w:right w:val="nil"/>
           <w:between w:val="nil"/>
         </w:pBdr>
+        <w:ind w:hanging="90"/>
       </w:pPr>
     </w:p>
     <w:p>
@@ -910,7 +1027,15 @@
         <w:t xml:space="preserve">Summary of Market Research performed regarding techniques checked above: </w:t>
       </w:r>
       <w:r>
-        <w:t>{summaryOfMarketResearch}</w:t>
+        <w:t>{</w:t>
+      </w:r>
+      <w:proofErr w:type="spellStart"/>
+      <w:r>
+        <w:t>summaryOfMarketResearch</w:t>
+      </w:r>
+      <w:proofErr w:type="spellEnd"/>
+      <w:r>
+        <w:t>}</w:t>
       </w:r>
     </w:p>
     <w:p>
@@ -931,6 +1056,7 @@
           <w:right w:val="nil"/>
           <w:between w:val="nil"/>
         </w:pBdr>
+        <w:ind w:hanging="450"/>
       </w:pPr>
       <w:r>
         <w:rPr>
@@ -1048,11 +1174,16 @@
             <w:r>
               <w:t>{</w:t>
             </w:r>
+            <w:proofErr w:type="spellStart"/>
             <w:r>
               <w:t>fairOpportunity.</w:t>
             </w:r>
             <w:r>
-              <w:t>proposedVendor}</w:t>
+              <w:t>proposedVendor</w:t>
+            </w:r>
+            <w:proofErr w:type="spellEnd"/>
+            <w:r>
+              <w:t>}</w:t>
             </w:r>
           </w:p>
         </w:tc>
@@ -1093,6 +1224,7 @@
           <w:right w:val="nil"/>
           <w:between w:val="nil"/>
         </w:pBdr>
+        <w:ind w:hanging="90"/>
         <w:rPr>
           <w:color w:val="000000"/>
         </w:rPr>
@@ -1104,6 +1236,7 @@
           <w:ilvl w:val="0"/>
           <w:numId w:val="9"/>
         </w:numPr>
+        <w:ind w:hanging="450"/>
       </w:pPr>
       <w:r>
         <w:t>Exception to Fair Opportunity:</w:t>
@@ -1112,9 +1245,6 @@
     <w:p>
       <w:pPr>
         <w:ind w:left="360"/>
-        <w:rPr>
-          <w:color w:val="00B050"/>
-        </w:rPr>
       </w:pPr>
       <w:r>
         <w:rPr>
@@ -1122,17 +1252,33 @@
         </w:rPr>
         <w:t xml:space="preserve">{IF </w:t>
       </w:r>
+      <w:proofErr w:type="spellStart"/>
       <w:r>
         <w:rPr>
           <w:color w:val="00B050"/>
         </w:rPr>
         <w:t>fairOpportunity.exceptionToFairOpportunity</w:t>
       </w:r>
-      <w:r>
-        <w:rPr>
-          <w:color w:val="00B050"/>
-        </w:rPr>
-        <w:t xml:space="preserve"> === `16.505(b)(2)(i)(</w:t>
+      <w:proofErr w:type="spellEnd"/>
+      <w:r>
+        <w:rPr>
+          <w:color w:val="00B050"/>
+        </w:rPr>
+        <w:t xml:space="preserve"> === `16.505(b)(2)(</w:t>
+      </w:r>
+      <w:proofErr w:type="spellStart"/>
+      <w:r>
+        <w:rPr>
+          <w:color w:val="00B050"/>
+        </w:rPr>
+        <w:t>i</w:t>
+      </w:r>
+      <w:proofErr w:type="spellEnd"/>
+      <w:r>
+        <w:rPr>
+          <w:color w:val="00B050"/>
+        </w:rPr>
+        <w:t>)(</w:t>
       </w:r>
       <w:r>
         <w:rPr>
@@ -1146,20 +1292,19 @@
         </w:rPr>
         <w:t>)`}</w:t>
       </w:r>
-      <w:sdt>
-        <w:sdtPr>
-          <w:tag w:val="goog_rdk_16"/>
-          <w:id w:val="-720592280"/>
-        </w:sdtPr>
-        <w:sdtEndPr/>
-        <w:sdtContent>
-          <w:r>
-            <w:t>“</w:t>
-          </w:r>
-        </w:sdtContent>
-      </w:sdt>
-      <w:r>
-        <w:t>16.505(b)(2)(i)(A)</w:t>
+      <w:r>
+        <w:t>“</w:t>
+      </w:r>
+      <w:r>
+        <w:t>16.505(b)(2)(</w:t>
+      </w:r>
+      <w:proofErr w:type="spellStart"/>
+      <w:r>
+        <w:t>i</w:t>
+      </w:r>
+      <w:proofErr w:type="spellEnd"/>
+      <w:r>
+        <w:t>)(A)</w:t>
       </w:r>
       <w:r>
         <w:rPr>
@@ -1182,17 +1327,33 @@
         </w:rPr>
         <w:t xml:space="preserve">{IF </w:t>
       </w:r>
+      <w:proofErr w:type="spellStart"/>
       <w:r>
         <w:rPr>
           <w:color w:val="00B050"/>
         </w:rPr>
         <w:t>fairOpportunity.exceptionToFairOpportunity</w:t>
       </w:r>
-      <w:r>
-        <w:rPr>
-          <w:color w:val="00B050"/>
-        </w:rPr>
-        <w:t xml:space="preserve"> === `16.505(b)(2)(i)(</w:t>
+      <w:proofErr w:type="spellEnd"/>
+      <w:r>
+        <w:rPr>
+          <w:color w:val="00B050"/>
+        </w:rPr>
+        <w:t xml:space="preserve"> === `16.505(b)(2)(</w:t>
+      </w:r>
+      <w:proofErr w:type="spellStart"/>
+      <w:r>
+        <w:rPr>
+          <w:color w:val="00B050"/>
+        </w:rPr>
+        <w:t>i</w:t>
+      </w:r>
+      <w:proofErr w:type="spellEnd"/>
+      <w:r>
+        <w:rPr>
+          <w:color w:val="00B050"/>
+        </w:rPr>
+        <w:t>)(</w:t>
       </w:r>
       <w:r>
         <w:rPr>
@@ -1207,7 +1368,15 @@
         <w:t>)`}</w:t>
       </w:r>
       <w:r>
-        <w:t>“16.505(b)(2)(i)(B) - Only one awardee is capable of providing the supplies or services required at the level of quality required because the supplies or services ordered are unique or highly specialized.”</w:t>
+        <w:t>“16.505(b)(2)(</w:t>
+      </w:r>
+      <w:proofErr w:type="spellStart"/>
+      <w:r>
+        <w:t>i</w:t>
+      </w:r>
+      <w:proofErr w:type="spellEnd"/>
+      <w:r>
+        <w:t>)(B) - Only one awardee is capable of providing the supplies or services required at the level of quality required because the supplies or services ordered are unique or highly specialized.”</w:t>
       </w:r>
       <w:r>
         <w:rPr>
@@ -1221,32 +1390,47 @@
         </w:rPr>
         <w:t xml:space="preserve">{IF </w:t>
       </w:r>
+      <w:proofErr w:type="spellStart"/>
       <w:r>
         <w:rPr>
           <w:color w:val="00B050"/>
         </w:rPr>
         <w:t>fairOpportunity.exceptionToFairOpportunity</w:t>
       </w:r>
-      <w:r>
-        <w:rPr>
-          <w:color w:val="00B050"/>
-        </w:rPr>
-        <w:t xml:space="preserve"> === `16.505(b)(2)(i)(C)`}</w:t>
-      </w:r>
-      <w:sdt>
-        <w:sdtPr>
-          <w:tag w:val="goog_rdk_15"/>
-          <w:id w:val="1926216220"/>
-        </w:sdtPr>
-        <w:sdtEndPr/>
-        <w:sdtContent>
-          <w:r>
-            <w:t>“</w:t>
-          </w:r>
-        </w:sdtContent>
-      </w:sdt>
-      <w:r>
-        <w:t>16.505(b)(2)(i)(C)</w:t>
+      <w:proofErr w:type="spellEnd"/>
+      <w:r>
+        <w:rPr>
+          <w:color w:val="00B050"/>
+        </w:rPr>
+        <w:t xml:space="preserve"> === `16.505(b)(2)(</w:t>
+      </w:r>
+      <w:proofErr w:type="spellStart"/>
+      <w:r>
+        <w:rPr>
+          <w:color w:val="00B050"/>
+        </w:rPr>
+        <w:t>i</w:t>
+      </w:r>
+      <w:proofErr w:type="spellEnd"/>
+      <w:r>
+        <w:rPr>
+          <w:color w:val="00B050"/>
+        </w:rPr>
+        <w:t>)(C)`}</w:t>
+      </w:r>
+      <w:r>
+        <w:t>“</w:t>
+      </w:r>
+      <w:r>
+        <w:t>16.505(b)(2)(</w:t>
+      </w:r>
+      <w:proofErr w:type="spellStart"/>
+      <w:r>
+        <w:t>i</w:t>
+      </w:r>
+      <w:proofErr w:type="spellEnd"/>
+      <w:r>
+        <w:t>)(C)</w:t>
       </w:r>
       <w:r>
         <w:rPr>
@@ -1264,7 +1448,11 @@
         <w:t>{END-IF}</w:t>
       </w:r>
     </w:p>
-    <w:p/>
+    <w:p>
+      <w:pPr>
+        <w:ind w:hanging="90"/>
+      </w:pPr>
+    </w:p>
     <w:p>
       <w:pPr>
         <w:numPr>
@@ -1278,6 +1466,7 @@
           <w:right w:val="nil"/>
           <w:between w:val="nil"/>
         </w:pBdr>
+        <w:ind w:hanging="450"/>
       </w:pPr>
       <w:r>
         <w:rPr>
@@ -1289,7 +1478,15 @@
         <w:t xml:space="preserve"> </w:t>
       </w:r>
       <w:r>
-        <w:t>{fairOpportunity.proposedVendor}</w:t>
+        <w:t>{</w:t>
+      </w:r>
+      <w:proofErr w:type="spellStart"/>
+      <w:r>
+        <w:t>fairOpportunity.proposedVendor</w:t>
+      </w:r>
+      <w:proofErr w:type="spellEnd"/>
+      <w:r>
+        <w:t>}</w:t>
       </w:r>
       <w:r>
         <w:t xml:space="preserve"> </w:t>
@@ -1316,6 +1513,7 @@
           <w:right w:val="nil"/>
           <w:between w:val="nil"/>
         </w:pBdr>
+        <w:ind w:hanging="90"/>
         <w:rPr>
           <w:color w:val="000000"/>
         </w:rPr>
@@ -1335,7 +1533,15 @@
         <w:ind w:left="360"/>
       </w:pPr>
       <w:r>
-        <w:t>{fairOpportunity.causeOfSoleSourceSituation}</w:t>
+        <w:t>{</w:t>
+      </w:r>
+      <w:proofErr w:type="spellStart"/>
+      <w:r>
+        <w:t>fairOpportunity.causeOfSoleSourceSituation</w:t>
+      </w:r>
+      <w:proofErr w:type="spellEnd"/>
+      <w:r>
+        <w:t>}</w:t>
       </w:r>
     </w:p>
     <w:p>
@@ -1347,6 +1553,7 @@
           <w:right w:val="nil"/>
           <w:between w:val="nil"/>
         </w:pBdr>
+        <w:ind w:hanging="90"/>
       </w:pPr>
     </w:p>
     <w:p>
@@ -1362,6 +1569,7 @@
           <w:right w:val="nil"/>
           <w:between w:val="nil"/>
         </w:pBdr>
+        <w:ind w:hanging="450"/>
       </w:pPr>
       <w:r>
         <w:t xml:space="preserve">There will </w:t>
@@ -1371,14 +1579,49 @@
           <w:bCs/>
           <w:color w:val="00B050"/>
         </w:rPr>
-        <w:t>{IF !currentContractExists}</w:t>
+        <w:t>{</w:t>
+      </w:r>
+      <w:r>
+        <w:rPr>
+          <w:color w:val="00B050"/>
+        </w:rPr>
+        <w:t xml:space="preserve">IF </w:t>
+      </w:r>
+      <w:proofErr w:type="spellStart"/>
+      <w:r>
+        <w:rPr>
+          <w:color w:val="00B050"/>
+        </w:rPr>
+        <w:t>procurementHistory.length</w:t>
+      </w:r>
+      <w:proofErr w:type="spellEnd"/>
+      <w:r>
+        <w:rPr>
+          <w:color w:val="00B050"/>
+        </w:rPr>
+        <w:t xml:space="preserve"> == </w:t>
+      </w:r>
+      <w:proofErr w:type="gramStart"/>
+      <w:r>
+        <w:rPr>
+          <w:color w:val="00B050"/>
+        </w:rPr>
+        <w:t>0</w:t>
       </w:r>
       <w:r>
         <w:rPr>
           <w:bCs/>
+          <w:color w:val="00B050"/>
+        </w:rPr>
+        <w:t>}</w:t>
+      </w:r>
+      <w:r>
+        <w:rPr>
+          <w:bCs/>
         </w:rPr>
         <w:t>not</w:t>
       </w:r>
+      <w:proofErr w:type="gramEnd"/>
       <w:r>
         <w:rPr>
           <w:bCs/>
@@ -1405,6 +1648,7 @@
           <w:right w:val="nil"/>
           <w:between w:val="nil"/>
         </w:pBdr>
+        <w:ind w:hanging="90"/>
       </w:pPr>
     </w:p>
     <w:p>
@@ -1422,14 +1666,34 @@
           <w:bCs/>
           <w:color w:val="00B050"/>
         </w:rPr>
-        <w:t>{IF currentContractExists}</w:t>
+        <w:t>{</w:t>
+      </w:r>
+      <w:r>
+        <w:rPr>
+          <w:color w:val="00B050"/>
+        </w:rPr>
+        <w:t xml:space="preserve">IF </w:t>
+      </w:r>
+      <w:proofErr w:type="spellStart"/>
+      <w:r>
+        <w:rPr>
+          <w:color w:val="00B050"/>
+        </w:rPr>
+        <w:t>procurementHistory.length</w:t>
+      </w:r>
+      <w:proofErr w:type="spellEnd"/>
+      <w:r>
+        <w:rPr>
+          <w:color w:val="00B050"/>
+        </w:rPr>
+        <w:t xml:space="preserve"> &gt; 0</w:t>
       </w:r>
       <w:r>
         <w:rPr>
           <w:bCs/>
           <w:color w:val="00B050"/>
         </w:rPr>
-        <w:br/>
+        <w:t>}</w:t>
       </w:r>
     </w:p>
     <w:p>
@@ -1445,6 +1709,7 @@
           <w:right w:val="nil"/>
           <w:between w:val="nil"/>
         </w:pBdr>
+        <w:ind w:hanging="450"/>
       </w:pPr>
       <w:r>
         <w:rPr>
@@ -1453,7 +1718,15 @@
         <w:t xml:space="preserve">The follow-on requirement will be sole source to </w:t>
       </w:r>
       <w:r>
-        <w:t>{fairOpportunity.proposedVendor}</w:t>
+        <w:t>{</w:t>
+      </w:r>
+      <w:proofErr w:type="spellStart"/>
+      <w:r>
+        <w:t>fairOpportunity.proposedVendor</w:t>
+      </w:r>
+      <w:proofErr w:type="spellEnd"/>
+      <w:r>
+        <w:t>}</w:t>
       </w:r>
       <w:r>
         <w:rPr>
@@ -1471,6 +1744,7 @@
           <w:right w:val="nil"/>
           <w:between w:val="nil"/>
         </w:pBdr>
+        <w:ind w:hanging="90"/>
       </w:pPr>
     </w:p>
     <w:p>
@@ -1504,61 +1778,72 @@
           <w:right w:val="nil"/>
           <w:between w:val="nil"/>
         </w:pBdr>
-      </w:pPr>
-      <w:r>
-        <w:t xml:space="preserve">Identify prior procurement history: </w:t>
-      </w:r>
-      <w:r>
-        <w:rPr>
-          <w:bCs/>
-        </w:rPr>
-        <w:t>{IF !currentContractExists}</w:t>
-      </w:r>
-      <w:r>
-        <w:rPr>
-          <w:iCs/>
-        </w:rPr>
-        <w:t>Not applicable.</w:t>
-      </w:r>
-      <w:r>
-        <w:rPr>
-          <w:bCs/>
-        </w:rPr>
-        <w:t>{END-IF}</w:t>
-      </w:r>
-      <w:r>
-        <w:rPr>
-          <w:bCs/>
-        </w:rPr>
-        <w:br/>
-      </w:r>
-      <w:r>
-        <w:rPr>
-          <w:bCs/>
-        </w:rPr>
-        <w:t>{IF currentContractExists}</w:t>
-      </w:r>
-      <w:r>
-        <w:rPr>
-          <w:bCs/>
-        </w:rPr>
-        <w:t>{FOR contract IN procurementHistory}Contract Number: {$contract.contractNumber}-Task Order Number (if applicable): {$contract.taskDeliveryOrderNumber}-Period of Performance: {$contract.contractOrderStartDate} – {$contract.contractOrderExpirationDate}-Competitive Status: {$contract.competitiveStatus}-Business Size: {$contract.businessSize}</w:t>
-      </w:r>
-      <w:r>
-        <w:rPr>
-          <w:bCs/>
-        </w:rPr>
-        <w:br/>
-      </w:r>
-      <w:r>
-        <w:rPr>
-          <w:bCs/>
-        </w:rPr>
-        <w:t>{END-FOR contract}</w:t>
-      </w:r>
-      <w:r>
-        <w:rPr>
-          <w:bCs/>
+        <w:ind w:hanging="450"/>
+      </w:pPr>
+      <w:r>
+        <w:t xml:space="preserve">Identify prior procurement </w:t>
+      </w:r>
+      <w:proofErr w:type="gramStart"/>
+      <w:r>
+        <w:t>history:</w:t>
+      </w:r>
+      <w:r>
+        <w:rPr>
+          <w:color w:val="00B050"/>
+        </w:rPr>
+        <w:t>{</w:t>
+      </w:r>
+      <w:proofErr w:type="gramEnd"/>
+      <w:r>
+        <w:rPr>
+          <w:color w:val="00B050"/>
+        </w:rPr>
+        <w:t xml:space="preserve">IF </w:t>
+      </w:r>
+      <w:proofErr w:type="spellStart"/>
+      <w:r>
+        <w:rPr>
+          <w:color w:val="00B050"/>
+        </w:rPr>
+        <w:t>procurementHistory.length</w:t>
+      </w:r>
+      <w:proofErr w:type="spellEnd"/>
+      <w:r>
+        <w:rPr>
+          <w:color w:val="00B050"/>
+        </w:rPr>
+        <w:t xml:space="preserve"> == 0}</w:t>
+      </w:r>
+      <w:r>
+        <w:t xml:space="preserve"> </w:t>
+      </w:r>
+      <w:r>
+        <w:rPr>
+          <w:color w:val="000000" w:themeColor="text1"/>
+        </w:rPr>
+        <w:t xml:space="preserve">Not </w:t>
+      </w:r>
+      <w:r>
+        <w:rPr>
+          <w:color w:val="000000" w:themeColor="text1"/>
+        </w:rPr>
+        <w:t>a</w:t>
+      </w:r>
+      <w:r>
+        <w:rPr>
+          <w:color w:val="000000" w:themeColor="text1"/>
+        </w:rPr>
+        <w:t>pplicable</w:t>
+      </w:r>
+      <w:r>
+        <w:rPr>
+          <w:color w:val="000000" w:themeColor="text1"/>
+        </w:rPr>
+        <w:t>.</w:t>
+      </w:r>
+      <w:r>
+        <w:rPr>
+          <w:color w:val="00B050"/>
         </w:rPr>
         <w:t>{END-IF}</w:t>
       </w:r>
@@ -1572,10 +1857,397 @@
           <w:right w:val="nil"/>
           <w:between w:val="nil"/>
         </w:pBdr>
-      </w:pPr>
-    </w:p>
-    <w:p>
-      <w:pPr>
+        <w:ind w:left="360"/>
+        <w:rPr>
+          <w:color w:val="000000" w:themeColor="text1"/>
+        </w:rPr>
+      </w:pPr>
+      <w:r>
+        <w:rPr>
+          <w:color w:val="00B050"/>
+        </w:rPr>
+        <w:t xml:space="preserve">{IF </w:t>
+      </w:r>
+      <w:proofErr w:type="spellStart"/>
+      <w:r>
+        <w:rPr>
+          <w:color w:val="00B050"/>
+        </w:rPr>
+        <w:t>procurementHistory.length</w:t>
+      </w:r>
+      <w:proofErr w:type="spellEnd"/>
+      <w:r>
+        <w:rPr>
+          <w:color w:val="00B050"/>
+        </w:rPr>
+        <w:t xml:space="preserve"> &gt; 0}</w:t>
+      </w:r>
+    </w:p>
+    <w:p>
+      <w:pPr>
+        <w:pBdr>
+          <w:top w:val="nil"/>
+          <w:left w:val="nil"/>
+          <w:bottom w:val="nil"/>
+          <w:right w:val="nil"/>
+          <w:between w:val="nil"/>
+        </w:pBdr>
+        <w:ind w:left="360"/>
+        <w:rPr>
+          <w:color w:val="000000" w:themeColor="text1"/>
+        </w:rPr>
+      </w:pPr>
+      <w:r>
+        <w:rPr>
+          <w:color w:val="00B050"/>
+        </w:rPr>
+        <w:t xml:space="preserve">{FOR contract IN </w:t>
+      </w:r>
+      <w:proofErr w:type="spellStart"/>
+      <w:r>
+        <w:rPr>
+          <w:color w:val="00B050"/>
+        </w:rPr>
+        <w:t>procurementHistory</w:t>
+      </w:r>
+      <w:proofErr w:type="spellEnd"/>
+      <w:r>
+        <w:rPr>
+          <w:color w:val="00B050"/>
+        </w:rPr>
+        <w:t>}</w:t>
+      </w:r>
+    </w:p>
+    <w:p>
+      <w:pPr>
+        <w:pBdr>
+          <w:top w:val="nil"/>
+          <w:left w:val="nil"/>
+          <w:bottom w:val="nil"/>
+          <w:right w:val="nil"/>
+          <w:between w:val="nil"/>
+        </w:pBdr>
+        <w:ind w:left="360"/>
+        <w:rPr>
+          <w:color w:val="000000" w:themeColor="text1"/>
+        </w:rPr>
+      </w:pPr>
+    </w:p>
+    <w:p>
+      <w:pPr>
+        <w:pBdr>
+          <w:top w:val="nil"/>
+          <w:left w:val="nil"/>
+          <w:bottom w:val="nil"/>
+          <w:right w:val="nil"/>
+          <w:between w:val="nil"/>
+        </w:pBdr>
+        <w:ind w:left="360"/>
+        <w:rPr>
+          <w:color w:val="000000" w:themeColor="text1"/>
+        </w:rPr>
+      </w:pPr>
+      <w:r>
+        <w:rPr>
+          <w:color w:val="000000" w:themeColor="text1"/>
+        </w:rPr>
+        <w:t>Contract Number: {</w:t>
+      </w:r>
+      <w:r>
+        <w:rPr>
+          <w:color w:val="000000" w:themeColor="text1"/>
+        </w:rPr>
+        <w:t>$</w:t>
+      </w:r>
+      <w:proofErr w:type="spellStart"/>
+      <w:proofErr w:type="gramStart"/>
+      <w:r>
+        <w:rPr>
+          <w:color w:val="000000" w:themeColor="text1"/>
+        </w:rPr>
+        <w:t>contract.contractNumber</w:t>
+      </w:r>
+      <w:proofErr w:type="spellEnd"/>
+      <w:proofErr w:type="gramEnd"/>
+      <w:r>
+        <w:rPr>
+          <w:color w:val="000000" w:themeColor="text1"/>
+        </w:rPr>
+        <w:t>}</w:t>
+      </w:r>
+    </w:p>
+    <w:p>
+      <w:pPr>
+        <w:pBdr>
+          <w:top w:val="nil"/>
+          <w:left w:val="nil"/>
+          <w:bottom w:val="nil"/>
+          <w:right w:val="nil"/>
+          <w:between w:val="nil"/>
+        </w:pBdr>
+        <w:ind w:left="360"/>
+        <w:rPr>
+          <w:color w:val="000000" w:themeColor="text1"/>
+        </w:rPr>
+      </w:pPr>
+      <w:r>
+        <w:rPr>
+          <w:color w:val="000000" w:themeColor="text1"/>
+        </w:rPr>
+        <w:t>Task Order Number (if applicable): {</w:t>
+      </w:r>
+      <w:r>
+        <w:rPr>
+          <w:color w:val="000000" w:themeColor="text1"/>
+        </w:rPr>
+        <w:t>$</w:t>
+      </w:r>
+      <w:proofErr w:type="spellStart"/>
+      <w:proofErr w:type="gramStart"/>
+      <w:r>
+        <w:rPr>
+          <w:color w:val="000000" w:themeColor="text1"/>
+        </w:rPr>
+        <w:t>contract.taskDeliveryOrderNumber</w:t>
+      </w:r>
+      <w:proofErr w:type="spellEnd"/>
+      <w:proofErr w:type="gramEnd"/>
+      <w:r>
+        <w:rPr>
+          <w:color w:val="000000" w:themeColor="text1"/>
+        </w:rPr>
+        <w:t>}</w:t>
+      </w:r>
+    </w:p>
+    <w:p>
+      <w:pPr>
+        <w:pBdr>
+          <w:top w:val="nil"/>
+          <w:left w:val="nil"/>
+          <w:bottom w:val="nil"/>
+          <w:right w:val="nil"/>
+          <w:between w:val="nil"/>
+        </w:pBdr>
+        <w:ind w:left="360"/>
+        <w:rPr>
+          <w:color w:val="000000" w:themeColor="text1"/>
+        </w:rPr>
+      </w:pPr>
+      <w:r>
+        <w:rPr>
+          <w:color w:val="000000" w:themeColor="text1"/>
+        </w:rPr>
+        <w:t>Period of Performance: {</w:t>
+      </w:r>
+      <w:r>
+        <w:rPr>
+          <w:color w:val="000000" w:themeColor="text1"/>
+        </w:rPr>
+        <w:t>$</w:t>
+      </w:r>
+      <w:proofErr w:type="spellStart"/>
+      <w:proofErr w:type="gramStart"/>
+      <w:r>
+        <w:rPr>
+          <w:color w:val="000000" w:themeColor="text1"/>
+        </w:rPr>
+        <w:t>contract.contractOrderStartDate</w:t>
+      </w:r>
+      <w:proofErr w:type="spellEnd"/>
+      <w:proofErr w:type="gramEnd"/>
+      <w:r>
+        <w:rPr>
+          <w:color w:val="000000" w:themeColor="text1"/>
+        </w:rPr>
+        <w:t>}</w:t>
+      </w:r>
+      <w:r>
+        <w:rPr>
+          <w:color w:val="000000" w:themeColor="text1"/>
+        </w:rPr>
+        <w:t xml:space="preserve"> -</w:t>
+      </w:r>
+      <w:r>
+        <w:rPr>
+          <w:color w:val="000000" w:themeColor="text1"/>
+        </w:rPr>
+        <w:t xml:space="preserve"> </w:t>
+      </w:r>
+      <w:r>
+        <w:rPr>
+          <w:color w:val="000000" w:themeColor="text1"/>
+        </w:rPr>
+        <w:t>{</w:t>
+      </w:r>
+      <w:r>
+        <w:rPr>
+          <w:color w:val="000000" w:themeColor="text1"/>
+        </w:rPr>
+        <w:t>$</w:t>
+      </w:r>
+      <w:proofErr w:type="spellStart"/>
+      <w:r>
+        <w:rPr>
+          <w:color w:val="000000" w:themeColor="text1"/>
+        </w:rPr>
+        <w:t>contract.contractOrderExpirationDate</w:t>
+      </w:r>
+      <w:proofErr w:type="spellEnd"/>
+      <w:r>
+        <w:rPr>
+          <w:color w:val="000000" w:themeColor="text1"/>
+        </w:rPr>
+        <w:t>}</w:t>
+      </w:r>
+    </w:p>
+    <w:p>
+      <w:pPr>
+        <w:pBdr>
+          <w:top w:val="nil"/>
+          <w:left w:val="nil"/>
+          <w:bottom w:val="nil"/>
+          <w:right w:val="nil"/>
+          <w:between w:val="nil"/>
+        </w:pBdr>
+        <w:ind w:left="360"/>
+        <w:rPr>
+          <w:color w:val="000000" w:themeColor="text1"/>
+        </w:rPr>
+      </w:pPr>
+      <w:r>
+        <w:rPr>
+          <w:color w:val="000000" w:themeColor="text1"/>
+        </w:rPr>
+        <w:t>Competitive Status: {</w:t>
+      </w:r>
+      <w:r>
+        <w:rPr>
+          <w:color w:val="000000" w:themeColor="text1"/>
+        </w:rPr>
+        <w:t>$</w:t>
+      </w:r>
+      <w:proofErr w:type="spellStart"/>
+      <w:proofErr w:type="gramStart"/>
+      <w:r>
+        <w:rPr>
+          <w:color w:val="000000" w:themeColor="text1"/>
+        </w:rPr>
+        <w:t>contract.competitiveStatus</w:t>
+      </w:r>
+      <w:proofErr w:type="spellEnd"/>
+      <w:proofErr w:type="gramEnd"/>
+      <w:r>
+        <w:rPr>
+          <w:color w:val="000000" w:themeColor="text1"/>
+        </w:rPr>
+        <w:t>}</w:t>
+      </w:r>
+    </w:p>
+    <w:p>
+      <w:pPr>
+        <w:pBdr>
+          <w:top w:val="nil"/>
+          <w:left w:val="nil"/>
+          <w:bottom w:val="nil"/>
+          <w:right w:val="nil"/>
+          <w:between w:val="nil"/>
+        </w:pBdr>
+        <w:ind w:left="360"/>
+        <w:rPr>
+          <w:color w:val="000000" w:themeColor="text1"/>
+        </w:rPr>
+      </w:pPr>
+      <w:r>
+        <w:rPr>
+          <w:color w:val="000000" w:themeColor="text1"/>
+        </w:rPr>
+        <w:t>Business Size: {</w:t>
+      </w:r>
+      <w:r>
+        <w:rPr>
+          <w:color w:val="000000" w:themeColor="text1"/>
+        </w:rPr>
+        <w:t>$</w:t>
+      </w:r>
+      <w:proofErr w:type="spellStart"/>
+      <w:proofErr w:type="gramStart"/>
+      <w:r>
+        <w:rPr>
+          <w:color w:val="000000" w:themeColor="text1"/>
+        </w:rPr>
+        <w:t>contract.businessSize</w:t>
+      </w:r>
+      <w:proofErr w:type="spellEnd"/>
+      <w:proofErr w:type="gramEnd"/>
+      <w:r>
+        <w:rPr>
+          <w:color w:val="000000" w:themeColor="text1"/>
+        </w:rPr>
+        <w:t>}</w:t>
+      </w:r>
+    </w:p>
+    <w:p>
+      <w:pPr>
+        <w:pBdr>
+          <w:top w:val="nil"/>
+          <w:left w:val="nil"/>
+          <w:bottom w:val="nil"/>
+          <w:right w:val="nil"/>
+          <w:between w:val="nil"/>
+        </w:pBdr>
+        <w:ind w:left="360"/>
+        <w:rPr>
+          <w:color w:val="000000" w:themeColor="text1"/>
+        </w:rPr>
+      </w:pPr>
+      <w:r>
+        <w:rPr>
+          <w:color w:val="00B050"/>
+        </w:rPr>
+        <w:t xml:space="preserve">{END-FOR </w:t>
+      </w:r>
+      <w:proofErr w:type="gramStart"/>
+      <w:r>
+        <w:rPr>
+          <w:color w:val="00B050"/>
+        </w:rPr>
+        <w:t>contract}{</w:t>
+      </w:r>
+      <w:proofErr w:type="gramEnd"/>
+      <w:r>
+        <w:rPr>
+          <w:color w:val="00B050"/>
+        </w:rPr>
+        <w:t>END-IF}</w:t>
+      </w:r>
+    </w:p>
+    <w:p>
+      <w:pPr>
+        <w:pBdr>
+          <w:top w:val="nil"/>
+          <w:left w:val="nil"/>
+          <w:bottom w:val="nil"/>
+          <w:right w:val="nil"/>
+          <w:between w:val="nil"/>
+        </w:pBdr>
+        <w:ind w:hanging="90"/>
+      </w:pPr>
+    </w:p>
+    <w:p>
+      <w:pPr>
+        <w:pBdr>
+          <w:top w:val="nil"/>
+          <w:left w:val="nil"/>
+          <w:bottom w:val="nil"/>
+          <w:right w:val="nil"/>
+          <w:between w:val="nil"/>
+        </w:pBdr>
+        <w:ind w:hanging="90"/>
+      </w:pPr>
+    </w:p>
+    <w:p>
+      <w:pPr>
+        <w:ind w:hanging="90"/>
         <w:rPr>
           <w:b/>
         </w:rPr>
@@ -1589,6 +2261,7 @@
     </w:p>
     <w:p>
       <w:pPr>
+        <w:ind w:left="1170"/>
         <w:rPr>
           <w:bCs/>
           <w:i/>
@@ -1597,20 +2270,62 @@
       <w:r>
         <w:rPr>
           <w:bCs/>
-          <w:iCs/>
-        </w:rPr>
-        <w:t xml:space="preserve">                    </w:t>
-      </w:r>
+          <w:i/>
+        </w:rPr>
+        <w:t>{</w:t>
+      </w:r>
+      <w:proofErr w:type="spellStart"/>
       <w:r>
         <w:rPr>
           <w:bCs/>
           <w:i/>
         </w:rPr>
-        <w:t>{primaryPoc.formalName} / {primaryPoc.title} / {agencyLabel}</w:t>
-      </w:r>
-    </w:p>
-    <w:p>
-      <w:pPr>
+        <w:t>primaryPoc.formalName</w:t>
+      </w:r>
+      <w:proofErr w:type="spellEnd"/>
+      <w:r>
+        <w:rPr>
+          <w:bCs/>
+          <w:i/>
+        </w:rPr>
+        <w:t>} / {</w:t>
+      </w:r>
+      <w:proofErr w:type="spellStart"/>
+      <w:r>
+        <w:rPr>
+          <w:bCs/>
+          <w:i/>
+        </w:rPr>
+        <w:t>primaryPoc.title</w:t>
+      </w:r>
+      <w:proofErr w:type="spellEnd"/>
+      <w:r>
+        <w:rPr>
+          <w:bCs/>
+          <w:i/>
+        </w:rPr>
+        <w:t>} / {</w:t>
+      </w:r>
+      <w:proofErr w:type="spellStart"/>
+      <w:r>
+        <w:rPr>
+          <w:bCs/>
+          <w:i/>
+        </w:rPr>
+        <w:t>agencyLabel</w:t>
+      </w:r>
+      <w:proofErr w:type="spellEnd"/>
+      <w:r>
+        <w:rPr>
+          <w:bCs/>
+          <w:i/>
+        </w:rPr>
+        <w:t>}</w:t>
+      </w:r>
+    </w:p>
+    <w:p>
+      <w:pPr>
+        <w:ind w:hanging="90"/>
         <w:rPr>
           <w:bCs/>
         </w:rPr>
@@ -1663,7 +2378,15 @@
         <w:t xml:space="preserve">Based upon the market research conducted and the resulting analysis, </w:t>
       </w:r>
       <w:r>
-        <w:t>{fairOpportunity.proposedVendor}</w:t>
+        <w:t>{</w:t>
+      </w:r>
+      <w:proofErr w:type="spellStart"/>
+      <w:r>
+        <w:t>fairOpportunity.proposedVendor</w:t>
+      </w:r>
+      <w:proofErr w:type="spellEnd"/>
+      <w:r>
+        <w:t>}</w:t>
       </w:r>
       <w:r>
         <w:rPr>
@@ -1754,17 +2477,18 @@
           <w:right w:val="nil"/>
           <w:between w:val="nil"/>
         </w:pBdr>
-        <w:ind w:left="360" w:hanging="450"/>
-      </w:pPr>
-      <w:r>
-        <w:rPr>
-          <w:bCs/>
-          <w:color w:val="000000"/>
-        </w:rPr>
-        <w:t xml:space="preserve">                </w:t>
-      </w:r>
-      <w:r>
-        <w:t>{corPoc.formalName}</w:t>
+        <w:ind w:left="810"/>
+      </w:pPr>
+      <w:r>
+        <w:t>{</w:t>
+      </w:r>
+      <w:proofErr w:type="spellStart"/>
+      <w:r>
+        <w:t>corPoc.formalName</w:t>
+      </w:r>
+      <w:proofErr w:type="spellEnd"/>
+      <w:r>
+        <w:t>}</w:t>
       </w:r>
     </w:p>
     <w:p>
@@ -1777,10 +2501,10 @@
           <w:right w:val="nil"/>
           <w:between w:val="nil"/>
         </w:pBdr>
-        <w:ind w:left="360" w:hanging="450"/>
-      </w:pPr>
-      <w:r>
-        <w:t xml:space="preserve">                Contracting Officer</w:t>
+        <w:ind w:left="810"/>
+      </w:pPr>
+      <w:r>
+        <w:t>Contracting Officer</w:t>
       </w:r>
     </w:p>
     <w:sectPr>
@@ -4469,28 +5193,28 @@
 </file>
 
 <file path=customXml/item1.xml><?xml version="1.0" encoding="utf-8"?>
+<b:Sources xmlns:b="http://schemas.openxmlformats.org/officeDocument/2006/bibliography" xmlns="http://schemas.openxmlformats.org/officeDocument/2006/bibliography" SelectedStyle="\APASixthEditionOfficeOnline.xsl" StyleName="APA" Version="6"/>
+</file>
+
+<file path=customXml/item2.xml><?xml version="1.0" encoding="utf-8"?>
 <go:gDocsCustomXmlDataStorage xmlns:go="http://customooxmlschemas.google.com/" xmlns:r="http://schemas.openxmlformats.org/officeDocument/2006/relationships">
   <go:docsCustomData xmlns:go="http://customooxmlschemas.google.com/" roundtripDataSignature="AMtx7mgLBmCH7oNmjyVYTrnDCsFxp4p7QQ==">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</go:docsCustomData>
 </go:gDocsCustomXmlDataStorage>
 </file>
 
-<file path=customXml/item2.xml><?xml version="1.0" encoding="utf-8"?>
-<b:Sources xmlns:b="http://schemas.openxmlformats.org/officeDocument/2006/bibliography" xmlns="http://schemas.openxmlformats.org/officeDocument/2006/bibliography" SelectedStyle="\APASixthEditionOfficeOnline.xsl" StyleName="APA" Version="6"/>
-</file>
-
 <file path=customXml/itemProps1.xml><?xml version="1.0" encoding="utf-8"?>
-<ds:datastoreItem xmlns:ds="http://schemas.openxmlformats.org/officeDocument/2006/customXml" ds:itemID="{11111111-1234-1234-1234-123412341234}">
+<ds:datastoreItem xmlns:ds="http://schemas.openxmlformats.org/officeDocument/2006/customXml" ds:itemID="{C5EFE62E-73C9-4E05-991C-D773ACE7394A}">
   <ds:schemaRefs>
-    <ds:schemaRef ds:uri="http://customooxmlschemas.google.com/"/>
-    <ds:schemaRef ds:uri="http://schemas.openxmlformats.org/officeDocument/2006/relationships"/>
+    <ds:schemaRef ds:uri="http://schemas.openxmlformats.org/officeDocument/2006/bibliography"/>
   </ds:schemaRefs>
 </ds:datastoreItem>
 </file>
 
 <file path=customXml/itemProps2.xml><?xml version="1.0" encoding="utf-8"?>
-<ds:datastoreItem xmlns:ds="http://schemas.openxmlformats.org/officeDocument/2006/customXml" ds:itemID="{C5EFE62E-73C9-4E05-991C-D773ACE7394A}">
+<ds:datastoreItem xmlns:ds="http://schemas.openxmlformats.org/officeDocument/2006/customXml" ds:itemID="{11111111-1234-1234-1234-123412341234}">
   <ds:schemaRefs>
-    <ds:schemaRef ds:uri="http://schemas.openxmlformats.org/officeDocument/2006/bibliography"/>
+    <ds:schemaRef ds:uri="http://customooxmlschemas.google.com/"/>
+    <ds:schemaRef ds:uri="http://schemas.openxmlformats.org/officeDocument/2006/relationships"/>
   </ds:schemaRefs>
 </ds:datastoreItem>
 </file>

</xml_diff>

<commit_message>
Improvement to MRR section 6 research techniques; expanded to full text descriptions
</commit_message>
<xml_diff>
--- a/document-generation/templates/mrr-template.docx
+++ b/document-generation/templates/mrr-template.docx
@@ -748,260 +748,6 @@
     </w:p>
     <w:p>
       <w:pPr>
-        <w:pStyle w:val="ListParagraph"/>
-        <w:numPr>
-          <w:ilvl w:val="0"/>
-          <w:numId w:val="12"/>
-        </w:numPr>
-      </w:pPr>
-      <w:r>
-        <w:rPr>
-          <w:bCs/>
-          <w:color w:val="00B050"/>
-        </w:rPr>
-        <w:t xml:space="preserve">{IF </w:t>
-      </w:r>
-      <w:proofErr w:type="spellStart"/>
-      <w:r>
-        <w:rPr>
-          <w:bCs/>
-          <w:color w:val="00B050"/>
-        </w:rPr>
-        <w:t>techniquesUsed</w:t>
-      </w:r>
-      <w:proofErr w:type="spellEnd"/>
-      <w:r>
-        <w:rPr>
-          <w:bCs/>
-          <w:color w:val="00B050"/>
-        </w:rPr>
-        <w:t>}</w:t>
-      </w:r>
-    </w:p>
-    <w:p>
-      <w:pPr>
-        <w:pStyle w:val="ListParagraph"/>
-        <w:numPr>
-          <w:ilvl w:val="0"/>
-          <w:numId w:val="12"/>
-        </w:numPr>
-      </w:pPr>
-      <w:r>
-        <w:rPr>
-          <w:bCs/>
-          <w:color w:val="00B050"/>
-        </w:rPr>
-        <w:t xml:space="preserve">{FOR </w:t>
-      </w:r>
-      <w:r>
-        <w:rPr>
-          <w:bCs/>
-          <w:color w:val="00B050"/>
-        </w:rPr>
-        <w:t>technique</w:t>
-      </w:r>
-      <w:r>
-        <w:rPr>
-          <w:bCs/>
-          <w:color w:val="00B050"/>
-        </w:rPr>
-        <w:t xml:space="preserve"> IN </w:t>
-      </w:r>
-      <w:proofErr w:type="spellStart"/>
-      <w:r>
-        <w:rPr>
-          <w:bCs/>
-          <w:color w:val="00B050"/>
-        </w:rPr>
-        <w:t>techniquesUsed</w:t>
-      </w:r>
-      <w:proofErr w:type="spellEnd"/>
-      <w:r>
-        <w:rPr>
-          <w:bCs/>
-          <w:color w:val="00B050"/>
-        </w:rPr>
-        <w:t>}</w:t>
-      </w:r>
-    </w:p>
-    <w:p>
-      <w:pPr>
-        <w:pStyle w:val="ListParagraph"/>
-        <w:numPr>
-          <w:ilvl w:val="0"/>
-          <w:numId w:val="12"/>
-        </w:numPr>
-      </w:pPr>
-      <w:r>
-        <w:rPr>
-          <w:color w:val="00B050"/>
-        </w:rPr>
-        <w:t xml:space="preserve">{IF </w:t>
-      </w:r>
-      <w:r>
-        <w:rPr>
-          <w:bCs/>
-        </w:rPr>
-        <w:t>$</w:t>
-      </w:r>
-      <w:proofErr w:type="spellStart"/>
-      <w:proofErr w:type="gramStart"/>
-      <w:r>
-        <w:rPr>
-          <w:bCs/>
-        </w:rPr>
-        <w:t>technique.type</w:t>
-      </w:r>
-      <w:proofErr w:type="spellEnd"/>
-      <w:proofErr w:type="gramEnd"/>
-      <w:r>
-        <w:rPr>
-          <w:color w:val="00B050"/>
-        </w:rPr>
-        <w:t xml:space="preserve"> </w:t>
-      </w:r>
-      <w:r>
-        <w:rPr>
-          <w:color w:val="00B050"/>
-        </w:rPr>
-        <w:t>!</w:t>
-      </w:r>
-      <w:r>
-        <w:rPr>
-          <w:color w:val="00B050"/>
-        </w:rPr>
-        <w:t>== `</w:t>
-      </w:r>
-      <w:r>
-        <w:rPr>
-          <w:color w:val="00B050"/>
-        </w:rPr>
-        <w:t>OTHER</w:t>
-      </w:r>
-      <w:r>
-        <w:rPr>
-          <w:color w:val="00B050"/>
-        </w:rPr>
-        <w:t>`}</w:t>
-      </w:r>
-      <w:r>
-        <w:rPr>
-          <w:bCs/>
-        </w:rPr>
-        <w:t>{$</w:t>
-      </w:r>
-      <w:proofErr w:type="spellStart"/>
-      <w:r>
-        <w:rPr>
-          <w:bCs/>
-        </w:rPr>
-        <w:t>technique.type</w:t>
-      </w:r>
-      <w:proofErr w:type="spellEnd"/>
-      <w:r>
-        <w:rPr>
-          <w:bCs/>
-        </w:rPr>
-        <w:t>}</w:t>
-      </w:r>
-      <w:r>
-        <w:rPr>
-          <w:bCs/>
-          <w:color w:val="00B050"/>
-        </w:rPr>
-        <w:t>{END-IF}</w:t>
-      </w:r>
-      <w:r>
-        <w:rPr>
-          <w:color w:val="00B050"/>
-        </w:rPr>
-        <w:t xml:space="preserve">{IF </w:t>
-      </w:r>
-      <w:r>
-        <w:rPr>
-          <w:bCs/>
-        </w:rPr>
-        <w:t>$</w:t>
-      </w:r>
-      <w:proofErr w:type="spellStart"/>
-      <w:r>
-        <w:rPr>
-          <w:bCs/>
-        </w:rPr>
-        <w:t>technique.type</w:t>
-      </w:r>
-      <w:proofErr w:type="spellEnd"/>
-      <w:r>
-        <w:rPr>
-          <w:color w:val="00B050"/>
-        </w:rPr>
-        <w:t xml:space="preserve"> === `OTHER`}</w:t>
-      </w:r>
-      <w:r>
-        <w:t xml:space="preserve">Other: </w:t>
-      </w:r>
-      <w:r>
-        <w:rPr>
-          <w:bCs/>
-        </w:rPr>
-        <w:t>{</w:t>
-      </w:r>
-      <w:proofErr w:type="spellStart"/>
-      <w:r>
-        <w:rPr>
-          <w:bCs/>
-        </w:rPr>
-        <w:t>techniqueOther</w:t>
-      </w:r>
-      <w:proofErr w:type="spellEnd"/>
-      <w:r>
-        <w:rPr>
-          <w:bCs/>
-        </w:rPr>
-        <w:t>}</w:t>
-      </w:r>
-      <w:r>
-        <w:rPr>
-          <w:bCs/>
-          <w:color w:val="00B050"/>
-        </w:rPr>
-        <w:t>{END-IF}</w:t>
-      </w:r>
-    </w:p>
-    <w:p>
-      <w:pPr>
-        <w:pStyle w:val="ListParagraph"/>
-        <w:numPr>
-          <w:ilvl w:val="0"/>
-          <w:numId w:val="12"/>
-        </w:numPr>
-      </w:pPr>
-      <w:r>
-        <w:rPr>
-          <w:bCs/>
-          <w:color w:val="00B050"/>
-        </w:rPr>
-        <w:t>{END-FOR technique}</w:t>
-      </w:r>
-    </w:p>
-    <w:p>
-      <w:pPr>
-        <w:pStyle w:val="ListParagraph"/>
-        <w:numPr>
-          <w:ilvl w:val="0"/>
-          <w:numId w:val="12"/>
-        </w:numPr>
-      </w:pPr>
-      <w:r>
-        <w:rPr>
-          <w:bCs/>
-          <w:color w:val="00B050"/>
-        </w:rPr>
-        <w:t>{END-IF}</w:t>
-      </w:r>
-    </w:p>
-    <w:p>
-      <w:pPr>
         <w:pBdr>
           <w:top w:val="nil"/>
           <w:left w:val="nil"/>
@@ -1009,7 +755,342 @@
           <w:right w:val="nil"/>
           <w:between w:val="nil"/>
         </w:pBdr>
-        <w:ind w:hanging="90"/>
+        <w:ind w:left="360"/>
+        <w:rPr>
+          <w:color w:val="000000" w:themeColor="text1"/>
+        </w:rPr>
+      </w:pPr>
+      <w:r>
+        <w:rPr>
+          <w:color w:val="00B050"/>
+        </w:rPr>
+        <w:t xml:space="preserve">{IF </w:t>
+      </w:r>
+      <w:proofErr w:type="spellStart"/>
+      <w:r>
+        <w:rPr>
+          <w:bCs/>
+          <w:color w:val="00B050"/>
+        </w:rPr>
+        <w:t>techniquesUsed</w:t>
+      </w:r>
+      <w:r>
+        <w:rPr>
+          <w:color w:val="00B050"/>
+        </w:rPr>
+        <w:t>.length</w:t>
+      </w:r>
+      <w:proofErr w:type="spellEnd"/>
+      <w:r>
+        <w:rPr>
+          <w:color w:val="00B050"/>
+        </w:rPr>
+        <w:t xml:space="preserve"> &gt; 0}</w:t>
+      </w:r>
+    </w:p>
+    <w:p>
+      <w:pPr>
+        <w:pBdr>
+          <w:top w:val="nil"/>
+          <w:left w:val="nil"/>
+          <w:bottom w:val="nil"/>
+          <w:right w:val="nil"/>
+          <w:between w:val="nil"/>
+        </w:pBdr>
+        <w:ind w:left="360"/>
+        <w:rPr>
+          <w:color w:val="000000" w:themeColor="text1"/>
+        </w:rPr>
+      </w:pPr>
+      <w:r>
+        <w:rPr>
+          <w:bCs/>
+          <w:color w:val="00B050"/>
+        </w:rPr>
+        <w:t xml:space="preserve">{FOR </w:t>
+      </w:r>
+      <w:r>
+        <w:rPr>
+          <w:bCs/>
+          <w:color w:val="00B050"/>
+        </w:rPr>
+        <w:t>technique</w:t>
+      </w:r>
+      <w:r>
+        <w:rPr>
+          <w:bCs/>
+          <w:color w:val="00B050"/>
+        </w:rPr>
+        <w:t xml:space="preserve"> IN </w:t>
+      </w:r>
+      <w:proofErr w:type="spellStart"/>
+      <w:r>
+        <w:rPr>
+          <w:bCs/>
+          <w:color w:val="00B050"/>
+        </w:rPr>
+        <w:t>techniquesUsed</w:t>
+      </w:r>
+      <w:proofErr w:type="spellEnd"/>
+      <w:r>
+        <w:rPr>
+          <w:bCs/>
+          <w:color w:val="00B050"/>
+        </w:rPr>
+        <w:t>}</w:t>
+      </w:r>
+    </w:p>
+    <w:p>
+      <w:pPr>
+        <w:pStyle w:val="ListParagraph"/>
+        <w:numPr>
+          <w:ilvl w:val="0"/>
+          <w:numId w:val="13"/>
+        </w:numPr>
+        <w:pBdr>
+          <w:top w:val="nil"/>
+          <w:left w:val="nil"/>
+          <w:bottom w:val="nil"/>
+          <w:right w:val="nil"/>
+          <w:between w:val="nil"/>
+        </w:pBdr>
+        <w:rPr>
+          <w:color w:val="000000" w:themeColor="text1"/>
+        </w:rPr>
+      </w:pPr>
+      <w:r>
+        <w:rPr>
+          <w:color w:val="000000" w:themeColor="text1"/>
+        </w:rPr>
+        <w:t>{IF $</w:t>
+      </w:r>
+      <w:proofErr w:type="spellStart"/>
+      <w:r>
+        <w:rPr>
+          <w:color w:val="000000" w:themeColor="text1"/>
+        </w:rPr>
+        <w:t>technique.type</w:t>
+      </w:r>
+      <w:proofErr w:type="spellEnd"/>
+      <w:r>
+        <w:rPr>
+          <w:color w:val="000000" w:themeColor="text1"/>
+        </w:rPr>
+        <w:t xml:space="preserve"> === `PERSONAL_KNOWLEDGE`}Personal knowledge in procuring supplies/services of this type -- Name/Position of Person Relied Upon: TBD{END-IF}{IF $</w:t>
+      </w:r>
+      <w:proofErr w:type="spellStart"/>
+      <w:r>
+        <w:rPr>
+          <w:color w:val="000000" w:themeColor="text1"/>
+        </w:rPr>
+        <w:t>technique.type</w:t>
+      </w:r>
+      <w:proofErr w:type="spellEnd"/>
+      <w:r>
+        <w:rPr>
+          <w:color w:val="000000" w:themeColor="text1"/>
+        </w:rPr>
+        <w:t xml:space="preserve"> === `DISA_MARKET_RESEARCH_REPO`}DISA Market Research Repository{END-IF}{IF $</w:t>
+      </w:r>
+      <w:proofErr w:type="spellStart"/>
+      <w:r>
+        <w:rPr>
+          <w:color w:val="000000" w:themeColor="text1"/>
+        </w:rPr>
+        <w:t>technique.type</w:t>
+      </w:r>
+      <w:proofErr w:type="spellEnd"/>
+      <w:r>
+        <w:rPr>
+          <w:color w:val="000000" w:themeColor="text1"/>
+        </w:rPr>
+        <w:t xml:space="preserve"> === `CONTACT_WITH_KNOWLEDGEABLE_PERSON`}Contact with knowledgeable persons in Government and industry.{END-IF}{IF $</w:t>
+      </w:r>
+      <w:proofErr w:type="spellStart"/>
+      <w:r>
+        <w:rPr>
+          <w:color w:val="000000" w:themeColor="text1"/>
+        </w:rPr>
+        <w:t>technique.type</w:t>
+      </w:r>
+      <w:proofErr w:type="spellEnd"/>
+      <w:r>
+        <w:rPr>
+          <w:color w:val="000000" w:themeColor="text1"/>
+        </w:rPr>
+        <w:t xml:space="preserve"> === `REVIEW_SIMILAR_RECENT_RESULTS`}Review of recent market research results for similar or identical supplies/services.{END-IF}{IF $</w:t>
+      </w:r>
+      <w:proofErr w:type="spellStart"/>
+      <w:r>
+        <w:rPr>
+          <w:color w:val="000000" w:themeColor="text1"/>
+        </w:rPr>
+        <w:t>technique.type</w:t>
+      </w:r>
+      <w:proofErr w:type="spellEnd"/>
+      <w:r>
+        <w:rPr>
+          <w:color w:val="000000" w:themeColor="text1"/>
+        </w:rPr>
+        <w:t xml:space="preserve"> === `REVIEW_DATABASES`}Review of Government and/or commercial databases for relevant information.{END-IF}{IF $</w:t>
+      </w:r>
+      <w:proofErr w:type="spellStart"/>
+      <w:r>
+        <w:rPr>
+          <w:color w:val="000000" w:themeColor="text1"/>
+        </w:rPr>
+        <w:t>technique.type</w:t>
+      </w:r>
+      <w:proofErr w:type="spellEnd"/>
+      <w:r>
+        <w:rPr>
+          <w:color w:val="000000" w:themeColor="text1"/>
+        </w:rPr>
+        <w:t xml:space="preserve"> === `REVIEW_SOURCE_LISTS`}Review of source lists for identical or similar items obtained.{END-IF}{IF $</w:t>
+      </w:r>
+      <w:proofErr w:type="spellStart"/>
+      <w:r>
+        <w:rPr>
+          <w:color w:val="000000" w:themeColor="text1"/>
+        </w:rPr>
+        <w:t>technique.type</w:t>
+      </w:r>
+      <w:proofErr w:type="spellEnd"/>
+      <w:r>
+        <w:rPr>
+          <w:color w:val="000000" w:themeColor="text1"/>
+        </w:rPr>
+        <w:t xml:space="preserve"> === `REVIEW_PRODUCT_LITERATURE`}Review of catalogs and/or other generally available product literature.{END-IF}{IF $</w:t>
+      </w:r>
+      <w:proofErr w:type="spellStart"/>
+      <w:r>
+        <w:rPr>
+          <w:color w:val="000000" w:themeColor="text1"/>
+        </w:rPr>
+        <w:t>technique.type</w:t>
+      </w:r>
+      <w:proofErr w:type="spellEnd"/>
+      <w:r>
+        <w:rPr>
+          <w:color w:val="000000" w:themeColor="text1"/>
+        </w:rPr>
+        <w:t xml:space="preserve"> === `REVIEW_OTHER_CONTRACTS`}Review of existing DISA-wide and other Government-wide Acquisition Contracts.{END-IF}</w:t>
+      </w:r>
+      <w:r>
+        <w:rPr>
+          <w:color w:val="000000" w:themeColor="text1"/>
+        </w:rPr>
+        <w:t>{IF $</w:t>
+      </w:r>
+      <w:proofErr w:type="spellStart"/>
+      <w:r>
+        <w:rPr>
+          <w:color w:val="000000" w:themeColor="text1"/>
+        </w:rPr>
+        <w:t>technique.type</w:t>
+      </w:r>
+      <w:proofErr w:type="spellEnd"/>
+      <w:r>
+        <w:rPr>
+          <w:color w:val="000000" w:themeColor="text1"/>
+        </w:rPr>
+        <w:t xml:space="preserve"> === `</w:t>
+      </w:r>
+      <w:r>
+        <w:rPr>
+          <w:color w:val="000000" w:themeColor="text1"/>
+        </w:rPr>
+        <w:t>OTHER</w:t>
+      </w:r>
+      <w:r>
+        <w:rPr>
+          <w:color w:val="000000" w:themeColor="text1"/>
+        </w:rPr>
+        <w:t>`}</w:t>
+      </w:r>
+      <w:r>
+        <w:rPr>
+          <w:color w:val="000000" w:themeColor="text1"/>
+        </w:rPr>
+        <w:t>Other: {</w:t>
+      </w:r>
+      <w:proofErr w:type="spellStart"/>
+      <w:r>
+        <w:rPr>
+          <w:color w:val="000000" w:themeColor="text1"/>
+        </w:rPr>
+        <w:t>techniqueOther</w:t>
+      </w:r>
+      <w:proofErr w:type="spellEnd"/>
+      <w:r>
+        <w:rPr>
+          <w:color w:val="000000" w:themeColor="text1"/>
+        </w:rPr>
+        <w:t>}{END-IF}</w:t>
+      </w:r>
+    </w:p>
+    <w:p>
+      <w:pPr>
+        <w:pBdr>
+          <w:top w:val="nil"/>
+          <w:left w:val="nil"/>
+          <w:bottom w:val="nil"/>
+          <w:right w:val="nil"/>
+          <w:between w:val="nil"/>
+        </w:pBdr>
+        <w:ind w:left="360"/>
+      </w:pPr>
+      <w:r>
+        <w:rPr>
+          <w:color w:val="00B050"/>
+        </w:rPr>
+        <w:t xml:space="preserve">{END-FOR </w:t>
+      </w:r>
+      <w:r>
+        <w:rPr>
+          <w:bCs/>
+          <w:color w:val="00B050"/>
+        </w:rPr>
+        <w:t>technique</w:t>
+      </w:r>
+      <w:r>
+        <w:rPr>
+          <w:color w:val="00B050"/>
+        </w:rPr>
+        <w:t>}</w:t>
+      </w:r>
+    </w:p>
+    <w:p>
+      <w:pPr>
+        <w:pBdr>
+          <w:top w:val="nil"/>
+          <w:left w:val="nil"/>
+          <w:bottom w:val="nil"/>
+          <w:right w:val="nil"/>
+          <w:between w:val="nil"/>
+        </w:pBdr>
+        <w:ind w:left="360"/>
+        <w:rPr>
+          <w:color w:val="000000" w:themeColor="text1"/>
+        </w:rPr>
+      </w:pPr>
+      <w:r>
+        <w:rPr>
+          <w:color w:val="00B050"/>
+        </w:rPr>
+        <w:t>{END-IF}</w:t>
+      </w:r>
+    </w:p>
+    <w:p>
+      <w:pPr>
+        <w:pBdr>
+          <w:top w:val="nil"/>
+          <w:left w:val="nil"/>
+          <w:bottom w:val="nil"/>
+          <w:right w:val="nil"/>
+          <w:between w:val="nil"/>
+        </w:pBdr>
+        <w:ind w:left="-90"/>
       </w:pPr>
     </w:p>
     <w:p>
@@ -1246,6 +1327,11 @@
       <w:pPr>
         <w:ind w:left="360"/>
       </w:pPr>
+    </w:p>
+    <w:p>
+      <w:pPr>
+        <w:ind w:left="360"/>
+      </w:pPr>
       <w:r>
         <w:rPr>
           <w:color w:val="00B050"/>
@@ -1280,6 +1366,7 @@
         </w:rPr>
         <w:t>)(</w:t>
       </w:r>
+      <w:proofErr w:type="gramStart"/>
       <w:r>
         <w:rPr>
           <w:color w:val="00B050"/>
@@ -1290,8 +1377,178 @@
         <w:rPr>
           <w:color w:val="00B050"/>
         </w:rPr>
+        <w:t>)`</w:t>
+      </w:r>
+      <w:proofErr w:type="gramEnd"/>
+      <w:r>
+        <w:rPr>
+          <w:color w:val="00B050"/>
+        </w:rPr>
+        <w:t>}</w:t>
+      </w:r>
+    </w:p>
+    <w:p>
+      <w:pPr>
+        <w:ind w:left="360"/>
+      </w:pPr>
+      <w:r>
+        <w:t>“</w:t>
+      </w:r>
+      <w:r>
+        <w:t>16.505(b)(2)(</w:t>
+      </w:r>
+      <w:proofErr w:type="spellStart"/>
+      <w:r>
+        <w:t>i</w:t>
+      </w:r>
+      <w:proofErr w:type="spellEnd"/>
+      <w:r>
+        <w:t>)(A)</w:t>
+      </w:r>
+      <w:r>
+        <w:rPr>
+          <w:i/>
+        </w:rPr>
+        <w:t xml:space="preserve"> - </w:t>
+      </w:r>
+      <w:r>
+        <w:t xml:space="preserve">The agency's need for supplies or services is so urgent that providing a fair opportunity would result in unacceptable </w:t>
+      </w:r>
+      <w:proofErr w:type="gramStart"/>
+      <w:r>
+        <w:t>delays”</w:t>
+      </w:r>
+      <w:r>
+        <w:rPr>
+          <w:color w:val="00B050"/>
+        </w:rPr>
+        <w:t>{</w:t>
+      </w:r>
+      <w:proofErr w:type="gramEnd"/>
+      <w:r>
+        <w:rPr>
+          <w:color w:val="00B050"/>
+        </w:rPr>
+        <w:t>END-IF}</w:t>
+      </w:r>
+      <w:r>
+        <w:rPr>
+          <w:color w:val="00B050"/>
+        </w:rPr>
+        <w:t xml:space="preserve">{IF </w:t>
+      </w:r>
+      <w:proofErr w:type="spellStart"/>
+      <w:r>
+        <w:rPr>
+          <w:color w:val="00B050"/>
+        </w:rPr>
+        <w:t>fairOpportunity.exceptionToFairOpportunity</w:t>
+      </w:r>
+      <w:proofErr w:type="spellEnd"/>
+      <w:r>
+        <w:rPr>
+          <w:color w:val="00B050"/>
+        </w:rPr>
+        <w:t xml:space="preserve"> === `16.505(b)(2)(</w:t>
+      </w:r>
+      <w:proofErr w:type="spellStart"/>
+      <w:r>
+        <w:rPr>
+          <w:color w:val="00B050"/>
+        </w:rPr>
+        <w:t>i</w:t>
+      </w:r>
+      <w:proofErr w:type="spellEnd"/>
+      <w:r>
+        <w:rPr>
+          <w:color w:val="00B050"/>
+        </w:rPr>
+        <w:t>)(</w:t>
+      </w:r>
+      <w:r>
+        <w:rPr>
+          <w:color w:val="00B050"/>
+        </w:rPr>
+        <w:t>B</w:t>
+      </w:r>
+      <w:r>
+        <w:rPr>
+          <w:color w:val="00B050"/>
+        </w:rPr>
         <w:t>)`}</w:t>
       </w:r>
+    </w:p>
+    <w:p>
+      <w:pPr>
+        <w:ind w:left="360"/>
+      </w:pPr>
+      <w:r>
+        <w:t>“16.505(b)(2)(</w:t>
+      </w:r>
+      <w:proofErr w:type="spellStart"/>
+      <w:r>
+        <w:t>i</w:t>
+      </w:r>
+      <w:proofErr w:type="spellEnd"/>
+      <w:r>
+        <w:t>)(B) - Only one awardee is capable of providing the supplies or services required at the level of quality required because the supplies or services ordered are unique or highly specialized</w:t>
+      </w:r>
+      <w:proofErr w:type="gramStart"/>
+      <w:r>
+        <w:t>.”</w:t>
+      </w:r>
+      <w:r>
+        <w:rPr>
+          <w:color w:val="00B050"/>
+        </w:rPr>
+        <w:t>{</w:t>
+      </w:r>
+      <w:proofErr w:type="gramEnd"/>
+      <w:r>
+        <w:rPr>
+          <w:color w:val="00B050"/>
+        </w:rPr>
+        <w:t>END-IF}</w:t>
+      </w:r>
+      <w:r>
+        <w:rPr>
+          <w:color w:val="00B050"/>
+        </w:rPr>
+        <w:t xml:space="preserve">{IF </w:t>
+      </w:r>
+      <w:proofErr w:type="spellStart"/>
+      <w:r>
+        <w:rPr>
+          <w:color w:val="00B050"/>
+        </w:rPr>
+        <w:t>fairOpportunity.exceptionToFairOpportunity</w:t>
+      </w:r>
+      <w:proofErr w:type="spellEnd"/>
+      <w:r>
+        <w:rPr>
+          <w:color w:val="00B050"/>
+        </w:rPr>
+        <w:t xml:space="preserve"> === `16.505(b)(2)(</w:t>
+      </w:r>
+      <w:proofErr w:type="spellStart"/>
+      <w:r>
+        <w:rPr>
+          <w:color w:val="00B050"/>
+        </w:rPr>
+        <w:t>i</w:t>
+      </w:r>
+      <w:proofErr w:type="spellEnd"/>
+      <w:r>
+        <w:rPr>
+          <w:color w:val="00B050"/>
+        </w:rPr>
+        <w:t>)(C)`}</w:t>
+      </w:r>
+    </w:p>
+    <w:p>
+      <w:pPr>
+        <w:ind w:left="360"/>
+      </w:pPr>
       <w:r>
         <w:t>“</w:t>
       </w:r>
@@ -1304,7 +1561,7 @@
       </w:r>
       <w:proofErr w:type="spellEnd"/>
       <w:r>
-        <w:t>)(A)</w:t>
+        <w:t>)(C)</w:t>
       </w:r>
       <w:r>
         <w:rPr>
@@ -1313,145 +1570,25 @@
         <w:t xml:space="preserve"> - </w:t>
       </w:r>
       <w:r>
-        <w:t>The agency's need for supplies or services is so urgent that providing a fair opportunity would result in unacceptable delays”</w:t>
-      </w:r>
-      <w:r>
-        <w:rPr>
-          <w:color w:val="00B050"/>
-        </w:rPr>
-        <w:t>{END-IF}</w:t>
-      </w:r>
-      <w:r>
-        <w:rPr>
-          <w:color w:val="00B050"/>
-        </w:rPr>
-        <w:t xml:space="preserve">{IF </w:t>
-      </w:r>
-      <w:proofErr w:type="spellStart"/>
-      <w:r>
-        <w:rPr>
-          <w:color w:val="00B050"/>
-        </w:rPr>
-        <w:t>fairOpportunity.exceptionToFairOpportunity</w:t>
-      </w:r>
-      <w:proofErr w:type="spellEnd"/>
-      <w:r>
-        <w:rPr>
-          <w:color w:val="00B050"/>
-        </w:rPr>
-        <w:t xml:space="preserve"> === `16.505(b)(2)(</w:t>
-      </w:r>
-      <w:proofErr w:type="spellStart"/>
-      <w:r>
-        <w:rPr>
-          <w:color w:val="00B050"/>
-        </w:rPr>
-        <w:t>i</w:t>
-      </w:r>
-      <w:proofErr w:type="spellEnd"/>
-      <w:r>
-        <w:rPr>
-          <w:color w:val="00B050"/>
-        </w:rPr>
-        <w:t>)(</w:t>
-      </w:r>
-      <w:r>
-        <w:rPr>
-          <w:color w:val="00B050"/>
-        </w:rPr>
-        <w:t>B</w:t>
-      </w:r>
-      <w:r>
-        <w:rPr>
-          <w:color w:val="00B050"/>
-        </w:rPr>
-        <w:t>)`}</w:t>
-      </w:r>
-      <w:r>
-        <w:t>“16.505(b)(2)(</w:t>
-      </w:r>
-      <w:proofErr w:type="spellStart"/>
-      <w:r>
-        <w:t>i</w:t>
-      </w:r>
-      <w:proofErr w:type="spellEnd"/>
-      <w:r>
-        <w:t>)(B) - Only one awardee is capable of providing the supplies or services required at the level of quality required because the supplies or services ordered are unique or highly specialized.”</w:t>
-      </w:r>
-      <w:r>
-        <w:rPr>
-          <w:color w:val="00B050"/>
-        </w:rPr>
-        <w:t>{END-IF}</w:t>
-      </w:r>
-      <w:r>
-        <w:rPr>
-          <w:color w:val="00B050"/>
-        </w:rPr>
-        <w:t xml:space="preserve">{IF </w:t>
-      </w:r>
-      <w:proofErr w:type="spellStart"/>
-      <w:r>
-        <w:rPr>
-          <w:color w:val="00B050"/>
-        </w:rPr>
-        <w:t>fairOpportunity.exceptionToFairOpportunity</w:t>
-      </w:r>
-      <w:proofErr w:type="spellEnd"/>
-      <w:r>
-        <w:rPr>
-          <w:color w:val="00B050"/>
-        </w:rPr>
-        <w:t xml:space="preserve"> === `16.505(b)(2)(</w:t>
-      </w:r>
-      <w:proofErr w:type="spellStart"/>
-      <w:r>
-        <w:rPr>
-          <w:color w:val="00B050"/>
-        </w:rPr>
-        <w:t>i</w:t>
-      </w:r>
-      <w:proofErr w:type="spellEnd"/>
-      <w:r>
-        <w:rPr>
-          <w:color w:val="00B050"/>
-        </w:rPr>
-        <w:t>)(C)`}</w:t>
-      </w:r>
-      <w:r>
-        <w:t>“</w:t>
-      </w:r>
-      <w:r>
-        <w:t>16.505(b)(2)(</w:t>
-      </w:r>
-      <w:proofErr w:type="spellStart"/>
-      <w:r>
-        <w:t>i</w:t>
-      </w:r>
-      <w:proofErr w:type="spellEnd"/>
-      <w:r>
-        <w:t>)(C)</w:t>
-      </w:r>
-      <w:r>
-        <w:rPr>
-          <w:i/>
-        </w:rPr>
-        <w:t xml:space="preserve"> - </w:t>
-      </w:r>
-      <w:r>
-        <w:t>The order must be issued on a sole-source basis in the interest of economy and efficiency because it is a logical follow-on to an order already issued under the contract, provided that all awardees were given a fair opportunity to be considered for the original order.”</w:t>
-      </w:r>
-      <w:r>
-        <w:rPr>
-          <w:color w:val="00B050"/>
-        </w:rPr>
-        <w:t>{END-IF}</w:t>
-      </w:r>
-    </w:p>
-    <w:p>
-      <w:pPr>
-        <w:ind w:hanging="90"/>
-      </w:pPr>
+        <w:t>The order must be issued on a sole-source basis in the interest of economy and efficiency because it is a logical follow-on to an order already issued under the contract, provided that all awardees were given a fair opportunity to be considered for the original order</w:t>
+      </w:r>
+      <w:proofErr w:type="gramStart"/>
+      <w:r>
+        <w:t>.”</w:t>
+      </w:r>
+      <w:r>
+        <w:rPr>
+          <w:color w:val="00B050"/>
+        </w:rPr>
+        <w:t>{</w:t>
+      </w:r>
+      <w:proofErr w:type="gramEnd"/>
+      <w:r>
+        <w:rPr>
+          <w:color w:val="00B050"/>
+        </w:rPr>
+        <w:t>END-IF}</w:t>
+      </w:r>
     </w:p>
     <w:p>
       <w:pPr>
@@ -2793,6 +2930,119 @@
     </w:lvl>
   </w:abstractNum>
   <w:abstractNum w:abstractNumId="1" w15:restartNumberingAfterBreak="0">
+    <w:nsid w:val="095F3F48"/>
+    <w:multiLevelType w:val="hybridMultilevel"/>
+    <w:tmpl w:val="E3BC5388"/>
+    <w:lvl w:ilvl="0" w:tplc="04090001">
+      <w:start w:val="1"/>
+      <w:numFmt w:val="bullet"/>
+      <w:lvlText w:val=""/>
+      <w:lvlJc w:val="left"/>
+      <w:pPr>
+        <w:ind w:left="1080" w:hanging="360"/>
+      </w:pPr>
+      <w:rPr>
+        <w:rFonts w:ascii="Symbol" w:hAnsi="Symbol" w:hint="default"/>
+      </w:rPr>
+    </w:lvl>
+    <w:lvl w:ilvl="1" w:tplc="04090003" w:tentative="1">
+      <w:start w:val="1"/>
+      <w:numFmt w:val="bullet"/>
+      <w:lvlText w:val="o"/>
+      <w:lvlJc w:val="left"/>
+      <w:pPr>
+        <w:ind w:left="1800" w:hanging="360"/>
+      </w:pPr>
+      <w:rPr>
+        <w:rFonts w:ascii="Courier New" w:hAnsi="Courier New" w:cs="Courier New" w:hint="default"/>
+      </w:rPr>
+    </w:lvl>
+    <w:lvl w:ilvl="2" w:tplc="04090005" w:tentative="1">
+      <w:start w:val="1"/>
+      <w:numFmt w:val="bullet"/>
+      <w:lvlText w:val=""/>
+      <w:lvlJc w:val="left"/>
+      <w:pPr>
+        <w:ind w:left="2520" w:hanging="360"/>
+      </w:pPr>
+      <w:rPr>
+        <w:rFonts w:ascii="Wingdings" w:hAnsi="Wingdings" w:hint="default"/>
+      </w:rPr>
+    </w:lvl>
+    <w:lvl w:ilvl="3" w:tplc="04090001" w:tentative="1">
+      <w:start w:val="1"/>
+      <w:numFmt w:val="bullet"/>
+      <w:lvlText w:val=""/>
+      <w:lvlJc w:val="left"/>
+      <w:pPr>
+        <w:ind w:left="3240" w:hanging="360"/>
+      </w:pPr>
+      <w:rPr>
+        <w:rFonts w:ascii="Symbol" w:hAnsi="Symbol" w:hint="default"/>
+      </w:rPr>
+    </w:lvl>
+    <w:lvl w:ilvl="4" w:tplc="04090003" w:tentative="1">
+      <w:start w:val="1"/>
+      <w:numFmt w:val="bullet"/>
+      <w:lvlText w:val="o"/>
+      <w:lvlJc w:val="left"/>
+      <w:pPr>
+        <w:ind w:left="3960" w:hanging="360"/>
+      </w:pPr>
+      <w:rPr>
+        <w:rFonts w:ascii="Courier New" w:hAnsi="Courier New" w:cs="Courier New" w:hint="default"/>
+      </w:rPr>
+    </w:lvl>
+    <w:lvl w:ilvl="5" w:tplc="04090005" w:tentative="1">
+      <w:start w:val="1"/>
+      <w:numFmt w:val="bullet"/>
+      <w:lvlText w:val=""/>
+      <w:lvlJc w:val="left"/>
+      <w:pPr>
+        <w:ind w:left="4680" w:hanging="360"/>
+      </w:pPr>
+      <w:rPr>
+        <w:rFonts w:ascii="Wingdings" w:hAnsi="Wingdings" w:hint="default"/>
+      </w:rPr>
+    </w:lvl>
+    <w:lvl w:ilvl="6" w:tplc="04090001" w:tentative="1">
+      <w:start w:val="1"/>
+      <w:numFmt w:val="bullet"/>
+      <w:lvlText w:val=""/>
+      <w:lvlJc w:val="left"/>
+      <w:pPr>
+        <w:ind w:left="5400" w:hanging="360"/>
+      </w:pPr>
+      <w:rPr>
+        <w:rFonts w:ascii="Symbol" w:hAnsi="Symbol" w:hint="default"/>
+      </w:rPr>
+    </w:lvl>
+    <w:lvl w:ilvl="7" w:tplc="04090003" w:tentative="1">
+      <w:start w:val="1"/>
+      <w:numFmt w:val="bullet"/>
+      <w:lvlText w:val="o"/>
+      <w:lvlJc w:val="left"/>
+      <w:pPr>
+        <w:ind w:left="6120" w:hanging="360"/>
+      </w:pPr>
+      <w:rPr>
+        <w:rFonts w:ascii="Courier New" w:hAnsi="Courier New" w:cs="Courier New" w:hint="default"/>
+      </w:rPr>
+    </w:lvl>
+    <w:lvl w:ilvl="8" w:tplc="04090005" w:tentative="1">
+      <w:start w:val="1"/>
+      <w:numFmt w:val="bullet"/>
+      <w:lvlText w:val=""/>
+      <w:lvlJc w:val="left"/>
+      <w:pPr>
+        <w:ind w:left="6840" w:hanging="360"/>
+      </w:pPr>
+      <w:rPr>
+        <w:rFonts w:ascii="Wingdings" w:hAnsi="Wingdings" w:hint="default"/>
+      </w:rPr>
+    </w:lvl>
+  </w:abstractNum>
+  <w:abstractNum w:abstractNumId="2" w15:restartNumberingAfterBreak="0">
     <w:nsid w:val="108735A4"/>
     <w:multiLevelType w:val="multilevel"/>
     <w:tmpl w:val="082251D6"/>
@@ -2905,7 +3155,7 @@
       </w:rPr>
     </w:lvl>
   </w:abstractNum>
-  <w:abstractNum w:abstractNumId="2" w15:restartNumberingAfterBreak="0">
+  <w:abstractNum w:abstractNumId="3" w15:restartNumberingAfterBreak="0">
     <w:nsid w:val="3E1573B4"/>
     <w:multiLevelType w:val="multilevel"/>
     <w:tmpl w:val="062C495A"/>
@@ -3018,7 +3268,7 @@
       </w:rPr>
     </w:lvl>
   </w:abstractNum>
-  <w:abstractNum w:abstractNumId="3" w15:restartNumberingAfterBreak="0">
+  <w:abstractNum w:abstractNumId="4" w15:restartNumberingAfterBreak="0">
     <w:nsid w:val="50FB6088"/>
     <w:multiLevelType w:val="hybridMultilevel"/>
     <w:tmpl w:val="CCC42618"/>
@@ -3131,7 +3381,7 @@
       </w:rPr>
     </w:lvl>
   </w:abstractNum>
-  <w:abstractNum w:abstractNumId="4" w15:restartNumberingAfterBreak="0">
+  <w:abstractNum w:abstractNumId="5" w15:restartNumberingAfterBreak="0">
     <w:nsid w:val="59B709CD"/>
     <w:multiLevelType w:val="hybridMultilevel"/>
     <w:tmpl w:val="516E54BC"/>
@@ -3244,7 +3494,7 @@
       </w:rPr>
     </w:lvl>
   </w:abstractNum>
-  <w:abstractNum w:abstractNumId="5" w15:restartNumberingAfterBreak="0">
+  <w:abstractNum w:abstractNumId="6" w15:restartNumberingAfterBreak="0">
     <w:nsid w:val="5E524303"/>
     <w:multiLevelType w:val="multilevel"/>
     <w:tmpl w:val="050AB504"/>
@@ -3357,7 +3607,7 @@
       </w:rPr>
     </w:lvl>
   </w:abstractNum>
-  <w:abstractNum w:abstractNumId="6" w15:restartNumberingAfterBreak="0">
+  <w:abstractNum w:abstractNumId="7" w15:restartNumberingAfterBreak="0">
     <w:nsid w:val="5EE71082"/>
     <w:multiLevelType w:val="multilevel"/>
     <w:tmpl w:val="DF02D28C"/>
@@ -3446,7 +3696,7 @@
       </w:pPr>
     </w:lvl>
   </w:abstractNum>
-  <w:abstractNum w:abstractNumId="7" w15:restartNumberingAfterBreak="0">
+  <w:abstractNum w:abstractNumId="8" w15:restartNumberingAfterBreak="0">
     <w:nsid w:val="6295442A"/>
     <w:multiLevelType w:val="multilevel"/>
     <w:tmpl w:val="B5A29972"/>
@@ -3539,7 +3789,7 @@
       </w:pPr>
     </w:lvl>
   </w:abstractNum>
-  <w:abstractNum w:abstractNumId="8" w15:restartNumberingAfterBreak="0">
+  <w:abstractNum w:abstractNumId="9" w15:restartNumberingAfterBreak="0">
     <w:nsid w:val="6BE33AB9"/>
     <w:multiLevelType w:val="multilevel"/>
     <w:tmpl w:val="091612A4"/>
@@ -3652,7 +3902,7 @@
       </w:rPr>
     </w:lvl>
   </w:abstractNum>
-  <w:abstractNum w:abstractNumId="9" w15:restartNumberingAfterBreak="0">
+  <w:abstractNum w:abstractNumId="10" w15:restartNumberingAfterBreak="0">
     <w:nsid w:val="6C8627F2"/>
     <w:multiLevelType w:val="multilevel"/>
     <w:tmpl w:val="7188E116"/>
@@ -3765,7 +4015,7 @@
       </w:rPr>
     </w:lvl>
   </w:abstractNum>
-  <w:abstractNum w:abstractNumId="10" w15:restartNumberingAfterBreak="0">
+  <w:abstractNum w:abstractNumId="11" w15:restartNumberingAfterBreak="0">
     <w:nsid w:val="71076DEE"/>
     <w:multiLevelType w:val="multilevel"/>
     <w:tmpl w:val="0DD631A2"/>
@@ -3878,7 +4128,7 @@
       </w:rPr>
     </w:lvl>
   </w:abstractNum>
-  <w:abstractNum w:abstractNumId="11" w15:restartNumberingAfterBreak="0">
+  <w:abstractNum w:abstractNumId="12" w15:restartNumberingAfterBreak="0">
     <w:nsid w:val="7E0B4CAB"/>
     <w:multiLevelType w:val="multilevel"/>
     <w:tmpl w:val="EA8EF068"/>
@@ -3992,40 +4242,43 @@
     </w:lvl>
   </w:abstractNum>
   <w:num w:numId="1" w16cid:durableId="1153909486">
-    <w:abstractNumId w:val="9"/>
+    <w:abstractNumId w:val="10"/>
   </w:num>
   <w:num w:numId="2" w16cid:durableId="1806502565">
     <w:abstractNumId w:val="0"/>
   </w:num>
   <w:num w:numId="3" w16cid:durableId="1175613835">
-    <w:abstractNumId w:val="10"/>
+    <w:abstractNumId w:val="11"/>
   </w:num>
   <w:num w:numId="4" w16cid:durableId="1003360586">
+    <w:abstractNumId w:val="9"/>
+  </w:num>
+  <w:num w:numId="5" w16cid:durableId="600991975">
+    <w:abstractNumId w:val="2"/>
+  </w:num>
+  <w:num w:numId="6" w16cid:durableId="119302372">
+    <w:abstractNumId w:val="6"/>
+  </w:num>
+  <w:num w:numId="7" w16cid:durableId="682130486">
+    <w:abstractNumId w:val="3"/>
+  </w:num>
+  <w:num w:numId="8" w16cid:durableId="1119377674">
+    <w:abstractNumId w:val="12"/>
+  </w:num>
+  <w:num w:numId="9" w16cid:durableId="1229993488">
     <w:abstractNumId w:val="8"/>
   </w:num>
-  <w:num w:numId="5" w16cid:durableId="600991975">
-    <w:abstractNumId w:val="1"/>
+  <w:num w:numId="10" w16cid:durableId="1160542478">
+    <w:abstractNumId w:val="4"/>
   </w:num>
-  <w:num w:numId="6" w16cid:durableId="119302372">
+  <w:num w:numId="11" w16cid:durableId="185794966">
+    <w:abstractNumId w:val="7"/>
+  </w:num>
+  <w:num w:numId="12" w16cid:durableId="372845811">
     <w:abstractNumId w:val="5"/>
   </w:num>
-  <w:num w:numId="7" w16cid:durableId="682130486">
-    <w:abstractNumId w:val="2"/>
-  </w:num>
-  <w:num w:numId="8" w16cid:durableId="1119377674">
-    <w:abstractNumId w:val="11"/>
-  </w:num>
-  <w:num w:numId="9" w16cid:durableId="1229993488">
-    <w:abstractNumId w:val="7"/>
-  </w:num>
-  <w:num w:numId="10" w16cid:durableId="1160542478">
-    <w:abstractNumId w:val="3"/>
-  </w:num>
-  <w:num w:numId="11" w16cid:durableId="185794966">
-    <w:abstractNumId w:val="6"/>
-  </w:num>
-  <w:num w:numId="12" w16cid:durableId="372845811">
-    <w:abstractNumId w:val="4"/>
+  <w:num w:numId="13" w16cid:durableId="768045156">
+    <w:abstractNumId w:val="1"/>
   </w:num>
 </w:numbering>
 </file>

</xml_diff>

<commit_message>
Add researchPersonalKnowledgePersonOrPosition property to data models and binary document template
</commit_message>
<xml_diff>
--- a/document-generation/templates/mrr-template.docx
+++ b/document-generation/templates/mrr-template.docx
@@ -876,13 +876,53 @@
         <w:rPr>
           <w:color w:val="000000" w:themeColor="text1"/>
         </w:rPr>
-        <w:t xml:space="preserve"> === `PERSONAL_KNOWLEDGE`}Personal knowledge in procuring supplies/services of this type -- Name/Position of Person Relied Upon: TBD{END-IF}{IF $</w:t>
+        <w:t xml:space="preserve"> === `PERSONAL_KNOWLEDGE`}Personal knowledge in procuring supplies/services of this type </w:t>
+      </w:r>
+      <w:r>
+        <w:rPr>
+          <w:rFonts w:ascii="Arial" w:hAnsi="Arial" w:cs="Arial"/>
+          <w:color w:val="0D405F"/>
+          <w:shd w:val="clear" w:color="auto" w:fill="FFFFFF"/>
+        </w:rPr>
+        <w:t>—</w:t>
+      </w:r>
+      <w:r>
+        <w:rPr>
+          <w:color w:val="000000" w:themeColor="text1"/>
+        </w:rPr>
+        <w:t xml:space="preserve"> Name/Position of Person Relied Upon: </w:t>
+      </w:r>
+      <w:r>
+        <w:rPr>
+          <w:color w:val="000000" w:themeColor="text1"/>
+        </w:rPr>
+        <w:t>{</w:t>
       </w:r>
       <w:proofErr w:type="spellStart"/>
       <w:r>
         <w:rPr>
           <w:color w:val="000000" w:themeColor="text1"/>
         </w:rPr>
+        <w:t>researchPersonalKnowledgePersonOrPosition</w:t>
+      </w:r>
+      <w:proofErr w:type="spellEnd"/>
+      <w:r>
+        <w:rPr>
+          <w:color w:val="000000" w:themeColor="text1"/>
+        </w:rPr>
+        <w:t>}</w:t>
+      </w:r>
+      <w:r>
+        <w:rPr>
+          <w:color w:val="000000" w:themeColor="text1"/>
+        </w:rPr>
+        <w:t>{END-IF}{IF $</w:t>
+      </w:r>
+      <w:proofErr w:type="spellStart"/>
+      <w:r>
+        <w:rPr>
+          <w:color w:val="000000" w:themeColor="text1"/>
+        </w:rPr>
         <w:t>technique.type</w:t>
       </w:r>
       <w:proofErr w:type="spellEnd"/>
@@ -932,7 +972,14 @@
         <w:rPr>
           <w:color w:val="000000" w:themeColor="text1"/>
         </w:rPr>
-        <w:t xml:space="preserve"> === `REVIEW_DATABASES`}Review of Government and/or commercial databases for relevant information.{END-IF}{IF $</w:t>
+        <w:t xml:space="preserve"> === `REVIEW_DATABASES`}Review of Government and/or commercial databases for </w:t>
+      </w:r>
+      <w:r>
+        <w:rPr>
+          <w:color w:val="000000" w:themeColor="text1"/>
+        </w:rPr>
+        <w:lastRenderedPageBreak/>
+        <w:t>relevant information.{END-IF}{IF $</w:t>
       </w:r>
       <w:proofErr w:type="spellStart"/>
       <w:r>
@@ -1197,7 +1244,6 @@
               <w:rPr>
                 <w:b/>
               </w:rPr>
-              <w:lastRenderedPageBreak/>
               <w:t>CSP</w:t>
             </w:r>
           </w:p>
@@ -1918,6 +1964,7 @@
         <w:ind w:hanging="450"/>
       </w:pPr>
       <w:r>
+        <w:lastRenderedPageBreak/>
         <w:t xml:space="preserve">Identify prior procurement </w:t>
       </w:r>
       <w:proofErr w:type="gramStart"/>

</xml_diff>

<commit_message>
Improvement binary template for MRR section 8 per feedback
</commit_message>
<xml_diff>
--- a/document-generation/templates/mrr-template.docx
+++ b/document-generation/templates/mrr-template.docx
@@ -521,7 +521,6 @@
               <w:t>{$</w:t>
             </w:r>
             <w:proofErr w:type="spellStart"/>
-            <w:proofErr w:type="gramStart"/>
             <w:r>
               <w:rPr>
                 <w:bCs/>
@@ -532,7 +531,6 @@
               <w:t>.title</w:t>
             </w:r>
             <w:proofErr w:type="spellEnd"/>
-            <w:proofErr w:type="gramEnd"/>
             <w:r>
               <w:t>}</w:t>
             </w:r>
@@ -559,7 +557,6 @@
               <w:t>{$</w:t>
             </w:r>
             <w:proofErr w:type="spellStart"/>
-            <w:proofErr w:type="gramStart"/>
             <w:r>
               <w:rPr>
                 <w:bCs/>
@@ -570,7 +567,6 @@
               <w:t>.organization</w:t>
             </w:r>
             <w:proofErr w:type="spellEnd"/>
-            <w:proofErr w:type="gramEnd"/>
             <w:r>
               <w:t>}</w:t>
             </w:r>
@@ -1412,25 +1408,173 @@
         </w:rPr>
         <w:t>)(</w:t>
       </w:r>
+      <w:r>
+        <w:rPr>
+          <w:color w:val="00B050"/>
+        </w:rPr>
+        <w:t>A</w:t>
+      </w:r>
+      <w:r>
+        <w:rPr>
+          <w:color w:val="00B050"/>
+        </w:rPr>
+        <w:t>)`}</w:t>
+      </w:r>
+    </w:p>
+    <w:p>
+      <w:pPr>
+        <w:ind w:left="360"/>
+      </w:pPr>
+      <w:r>
+        <w:t xml:space="preserve">FAR </w:t>
+      </w:r>
+      <w:r>
+        <w:t>16.505(b)(2)(</w:t>
+      </w:r>
+      <w:proofErr w:type="spellStart"/>
+      <w:r>
+        <w:t>i</w:t>
+      </w:r>
+      <w:proofErr w:type="spellEnd"/>
+      <w:r>
+        <w:t>)(A)</w:t>
+      </w:r>
+      <w:r>
+        <w:rPr>
+          <w:i/>
+        </w:rPr>
+        <w:t xml:space="preserve"> - </w:t>
+      </w:r>
+      <w:r>
+        <w:t>The agency's need for supplies or services is so urgent that providing a fair opportunity would result in unacceptable delays</w:t>
+      </w:r>
+      <w:r>
+        <w:t>.</w:t>
+      </w:r>
+      <w:r>
+        <w:rPr>
+          <w:color w:val="00B050"/>
+        </w:rPr>
+        <w:t>{END-IF}</w:t>
+      </w:r>
+      <w:r>
+        <w:rPr>
+          <w:color w:val="00B050"/>
+        </w:rPr>
+        <w:t xml:space="preserve">{IF </w:t>
+      </w:r>
+      <w:proofErr w:type="spellStart"/>
+      <w:r>
+        <w:rPr>
+          <w:color w:val="00B050"/>
+        </w:rPr>
+        <w:t>fairOpportunity.exceptionToFairOpportunity</w:t>
+      </w:r>
+      <w:proofErr w:type="spellEnd"/>
+      <w:r>
+        <w:rPr>
+          <w:color w:val="00B050"/>
+        </w:rPr>
+        <w:t xml:space="preserve"> === `16.505(b)(2)(</w:t>
+      </w:r>
+      <w:proofErr w:type="spellStart"/>
+      <w:r>
+        <w:rPr>
+          <w:color w:val="00B050"/>
+        </w:rPr>
+        <w:t>i</w:t>
+      </w:r>
+      <w:proofErr w:type="spellEnd"/>
+      <w:r>
+        <w:rPr>
+          <w:color w:val="00B050"/>
+        </w:rPr>
+        <w:t>)(</w:t>
+      </w:r>
+      <w:r>
+        <w:rPr>
+          <w:color w:val="00B050"/>
+        </w:rPr>
+        <w:t>B</w:t>
+      </w:r>
+      <w:r>
+        <w:rPr>
+          <w:color w:val="00B050"/>
+        </w:rPr>
+        <w:t>)`}</w:t>
+      </w:r>
+    </w:p>
+    <w:p>
+      <w:pPr>
+        <w:ind w:left="360"/>
+      </w:pPr>
+      <w:r>
+        <w:t xml:space="preserve">FAR </w:t>
+      </w:r>
+      <w:r>
+        <w:t>16.505(b)(2)(</w:t>
+      </w:r>
+      <w:proofErr w:type="spellStart"/>
+      <w:r>
+        <w:t>i</w:t>
+      </w:r>
+      <w:proofErr w:type="spellEnd"/>
+      <w:r>
+        <w:t xml:space="preserve">)(B) - Only one awardee </w:t>
+      </w:r>
       <w:proofErr w:type="gramStart"/>
       <w:r>
-        <w:rPr>
-          <w:color w:val="00B050"/>
-        </w:rPr>
-        <w:t>A</w:t>
-      </w:r>
-      <w:r>
-        <w:rPr>
-          <w:color w:val="00B050"/>
-        </w:rPr>
-        <w:t>)`</w:t>
+        <w:t>is capable of providing</w:t>
       </w:r>
       <w:proofErr w:type="gramEnd"/>
       <w:r>
-        <w:rPr>
-          <w:color w:val="00B050"/>
-        </w:rPr>
-        <w:t>}</w:t>
+        <w:t xml:space="preserve"> the supplies or services required at the level of quality required because the supplies or services ordered are unique or highly specialized.</w:t>
+      </w:r>
+      <w:r>
+        <w:rPr>
+          <w:color w:val="00B050"/>
+        </w:rPr>
+        <w:t>{</w:t>
+      </w:r>
+      <w:r>
+        <w:rPr>
+          <w:color w:val="00B050"/>
+        </w:rPr>
+        <w:t>END-IF}</w:t>
+      </w:r>
+      <w:r>
+        <w:rPr>
+          <w:color w:val="00B050"/>
+        </w:rPr>
+        <w:t xml:space="preserve">{IF </w:t>
+      </w:r>
+      <w:proofErr w:type="spellStart"/>
+      <w:r>
+        <w:rPr>
+          <w:color w:val="00B050"/>
+        </w:rPr>
+        <w:t>fairOpportunity.exceptionToFairOpportunity</w:t>
+      </w:r>
+      <w:proofErr w:type="spellEnd"/>
+      <w:r>
+        <w:rPr>
+          <w:color w:val="00B050"/>
+        </w:rPr>
+        <w:t xml:space="preserve"> === `16.505(b)(2)(</w:t>
+      </w:r>
+      <w:proofErr w:type="spellStart"/>
+      <w:r>
+        <w:rPr>
+          <w:color w:val="00B050"/>
+        </w:rPr>
+        <w:t>i</w:t>
+      </w:r>
+      <w:proofErr w:type="spellEnd"/>
+      <w:r>
+        <w:rPr>
+          <w:color w:val="00B050"/>
+        </w:rPr>
+        <w:t>)(C)`}</w:t>
       </w:r>
     </w:p>
     <w:p>
@@ -1438,7 +1582,7 @@
         <w:ind w:left="360"/>
       </w:pPr>
       <w:r>
-        <w:t>“</w:t>
+        <w:t xml:space="preserve">FAR </w:t>
       </w:r>
       <w:r>
         <w:t>16.505(b)(2)(</w:t>
@@ -1449,7 +1593,7 @@
       </w:r>
       <w:proofErr w:type="spellEnd"/>
       <w:r>
-        <w:t>)(A)</w:t>
+        <w:t>)(C)</w:t>
       </w:r>
       <w:r>
         <w:rPr>
@@ -1458,11 +1602,7 @@
         <w:t xml:space="preserve"> - </w:t>
       </w:r>
       <w:r>
-        <w:t xml:space="preserve">The agency's need for supplies or services is so urgent that providing a fair opportunity would result in unacceptable </w:t>
-      </w:r>
-      <w:proofErr w:type="gramStart"/>
-      <w:r>
-        <w:t>delays”</w:t>
+        <w:t>The order must be issued on a sole-source basis in the interest of economy and efficiency because it is a logical follow-on to an order already issued under the contract, provided that all awardees were given a fair opportunity to be considered for the original order.</w:t>
       </w:r>
       <w:r>
         <w:rPr>
@@ -1470,165 +1610,6 @@
         </w:rPr>
         <w:t>{</w:t>
       </w:r>
-      <w:proofErr w:type="gramEnd"/>
-      <w:r>
-        <w:rPr>
-          <w:color w:val="00B050"/>
-        </w:rPr>
-        <w:t>END-IF}</w:t>
-      </w:r>
-      <w:r>
-        <w:rPr>
-          <w:color w:val="00B050"/>
-        </w:rPr>
-        <w:t xml:space="preserve">{IF </w:t>
-      </w:r>
-      <w:proofErr w:type="spellStart"/>
-      <w:r>
-        <w:rPr>
-          <w:color w:val="00B050"/>
-        </w:rPr>
-        <w:t>fairOpportunity.exceptionToFairOpportunity</w:t>
-      </w:r>
-      <w:proofErr w:type="spellEnd"/>
-      <w:r>
-        <w:rPr>
-          <w:color w:val="00B050"/>
-        </w:rPr>
-        <w:t xml:space="preserve"> === `16.505(b)(2)(</w:t>
-      </w:r>
-      <w:proofErr w:type="spellStart"/>
-      <w:r>
-        <w:rPr>
-          <w:color w:val="00B050"/>
-        </w:rPr>
-        <w:t>i</w:t>
-      </w:r>
-      <w:proofErr w:type="spellEnd"/>
-      <w:r>
-        <w:rPr>
-          <w:color w:val="00B050"/>
-        </w:rPr>
-        <w:t>)(</w:t>
-      </w:r>
-      <w:r>
-        <w:rPr>
-          <w:color w:val="00B050"/>
-        </w:rPr>
-        <w:t>B</w:t>
-      </w:r>
-      <w:r>
-        <w:rPr>
-          <w:color w:val="00B050"/>
-        </w:rPr>
-        <w:t>)`}</w:t>
-      </w:r>
-    </w:p>
-    <w:p>
-      <w:pPr>
-        <w:ind w:left="360"/>
-      </w:pPr>
-      <w:r>
-        <w:t>“16.505(b)(2)(</w:t>
-      </w:r>
-      <w:proofErr w:type="spellStart"/>
-      <w:r>
-        <w:t>i</w:t>
-      </w:r>
-      <w:proofErr w:type="spellEnd"/>
-      <w:r>
-        <w:t>)(B) - Only one awardee is capable of providing the supplies or services required at the level of quality required because the supplies or services ordered are unique or highly specialized</w:t>
-      </w:r>
-      <w:proofErr w:type="gramStart"/>
-      <w:r>
-        <w:t>.”</w:t>
-      </w:r>
-      <w:r>
-        <w:rPr>
-          <w:color w:val="00B050"/>
-        </w:rPr>
-        <w:t>{</w:t>
-      </w:r>
-      <w:proofErr w:type="gramEnd"/>
-      <w:r>
-        <w:rPr>
-          <w:color w:val="00B050"/>
-        </w:rPr>
-        <w:t>END-IF}</w:t>
-      </w:r>
-      <w:r>
-        <w:rPr>
-          <w:color w:val="00B050"/>
-        </w:rPr>
-        <w:t xml:space="preserve">{IF </w:t>
-      </w:r>
-      <w:proofErr w:type="spellStart"/>
-      <w:r>
-        <w:rPr>
-          <w:color w:val="00B050"/>
-        </w:rPr>
-        <w:t>fairOpportunity.exceptionToFairOpportunity</w:t>
-      </w:r>
-      <w:proofErr w:type="spellEnd"/>
-      <w:r>
-        <w:rPr>
-          <w:color w:val="00B050"/>
-        </w:rPr>
-        <w:t xml:space="preserve"> === `16.505(b)(2)(</w:t>
-      </w:r>
-      <w:proofErr w:type="spellStart"/>
-      <w:r>
-        <w:rPr>
-          <w:color w:val="00B050"/>
-        </w:rPr>
-        <w:t>i</w:t>
-      </w:r>
-      <w:proofErr w:type="spellEnd"/>
-      <w:r>
-        <w:rPr>
-          <w:color w:val="00B050"/>
-        </w:rPr>
-        <w:t>)(C)`}</w:t>
-      </w:r>
-    </w:p>
-    <w:p>
-      <w:pPr>
-        <w:ind w:left="360"/>
-      </w:pPr>
-      <w:r>
-        <w:t>“</w:t>
-      </w:r>
-      <w:r>
-        <w:t>16.505(b)(2)(</w:t>
-      </w:r>
-      <w:proofErr w:type="spellStart"/>
-      <w:r>
-        <w:t>i</w:t>
-      </w:r>
-      <w:proofErr w:type="spellEnd"/>
-      <w:r>
-        <w:t>)(C)</w:t>
-      </w:r>
-      <w:r>
-        <w:rPr>
-          <w:i/>
-        </w:rPr>
-        <w:t xml:space="preserve"> - </w:t>
-      </w:r>
-      <w:r>
-        <w:t>The order must be issued on a sole-source basis in the interest of economy and efficiency because it is a logical follow-on to an order already issued under the contract, provided that all awardees were given a fair opportunity to be considered for the original order</w:t>
-      </w:r>
-      <w:proofErr w:type="gramStart"/>
-      <w:r>
-        <w:t>.”</w:t>
-      </w:r>
-      <w:r>
-        <w:rPr>
-          <w:color w:val="00B050"/>
-        </w:rPr>
-        <w:t>{</w:t>
-      </w:r>
-      <w:proofErr w:type="gramEnd"/>
       <w:r>
         <w:rPr>
           <w:color w:val="00B050"/>
@@ -1782,14 +1763,7 @@
         <w:rPr>
           <w:color w:val="00B050"/>
         </w:rPr>
-        <w:t xml:space="preserve"> == </w:t>
-      </w:r>
-      <w:proofErr w:type="gramStart"/>
-      <w:r>
-        <w:rPr>
-          <w:color w:val="00B050"/>
-        </w:rPr>
-        <w:t>0</w:t>
+        <w:t xml:space="preserve"> == 0</w:t>
       </w:r>
       <w:r>
         <w:rPr>
@@ -1804,7 +1778,6 @@
         </w:rPr>
         <w:t>not</w:t>
       </w:r>
-      <w:proofErr w:type="gramEnd"/>
       <w:r>
         <w:rPr>
           <w:bCs/>
@@ -1965,24 +1938,13 @@
       </w:pPr>
       <w:r>
         <w:lastRenderedPageBreak/>
-        <w:t xml:space="preserve">Identify prior procurement </w:t>
-      </w:r>
-      <w:proofErr w:type="gramStart"/>
-      <w:r>
-        <w:t>history:</w:t>
-      </w:r>
-      <w:r>
-        <w:rPr>
-          <w:color w:val="00B050"/>
-        </w:rPr>
-        <w:t>{</w:t>
-      </w:r>
-      <w:proofErr w:type="gramEnd"/>
-      <w:r>
-        <w:rPr>
-          <w:color w:val="00B050"/>
-        </w:rPr>
-        <w:t xml:space="preserve">IF </w:t>
+        <w:t>Identify prior procurement history:</w:t>
+      </w:r>
+      <w:r>
+        <w:rPr>
+          <w:color w:val="00B050"/>
+        </w:rPr>
+        <w:t xml:space="preserve">{IF </w:t>
       </w:r>
       <w:proofErr w:type="spellStart"/>
       <w:r>
@@ -2144,7 +2106,6 @@
         <w:t>$</w:t>
       </w:r>
       <w:proofErr w:type="spellStart"/>
-      <w:proofErr w:type="gramStart"/>
       <w:r>
         <w:rPr>
           <w:color w:val="000000" w:themeColor="text1"/>
@@ -2152,7 +2113,6 @@
         <w:t>contract.contractNumber</w:t>
       </w:r>
       <w:proofErr w:type="spellEnd"/>
-      <w:proofErr w:type="gramEnd"/>
       <w:r>
         <w:rPr>
           <w:color w:val="000000" w:themeColor="text1"/>
@@ -2187,7 +2147,6 @@
         <w:t>$</w:t>
       </w:r>
       <w:proofErr w:type="spellStart"/>
-      <w:proofErr w:type="gramStart"/>
       <w:r>
         <w:rPr>
           <w:color w:val="000000" w:themeColor="text1"/>
@@ -2195,7 +2154,6 @@
         <w:t>contract.taskDeliveryOrderNumber</w:t>
       </w:r>
       <w:proofErr w:type="spellEnd"/>
-      <w:proofErr w:type="gramEnd"/>
       <w:r>
         <w:rPr>
           <w:color w:val="000000" w:themeColor="text1"/>
@@ -2230,7 +2188,6 @@
         <w:t>$</w:t>
       </w:r>
       <w:proofErr w:type="spellStart"/>
-      <w:proofErr w:type="gramStart"/>
       <w:r>
         <w:rPr>
           <w:color w:val="000000" w:themeColor="text1"/>
@@ -2238,7 +2195,6 @@
         <w:t>contract.contractOrderStartDate</w:t>
       </w:r>
       <w:proofErr w:type="spellEnd"/>
-      <w:proofErr w:type="gramEnd"/>
       <w:r>
         <w:rPr>
           <w:color w:val="000000" w:themeColor="text1"/>
@@ -2311,7 +2267,6 @@
         <w:t>$</w:t>
       </w:r>
       <w:proofErr w:type="spellStart"/>
-      <w:proofErr w:type="gramStart"/>
       <w:r>
         <w:rPr>
           <w:color w:val="000000" w:themeColor="text1"/>
@@ -2319,7 +2274,6 @@
         <w:t>contract.competitiveStatus</w:t>
       </w:r>
       <w:proofErr w:type="spellEnd"/>
-      <w:proofErr w:type="gramEnd"/>
       <w:r>
         <w:rPr>
           <w:color w:val="000000" w:themeColor="text1"/>
@@ -2354,7 +2308,6 @@
         <w:t>$</w:t>
       </w:r>
       <w:proofErr w:type="spellStart"/>
-      <w:proofErr w:type="gramStart"/>
       <w:r>
         <w:rPr>
           <w:color w:val="000000" w:themeColor="text1"/>
@@ -2362,7 +2315,6 @@
         <w:t>contract.businessSize</w:t>
       </w:r>
       <w:proofErr w:type="spellEnd"/>
-      <w:proofErr w:type="gramEnd"/>
       <w:r>
         <w:rPr>
           <w:color w:val="000000" w:themeColor="text1"/>
@@ -2388,21 +2340,7 @@
         <w:rPr>
           <w:color w:val="00B050"/>
         </w:rPr>
-        <w:t xml:space="preserve">{END-FOR </w:t>
-      </w:r>
-      <w:proofErr w:type="gramStart"/>
-      <w:r>
-        <w:rPr>
-          <w:color w:val="00B050"/>
-        </w:rPr>
-        <w:t>contract}{</w:t>
-      </w:r>
-      <w:proofErr w:type="gramEnd"/>
-      <w:r>
-        <w:rPr>
-          <w:color w:val="00B050"/>
-        </w:rPr>
-        <w:t>END-IF}</w:t>
+        <w:t>{END-FOR contract}{END-IF}</w:t>
       </w:r>
     </w:p>
     <w:p>

</xml_diff>

<commit_message>
Rename researcher property from organization to org
</commit_message>
<xml_diff>
--- a/document-generation/templates/mrr-template.docx
+++ b/document-generation/templates/mrr-template.docx
@@ -556,7 +556,6 @@
             <w:r>
               <w:t>{$</w:t>
             </w:r>
-            <w:proofErr w:type="spellStart"/>
             <w:r>
               <w:rPr>
                 <w:bCs/>
@@ -564,11 +563,7 @@
               <w:t>researcher</w:t>
             </w:r>
             <w:r>
-              <w:t>.organization</w:t>
-            </w:r>
-            <w:proofErr w:type="spellEnd"/>
-            <w:r>
-              <w:t>}</w:t>
+              <w:t>.org}</w:t>
             </w:r>
           </w:p>
         </w:tc>

</xml_diff>

<commit_message>
Rename researchTechnique property from type to technique_value, and add property sequence to ensure OTHER is presented last
</commit_message>
<xml_diff>
--- a/document-generation/templates/mrr-template.docx
+++ b/document-generation/templates/mrr-template.docx
@@ -853,14 +853,20 @@
         <w:rPr>
           <w:color w:val="000000" w:themeColor="text1"/>
         </w:rPr>
-        <w:t>{IF $</w:t>
+        <w:t xml:space="preserve">{IF </w:t>
+      </w:r>
+      <w:r>
+        <w:rPr>
+          <w:color w:val="000000" w:themeColor="text1"/>
+        </w:rPr>
+        <w:t>$</w:t>
       </w:r>
       <w:proofErr w:type="spellStart"/>
       <w:r>
         <w:rPr>
           <w:color w:val="000000" w:themeColor="text1"/>
         </w:rPr>
-        <w:t>technique.type</w:t>
+        <w:t>technique.technique_value</w:t>
       </w:r>
       <w:proofErr w:type="spellEnd"/>
       <w:r>
@@ -907,105 +913,147 @@
         <w:rPr>
           <w:color w:val="000000" w:themeColor="text1"/>
         </w:rPr>
-        <w:t>{END-IF}{IF $</w:t>
+        <w:t xml:space="preserve">{END-IF}{IF </w:t>
+      </w:r>
+      <w:r>
+        <w:rPr>
+          <w:color w:val="000000" w:themeColor="text1"/>
+        </w:rPr>
+        <w:t>$</w:t>
       </w:r>
       <w:proofErr w:type="spellStart"/>
       <w:r>
         <w:rPr>
           <w:color w:val="000000" w:themeColor="text1"/>
         </w:rPr>
-        <w:t>technique.type</w:t>
+        <w:t>technique.technique_value</w:t>
       </w:r>
       <w:proofErr w:type="spellEnd"/>
       <w:r>
         <w:rPr>
           <w:color w:val="000000" w:themeColor="text1"/>
         </w:rPr>
-        <w:t xml:space="preserve"> === `DISA_MARKET_RESEARCH_REPO`}DISA Market Research Repository{END-IF}{IF $</w:t>
+        <w:t xml:space="preserve"> === `DISA_MARKET_RESEARCH_REPO`}DISA Market Research Repository{END-IF}{IF </w:t>
+      </w:r>
+      <w:r>
+        <w:rPr>
+          <w:color w:val="000000" w:themeColor="text1"/>
+        </w:rPr>
+        <w:t>$</w:t>
       </w:r>
       <w:proofErr w:type="spellStart"/>
       <w:r>
         <w:rPr>
           <w:color w:val="000000" w:themeColor="text1"/>
         </w:rPr>
-        <w:t>technique.type</w:t>
+        <w:t>technique.technique_value</w:t>
       </w:r>
       <w:proofErr w:type="spellEnd"/>
       <w:r>
         <w:rPr>
           <w:color w:val="000000" w:themeColor="text1"/>
         </w:rPr>
-        <w:t xml:space="preserve"> === `CONTACT_WITH_KNOWLEDGEABLE_PERSON`}Contact with knowledgeable persons in Government and industry.{END-IF}{IF $</w:t>
+        <w:t xml:space="preserve"> === `CONTACT_WITH_KNOWLEDGEABLE_PERSON`}Contact with knowledgeable persons in Government and industry.{END-IF}{IF </w:t>
+      </w:r>
+      <w:r>
+        <w:rPr>
+          <w:color w:val="000000" w:themeColor="text1"/>
+        </w:rPr>
+        <w:t>$</w:t>
       </w:r>
       <w:proofErr w:type="spellStart"/>
       <w:r>
         <w:rPr>
           <w:color w:val="000000" w:themeColor="text1"/>
         </w:rPr>
-        <w:t>technique.type</w:t>
+        <w:t>technique.technique_value</w:t>
       </w:r>
       <w:proofErr w:type="spellEnd"/>
       <w:r>
         <w:rPr>
           <w:color w:val="000000" w:themeColor="text1"/>
         </w:rPr>
-        <w:t xml:space="preserve"> === `REVIEW_SIMILAR_RECENT_RESULTS`}Review of recent market research results for similar or identical supplies/services.{END-IF}{IF $</w:t>
+        <w:t xml:space="preserve"> === `REVIEW_SIMILAR_RECENT_RESULTS`}Review of recent market research results for similar or identical supplies/services.{END-IF}{IF </w:t>
+      </w:r>
+      <w:r>
+        <w:rPr>
+          <w:color w:val="000000" w:themeColor="text1"/>
+        </w:rPr>
+        <w:t>$</w:t>
       </w:r>
       <w:proofErr w:type="spellStart"/>
       <w:r>
         <w:rPr>
           <w:color w:val="000000" w:themeColor="text1"/>
         </w:rPr>
-        <w:t>technique.type</w:t>
+        <w:t>technique.technique_value</w:t>
       </w:r>
       <w:proofErr w:type="spellEnd"/>
       <w:r>
         <w:rPr>
           <w:color w:val="000000" w:themeColor="text1"/>
         </w:rPr>
-        <w:t xml:space="preserve"> === `REVIEW_DATABASES`}Review of Government and/or commercial databases for </w:t>
+        <w:t xml:space="preserve"> === `REVIEW_DATABASES`}Review of Government </w:t>
       </w:r>
       <w:r>
         <w:rPr>
           <w:color w:val="000000" w:themeColor="text1"/>
         </w:rPr>
         <w:lastRenderedPageBreak/>
-        <w:t>relevant information.{END-IF}{IF $</w:t>
+        <w:t xml:space="preserve">and/or commercial databases for relevant information.{END-IF}{IF </w:t>
+      </w:r>
+      <w:r>
+        <w:rPr>
+          <w:color w:val="000000" w:themeColor="text1"/>
+        </w:rPr>
+        <w:t>$</w:t>
       </w:r>
       <w:proofErr w:type="spellStart"/>
       <w:r>
         <w:rPr>
           <w:color w:val="000000" w:themeColor="text1"/>
         </w:rPr>
-        <w:t>technique.type</w:t>
+        <w:t>technique.technique_value</w:t>
       </w:r>
       <w:proofErr w:type="spellEnd"/>
       <w:r>
         <w:rPr>
           <w:color w:val="000000" w:themeColor="text1"/>
         </w:rPr>
-        <w:t xml:space="preserve"> === `REVIEW_SOURCE_LISTS`}Review of source lists for identical or similar items obtained.{END-IF}{IF $</w:t>
+        <w:t xml:space="preserve"> === `REVIEW_SOURCE_LISTS`}Review of source lists for identical or similar items obtained.{END-IF}{IF </w:t>
+      </w:r>
+      <w:r>
+        <w:rPr>
+          <w:color w:val="000000" w:themeColor="text1"/>
+        </w:rPr>
+        <w:t>$</w:t>
       </w:r>
       <w:proofErr w:type="spellStart"/>
       <w:r>
         <w:rPr>
           <w:color w:val="000000" w:themeColor="text1"/>
         </w:rPr>
-        <w:t>technique.type</w:t>
+        <w:t>technique.technique_value</w:t>
       </w:r>
       <w:proofErr w:type="spellEnd"/>
       <w:r>
         <w:rPr>
           <w:color w:val="000000" w:themeColor="text1"/>
         </w:rPr>
-        <w:t xml:space="preserve"> === `REVIEW_PRODUCT_LITERATURE`}Review of catalogs and/or other generally available product literature.{END-IF}{IF $</w:t>
+        <w:t xml:space="preserve"> === `REVIEW_PRODUCT_LITERATURE`}Review of catalogs and/or other generally available product literature.{END-IF}{IF </w:t>
+      </w:r>
+      <w:r>
+        <w:rPr>
+          <w:color w:val="000000" w:themeColor="text1"/>
+        </w:rPr>
+        <w:t>$</w:t>
       </w:r>
       <w:proofErr w:type="spellStart"/>
       <w:r>
         <w:rPr>
           <w:color w:val="000000" w:themeColor="text1"/>
         </w:rPr>
-        <w:t>technique.type</w:t>
+        <w:t>technique.technique_value</w:t>
       </w:r>
       <w:proofErr w:type="spellEnd"/>
       <w:r>
@@ -1018,14 +1066,20 @@
         <w:rPr>
           <w:color w:val="000000" w:themeColor="text1"/>
         </w:rPr>
-        <w:t>{IF $</w:t>
+        <w:t xml:space="preserve">{IF </w:t>
+      </w:r>
+      <w:r>
+        <w:rPr>
+          <w:color w:val="000000" w:themeColor="text1"/>
+        </w:rPr>
+        <w:t>$</w:t>
       </w:r>
       <w:proofErr w:type="spellStart"/>
       <w:r>
         <w:rPr>
           <w:color w:val="000000" w:themeColor="text1"/>
         </w:rPr>
-        <w:t>technique.type</w:t>
+        <w:t>technique.technique_value</w:t>
       </w:r>
       <w:proofErr w:type="spellEnd"/>
       <w:r>

</xml_diff>

<commit_message>
Update FOR loop for techniquesUsed in MRR template
</commit_message>
<xml_diff>
--- a/document-generation/templates/mrr-template.docx
+++ b/document-generation/templates/mrr-template.docx
@@ -201,15 +201,7 @@
         <w:t xml:space="preserve">: </w:t>
       </w:r>
       <w:r>
-        <w:t>{</w:t>
-      </w:r>
-      <w:proofErr w:type="spellStart"/>
-      <w:r>
-        <w:t>estimatedValueFormatted</w:t>
-      </w:r>
-      <w:proofErr w:type="spellEnd"/>
-      <w:r>
-        <w:t>}</w:t>
+        <w:t>{estimatedValueFormatted}</w:t>
       </w:r>
     </w:p>
     <w:p>
@@ -520,7 +512,6 @@
             <w:r>
               <w:t>{$</w:t>
             </w:r>
-            <w:proofErr w:type="spellStart"/>
             <w:r>
               <w:rPr>
                 <w:bCs/>
@@ -528,11 +519,7 @@
               <w:t>researcher</w:t>
             </w:r>
             <w:r>
-              <w:t>.title</w:t>
-            </w:r>
-            <w:proofErr w:type="spellEnd"/>
-            <w:r>
-              <w:t>}</w:t>
+              <w:t>.title}</w:t>
             </w:r>
           </w:p>
         </w:tc>
@@ -674,15 +661,7 @@
         <w:t xml:space="preserve">Publication of a Request for Information (RFI) or Sources Sought (SS) is not required.  The authority for the intended sole source requirement is anticipated to be FAR </w:t>
       </w:r>
       <w:r>
-        <w:t>{</w:t>
-      </w:r>
-      <w:proofErr w:type="spellStart"/>
-      <w:r>
-        <w:t>fairOpportunity.exceptionToFairOpportunity</w:t>
-      </w:r>
-      <w:proofErr w:type="spellEnd"/>
-      <w:r>
-        <w:t>}</w:t>
+        <w:t>{fairOpportunity.exceptionToFairOpportunity}</w:t>
       </w:r>
       <w:r>
         <w:t>, and a formal RFI/SS is not required IAW Defense FAR Supplement Procedures, Guidance, and Information 206.302-1.</w:t>
@@ -757,7 +736,6 @@
         </w:rPr>
         <w:t xml:space="preserve">{IF </w:t>
       </w:r>
-      <w:proofErr w:type="spellStart"/>
       <w:r>
         <w:rPr>
           <w:bCs/>
@@ -769,14 +747,7 @@
         <w:rPr>
           <w:color w:val="00B050"/>
         </w:rPr>
-        <w:t>.length</w:t>
-      </w:r>
-      <w:proofErr w:type="spellEnd"/>
-      <w:r>
-        <w:rPr>
-          <w:color w:val="00B050"/>
-        </w:rPr>
-        <w:t xml:space="preserve"> &gt; 0}</w:t>
+        <w:t>.length &gt; 0}</w:t>
       </w:r>
     </w:p>
     <w:p>
@@ -814,7 +785,6 @@
         </w:rPr>
         <w:t xml:space="preserve"> IN </w:t>
       </w:r>
-      <w:proofErr w:type="spellStart"/>
       <w:r>
         <w:rPr>
           <w:bCs/>
@@ -822,7 +792,6 @@
         </w:rPr>
         <w:t>techniquesUsed</w:t>
       </w:r>
-      <w:proofErr w:type="spellEnd"/>
       <w:r>
         <w:rPr>
           <w:bCs/>
@@ -859,16 +828,8 @@
         <w:rPr>
           <w:color w:val="000000" w:themeColor="text1"/>
         </w:rPr>
-        <w:t>$</w:t>
-      </w:r>
-      <w:proofErr w:type="spellStart"/>
-      <w:r>
-        <w:rPr>
-          <w:color w:val="000000" w:themeColor="text1"/>
-        </w:rPr>
-        <w:t>technique.technique_value</w:t>
-      </w:r>
-      <w:proofErr w:type="spellEnd"/>
+        <w:t>$technique.technique_value</w:t>
+      </w:r>
       <w:r>
         <w:rPr>
           <w:color w:val="000000" w:themeColor="text1"/>
@@ -895,14 +856,12 @@
         </w:rPr>
         <w:t>{</w:t>
       </w:r>
-      <w:proofErr w:type="spellStart"/>
       <w:r>
         <w:rPr>
           <w:color w:val="000000" w:themeColor="text1"/>
         </w:rPr>
         <w:t>researchPersonalKnowledgePersonOrPosition</w:t>
       </w:r>
-      <w:proofErr w:type="spellEnd"/>
       <w:r>
         <w:rPr>
           <w:color w:val="000000" w:themeColor="text1"/>
@@ -919,36 +878,32 @@
         <w:rPr>
           <w:color w:val="000000" w:themeColor="text1"/>
         </w:rPr>
-        <w:t>$</w:t>
-      </w:r>
-      <w:proofErr w:type="spellStart"/>
-      <w:r>
-        <w:rPr>
-          <w:color w:val="000000" w:themeColor="text1"/>
-        </w:rPr>
-        <w:t>technique.technique_value</w:t>
-      </w:r>
-      <w:proofErr w:type="spellEnd"/>
-      <w:r>
-        <w:rPr>
-          <w:color w:val="000000" w:themeColor="text1"/>
-        </w:rPr>
-        <w:t xml:space="preserve"> === `DISA_MARKET_RESEARCH_REPO`}DISA Market Research Repository{END-IF}{IF </w:t>
-      </w:r>
-      <w:r>
-        <w:rPr>
-          <w:color w:val="000000" w:themeColor="text1"/>
-        </w:rPr>
-        <w:t>$</w:t>
-      </w:r>
-      <w:proofErr w:type="spellStart"/>
-      <w:r>
-        <w:rPr>
-          <w:color w:val="000000" w:themeColor="text1"/>
-        </w:rPr>
-        <w:t>technique.technique_value</w:t>
-      </w:r>
-      <w:proofErr w:type="spellEnd"/>
+        <w:t>$technique.technique_value</w:t>
+      </w:r>
+      <w:r>
+        <w:rPr>
+          <w:color w:val="000000" w:themeColor="text1"/>
+        </w:rPr>
+        <w:t xml:space="preserve"> === `DISA_MARKET_RESEARCH_REPO`}DISA Market Research Repositor</w:t>
+      </w:r>
+      <w:r>
+        <w:rPr>
+          <w:color w:val="000000" w:themeColor="text1"/>
+        </w:rPr>
+        <w:t>y{END-IF}</w:t>
+      </w:r>
+      <w:r>
+        <w:rPr>
+          <w:color w:val="000000" w:themeColor="text1"/>
+        </w:rPr>
+        <w:t xml:space="preserve">{IF </w:t>
+      </w:r>
+      <w:r>
+        <w:rPr>
+          <w:color w:val="000000" w:themeColor="text1"/>
+        </w:rPr>
+        <w:t>$technique.technique_value</w:t>
+      </w:r>
       <w:r>
         <w:rPr>
           <w:color w:val="000000" w:themeColor="text1"/>
@@ -959,36 +914,32 @@
         <w:rPr>
           <w:color w:val="000000" w:themeColor="text1"/>
         </w:rPr>
-        <w:t>$</w:t>
-      </w:r>
-      <w:proofErr w:type="spellStart"/>
-      <w:r>
-        <w:rPr>
-          <w:color w:val="000000" w:themeColor="text1"/>
-        </w:rPr>
-        <w:t>technique.technique_value</w:t>
-      </w:r>
-      <w:proofErr w:type="spellEnd"/>
-      <w:r>
-        <w:rPr>
-          <w:color w:val="000000" w:themeColor="text1"/>
-        </w:rPr>
-        <w:t xml:space="preserve"> === `REVIEW_SIMILAR_RECENT_RESULTS`}Review of recent market research results for similar or identical supplies/services.{END-IF}{IF </w:t>
-      </w:r>
-      <w:r>
-        <w:rPr>
-          <w:color w:val="000000" w:themeColor="text1"/>
-        </w:rPr>
-        <w:t>$</w:t>
-      </w:r>
-      <w:proofErr w:type="spellStart"/>
-      <w:r>
-        <w:rPr>
-          <w:color w:val="000000" w:themeColor="text1"/>
-        </w:rPr>
-        <w:t>technique.technique_value</w:t>
-      </w:r>
-      <w:proofErr w:type="spellEnd"/>
+        <w:t>$technique.technique_value</w:t>
+      </w:r>
+      <w:r>
+        <w:rPr>
+          <w:color w:val="000000" w:themeColor="text1"/>
+        </w:rPr>
+        <w:t xml:space="preserve"> === `REVIEW_SIMILAR_RECENT_RESULTS`}Review of recent market research results for similar or identical supplies/services</w:t>
+      </w:r>
+      <w:r>
+        <w:rPr>
+          <w:color w:val="000000" w:themeColor="text1"/>
+        </w:rPr>
+        <w:t>.{END-IF}</w:t>
+      </w:r>
+      <w:r>
+        <w:rPr>
+          <w:color w:val="000000" w:themeColor="text1"/>
+        </w:rPr>
+        <w:t xml:space="preserve">{IF </w:t>
+      </w:r>
+      <w:r>
+        <w:rPr>
+          <w:color w:val="000000" w:themeColor="text1"/>
+        </w:rPr>
+        <w:t>$technique.technique_value</w:t>
+      </w:r>
       <w:r>
         <w:rPr>
           <w:color w:val="000000" w:themeColor="text1"/>
@@ -1006,16 +957,8 @@
         <w:rPr>
           <w:color w:val="000000" w:themeColor="text1"/>
         </w:rPr>
-        <w:t>$</w:t>
-      </w:r>
-      <w:proofErr w:type="spellStart"/>
-      <w:r>
-        <w:rPr>
-          <w:color w:val="000000" w:themeColor="text1"/>
-        </w:rPr>
-        <w:t>technique.technique_value</w:t>
-      </w:r>
-      <w:proofErr w:type="spellEnd"/>
+        <w:t>$technique.technique_value</w:t>
+      </w:r>
       <w:r>
         <w:rPr>
           <w:color w:val="000000" w:themeColor="text1"/>
@@ -1026,16 +969,8 @@
         <w:rPr>
           <w:color w:val="000000" w:themeColor="text1"/>
         </w:rPr>
-        <w:t>$</w:t>
-      </w:r>
-      <w:proofErr w:type="spellStart"/>
-      <w:r>
-        <w:rPr>
-          <w:color w:val="000000" w:themeColor="text1"/>
-        </w:rPr>
-        <w:t>technique.technique_value</w:t>
-      </w:r>
-      <w:proofErr w:type="spellEnd"/>
+        <w:t>$technique.technique_value</w:t>
+      </w:r>
       <w:r>
         <w:rPr>
           <w:color w:val="000000" w:themeColor="text1"/>
@@ -1046,16 +981,8 @@
         <w:rPr>
           <w:color w:val="000000" w:themeColor="text1"/>
         </w:rPr>
-        <w:t>$</w:t>
-      </w:r>
-      <w:proofErr w:type="spellStart"/>
-      <w:r>
-        <w:rPr>
-          <w:color w:val="000000" w:themeColor="text1"/>
-        </w:rPr>
-        <w:t>technique.technique_value</w:t>
-      </w:r>
-      <w:proofErr w:type="spellEnd"/>
+        <w:t>$technique.technique_value</w:t>
+      </w:r>
       <w:r>
         <w:rPr>
           <w:color w:val="000000" w:themeColor="text1"/>
@@ -1072,16 +999,8 @@
         <w:rPr>
           <w:color w:val="000000" w:themeColor="text1"/>
         </w:rPr>
-        <w:t>$</w:t>
-      </w:r>
-      <w:proofErr w:type="spellStart"/>
-      <w:r>
-        <w:rPr>
-          <w:color w:val="000000" w:themeColor="text1"/>
-        </w:rPr>
-        <w:t>technique.technique_value</w:t>
-      </w:r>
-      <w:proofErr w:type="spellEnd"/>
+        <w:t>$technique.technique_value</w:t>
+      </w:r>
       <w:r>
         <w:rPr>
           <w:color w:val="000000" w:themeColor="text1"/>
@@ -1104,21 +1023,7 @@
         <w:rPr>
           <w:color w:val="000000" w:themeColor="text1"/>
         </w:rPr>
-        <w:t>Other: {</w:t>
-      </w:r>
-      <w:proofErr w:type="spellStart"/>
-      <w:r>
-        <w:rPr>
-          <w:color w:val="000000" w:themeColor="text1"/>
-        </w:rPr>
-        <w:t>techniqueOther</w:t>
-      </w:r>
-      <w:proofErr w:type="spellEnd"/>
-      <w:r>
-        <w:rPr>
-          <w:color w:val="000000" w:themeColor="text1"/>
-        </w:rPr>
-        <w:t>}{END-IF}</w:t>
+        <w:t>Other: {techniqueOther}{END-IF}</w:t>
       </w:r>
     </w:p>
     <w:p>
@@ -1200,15 +1105,7 @@
         <w:t xml:space="preserve">Summary of Market Research performed regarding techniques checked above: </w:t>
       </w:r>
       <w:r>
-        <w:t>{</w:t>
-      </w:r>
-      <w:proofErr w:type="spellStart"/>
-      <w:r>
-        <w:t>summaryOfMarketResearch</w:t>
-      </w:r>
-      <w:proofErr w:type="spellEnd"/>
-      <w:r>
-        <w:t>}</w:t>
+        <w:t>{summaryOfMarketResearch}</w:t>
       </w:r>
     </w:p>
     <w:p>
@@ -1346,16 +1243,11 @@
             <w:r>
               <w:t>{</w:t>
             </w:r>
-            <w:proofErr w:type="spellStart"/>
             <w:r>
               <w:t>fairOpportunity.</w:t>
             </w:r>
             <w:r>
-              <w:t>proposedVendor</w:t>
-            </w:r>
-            <w:proofErr w:type="spellEnd"/>
-            <w:r>
-              <w:t>}</w:t>
+              <w:t>proposedVendor}</w:t>
             </w:r>
           </w:p>
         </w:tc>
@@ -1429,44 +1321,87 @@
         </w:rPr>
         <w:t xml:space="preserve">{IF </w:t>
       </w:r>
-      <w:proofErr w:type="spellStart"/>
       <w:r>
         <w:rPr>
           <w:color w:val="00B050"/>
         </w:rPr>
         <w:t>fairOpportunity.exceptionToFairOpportunity</w:t>
       </w:r>
-      <w:proofErr w:type="spellEnd"/>
       <w:r>
         <w:rPr>
           <w:color w:val="00B050"/>
         </w:rPr>
-        <w:t xml:space="preserve"> === `16.505(b)(2)(</w:t>
-      </w:r>
-      <w:proofErr w:type="spellStart"/>
+        <w:t xml:space="preserve"> === `16.505(b)(2)(i)(</w:t>
+      </w:r>
       <w:r>
         <w:rPr>
           <w:color w:val="00B050"/>
         </w:rPr>
-        <w:t>i</w:t>
-      </w:r>
-      <w:proofErr w:type="spellEnd"/>
+        <w:t>A</w:t>
+      </w:r>
       <w:r>
         <w:rPr>
           <w:color w:val="00B050"/>
         </w:rPr>
-        <w:t>)(</w:t>
+        <w:t>)`}</w:t>
+      </w:r>
+    </w:p>
+    <w:p>
+      <w:pPr>
+        <w:ind w:left="360"/>
+      </w:pPr>
+      <w:r>
+        <w:t xml:space="preserve">FAR </w:t>
+      </w:r>
+      <w:r>
+        <w:t>16.505(b)(2)(i)(A)</w:t>
+      </w:r>
+      <w:r>
+        <w:rPr>
+          <w:i/>
+        </w:rPr>
+        <w:t xml:space="preserve"> - </w:t>
+      </w:r>
+      <w:r>
+        <w:t>The agency's need for supplies or services is so urgent that providing a fair opportunity would result in unacceptable delays</w:t>
+      </w:r>
+      <w:r>
+        <w:t>.</w:t>
       </w:r>
       <w:r>
         <w:rPr>
           <w:color w:val="00B050"/>
         </w:rPr>
-        <w:t>A</w:t>
+        <w:t>{END-IF}</w:t>
       </w:r>
       <w:r>
         <w:rPr>
           <w:color w:val="00B050"/>
         </w:rPr>
+        <w:t xml:space="preserve">{IF </w:t>
+      </w:r>
+      <w:r>
+        <w:rPr>
+          <w:color w:val="00B050"/>
+        </w:rPr>
+        <w:t>fairOpportunity.exceptionToFairOpportunity</w:t>
+      </w:r>
+      <w:r>
+        <w:rPr>
+          <w:color w:val="00B050"/>
+        </w:rPr>
+        <w:t xml:space="preserve"> === `16.505(b)(2)(i)(</w:t>
+      </w:r>
+      <w:r>
+        <w:rPr>
+          <w:color w:val="00B050"/>
+        </w:rPr>
+        <w:t>B</w:t>
+      </w:r>
+      <w:r>
+        <w:rPr>
+          <w:color w:val="00B050"/>
+        </w:rPr>
         <w:t>)`}</w:t>
       </w:r>
     </w:p>
@@ -1478,79 +1413,45 @@
         <w:t xml:space="preserve">FAR </w:t>
       </w:r>
       <w:r>
-        <w:t>16.505(b)(2)(</w:t>
-      </w:r>
-      <w:proofErr w:type="spellStart"/>
-      <w:r>
-        <w:t>i</w:t>
-      </w:r>
-      <w:proofErr w:type="spellEnd"/>
-      <w:r>
-        <w:t>)(A)</w:t>
-      </w:r>
-      <w:r>
-        <w:rPr>
-          <w:i/>
-        </w:rPr>
-        <w:t xml:space="preserve"> - </w:t>
-      </w:r>
-      <w:r>
-        <w:t>The agency's need for supplies or services is so urgent that providing a fair opportunity would result in unacceptable delays</w:t>
-      </w:r>
-      <w:r>
-        <w:t>.</w:t>
+        <w:t xml:space="preserve">16.505(b)(2)(i)(B) - Only one awardee </w:t>
+      </w:r>
+      <w:proofErr w:type="gramStart"/>
+      <w:r>
+        <w:t>is capable of providing</w:t>
+      </w:r>
+      <w:proofErr w:type="gramEnd"/>
+      <w:r>
+        <w:t xml:space="preserve"> the supplies or services required at the level of quality required because the supplies or services ordered are unique or highly specialized.</w:t>
       </w:r>
       <w:r>
         <w:rPr>
           <w:color w:val="00B050"/>
         </w:rPr>
-        <w:t>{END-IF}</w:t>
+        <w:t>{</w:t>
       </w:r>
       <w:r>
         <w:rPr>
           <w:color w:val="00B050"/>
         </w:rPr>
+        <w:t>END-IF}</w:t>
+      </w:r>
+      <w:r>
+        <w:rPr>
+          <w:color w:val="00B050"/>
+        </w:rPr>
         <w:t xml:space="preserve">{IF </w:t>
       </w:r>
-      <w:proofErr w:type="spellStart"/>
       <w:r>
         <w:rPr>
           <w:color w:val="00B050"/>
         </w:rPr>
         <w:t>fairOpportunity.exceptionToFairOpportunity</w:t>
       </w:r>
-      <w:proofErr w:type="spellEnd"/>
       <w:r>
         <w:rPr>
           <w:color w:val="00B050"/>
         </w:rPr>
-        <w:t xml:space="preserve"> === `16.505(b)(2)(</w:t>
-      </w:r>
-      <w:proofErr w:type="spellStart"/>
-      <w:r>
-        <w:rPr>
-          <w:color w:val="00B050"/>
-        </w:rPr>
-        <w:t>i</w:t>
-      </w:r>
-      <w:proofErr w:type="spellEnd"/>
-      <w:r>
-        <w:rPr>
-          <w:color w:val="00B050"/>
-        </w:rPr>
-        <w:t>)(</w:t>
-      </w:r>
-      <w:r>
-        <w:rPr>
-          <w:color w:val="00B050"/>
-        </w:rPr>
-        <w:t>B</w:t>
-      </w:r>
-      <w:r>
-        <w:rPr>
-          <w:color w:val="00B050"/>
-        </w:rPr>
-        <w:t>)`}</w:t>
+        <w:t xml:space="preserve"> === `16.505(b)(2)(i)(C)`}</w:t>
       </w:r>
     </w:p>
     <w:p>
@@ -1561,88 +1462,7 @@
         <w:t xml:space="preserve">FAR </w:t>
       </w:r>
       <w:r>
-        <w:t>16.505(b)(2)(</w:t>
-      </w:r>
-      <w:proofErr w:type="spellStart"/>
-      <w:r>
-        <w:t>i</w:t>
-      </w:r>
-      <w:proofErr w:type="spellEnd"/>
-      <w:r>
-        <w:t xml:space="preserve">)(B) - Only one awardee </w:t>
-      </w:r>
-      <w:proofErr w:type="gramStart"/>
-      <w:r>
-        <w:t>is capable of providing</w:t>
-      </w:r>
-      <w:proofErr w:type="gramEnd"/>
-      <w:r>
-        <w:t xml:space="preserve"> the supplies or services required at the level of quality required because the supplies or services ordered are unique or highly specialized.</w:t>
-      </w:r>
-      <w:r>
-        <w:rPr>
-          <w:color w:val="00B050"/>
-        </w:rPr>
-        <w:t>{</w:t>
-      </w:r>
-      <w:r>
-        <w:rPr>
-          <w:color w:val="00B050"/>
-        </w:rPr>
-        <w:t>END-IF}</w:t>
-      </w:r>
-      <w:r>
-        <w:rPr>
-          <w:color w:val="00B050"/>
-        </w:rPr>
-        <w:t xml:space="preserve">{IF </w:t>
-      </w:r>
-      <w:proofErr w:type="spellStart"/>
-      <w:r>
-        <w:rPr>
-          <w:color w:val="00B050"/>
-        </w:rPr>
-        <w:t>fairOpportunity.exceptionToFairOpportunity</w:t>
-      </w:r>
-      <w:proofErr w:type="spellEnd"/>
-      <w:r>
-        <w:rPr>
-          <w:color w:val="00B050"/>
-        </w:rPr>
-        <w:t xml:space="preserve"> === `16.505(b)(2)(</w:t>
-      </w:r>
-      <w:proofErr w:type="spellStart"/>
-      <w:r>
-        <w:rPr>
-          <w:color w:val="00B050"/>
-        </w:rPr>
-        <w:t>i</w:t>
-      </w:r>
-      <w:proofErr w:type="spellEnd"/>
-      <w:r>
-        <w:rPr>
-          <w:color w:val="00B050"/>
-        </w:rPr>
-        <w:t>)(C)`}</w:t>
-      </w:r>
-    </w:p>
-    <w:p>
-      <w:pPr>
-        <w:ind w:left="360"/>
-      </w:pPr>
-      <w:r>
-        <w:t xml:space="preserve">FAR </w:t>
-      </w:r>
-      <w:r>
-        <w:t>16.505(b)(2)(</w:t>
-      </w:r>
-      <w:proofErr w:type="spellStart"/>
-      <w:r>
-        <w:t>i</w:t>
-      </w:r>
-      <w:proofErr w:type="spellEnd"/>
-      <w:r>
-        <w:t>)(C)</w:t>
+        <w:t>16.505(b)(2)(i)(C)</w:t>
       </w:r>
       <w:r>
         <w:rPr>
@@ -1691,15 +1511,7 @@
         <w:t xml:space="preserve"> </w:t>
       </w:r>
       <w:r>
-        <w:t>{</w:t>
-      </w:r>
-      <w:proofErr w:type="spellStart"/>
-      <w:r>
-        <w:t>fairOpportunity.proposedVendor</w:t>
-      </w:r>
-      <w:proofErr w:type="spellEnd"/>
-      <w:r>
-        <w:t>}</w:t>
+        <w:t>{fairOpportunity.proposedVendor}</w:t>
       </w:r>
       <w:r>
         <w:t xml:space="preserve"> </w:t>
@@ -1746,15 +1558,7 @@
         <w:ind w:left="360"/>
       </w:pPr>
       <w:r>
-        <w:t>{</w:t>
-      </w:r>
-      <w:proofErr w:type="spellStart"/>
-      <w:r>
-        <w:t>fairOpportunity.causeOfSoleSourceSituation</w:t>
-      </w:r>
-      <w:proofErr w:type="spellEnd"/>
-      <w:r>
-        <w:t>}</w:t>
+        <w:t>{fairOpportunity.causeOfSoleSourceSituation}</w:t>
       </w:r>
     </w:p>
     <w:p>
@@ -1798,21 +1602,7 @@
         <w:rPr>
           <w:color w:val="00B050"/>
         </w:rPr>
-        <w:t xml:space="preserve">IF </w:t>
-      </w:r>
-      <w:proofErr w:type="spellStart"/>
-      <w:r>
-        <w:rPr>
-          <w:color w:val="00B050"/>
-        </w:rPr>
-        <w:t>procurementHistory.length</w:t>
-      </w:r>
-      <w:proofErr w:type="spellEnd"/>
-      <w:r>
-        <w:rPr>
-          <w:color w:val="00B050"/>
-        </w:rPr>
-        <w:t xml:space="preserve"> == 0</w:t>
+        <w:t>IF procurementHistory.length == 0</w:t>
       </w:r>
       <w:r>
         <w:rPr>
@@ -1877,21 +1667,7 @@
         <w:rPr>
           <w:color w:val="00B050"/>
         </w:rPr>
-        <w:t xml:space="preserve">IF </w:t>
-      </w:r>
-      <w:proofErr w:type="spellStart"/>
-      <w:r>
-        <w:rPr>
-          <w:color w:val="00B050"/>
-        </w:rPr>
-        <w:t>procurementHistory.length</w:t>
-      </w:r>
-      <w:proofErr w:type="spellEnd"/>
-      <w:r>
-        <w:rPr>
-          <w:color w:val="00B050"/>
-        </w:rPr>
-        <w:t xml:space="preserve"> &gt; 0</w:t>
+        <w:t>IF procurementHistory.length &gt; 0</w:t>
       </w:r>
       <w:r>
         <w:rPr>
@@ -1923,15 +1699,7 @@
         <w:t xml:space="preserve">The follow-on requirement will be sole source to </w:t>
       </w:r>
       <w:r>
-        <w:t>{</w:t>
-      </w:r>
-      <w:proofErr w:type="spellStart"/>
-      <w:r>
-        <w:t>fairOpportunity.proposedVendor</w:t>
-      </w:r>
-      <w:proofErr w:type="spellEnd"/>
-      <w:r>
-        <w:t>}</w:t>
+        <w:t>{fairOpportunity.proposedVendor}</w:t>
       </w:r>
       <w:r>
         <w:rPr>
@@ -1993,21 +1761,7 @@
         <w:rPr>
           <w:color w:val="00B050"/>
         </w:rPr>
-        <w:t xml:space="preserve">{IF </w:t>
-      </w:r>
-      <w:proofErr w:type="spellStart"/>
-      <w:r>
-        <w:rPr>
-          <w:color w:val="00B050"/>
-        </w:rPr>
-        <w:t>procurementHistory.length</w:t>
-      </w:r>
-      <w:proofErr w:type="spellEnd"/>
-      <w:r>
-        <w:rPr>
-          <w:color w:val="00B050"/>
-        </w:rPr>
-        <w:t xml:space="preserve"> == 0}</w:t>
+        <w:t>{IF procurementHistory.length == 0}</w:t>
       </w:r>
       <w:r>
         <w:t xml:space="preserve"> </w:t>
@@ -2061,21 +1815,7 @@
         <w:rPr>
           <w:color w:val="00B050"/>
         </w:rPr>
-        <w:t xml:space="preserve">{IF </w:t>
-      </w:r>
-      <w:proofErr w:type="spellStart"/>
-      <w:r>
-        <w:rPr>
-          <w:color w:val="00B050"/>
-        </w:rPr>
-        <w:t>procurementHistory.length</w:t>
-      </w:r>
-      <w:proofErr w:type="spellEnd"/>
-      <w:r>
-        <w:rPr>
-          <w:color w:val="00B050"/>
-        </w:rPr>
-        <w:t xml:space="preserve"> &gt; 0}</w:t>
+        <w:t>{IF procurementHistory.length &gt; 0}</w:t>
       </w:r>
     </w:p>
     <w:p>
@@ -2096,21 +1836,7 @@
         <w:rPr>
           <w:color w:val="00B050"/>
         </w:rPr>
-        <w:t xml:space="preserve">{FOR contract IN </w:t>
-      </w:r>
-      <w:proofErr w:type="spellStart"/>
-      <w:r>
-        <w:rPr>
-          <w:color w:val="00B050"/>
-        </w:rPr>
-        <w:t>procurementHistory</w:t>
-      </w:r>
-      <w:proofErr w:type="spellEnd"/>
-      <w:r>
-        <w:rPr>
-          <w:color w:val="00B050"/>
-        </w:rPr>
-        <w:t>}</w:t>
+        <w:t>{FOR contract IN procurementHistory}</w:t>
       </w:r>
     </w:p>
     <w:p>
@@ -2154,19 +1880,11 @@
         </w:rPr>
         <w:t>$</w:t>
       </w:r>
-      <w:proofErr w:type="spellStart"/>
-      <w:r>
-        <w:rPr>
-          <w:color w:val="000000" w:themeColor="text1"/>
-        </w:rPr>
-        <w:t>contract.contractNumber</w:t>
-      </w:r>
-      <w:proofErr w:type="spellEnd"/>
-      <w:r>
-        <w:rPr>
-          <w:color w:val="000000" w:themeColor="text1"/>
-        </w:rPr>
-        <w:t>}</w:t>
+      <w:r>
+        <w:rPr>
+          <w:color w:val="000000" w:themeColor="text1"/>
+        </w:rPr>
+        <w:t>contract.contractNumber}</w:t>
       </w:r>
     </w:p>
     <w:p>
@@ -2195,19 +1913,11 @@
         </w:rPr>
         <w:t>$</w:t>
       </w:r>
-      <w:proofErr w:type="spellStart"/>
-      <w:r>
-        <w:rPr>
-          <w:color w:val="000000" w:themeColor="text1"/>
-        </w:rPr>
-        <w:t>contract.taskDeliveryOrderNumber</w:t>
-      </w:r>
-      <w:proofErr w:type="spellEnd"/>
-      <w:r>
-        <w:rPr>
-          <w:color w:val="000000" w:themeColor="text1"/>
-        </w:rPr>
-        <w:t>}</w:t>
+      <w:r>
+        <w:rPr>
+          <w:color w:val="000000" w:themeColor="text1"/>
+        </w:rPr>
+        <w:t>contract.taskDeliveryOrderNumber}</w:t>
       </w:r>
     </w:p>
     <w:p>
@@ -2236,19 +1946,11 @@
         </w:rPr>
         <w:t>$</w:t>
       </w:r>
-      <w:proofErr w:type="spellStart"/>
-      <w:r>
-        <w:rPr>
-          <w:color w:val="000000" w:themeColor="text1"/>
-        </w:rPr>
-        <w:t>contract.contractOrderStartDate</w:t>
-      </w:r>
-      <w:proofErr w:type="spellEnd"/>
-      <w:r>
-        <w:rPr>
-          <w:color w:val="000000" w:themeColor="text1"/>
-        </w:rPr>
-        <w:t>}</w:t>
+      <w:r>
+        <w:rPr>
+          <w:color w:val="000000" w:themeColor="text1"/>
+        </w:rPr>
+        <w:t>contract.contractOrderStartDate}</w:t>
       </w:r>
       <w:r>
         <w:rPr>
@@ -2274,19 +1976,11 @@
         </w:rPr>
         <w:t>$</w:t>
       </w:r>
-      <w:proofErr w:type="spellStart"/>
-      <w:r>
-        <w:rPr>
-          <w:color w:val="000000" w:themeColor="text1"/>
-        </w:rPr>
-        <w:t>contract.contractOrderExpirationDate</w:t>
-      </w:r>
-      <w:proofErr w:type="spellEnd"/>
-      <w:r>
-        <w:rPr>
-          <w:color w:val="000000" w:themeColor="text1"/>
-        </w:rPr>
-        <w:t>}</w:t>
+      <w:r>
+        <w:rPr>
+          <w:color w:val="000000" w:themeColor="text1"/>
+        </w:rPr>
+        <w:t>contract.contractOrderExpirationDate}</w:t>
       </w:r>
     </w:p>
     <w:p>
@@ -2315,19 +2009,11 @@
         </w:rPr>
         <w:t>$</w:t>
       </w:r>
-      <w:proofErr w:type="spellStart"/>
-      <w:r>
-        <w:rPr>
-          <w:color w:val="000000" w:themeColor="text1"/>
-        </w:rPr>
-        <w:t>contract.competitiveStatus</w:t>
-      </w:r>
-      <w:proofErr w:type="spellEnd"/>
-      <w:r>
-        <w:rPr>
-          <w:color w:val="000000" w:themeColor="text1"/>
-        </w:rPr>
-        <w:t>}</w:t>
+      <w:r>
+        <w:rPr>
+          <w:color w:val="000000" w:themeColor="text1"/>
+        </w:rPr>
+        <w:t>contract.competitiveStatus}</w:t>
       </w:r>
     </w:p>
     <w:p>
@@ -2356,19 +2042,11 @@
         </w:rPr>
         <w:t>$</w:t>
       </w:r>
-      <w:proofErr w:type="spellStart"/>
-      <w:r>
-        <w:rPr>
-          <w:color w:val="000000" w:themeColor="text1"/>
-        </w:rPr>
-        <w:t>contract.businessSize</w:t>
-      </w:r>
-      <w:proofErr w:type="spellEnd"/>
-      <w:r>
-        <w:rPr>
-          <w:color w:val="000000" w:themeColor="text1"/>
-        </w:rPr>
-        <w:t>}</w:t>
+      <w:r>
+        <w:rPr>
+          <w:color w:val="000000" w:themeColor="text1"/>
+        </w:rPr>
+        <w:t>contract.businessSize}</w:t>
       </w:r>
     </w:p>
     <w:p>
@@ -2443,55 +2121,7 @@
           <w:bCs/>
           <w:i/>
         </w:rPr>
-        <w:t>{</w:t>
-      </w:r>
-      <w:proofErr w:type="spellStart"/>
-      <w:r>
-        <w:rPr>
-          <w:bCs/>
-          <w:i/>
-        </w:rPr>
-        <w:t>primaryPoc.formalName</w:t>
-      </w:r>
-      <w:proofErr w:type="spellEnd"/>
-      <w:r>
-        <w:rPr>
-          <w:bCs/>
-          <w:i/>
-        </w:rPr>
-        <w:t>} / {</w:t>
-      </w:r>
-      <w:proofErr w:type="spellStart"/>
-      <w:r>
-        <w:rPr>
-          <w:bCs/>
-          <w:i/>
-        </w:rPr>
-        <w:t>primaryPoc.title</w:t>
-      </w:r>
-      <w:proofErr w:type="spellEnd"/>
-      <w:r>
-        <w:rPr>
-          <w:bCs/>
-          <w:i/>
-        </w:rPr>
-        <w:t>} / {</w:t>
-      </w:r>
-      <w:proofErr w:type="spellStart"/>
-      <w:r>
-        <w:rPr>
-          <w:bCs/>
-          <w:i/>
-        </w:rPr>
-        <w:t>agencyLabel</w:t>
-      </w:r>
-      <w:proofErr w:type="spellEnd"/>
-      <w:r>
-        <w:rPr>
-          <w:bCs/>
-          <w:i/>
-        </w:rPr>
-        <w:t>}</w:t>
+        <w:t>{primaryPoc.formalName} / {primaryPoc.title} / {agencyLabel}</w:t>
       </w:r>
     </w:p>
     <w:p>
@@ -2549,15 +2179,7 @@
         <w:t xml:space="preserve">Based upon the market research conducted and the resulting analysis, </w:t>
       </w:r>
       <w:r>
-        <w:t>{</w:t>
-      </w:r>
-      <w:proofErr w:type="spellStart"/>
-      <w:r>
-        <w:t>fairOpportunity.proposedVendor</w:t>
-      </w:r>
-      <w:proofErr w:type="spellEnd"/>
-      <w:r>
-        <w:t>}</w:t>
+        <w:t>{fairOpportunity.proposedVendor}</w:t>
       </w:r>
       <w:r>
         <w:rPr>
@@ -2651,15 +2273,7 @@
         <w:ind w:left="810"/>
       </w:pPr>
       <w:r>
-        <w:t>{</w:t>
-      </w:r>
-      <w:proofErr w:type="spellStart"/>
-      <w:r>
-        <w:t>corPoc.formalName</w:t>
-      </w:r>
-      <w:proofErr w:type="spellEnd"/>
-      <w:r>
-        <w:t>}</w:t>
+        <w:t>{corPoc.formalName}</w:t>
       </w:r>
     </w:p>
     <w:p>

</xml_diff>

<commit_message>
Add property technique_label to research technique; expand sample data to include every type of research technique; adjust MRR template section 6 to use technique_label
</commit_message>
<xml_diff>
--- a/document-generation/templates/mrr-template.docx
+++ b/document-generation/templates/mrr-template.docx
@@ -201,7 +201,15 @@
         <w:t xml:space="preserve">: </w:t>
       </w:r>
       <w:r>
-        <w:t>{estimatedValueFormatted}</w:t>
+        <w:t>{</w:t>
+      </w:r>
+      <w:proofErr w:type="spellStart"/>
+      <w:r>
+        <w:t>estimatedValueFormatted</w:t>
+      </w:r>
+      <w:proofErr w:type="spellEnd"/>
+      <w:r>
+        <w:t>}</w:t>
       </w:r>
     </w:p>
     <w:p>
@@ -512,6 +520,7 @@
             <w:r>
               <w:t>{$</w:t>
             </w:r>
+            <w:proofErr w:type="spellStart"/>
             <w:r>
               <w:rPr>
                 <w:bCs/>
@@ -519,7 +528,11 @@
               <w:t>researcher</w:t>
             </w:r>
             <w:r>
-              <w:t>.title}</w:t>
+              <w:t>.title</w:t>
+            </w:r>
+            <w:proofErr w:type="spellEnd"/>
+            <w:r>
+              <w:t>}</w:t>
             </w:r>
           </w:p>
         </w:tc>
@@ -661,7 +674,15 @@
         <w:t xml:space="preserve">Publication of a Request for Information (RFI) or Sources Sought (SS) is not required.  The authority for the intended sole source requirement is anticipated to be FAR </w:t>
       </w:r>
       <w:r>
-        <w:t>{fairOpportunity.exceptionToFairOpportunity}</w:t>
+        <w:t>{</w:t>
+      </w:r>
+      <w:proofErr w:type="spellStart"/>
+      <w:r>
+        <w:t>fairOpportunity.exceptionToFairOpportunity</w:t>
+      </w:r>
+      <w:proofErr w:type="spellEnd"/>
+      <w:r>
+        <w:t>}</w:t>
       </w:r>
       <w:r>
         <w:t>, and a formal RFI/SS is not required IAW Defense FAR Supplement Procedures, Guidance, and Information 206.302-1.</w:t>
@@ -736,6 +757,7 @@
         </w:rPr>
         <w:t xml:space="preserve">{IF </w:t>
       </w:r>
+      <w:proofErr w:type="spellStart"/>
       <w:r>
         <w:rPr>
           <w:bCs/>
@@ -747,7 +769,14 @@
         <w:rPr>
           <w:color w:val="00B050"/>
         </w:rPr>
-        <w:t>.length &gt; 0}</w:t>
+        <w:t>.length</w:t>
+      </w:r>
+      <w:proofErr w:type="spellEnd"/>
+      <w:r>
+        <w:rPr>
+          <w:color w:val="00B050"/>
+        </w:rPr>
+        <w:t xml:space="preserve"> &gt; 0}</w:t>
       </w:r>
     </w:p>
     <w:p>
@@ -785,6 +814,7 @@
         </w:rPr>
         <w:t xml:space="preserve"> IN </w:t>
       </w:r>
+      <w:proofErr w:type="spellStart"/>
       <w:r>
         <w:rPr>
           <w:bCs/>
@@ -792,6 +822,7 @@
         </w:rPr>
         <w:t>techniquesUsed</w:t>
       </w:r>
+      <w:proofErr w:type="spellEnd"/>
       <w:r>
         <w:rPr>
           <w:bCs/>
@@ -828,13 +859,113 @@
         <w:rPr>
           <w:color w:val="000000" w:themeColor="text1"/>
         </w:rPr>
-        <w:t>$technique.technique_value</w:t>
-      </w:r>
-      <w:r>
-        <w:rPr>
-          <w:color w:val="000000" w:themeColor="text1"/>
-        </w:rPr>
-        <w:t xml:space="preserve"> === `PERSONAL_KNOWLEDGE`}Personal knowledge in procuring supplies/services of this type </w:t>
+        <w:t>$</w:t>
+      </w:r>
+      <w:proofErr w:type="spellStart"/>
+      <w:r>
+        <w:rPr>
+          <w:color w:val="000000" w:themeColor="text1"/>
+        </w:rPr>
+        <w:t>technique.technique_value</w:t>
+      </w:r>
+      <w:proofErr w:type="spellEnd"/>
+      <w:r>
+        <w:rPr>
+          <w:color w:val="000000" w:themeColor="text1"/>
+        </w:rPr>
+        <w:t xml:space="preserve"> === `</w:t>
+      </w:r>
+      <w:r>
+        <w:rPr>
+          <w:color w:val="000000" w:themeColor="text1"/>
+        </w:rPr>
+        <w:t>OTHER</w:t>
+      </w:r>
+      <w:r>
+        <w:rPr>
+          <w:color w:val="000000" w:themeColor="text1"/>
+        </w:rPr>
+        <w:t>`}Other: {</w:t>
+      </w:r>
+      <w:proofErr w:type="spellStart"/>
+      <w:r>
+        <w:rPr>
+          <w:color w:val="000000" w:themeColor="text1"/>
+        </w:rPr>
+        <w:t>techniqueOther</w:t>
+      </w:r>
+      <w:proofErr w:type="spellEnd"/>
+      <w:r>
+        <w:rPr>
+          <w:color w:val="000000" w:themeColor="text1"/>
+        </w:rPr>
+        <w:t>}{END-IF}</w:t>
+      </w:r>
+      <w:r>
+        <w:rPr>
+          <w:color w:val="000000" w:themeColor="text1"/>
+        </w:rPr>
+        <w:t>{IF $</w:t>
+      </w:r>
+      <w:proofErr w:type="spellStart"/>
+      <w:r>
+        <w:rPr>
+          <w:color w:val="000000" w:themeColor="text1"/>
+        </w:rPr>
+        <w:t>technique.technique_value</w:t>
+      </w:r>
+      <w:proofErr w:type="spellEnd"/>
+      <w:r>
+        <w:rPr>
+          <w:color w:val="000000" w:themeColor="text1"/>
+        </w:rPr>
+        <w:t xml:space="preserve"> </w:t>
+      </w:r>
+      <w:r>
+        <w:rPr>
+          <w:color w:val="000000" w:themeColor="text1"/>
+        </w:rPr>
+        <w:t>!</w:t>
+      </w:r>
+      <w:r>
+        <w:rPr>
+          <w:color w:val="000000" w:themeColor="text1"/>
+        </w:rPr>
+        <w:t>== `OTHER`}{$</w:t>
+      </w:r>
+      <w:proofErr w:type="spellStart"/>
+      <w:r>
+        <w:rPr>
+          <w:color w:val="000000" w:themeColor="text1"/>
+        </w:rPr>
+        <w:t>technique.technique_</w:t>
+      </w:r>
+      <w:r>
+        <w:rPr>
+          <w:color w:val="000000" w:themeColor="text1"/>
+        </w:rPr>
+        <w:t>label</w:t>
+      </w:r>
+      <w:proofErr w:type="spellEnd"/>
+      <w:r>
+        <w:rPr>
+          <w:color w:val="000000" w:themeColor="text1"/>
+        </w:rPr>
+        <w:t>}{IF $</w:t>
+      </w:r>
+      <w:proofErr w:type="spellStart"/>
+      <w:r>
+        <w:rPr>
+          <w:color w:val="000000" w:themeColor="text1"/>
+        </w:rPr>
+        <w:t>technique.technique_value</w:t>
+      </w:r>
+      <w:proofErr w:type="spellEnd"/>
+      <w:r>
+        <w:rPr>
+          <w:color w:val="000000" w:themeColor="text1"/>
+        </w:rPr>
+        <w:t xml:space="preserve"> === `PERSONAL_KNOWLEDGE`} </w:t>
       </w:r>
       <w:r>
         <w:rPr>
@@ -848,182 +979,21 @@
         <w:rPr>
           <w:color w:val="000000" w:themeColor="text1"/>
         </w:rPr>
-        <w:t xml:space="preserve"> Name/Position of Person Relied Upon: </w:t>
-      </w:r>
-      <w:r>
-        <w:rPr>
-          <w:color w:val="000000" w:themeColor="text1"/>
-        </w:rPr>
-        <w:t>{</w:t>
-      </w:r>
+        <w:t xml:space="preserve"> Name/Position of Person Relied Upon: {</w:t>
+      </w:r>
+      <w:proofErr w:type="spellStart"/>
       <w:r>
         <w:rPr>
           <w:color w:val="000000" w:themeColor="text1"/>
         </w:rPr>
         <w:t>researchPersonalKnowledgePersonOrPosition</w:t>
       </w:r>
-      <w:r>
-        <w:rPr>
-          <w:color w:val="000000" w:themeColor="text1"/>
-        </w:rPr>
-        <w:t>}</w:t>
-      </w:r>
-      <w:r>
-        <w:rPr>
-          <w:color w:val="000000" w:themeColor="text1"/>
-        </w:rPr>
-        <w:t xml:space="preserve">{END-IF}{IF </w:t>
-      </w:r>
-      <w:r>
-        <w:rPr>
-          <w:color w:val="000000" w:themeColor="text1"/>
-        </w:rPr>
-        <w:t>$technique.technique_value</w:t>
-      </w:r>
-      <w:r>
-        <w:rPr>
-          <w:color w:val="000000" w:themeColor="text1"/>
-        </w:rPr>
-        <w:t xml:space="preserve"> === `DISA_MARKET_RESEARCH_REPO`}DISA Market Research Repositor</w:t>
-      </w:r>
-      <w:r>
-        <w:rPr>
-          <w:color w:val="000000" w:themeColor="text1"/>
-        </w:rPr>
-        <w:t>y{END-IF}</w:t>
-      </w:r>
-      <w:r>
-        <w:rPr>
-          <w:color w:val="000000" w:themeColor="text1"/>
-        </w:rPr>
-        <w:t xml:space="preserve">{IF </w:t>
-      </w:r>
-      <w:r>
-        <w:rPr>
-          <w:color w:val="000000" w:themeColor="text1"/>
-        </w:rPr>
-        <w:t>$technique.technique_value</w:t>
-      </w:r>
-      <w:r>
-        <w:rPr>
-          <w:color w:val="000000" w:themeColor="text1"/>
-        </w:rPr>
-        <w:t xml:space="preserve"> === `CONTACT_WITH_KNOWLEDGEABLE_PERSON`}Contact with knowledgeable persons in Government and industry.{END-IF}{IF </w:t>
-      </w:r>
-      <w:r>
-        <w:rPr>
-          <w:color w:val="000000" w:themeColor="text1"/>
-        </w:rPr>
-        <w:t>$technique.technique_value</w:t>
-      </w:r>
-      <w:r>
-        <w:rPr>
-          <w:color w:val="000000" w:themeColor="text1"/>
-        </w:rPr>
-        <w:t xml:space="preserve"> === `REVIEW_SIMILAR_RECENT_RESULTS`}Review of recent market research results for similar or identical supplies/services</w:t>
-      </w:r>
-      <w:r>
-        <w:rPr>
-          <w:color w:val="000000" w:themeColor="text1"/>
-        </w:rPr>
-        <w:t>.{END-IF}</w:t>
-      </w:r>
-      <w:r>
-        <w:rPr>
-          <w:color w:val="000000" w:themeColor="text1"/>
-        </w:rPr>
-        <w:t xml:space="preserve">{IF </w:t>
-      </w:r>
-      <w:r>
-        <w:rPr>
-          <w:color w:val="000000" w:themeColor="text1"/>
-        </w:rPr>
-        <w:t>$technique.technique_value</w:t>
-      </w:r>
-      <w:r>
-        <w:rPr>
-          <w:color w:val="000000" w:themeColor="text1"/>
-        </w:rPr>
-        <w:t xml:space="preserve"> === `REVIEW_DATABASES`}Review of Government </w:t>
-      </w:r>
-      <w:r>
-        <w:rPr>
-          <w:color w:val="000000" w:themeColor="text1"/>
-        </w:rPr>
-        <w:lastRenderedPageBreak/>
-        <w:t xml:space="preserve">and/or commercial databases for relevant information.{END-IF}{IF </w:t>
-      </w:r>
-      <w:r>
-        <w:rPr>
-          <w:color w:val="000000" w:themeColor="text1"/>
-        </w:rPr>
-        <w:t>$technique.technique_value</w:t>
-      </w:r>
-      <w:r>
-        <w:rPr>
-          <w:color w:val="000000" w:themeColor="text1"/>
-        </w:rPr>
-        <w:t xml:space="preserve"> === `REVIEW_SOURCE_LISTS`}Review of source lists for identical or similar items obtained.{END-IF}{IF </w:t>
-      </w:r>
-      <w:r>
-        <w:rPr>
-          <w:color w:val="000000" w:themeColor="text1"/>
-        </w:rPr>
-        <w:t>$technique.technique_value</w:t>
-      </w:r>
-      <w:r>
-        <w:rPr>
-          <w:color w:val="000000" w:themeColor="text1"/>
-        </w:rPr>
-        <w:t xml:space="preserve"> === `REVIEW_PRODUCT_LITERATURE`}Review of catalogs and/or other generally available product literature.{END-IF}{IF </w:t>
-      </w:r>
-      <w:r>
-        <w:rPr>
-          <w:color w:val="000000" w:themeColor="text1"/>
-        </w:rPr>
-        <w:t>$technique.technique_value</w:t>
-      </w:r>
-      <w:r>
-        <w:rPr>
-          <w:color w:val="000000" w:themeColor="text1"/>
-        </w:rPr>
-        <w:t xml:space="preserve"> === `REVIEW_OTHER_CONTRACTS`}Review of existing DISA-wide and other Government-wide Acquisition Contracts.{END-IF}</w:t>
-      </w:r>
-      <w:r>
-        <w:rPr>
-          <w:color w:val="000000" w:themeColor="text1"/>
-        </w:rPr>
-        <w:t xml:space="preserve">{IF </w:t>
-      </w:r>
-      <w:r>
-        <w:rPr>
-          <w:color w:val="000000" w:themeColor="text1"/>
-        </w:rPr>
-        <w:t>$technique.technique_value</w:t>
-      </w:r>
-      <w:r>
-        <w:rPr>
-          <w:color w:val="000000" w:themeColor="text1"/>
-        </w:rPr>
-        <w:t xml:space="preserve"> === `</w:t>
-      </w:r>
-      <w:r>
-        <w:rPr>
-          <w:color w:val="000000" w:themeColor="text1"/>
-        </w:rPr>
-        <w:t>OTHER</w:t>
-      </w:r>
-      <w:r>
-        <w:rPr>
-          <w:color w:val="000000" w:themeColor="text1"/>
-        </w:rPr>
-        <w:t>`}</w:t>
-      </w:r>
-      <w:r>
-        <w:rPr>
-          <w:color w:val="000000" w:themeColor="text1"/>
-        </w:rPr>
-        <w:t>Other: {techniqueOther}{END-IF}</w:t>
+      <w:proofErr w:type="spellEnd"/>
+      <w:r>
+        <w:rPr>
+          <w:color w:val="000000" w:themeColor="text1"/>
+        </w:rPr>
+        <w:t>}{END-IF}{END-IF}</w:t>
       </w:r>
     </w:p>
     <w:p>
@@ -1105,7 +1075,15 @@
         <w:t xml:space="preserve">Summary of Market Research performed regarding techniques checked above: </w:t>
       </w:r>
       <w:r>
-        <w:t>{summaryOfMarketResearch}</w:t>
+        <w:t>{</w:t>
+      </w:r>
+      <w:proofErr w:type="spellStart"/>
+      <w:r>
+        <w:t>summaryOfMarketResearch</w:t>
+      </w:r>
+      <w:proofErr w:type="spellEnd"/>
+      <w:r>
+        <w:t>}</w:t>
       </w:r>
     </w:p>
     <w:p>
@@ -1243,11 +1221,16 @@
             <w:r>
               <w:t>{</w:t>
             </w:r>
+            <w:proofErr w:type="spellStart"/>
             <w:r>
               <w:t>fairOpportunity.</w:t>
             </w:r>
             <w:r>
-              <w:t>proposedVendor}</w:t>
+              <w:t>proposedVendor</w:t>
+            </w:r>
+            <w:proofErr w:type="spellEnd"/>
+            <w:r>
+              <w:t>}</w:t>
             </w:r>
           </w:p>
         </w:tc>
@@ -1321,17 +1304,33 @@
         </w:rPr>
         <w:t xml:space="preserve">{IF </w:t>
       </w:r>
+      <w:proofErr w:type="spellStart"/>
       <w:r>
         <w:rPr>
           <w:color w:val="00B050"/>
         </w:rPr>
         <w:t>fairOpportunity.exceptionToFairOpportunity</w:t>
       </w:r>
-      <w:r>
-        <w:rPr>
-          <w:color w:val="00B050"/>
-        </w:rPr>
-        <w:t xml:space="preserve"> === `16.505(b)(2)(i)(</w:t>
+      <w:proofErr w:type="spellEnd"/>
+      <w:r>
+        <w:rPr>
+          <w:color w:val="00B050"/>
+        </w:rPr>
+        <w:t xml:space="preserve"> === `16.505(b)(2)(</w:t>
+      </w:r>
+      <w:proofErr w:type="spellStart"/>
+      <w:r>
+        <w:rPr>
+          <w:color w:val="00B050"/>
+        </w:rPr>
+        <w:t>i</w:t>
+      </w:r>
+      <w:proofErr w:type="spellEnd"/>
+      <w:r>
+        <w:rPr>
+          <w:color w:val="00B050"/>
+        </w:rPr>
+        <w:t>)(</w:t>
       </w:r>
       <w:r>
         <w:rPr>
@@ -1354,7 +1353,15 @@
         <w:t xml:space="preserve">FAR </w:t>
       </w:r>
       <w:r>
-        <w:t>16.505(b)(2)(i)(A)</w:t>
+        <w:t>16.505(b)(2)(</w:t>
+      </w:r>
+      <w:proofErr w:type="spellStart"/>
+      <w:r>
+        <w:t>i</w:t>
+      </w:r>
+      <w:proofErr w:type="spellEnd"/>
+      <w:r>
+        <w:t>)(A)</w:t>
       </w:r>
       <w:r>
         <w:rPr>
@@ -1380,17 +1387,33 @@
         </w:rPr>
         <w:t xml:space="preserve">{IF </w:t>
       </w:r>
+      <w:proofErr w:type="spellStart"/>
       <w:r>
         <w:rPr>
           <w:color w:val="00B050"/>
         </w:rPr>
         <w:t>fairOpportunity.exceptionToFairOpportunity</w:t>
       </w:r>
-      <w:r>
-        <w:rPr>
-          <w:color w:val="00B050"/>
-        </w:rPr>
-        <w:t xml:space="preserve"> === `16.505(b)(2)(i)(</w:t>
+      <w:proofErr w:type="spellEnd"/>
+      <w:r>
+        <w:rPr>
+          <w:color w:val="00B050"/>
+        </w:rPr>
+        <w:t xml:space="preserve"> === `16.505(b)(2)(</w:t>
+      </w:r>
+      <w:proofErr w:type="spellStart"/>
+      <w:r>
+        <w:rPr>
+          <w:color w:val="00B050"/>
+        </w:rPr>
+        <w:t>i</w:t>
+      </w:r>
+      <w:proofErr w:type="spellEnd"/>
+      <w:r>
+        <w:rPr>
+          <w:color w:val="00B050"/>
+        </w:rPr>
+        <w:t>)(</w:t>
       </w:r>
       <w:r>
         <w:rPr>
@@ -1413,7 +1436,15 @@
         <w:t xml:space="preserve">FAR </w:t>
       </w:r>
       <w:r>
-        <w:t xml:space="preserve">16.505(b)(2)(i)(B) - Only one awardee </w:t>
+        <w:t>16.505(b)(2)(</w:t>
+      </w:r>
+      <w:proofErr w:type="spellStart"/>
+      <w:r>
+        <w:t>i</w:t>
+      </w:r>
+      <w:proofErr w:type="spellEnd"/>
+      <w:r>
+        <w:t xml:space="preserve">)(B) - Only one awardee </w:t>
       </w:r>
       <w:proofErr w:type="gramStart"/>
       <w:r>
@@ -1441,17 +1472,33 @@
         </w:rPr>
         <w:t xml:space="preserve">{IF </w:t>
       </w:r>
+      <w:proofErr w:type="spellStart"/>
       <w:r>
         <w:rPr>
           <w:color w:val="00B050"/>
         </w:rPr>
         <w:t>fairOpportunity.exceptionToFairOpportunity</w:t>
       </w:r>
-      <w:r>
-        <w:rPr>
-          <w:color w:val="00B050"/>
-        </w:rPr>
-        <w:t xml:space="preserve"> === `16.505(b)(2)(i)(C)`}</w:t>
+      <w:proofErr w:type="spellEnd"/>
+      <w:r>
+        <w:rPr>
+          <w:color w:val="00B050"/>
+        </w:rPr>
+        <w:t xml:space="preserve"> === `16.505(b)(2)(</w:t>
+      </w:r>
+      <w:proofErr w:type="spellStart"/>
+      <w:r>
+        <w:rPr>
+          <w:color w:val="00B050"/>
+        </w:rPr>
+        <w:t>i</w:t>
+      </w:r>
+      <w:proofErr w:type="spellEnd"/>
+      <w:r>
+        <w:rPr>
+          <w:color w:val="00B050"/>
+        </w:rPr>
+        <w:t>)(C)`}</w:t>
       </w:r>
     </w:p>
     <w:p>
@@ -1462,7 +1509,15 @@
         <w:t xml:space="preserve">FAR </w:t>
       </w:r>
       <w:r>
-        <w:t>16.505(b)(2)(i)(C)</w:t>
+        <w:t>16.505(b)(2)(</w:t>
+      </w:r>
+      <w:proofErr w:type="spellStart"/>
+      <w:r>
+        <w:t>i</w:t>
+      </w:r>
+      <w:proofErr w:type="spellEnd"/>
+      <w:r>
+        <w:t>)(C)</w:t>
       </w:r>
       <w:r>
         <w:rPr>
@@ -1511,7 +1566,15 @@
         <w:t xml:space="preserve"> </w:t>
       </w:r>
       <w:r>
-        <w:t>{fairOpportunity.proposedVendor}</w:t>
+        <w:t>{</w:t>
+      </w:r>
+      <w:proofErr w:type="spellStart"/>
+      <w:r>
+        <w:t>fairOpportunity.proposedVendor</w:t>
+      </w:r>
+      <w:proofErr w:type="spellEnd"/>
+      <w:r>
+        <w:t>}</w:t>
       </w:r>
       <w:r>
         <w:t xml:space="preserve"> </w:t>
@@ -1558,7 +1621,15 @@
         <w:ind w:left="360"/>
       </w:pPr>
       <w:r>
-        <w:t>{fairOpportunity.causeOfSoleSourceSituation}</w:t>
+        <w:t>{</w:t>
+      </w:r>
+      <w:proofErr w:type="spellStart"/>
+      <w:r>
+        <w:t>fairOpportunity.causeOfSoleSourceSituation</w:t>
+      </w:r>
+      <w:proofErr w:type="spellEnd"/>
+      <w:r>
+        <w:t>}</w:t>
       </w:r>
     </w:p>
     <w:p>
@@ -1602,7 +1673,21 @@
         <w:rPr>
           <w:color w:val="00B050"/>
         </w:rPr>
-        <w:t>IF procurementHistory.length == 0</w:t>
+        <w:t xml:space="preserve">IF </w:t>
+      </w:r>
+      <w:proofErr w:type="spellStart"/>
+      <w:r>
+        <w:rPr>
+          <w:color w:val="00B050"/>
+        </w:rPr>
+        <w:t>procurementHistory.length</w:t>
+      </w:r>
+      <w:proofErr w:type="spellEnd"/>
+      <w:r>
+        <w:rPr>
+          <w:color w:val="00B050"/>
+        </w:rPr>
+        <w:t xml:space="preserve"> == 0</w:t>
       </w:r>
       <w:r>
         <w:rPr>
@@ -1667,7 +1752,21 @@
         <w:rPr>
           <w:color w:val="00B050"/>
         </w:rPr>
-        <w:t>IF procurementHistory.length &gt; 0</w:t>
+        <w:t xml:space="preserve">IF </w:t>
+      </w:r>
+      <w:proofErr w:type="spellStart"/>
+      <w:r>
+        <w:rPr>
+          <w:color w:val="00B050"/>
+        </w:rPr>
+        <w:t>procurementHistory.length</w:t>
+      </w:r>
+      <w:proofErr w:type="spellEnd"/>
+      <w:r>
+        <w:rPr>
+          <w:color w:val="00B050"/>
+        </w:rPr>
+        <w:t xml:space="preserve"> &gt; 0</w:t>
       </w:r>
       <w:r>
         <w:rPr>
@@ -1699,7 +1798,15 @@
         <w:t xml:space="preserve">The follow-on requirement will be sole source to </w:t>
       </w:r>
       <w:r>
-        <w:t>{fairOpportunity.proposedVendor}</w:t>
+        <w:t>{</w:t>
+      </w:r>
+      <w:proofErr w:type="spellStart"/>
+      <w:r>
+        <w:t>fairOpportunity.proposedVendor</w:t>
+      </w:r>
+      <w:proofErr w:type="spellEnd"/>
+      <w:r>
+        <w:t>}</w:t>
       </w:r>
       <w:r>
         <w:rPr>
@@ -1754,14 +1861,27 @@
         <w:ind w:hanging="450"/>
       </w:pPr>
       <w:r>
-        <w:lastRenderedPageBreak/>
         <w:t>Identify prior procurement history:</w:t>
       </w:r>
       <w:r>
         <w:rPr>
           <w:color w:val="00B050"/>
         </w:rPr>
-        <w:t>{IF procurementHistory.length == 0}</w:t>
+        <w:t xml:space="preserve">{IF </w:t>
+      </w:r>
+      <w:proofErr w:type="spellStart"/>
+      <w:r>
+        <w:rPr>
+          <w:color w:val="00B050"/>
+        </w:rPr>
+        <w:t>procurementHistory.length</w:t>
+      </w:r>
+      <w:proofErr w:type="spellEnd"/>
+      <w:r>
+        <w:rPr>
+          <w:color w:val="00B050"/>
+        </w:rPr>
+        <w:t xml:space="preserve"> == 0}</w:t>
       </w:r>
       <w:r>
         <w:t xml:space="preserve"> </w:t>
@@ -1815,7 +1935,21 @@
         <w:rPr>
           <w:color w:val="00B050"/>
         </w:rPr>
-        <w:t>{IF procurementHistory.length &gt; 0}</w:t>
+        <w:t xml:space="preserve">{IF </w:t>
+      </w:r>
+      <w:proofErr w:type="spellStart"/>
+      <w:r>
+        <w:rPr>
+          <w:color w:val="00B050"/>
+        </w:rPr>
+        <w:t>procurementHistory.length</w:t>
+      </w:r>
+      <w:proofErr w:type="spellEnd"/>
+      <w:r>
+        <w:rPr>
+          <w:color w:val="00B050"/>
+        </w:rPr>
+        <w:t xml:space="preserve"> &gt; 0}</w:t>
       </w:r>
     </w:p>
     <w:p>
@@ -1836,7 +1970,21 @@
         <w:rPr>
           <w:color w:val="00B050"/>
         </w:rPr>
-        <w:t>{FOR contract IN procurementHistory}</w:t>
+        <w:t xml:space="preserve">{FOR contract IN </w:t>
+      </w:r>
+      <w:proofErr w:type="spellStart"/>
+      <w:r>
+        <w:rPr>
+          <w:color w:val="00B050"/>
+        </w:rPr>
+        <w:t>procurementHistory</w:t>
+      </w:r>
+      <w:proofErr w:type="spellEnd"/>
+      <w:r>
+        <w:rPr>
+          <w:color w:val="00B050"/>
+        </w:rPr>
+        <w:t>}</w:t>
       </w:r>
     </w:p>
     <w:p>
@@ -1880,11 +2028,19 @@
         </w:rPr>
         <w:t>$</w:t>
       </w:r>
-      <w:r>
-        <w:rPr>
-          <w:color w:val="000000" w:themeColor="text1"/>
-        </w:rPr>
-        <w:t>contract.contractNumber}</w:t>
+      <w:proofErr w:type="spellStart"/>
+      <w:r>
+        <w:rPr>
+          <w:color w:val="000000" w:themeColor="text1"/>
+        </w:rPr>
+        <w:t>contract.contractNumber</w:t>
+      </w:r>
+      <w:proofErr w:type="spellEnd"/>
+      <w:r>
+        <w:rPr>
+          <w:color w:val="000000" w:themeColor="text1"/>
+        </w:rPr>
+        <w:t>}</w:t>
       </w:r>
     </w:p>
     <w:p>
@@ -1913,11 +2069,19 @@
         </w:rPr>
         <w:t>$</w:t>
       </w:r>
-      <w:r>
-        <w:rPr>
-          <w:color w:val="000000" w:themeColor="text1"/>
-        </w:rPr>
-        <w:t>contract.taskDeliveryOrderNumber}</w:t>
+      <w:proofErr w:type="spellStart"/>
+      <w:r>
+        <w:rPr>
+          <w:color w:val="000000" w:themeColor="text1"/>
+        </w:rPr>
+        <w:t>contract.taskDeliveryOrderNumber</w:t>
+      </w:r>
+      <w:proofErr w:type="spellEnd"/>
+      <w:r>
+        <w:rPr>
+          <w:color w:val="000000" w:themeColor="text1"/>
+        </w:rPr>
+        <w:t>}</w:t>
       </w:r>
     </w:p>
     <w:p>
@@ -1946,11 +2110,19 @@
         </w:rPr>
         <w:t>$</w:t>
       </w:r>
-      <w:r>
-        <w:rPr>
-          <w:color w:val="000000" w:themeColor="text1"/>
-        </w:rPr>
-        <w:t>contract.contractOrderStartDate}</w:t>
+      <w:proofErr w:type="spellStart"/>
+      <w:r>
+        <w:rPr>
+          <w:color w:val="000000" w:themeColor="text1"/>
+        </w:rPr>
+        <w:t>contract.contractOrderStartDate</w:t>
+      </w:r>
+      <w:proofErr w:type="spellEnd"/>
+      <w:r>
+        <w:rPr>
+          <w:color w:val="000000" w:themeColor="text1"/>
+        </w:rPr>
+        <w:t>}</w:t>
       </w:r>
       <w:r>
         <w:rPr>
@@ -1976,11 +2148,19 @@
         </w:rPr>
         <w:t>$</w:t>
       </w:r>
-      <w:r>
-        <w:rPr>
-          <w:color w:val="000000" w:themeColor="text1"/>
-        </w:rPr>
-        <w:t>contract.contractOrderExpirationDate}</w:t>
+      <w:proofErr w:type="spellStart"/>
+      <w:r>
+        <w:rPr>
+          <w:color w:val="000000" w:themeColor="text1"/>
+        </w:rPr>
+        <w:t>contract.contractOrderExpirationDate</w:t>
+      </w:r>
+      <w:proofErr w:type="spellEnd"/>
+      <w:r>
+        <w:rPr>
+          <w:color w:val="000000" w:themeColor="text1"/>
+        </w:rPr>
+        <w:t>}</w:t>
       </w:r>
     </w:p>
     <w:p>
@@ -2009,11 +2189,19 @@
         </w:rPr>
         <w:t>$</w:t>
       </w:r>
-      <w:r>
-        <w:rPr>
-          <w:color w:val="000000" w:themeColor="text1"/>
-        </w:rPr>
-        <w:t>contract.competitiveStatus}</w:t>
+      <w:proofErr w:type="spellStart"/>
+      <w:r>
+        <w:rPr>
+          <w:color w:val="000000" w:themeColor="text1"/>
+        </w:rPr>
+        <w:t>contract.competitiveStatus</w:t>
+      </w:r>
+      <w:proofErr w:type="spellEnd"/>
+      <w:r>
+        <w:rPr>
+          <w:color w:val="000000" w:themeColor="text1"/>
+        </w:rPr>
+        <w:t>}</w:t>
       </w:r>
     </w:p>
     <w:p>
@@ -2042,11 +2230,19 @@
         </w:rPr>
         <w:t>$</w:t>
       </w:r>
-      <w:r>
-        <w:rPr>
-          <w:color w:val="000000" w:themeColor="text1"/>
-        </w:rPr>
-        <w:t>contract.businessSize}</w:t>
+      <w:proofErr w:type="spellStart"/>
+      <w:r>
+        <w:rPr>
+          <w:color w:val="000000" w:themeColor="text1"/>
+        </w:rPr>
+        <w:t>contract.businessSize</w:t>
+      </w:r>
+      <w:proofErr w:type="spellEnd"/>
+      <w:r>
+        <w:rPr>
+          <w:color w:val="000000" w:themeColor="text1"/>
+        </w:rPr>
+        <w:t>}</w:t>
       </w:r>
     </w:p>
     <w:p>
@@ -2105,6 +2301,7 @@
         <w:rPr>
           <w:b/>
         </w:rPr>
+        <w:lastRenderedPageBreak/>
         <w:t>Signature:  ___________________________________</w:t>
       </w:r>
     </w:p>
@@ -2121,7 +2318,55 @@
           <w:bCs/>
           <w:i/>
         </w:rPr>
-        <w:t>{primaryPoc.formalName} / {primaryPoc.title} / {agencyLabel}</w:t>
+        <w:t>{</w:t>
+      </w:r>
+      <w:proofErr w:type="spellStart"/>
+      <w:r>
+        <w:rPr>
+          <w:bCs/>
+          <w:i/>
+        </w:rPr>
+        <w:t>primaryPoc.formalName</w:t>
+      </w:r>
+      <w:proofErr w:type="spellEnd"/>
+      <w:r>
+        <w:rPr>
+          <w:bCs/>
+          <w:i/>
+        </w:rPr>
+        <w:t>} / {</w:t>
+      </w:r>
+      <w:proofErr w:type="spellStart"/>
+      <w:r>
+        <w:rPr>
+          <w:bCs/>
+          <w:i/>
+        </w:rPr>
+        <w:t>primaryPoc.title</w:t>
+      </w:r>
+      <w:proofErr w:type="spellEnd"/>
+      <w:r>
+        <w:rPr>
+          <w:bCs/>
+          <w:i/>
+        </w:rPr>
+        <w:t>} / {</w:t>
+      </w:r>
+      <w:proofErr w:type="spellStart"/>
+      <w:r>
+        <w:rPr>
+          <w:bCs/>
+          <w:i/>
+        </w:rPr>
+        <w:t>agencyLabel</w:t>
+      </w:r>
+      <w:proofErr w:type="spellEnd"/>
+      <w:r>
+        <w:rPr>
+          <w:bCs/>
+          <w:i/>
+        </w:rPr>
+        <w:t>}</w:t>
       </w:r>
     </w:p>
     <w:p>
@@ -2179,7 +2424,15 @@
         <w:t xml:space="preserve">Based upon the market research conducted and the resulting analysis, </w:t>
       </w:r>
       <w:r>
-        <w:t>{fairOpportunity.proposedVendor}</w:t>
+        <w:t>{</w:t>
+      </w:r>
+      <w:proofErr w:type="spellStart"/>
+      <w:r>
+        <w:t>fairOpportunity.proposedVendor</w:t>
+      </w:r>
+      <w:proofErr w:type="spellEnd"/>
+      <w:r>
+        <w:t>}</w:t>
       </w:r>
       <w:r>
         <w:rPr>
@@ -2273,7 +2526,15 @@
         <w:ind w:left="810"/>
       </w:pPr>
       <w:r>
-        <w:t>{corPoc.formalName}</w:t>
+        <w:t>{</w:t>
+      </w:r>
+      <w:proofErr w:type="spellStart"/>
+      <w:r>
+        <w:t>corPoc.formalName</w:t>
+      </w:r>
+      <w:proofErr w:type="spellEnd"/>
+      <w:r>
+        <w:t>}</w:t>
       </w:r>
     </w:p>
     <w:p>

</xml_diff>

<commit_message>
Adjust placement of bullets in MRR section 6
</commit_message>
<xml_diff>
--- a/document-generation/templates/mrr-template.docx
+++ b/document-generation/templates/mrr-template.docx
@@ -845,6 +845,7 @@
           <w:right w:val="nil"/>
           <w:between w:val="nil"/>
         </w:pBdr>
+        <w:ind w:left="720"/>
         <w:rPr>
           <w:color w:val="000000" w:themeColor="text1"/>
         </w:rPr>
@@ -919,32 +920,14 @@
         <w:rPr>
           <w:color w:val="000000" w:themeColor="text1"/>
         </w:rPr>
-        <w:t xml:space="preserve"> </w:t>
-      </w:r>
-      <w:r>
-        <w:rPr>
-          <w:color w:val="000000" w:themeColor="text1"/>
-        </w:rPr>
-        <w:t>!</w:t>
-      </w:r>
-      <w:r>
-        <w:rPr>
-          <w:color w:val="000000" w:themeColor="text1"/>
-        </w:rPr>
-        <w:t>== `OTHER`}{$</w:t>
+        <w:t xml:space="preserve"> !== `OTHER`}{$</w:t>
       </w:r>
       <w:proofErr w:type="spellStart"/>
       <w:r>
         <w:rPr>
           <w:color w:val="000000" w:themeColor="text1"/>
         </w:rPr>
-        <w:t>technique.technique_</w:t>
-      </w:r>
-      <w:r>
-        <w:rPr>
-          <w:color w:val="000000" w:themeColor="text1"/>
-        </w:rPr>
-        <w:t>label</w:t>
+        <w:t>technique.technique_label</w:t>
       </w:r>
       <w:proofErr w:type="spellEnd"/>
       <w:r>

</xml_diff>

<commit_message>
Replace and improve MRR section 8 implementation by using EXEC command of docx-templates
</commit_message>
<xml_diff>
--- a/document-generation/templates/mrr-template.docx
+++ b/document-generation/templates/mrr-template.docx
@@ -1276,253 +1276,257 @@
       <w:pPr>
         <w:ind w:left="360"/>
       </w:pPr>
+      <w:r>
+        <w:t xml:space="preserve">{EXEC </w:t>
+      </w:r>
+      <w:proofErr w:type="spellStart"/>
+      <w:r>
+        <w:t>farRef</w:t>
+      </w:r>
+      <w:proofErr w:type="spellEnd"/>
+      <w:r>
+        <w:t xml:space="preserve"> = </w:t>
+      </w:r>
+      <w:proofErr w:type="spellStart"/>
+      <w:r>
+        <w:t>fairOpportunity.exceptionToFairOpportunity.substr</w:t>
+      </w:r>
+      <w:proofErr w:type="spellEnd"/>
+      <w:r>
+        <w:t>(-2,1)</w:t>
+      </w:r>
+      <w:r>
+        <w:t>}</w:t>
+      </w:r>
     </w:p>
     <w:p>
       <w:pPr>
         <w:ind w:left="360"/>
       </w:pPr>
       <w:r>
-        <w:rPr>
-          <w:color w:val="00B050"/>
-        </w:rPr>
-        <w:t xml:space="preserve">{IF </w:t>
+        <w:t xml:space="preserve">{EXEC </w:t>
       </w:r>
       <w:proofErr w:type="spellStart"/>
       <w:r>
-        <w:rPr>
-          <w:color w:val="00B050"/>
-        </w:rPr>
+        <w:t>farAtext</w:t>
+      </w:r>
+      <w:proofErr w:type="spellEnd"/>
+      <w:r>
+        <w:t xml:space="preserve"> = </w:t>
+      </w:r>
+      <w:proofErr w:type="spellStart"/>
+      <w:r>
+        <w:t>farRef</w:t>
+      </w:r>
+      <w:proofErr w:type="spellEnd"/>
+      <w:r>
+        <w:t xml:space="preserve"> === </w:t>
+      </w:r>
+      <w:r>
+        <w:t>`A`</w:t>
+      </w:r>
+      <w:r>
+        <w:t xml:space="preserve"> ? </w:t>
+      </w:r>
+      <w:r>
+        <w:t>`</w:t>
+      </w:r>
+      <w:r>
+        <w:t>The agency's need for supplies or services is so urgent that providing a fair opportunity would result in unacceptable delays.</w:t>
+      </w:r>
+      <w:r>
+        <w:t>`</w:t>
+      </w:r>
+      <w:r>
+        <w:t xml:space="preserve"> : </w:t>
+      </w:r>
+      <w:r>
+        <w:t>``</w:t>
+      </w:r>
+      <w:r>
+        <w:t>}</w:t>
+      </w:r>
+    </w:p>
+    <w:p>
+      <w:pPr>
+        <w:ind w:left="360"/>
+      </w:pPr>
+      <w:r>
+        <w:t xml:space="preserve">{EXEC </w:t>
+      </w:r>
+      <w:proofErr w:type="spellStart"/>
+      <w:r>
+        <w:t>far</w:t>
+      </w:r>
+      <w:r>
+        <w:t>B</w:t>
+      </w:r>
+      <w:r>
+        <w:t>text</w:t>
+      </w:r>
+      <w:proofErr w:type="spellEnd"/>
+      <w:r>
+        <w:t xml:space="preserve"> = </w:t>
+      </w:r>
+      <w:proofErr w:type="spellStart"/>
+      <w:r>
+        <w:t>farRef</w:t>
+      </w:r>
+      <w:proofErr w:type="spellEnd"/>
+      <w:r>
+        <w:t xml:space="preserve"> === </w:t>
+      </w:r>
+      <w:r>
+        <w:t>`</w:t>
+      </w:r>
+      <w:r>
+        <w:t>B</w:t>
+      </w:r>
+      <w:r>
+        <w:t>`</w:t>
+      </w:r>
+      <w:r>
+        <w:t xml:space="preserve"> ? </w:t>
+      </w:r>
+      <w:r>
+        <w:t>`</w:t>
+      </w:r>
+      <w:r>
+        <w:t xml:space="preserve">Only one awardee </w:t>
+      </w:r>
+      <w:proofErr w:type="gramStart"/>
+      <w:r>
+        <w:t>is capable of providing</w:t>
+      </w:r>
+      <w:proofErr w:type="gramEnd"/>
+      <w:r>
+        <w:t xml:space="preserve"> the supplies or services required at the level of quality required because the supplies or services ordered are unique or highly specialized.</w:t>
+      </w:r>
+      <w:r>
+        <w:t>`</w:t>
+      </w:r>
+      <w:r>
+        <w:t xml:space="preserve"> : </w:t>
+      </w:r>
+      <w:r>
+        <w:t>``</w:t>
+      </w:r>
+      <w:r>
+        <w:t>}</w:t>
+      </w:r>
+    </w:p>
+    <w:p>
+      <w:pPr>
+        <w:ind w:left="360"/>
+      </w:pPr>
+      <w:r>
+        <w:t xml:space="preserve">{EXEC </w:t>
+      </w:r>
+      <w:proofErr w:type="spellStart"/>
+      <w:r>
+        <w:t>far</w:t>
+      </w:r>
+      <w:r>
+        <w:t>C</w:t>
+      </w:r>
+      <w:r>
+        <w:t>text</w:t>
+      </w:r>
+      <w:proofErr w:type="spellEnd"/>
+      <w:r>
+        <w:t xml:space="preserve"> = </w:t>
+      </w:r>
+      <w:proofErr w:type="spellStart"/>
+      <w:r>
+        <w:t>farRef</w:t>
+      </w:r>
+      <w:proofErr w:type="spellEnd"/>
+      <w:r>
+        <w:t xml:space="preserve"> === </w:t>
+      </w:r>
+      <w:r>
+        <w:t>`</w:t>
+      </w:r>
+      <w:r>
+        <w:t>C</w:t>
+      </w:r>
+      <w:r>
+        <w:t>`</w:t>
+      </w:r>
+      <w:r>
+        <w:t xml:space="preserve"> ? </w:t>
+      </w:r>
+      <w:r>
+        <w:t>`</w:t>
+      </w:r>
+      <w:r>
+        <w:t>The order must be issued on a sole-source basis in the interest of economy and efficiency because it is a logical follow-on to an order already issued under the contract, provided that all awardees were given a fair opportunity to be considered for the original order.</w:t>
+      </w:r>
+      <w:r>
+        <w:t>`</w:t>
+      </w:r>
+      <w:r>
+        <w:t xml:space="preserve"> : </w:t>
+      </w:r>
+      <w:r>
+        <w:t>``</w:t>
+      </w:r>
+      <w:r>
+        <w:t>}</w:t>
+      </w:r>
+    </w:p>
+    <w:p>
+      <w:pPr>
+        <w:ind w:left="360"/>
+      </w:pPr>
+    </w:p>
+    <w:p>
+      <w:pPr>
+        <w:ind w:left="360"/>
+      </w:pPr>
+      <w:r>
+        <w:t>FAR {</w:t>
+      </w:r>
+      <w:proofErr w:type="spellStart"/>
+      <w:r>
         <w:t>fairOpportunity.exceptionToFairOpportunity</w:t>
       </w:r>
       <w:proofErr w:type="spellEnd"/>
       <w:r>
-        <w:rPr>
-          <w:color w:val="00B050"/>
-        </w:rPr>
-        <w:t xml:space="preserve"> === `16.505(b)(2)(</w:t>
+        <w:t>}</w:t>
+      </w:r>
+      <w:r>
+        <w:t xml:space="preserve"> - {</w:t>
       </w:r>
       <w:proofErr w:type="spellStart"/>
       <w:r>
-        <w:rPr>
-          <w:color w:val="00B050"/>
-        </w:rPr>
-        <w:t>i</w:t>
+        <w:t>farAtext</w:t>
       </w:r>
       <w:proofErr w:type="spellEnd"/>
       <w:r>
-        <w:rPr>
-          <w:color w:val="00B050"/>
-        </w:rPr>
-        <w:t>)(</w:t>
-      </w:r>
-      <w:r>
-        <w:rPr>
-          <w:color w:val="00B050"/>
-        </w:rPr>
-        <w:t>A</w:t>
-      </w:r>
-      <w:r>
-        <w:rPr>
-          <w:color w:val="00B050"/>
-        </w:rPr>
-        <w:t>)`}</w:t>
+        <w:t>}{</w:t>
+      </w:r>
+      <w:proofErr w:type="spellStart"/>
+      <w:r>
+        <w:t>farBtext</w:t>
+      </w:r>
+      <w:proofErr w:type="spellEnd"/>
+      <w:r>
+        <w:t>}{</w:t>
+      </w:r>
+      <w:proofErr w:type="spellStart"/>
+      <w:r>
+        <w:t>farCtext</w:t>
+      </w:r>
+      <w:proofErr w:type="spellEnd"/>
+      <w:r>
+        <w:t>}</w:t>
       </w:r>
     </w:p>
     <w:p>
       <w:pPr>
         <w:ind w:left="360"/>
       </w:pPr>
-      <w:r>
-        <w:t xml:space="preserve">FAR </w:t>
-      </w:r>
-      <w:r>
-        <w:t>16.505(b)(2)(</w:t>
-      </w:r>
-      <w:proofErr w:type="spellStart"/>
-      <w:r>
-        <w:t>i</w:t>
-      </w:r>
-      <w:proofErr w:type="spellEnd"/>
-      <w:r>
-        <w:t>)(A)</w:t>
-      </w:r>
-      <w:r>
-        <w:rPr>
-          <w:i/>
-        </w:rPr>
-        <w:t xml:space="preserve"> - </w:t>
-      </w:r>
-      <w:r>
-        <w:t>The agency's need for supplies or services is so urgent that providing a fair opportunity would result in unacceptable delays</w:t>
-      </w:r>
-      <w:r>
-        <w:t>.</w:t>
-      </w:r>
-      <w:r>
-        <w:rPr>
-          <w:color w:val="00B050"/>
-        </w:rPr>
-        <w:t>{END-IF}</w:t>
-      </w:r>
-      <w:r>
-        <w:rPr>
-          <w:color w:val="00B050"/>
-        </w:rPr>
-        <w:t xml:space="preserve">{IF </w:t>
-      </w:r>
-      <w:proofErr w:type="spellStart"/>
-      <w:r>
-        <w:rPr>
-          <w:color w:val="00B050"/>
-        </w:rPr>
-        <w:t>fairOpportunity.exceptionToFairOpportunity</w:t>
-      </w:r>
-      <w:proofErr w:type="spellEnd"/>
-      <w:r>
-        <w:rPr>
-          <w:color w:val="00B050"/>
-        </w:rPr>
-        <w:t xml:space="preserve"> === `16.505(b)(2)(</w:t>
-      </w:r>
-      <w:proofErr w:type="spellStart"/>
-      <w:r>
-        <w:rPr>
-          <w:color w:val="00B050"/>
-        </w:rPr>
-        <w:t>i</w:t>
-      </w:r>
-      <w:proofErr w:type="spellEnd"/>
-      <w:r>
-        <w:rPr>
-          <w:color w:val="00B050"/>
-        </w:rPr>
-        <w:t>)(</w:t>
-      </w:r>
-      <w:r>
-        <w:rPr>
-          <w:color w:val="00B050"/>
-        </w:rPr>
-        <w:t>B</w:t>
-      </w:r>
-      <w:r>
-        <w:rPr>
-          <w:color w:val="00B050"/>
-        </w:rPr>
-        <w:t>)`}</w:t>
-      </w:r>
-    </w:p>
-    <w:p>
-      <w:pPr>
-        <w:ind w:left="360"/>
-      </w:pPr>
-      <w:r>
-        <w:t xml:space="preserve">FAR </w:t>
-      </w:r>
-      <w:r>
-        <w:t>16.505(b)(2)(</w:t>
-      </w:r>
-      <w:proofErr w:type="spellStart"/>
-      <w:r>
-        <w:t>i</w:t>
-      </w:r>
-      <w:proofErr w:type="spellEnd"/>
-      <w:r>
-        <w:t xml:space="preserve">)(B) - Only one awardee </w:t>
-      </w:r>
-      <w:proofErr w:type="gramStart"/>
-      <w:r>
-        <w:t>is capable of providing</w:t>
-      </w:r>
-      <w:proofErr w:type="gramEnd"/>
-      <w:r>
-        <w:t xml:space="preserve"> the supplies or services required at the level of quality required because the supplies or services ordered are unique or highly specialized.</w:t>
-      </w:r>
-      <w:r>
-        <w:rPr>
-          <w:color w:val="00B050"/>
-        </w:rPr>
-        <w:t>{</w:t>
-      </w:r>
-      <w:r>
-        <w:rPr>
-          <w:color w:val="00B050"/>
-        </w:rPr>
-        <w:t>END-IF}</w:t>
-      </w:r>
-      <w:r>
-        <w:rPr>
-          <w:color w:val="00B050"/>
-        </w:rPr>
-        <w:t xml:space="preserve">{IF </w:t>
-      </w:r>
-      <w:proofErr w:type="spellStart"/>
-      <w:r>
-        <w:rPr>
-          <w:color w:val="00B050"/>
-        </w:rPr>
-        <w:t>fairOpportunity.exceptionToFairOpportunity</w:t>
-      </w:r>
-      <w:proofErr w:type="spellEnd"/>
-      <w:r>
-        <w:rPr>
-          <w:color w:val="00B050"/>
-        </w:rPr>
-        <w:t xml:space="preserve"> === `16.505(b)(2)(</w:t>
-      </w:r>
-      <w:proofErr w:type="spellStart"/>
-      <w:r>
-        <w:rPr>
-          <w:color w:val="00B050"/>
-        </w:rPr>
-        <w:t>i</w:t>
-      </w:r>
-      <w:proofErr w:type="spellEnd"/>
-      <w:r>
-        <w:rPr>
-          <w:color w:val="00B050"/>
-        </w:rPr>
-        <w:t>)(C)`}</w:t>
-      </w:r>
-    </w:p>
-    <w:p>
-      <w:pPr>
-        <w:ind w:left="360"/>
-      </w:pPr>
-      <w:r>
-        <w:t xml:space="preserve">FAR </w:t>
-      </w:r>
-      <w:r>
-        <w:t>16.505(b)(2)(</w:t>
-      </w:r>
-      <w:proofErr w:type="spellStart"/>
-      <w:r>
-        <w:t>i</w:t>
-      </w:r>
-      <w:proofErr w:type="spellEnd"/>
-      <w:r>
-        <w:t>)(C)</w:t>
-      </w:r>
-      <w:r>
-        <w:rPr>
-          <w:i/>
-        </w:rPr>
-        <w:t xml:space="preserve"> - </w:t>
-      </w:r>
-      <w:r>
-        <w:t>The order must be issued on a sole-source basis in the interest of economy and efficiency because it is a logical follow-on to an order already issued under the contract, provided that all awardees were given a fair opportunity to be considered for the original order.</w:t>
-      </w:r>
-      <w:r>
-        <w:rPr>
-          <w:color w:val="00B050"/>
-        </w:rPr>
-        <w:t>{</w:t>
-      </w:r>
-      <w:r>
-        <w:rPr>
-          <w:color w:val="00B050"/>
-        </w:rPr>
-        <w:t>END-IF}</w:t>
-      </w:r>
     </w:p>
     <w:p>
       <w:pPr>
@@ -2284,7 +2288,6 @@
         <w:rPr>
           <w:b/>
         </w:rPr>
-        <w:lastRenderedPageBreak/>
         <w:t>Signature:  ___________________________________</w:t>
       </w:r>
     </w:p>
@@ -2407,6 +2410,7 @@
         <w:t xml:space="preserve">Based upon the market research conducted and the resulting analysis, </w:t>
       </w:r>
       <w:r>
+        <w:lastRenderedPageBreak/>
         <w:t>{</w:t>
       </w:r>
       <w:proofErr w:type="spellStart"/>

</xml_diff>

<commit_message>
Replace dynamic use of corPoc with static red text
</commit_message>
<xml_diff>
--- a/document-generation/templates/mrr-template.docx
+++ b/document-generation/templates/mrr-template.docx
@@ -1356,81 +1356,69 @@
       </w:r>
       <w:proofErr w:type="spellStart"/>
       <w:r>
-        <w:t>far</w:t>
+        <w:t>farBtext</w:t>
+      </w:r>
+      <w:proofErr w:type="spellEnd"/>
+      <w:r>
+        <w:t xml:space="preserve"> = </w:t>
+      </w:r>
+      <w:proofErr w:type="spellStart"/>
+      <w:r>
+        <w:t>farRef</w:t>
+      </w:r>
+      <w:proofErr w:type="spellEnd"/>
+      <w:r>
+        <w:t xml:space="preserve"> === </w:t>
+      </w:r>
+      <w:r>
+        <w:t>`</w:t>
       </w:r>
       <w:r>
         <w:t>B</w:t>
       </w:r>
       <w:r>
-        <w:t>text</w:t>
-      </w:r>
-      <w:proofErr w:type="spellEnd"/>
-      <w:r>
-        <w:t xml:space="preserve"> = </w:t>
+        <w:t>`</w:t>
+      </w:r>
+      <w:r>
+        <w:t xml:space="preserve"> ? </w:t>
+      </w:r>
+      <w:r>
+        <w:t>`</w:t>
+      </w:r>
+      <w:r>
+        <w:t xml:space="preserve">Only one awardee </w:t>
+      </w:r>
+      <w:proofErr w:type="gramStart"/>
+      <w:r>
+        <w:t>is capable of providing</w:t>
+      </w:r>
+      <w:proofErr w:type="gramEnd"/>
+      <w:r>
+        <w:t xml:space="preserve"> the supplies or services required at the level of quality required because the supplies or services ordered are unique or highly specialized.</w:t>
+      </w:r>
+      <w:r>
+        <w:t>`</w:t>
+      </w:r>
+      <w:r>
+        <w:t xml:space="preserve"> : </w:t>
+      </w:r>
+      <w:r>
+        <w:t>``</w:t>
+      </w:r>
+      <w:r>
+        <w:t>}</w:t>
+      </w:r>
+    </w:p>
+    <w:p>
+      <w:pPr>
+        <w:ind w:left="360"/>
+      </w:pPr>
+      <w:r>
+        <w:t xml:space="preserve">{EXEC </w:t>
       </w:r>
       <w:proofErr w:type="spellStart"/>
       <w:r>
-        <w:t>farRef</w:t>
-      </w:r>
-      <w:proofErr w:type="spellEnd"/>
-      <w:r>
-        <w:t xml:space="preserve"> === </w:t>
-      </w:r>
-      <w:r>
-        <w:t>`</w:t>
-      </w:r>
-      <w:r>
-        <w:t>B</w:t>
-      </w:r>
-      <w:r>
-        <w:t>`</w:t>
-      </w:r>
-      <w:r>
-        <w:t xml:space="preserve"> ? </w:t>
-      </w:r>
-      <w:r>
-        <w:t>`</w:t>
-      </w:r>
-      <w:r>
-        <w:t xml:space="preserve">Only one awardee </w:t>
-      </w:r>
-      <w:proofErr w:type="gramStart"/>
-      <w:r>
-        <w:t>is capable of providing</w:t>
-      </w:r>
-      <w:proofErr w:type="gramEnd"/>
-      <w:r>
-        <w:t xml:space="preserve"> the supplies or services required at the level of quality required because the supplies or services ordered are unique or highly specialized.</w:t>
-      </w:r>
-      <w:r>
-        <w:t>`</w:t>
-      </w:r>
-      <w:r>
-        <w:t xml:space="preserve"> : </w:t>
-      </w:r>
-      <w:r>
-        <w:t>``</w:t>
-      </w:r>
-      <w:r>
-        <w:t>}</w:t>
-      </w:r>
-    </w:p>
-    <w:p>
-      <w:pPr>
-        <w:ind w:left="360"/>
-      </w:pPr>
-      <w:r>
-        <w:t xml:space="preserve">{EXEC </w:t>
-      </w:r>
-      <w:proofErr w:type="spellStart"/>
-      <w:r>
-        <w:t>far</w:t>
-      </w:r>
-      <w:r>
-        <w:t>C</w:t>
-      </w:r>
-      <w:r>
-        <w:t>text</w:t>
+        <w:t>farCtext</w:t>
       </w:r>
       <w:proofErr w:type="spellEnd"/>
       <w:r>
@@ -2288,6 +2276,7 @@
         <w:rPr>
           <w:b/>
         </w:rPr>
+        <w:lastRenderedPageBreak/>
         <w:t>Signature:  ___________________________________</w:t>
       </w:r>
     </w:p>
@@ -2410,7 +2399,6 @@
         <w:t xml:space="preserve">Based upon the market research conducted and the resulting analysis, </w:t>
       </w:r>
       <w:r>
-        <w:lastRenderedPageBreak/>
         <w:t>{</w:t>
       </w:r>
       <w:proofErr w:type="spellStart"/>
@@ -2511,17 +2499,15 @@
           <w:between w:val="nil"/>
         </w:pBdr>
         <w:ind w:left="810"/>
-      </w:pPr>
-      <w:r>
-        <w:t>{</w:t>
-      </w:r>
-      <w:proofErr w:type="spellStart"/>
-      <w:r>
-        <w:t>corPoc.formalName</w:t>
-      </w:r>
-      <w:proofErr w:type="spellEnd"/>
-      <w:r>
-        <w:t>}</w:t>
+        <w:rPr>
+          <w:color w:val="FF0000"/>
+        </w:rPr>
+      </w:pPr>
+      <w:r>
+        <w:rPr>
+          <w:color w:val="FF0000"/>
+        </w:rPr>
+        <w:t>Contracting Officer Name</w:t>
       </w:r>
     </w:p>
     <w:p>

</xml_diff>

<commit_message>
AT-9161 MRR Template Section 6 now references market research details.
</commit_message>
<xml_diff>
--- a/document-generation/templates/mrr-template.docx
+++ b/document-generation/templates/mrr-template.docx
@@ -139,21 +139,7 @@
         <w:rPr>
           <w:rFonts w:eastAsia="Times"/>
         </w:rPr>
-        <w:t xml:space="preserve">518210 – “Data Processing, Hosting, and Related Services”, DB10 – “IT and Telecom – Compute </w:t>
-      </w:r>
-      <w:proofErr w:type="gramStart"/>
-      <w:r>
-        <w:rPr>
-          <w:rFonts w:eastAsia="Times"/>
-        </w:rPr>
-        <w:t>As</w:t>
-      </w:r>
-      <w:proofErr w:type="gramEnd"/>
-      <w:r>
-        <w:rPr>
-          <w:rFonts w:eastAsia="Times"/>
-        </w:rPr>
-        <w:t xml:space="preserve"> a Service: Mainframe/Servers”</w:t>
+        <w:t>518210 – “Data Processing, Hosting, and Related Services”, DB10 – “IT and Telecom – Compute As a Service: Mainframe/Servers”</w:t>
       </w:r>
     </w:p>
     <w:p>
@@ -1062,7 +1048,10 @@
       </w:r>
       <w:proofErr w:type="spellStart"/>
       <w:r>
-        <w:t>summaryOfMarketResearch</w:t>
+        <w:rPr>
+          <w:color w:val="000000"/>
+        </w:rPr>
+        <w:t>fairOpportunity.marketResearchDetails</w:t>
       </w:r>
       <w:proofErr w:type="spellEnd"/>
       <w:r>
@@ -1386,15 +1375,7 @@
         <w:t>`</w:t>
       </w:r>
       <w:r>
-        <w:t xml:space="preserve">Only one awardee </w:t>
-      </w:r>
-      <w:proofErr w:type="gramStart"/>
-      <w:r>
-        <w:t>is capable of providing</w:t>
-      </w:r>
-      <w:proofErr w:type="gramEnd"/>
-      <w:r>
-        <w:t xml:space="preserve"> the supplies or services required at the level of quality required because the supplies or services ordered are unique or highly specialized.</w:t>
+        <w:t>Only one awardee is capable of providing the supplies or services required at the level of quality required because the supplies or services ordered are unique or highly specialized.</w:t>
       </w:r>
       <w:r>
         <w:t>`</w:t>

</xml_diff>

<commit_message>
Adds periodOfPerformance to MRR interface in order to access isRequirementFollowOnProcurementSoleSourced in the MRR docgen template
</commit_message>
<xml_diff>
--- a/document-generation/templates/mrr-template.docx
+++ b/document-generation/templates/mrr-template.docx
@@ -1,6 +1,6 @@
 
 <file path=word/document.xml><?xml version="1.0" encoding="utf-8"?>
-<w:document xmlns:wpc="http://schemas.microsoft.com/office/word/2010/wordprocessingCanvas" xmlns:cx="http://schemas.microsoft.com/office/drawing/2014/chartex" xmlns:cx1="http://schemas.microsoft.com/office/drawing/2015/9/8/chartex" xmlns:cx2="http://schemas.microsoft.com/office/drawing/2015/10/21/chartex" xmlns:cx3="http://schemas.microsoft.com/office/drawing/2016/5/9/chartex" xmlns:cx4="http://schemas.microsoft.com/office/drawing/2016/5/10/chartex" xmlns:cx5="http://schemas.microsoft.com/office/drawing/2016/5/11/chartex" xmlns:cx6="http://schemas.microsoft.com/office/drawing/2016/5/12/chartex" xmlns:cx7="http://schemas.microsoft.com/office/drawing/2016/5/13/chartex" xmlns:cx8="http://schemas.microsoft.com/office/drawing/2016/5/14/chartex" xmlns:mc="http://schemas.openxmlformats.org/markup-compatibility/2006" xmlns:aink="http://schemas.microsoft.com/office/drawing/2016/ink" xmlns:am3d="http://schemas.microsoft.com/office/drawing/2017/model3d" xmlns:o="urn:schemas-microsoft-com:office:office" xmlns:oel="http://schemas.microsoft.com/office/2019/extlst" xmlns:r="http://schemas.openxmlformats.org/officeDocument/2006/relationships" xmlns:m="http://schemas.openxmlformats.org/officeDocument/2006/math" xmlns:v="urn:schemas-microsoft-com:vml" xmlns:wp14="http://schemas.microsoft.com/office/word/2010/wordprocessingDrawing" xmlns:wp="http://schemas.openxmlformats.org/drawingml/2006/wordprocessingDrawing" xmlns:w10="urn:schemas-microsoft-com:office:word" xmlns:w="http://schemas.openxmlformats.org/wordprocessingml/2006/main" xmlns:w14="http://schemas.microsoft.com/office/word/2010/wordml" xmlns:w15="http://schemas.microsoft.com/office/word/2012/wordml" xmlns:w16cex="http://schemas.microsoft.com/office/word/2018/wordml/cex" xmlns:w16cid="http://schemas.microsoft.com/office/word/2016/wordml/cid" xmlns:w16="http://schemas.microsoft.com/office/word/2018/wordml" xmlns:w16du="http://schemas.microsoft.com/office/word/2023/wordml/word16du" xmlns:w16sdtdh="http://schemas.microsoft.com/office/word/2020/wordml/sdtdatahash" xmlns:w16se="http://schemas.microsoft.com/office/word/2015/wordml/symex" xmlns:wpg="http://schemas.microsoft.com/office/word/2010/wordprocessingGroup" xmlns:wpi="http://schemas.microsoft.com/office/word/2010/wordprocessingInk" xmlns:wne="http://schemas.microsoft.com/office/word/2006/wordml" xmlns:wps="http://schemas.microsoft.com/office/word/2010/wordprocessingShape" mc:Ignorable="w14 w15 w16se w16cid w16 w16cex w16sdtdh wp14">
+<w:document xmlns:wpc="http://schemas.microsoft.com/office/word/2010/wordprocessingCanvas" xmlns:cx="http://schemas.microsoft.com/office/drawing/2014/chartex" xmlns:cx1="http://schemas.microsoft.com/office/drawing/2015/9/8/chartex" xmlns:cx2="http://schemas.microsoft.com/office/drawing/2015/10/21/chartex" xmlns:cx3="http://schemas.microsoft.com/office/drawing/2016/5/9/chartex" xmlns:cx4="http://schemas.microsoft.com/office/drawing/2016/5/10/chartex" xmlns:cx5="http://schemas.microsoft.com/office/drawing/2016/5/11/chartex" xmlns:cx6="http://schemas.microsoft.com/office/drawing/2016/5/12/chartex" xmlns:cx7="http://schemas.microsoft.com/office/drawing/2016/5/13/chartex" xmlns:cx8="http://schemas.microsoft.com/office/drawing/2016/5/14/chartex" xmlns:mc="http://schemas.openxmlformats.org/markup-compatibility/2006" xmlns:aink="http://schemas.microsoft.com/office/drawing/2016/ink" xmlns:am3d="http://schemas.microsoft.com/office/drawing/2017/model3d" xmlns:o="urn:schemas-microsoft-com:office:office" xmlns:oel="http://schemas.microsoft.com/office/2019/extlst" xmlns:r="http://schemas.openxmlformats.org/officeDocument/2006/relationships" xmlns:m="http://schemas.openxmlformats.org/officeDocument/2006/math" xmlns:v="urn:schemas-microsoft-com:vml" xmlns:wp14="http://schemas.microsoft.com/office/word/2010/wordprocessingDrawing" xmlns:wp="http://schemas.openxmlformats.org/drawingml/2006/wordprocessingDrawing" xmlns:w10="urn:schemas-microsoft-com:office:word" xmlns:w="http://schemas.openxmlformats.org/wordprocessingml/2006/main" xmlns:w14="http://schemas.microsoft.com/office/word/2010/wordml" xmlns:w15="http://schemas.microsoft.com/office/word/2012/wordml" xmlns:w16cex="http://schemas.microsoft.com/office/word/2018/wordml/cex" xmlns:w16cid="http://schemas.microsoft.com/office/word/2016/wordml/cid" xmlns:w16="http://schemas.microsoft.com/office/word/2018/wordml" xmlns:w16sdtdh="http://schemas.microsoft.com/office/word/2020/wordml/sdtdatahash" xmlns:w16se="http://schemas.microsoft.com/office/word/2015/wordml/symex" xmlns:wpg="http://schemas.microsoft.com/office/word/2010/wordprocessingGroup" xmlns:wpi="http://schemas.microsoft.com/office/word/2010/wordprocessingInk" xmlns:wne="http://schemas.microsoft.com/office/word/2006/wordml" xmlns:wps="http://schemas.microsoft.com/office/word/2010/wordprocessingShape" mc:Ignorable="w14 w15 w16se w16cid w16 w16cex w16sdtdh wp14">
   <w:body>
     <w:p>
       <w:pPr>
@@ -139,7 +139,21 @@
         <w:rPr>
           <w:rFonts w:eastAsia="Times"/>
         </w:rPr>
-        <w:t>518210 – “Data Processing, Hosting, and Related Services”, DB10 – “IT and Telecom – Compute As a Service: Mainframe/Servers”</w:t>
+        <w:t xml:space="preserve">518210 – “Data Processing, Hosting, and Related Services”, DB10 – “IT and Telecom – Compute </w:t>
+      </w:r>
+      <w:proofErr w:type="gramStart"/>
+      <w:r>
+        <w:rPr>
+          <w:rFonts w:eastAsia="Times"/>
+        </w:rPr>
+        <w:t>As</w:t>
+      </w:r>
+      <w:proofErr w:type="gramEnd"/>
+      <w:r>
+        <w:rPr>
+          <w:rFonts w:eastAsia="Times"/>
+        </w:rPr>
+        <w:t xml:space="preserve"> a Service: Mainframe/Servers”</w:t>
       </w:r>
     </w:p>
     <w:p>
@@ -507,6 +521,7 @@
               <w:t>{$</w:t>
             </w:r>
             <w:proofErr w:type="spellStart"/>
+            <w:proofErr w:type="gramStart"/>
             <w:r>
               <w:rPr>
                 <w:bCs/>
@@ -517,6 +532,7 @@
               <w:t>.title</w:t>
             </w:r>
             <w:proofErr w:type="spellEnd"/>
+            <w:proofErr w:type="gramEnd"/>
             <w:r>
               <w:t>}</w:t>
             </w:r>
@@ -849,11 +865,19 @@
         <w:t>$</w:t>
       </w:r>
       <w:proofErr w:type="spellStart"/>
-      <w:r>
-        <w:rPr>
-          <w:color w:val="000000" w:themeColor="text1"/>
-        </w:rPr>
-        <w:t>technique.technique_value</w:t>
+      <w:proofErr w:type="gramStart"/>
+      <w:r>
+        <w:rPr>
+          <w:color w:val="000000" w:themeColor="text1"/>
+        </w:rPr>
+        <w:t>technique.technique</w:t>
+      </w:r>
+      <w:proofErr w:type="gramEnd"/>
+      <w:r>
+        <w:rPr>
+          <w:color w:val="000000" w:themeColor="text1"/>
+        </w:rPr>
+        <w:t>_value</w:t>
       </w:r>
       <w:proofErr w:type="spellEnd"/>
       <w:r>
@@ -1277,10 +1301,12 @@
         <w:t xml:space="preserve"> = </w:t>
       </w:r>
       <w:proofErr w:type="spellStart"/>
+      <w:proofErr w:type="gramStart"/>
       <w:r>
         <w:t>fairOpportunity.exceptionToFairOpportunity.substr</w:t>
       </w:r>
       <w:proofErr w:type="spellEnd"/>
+      <w:proofErr w:type="gramEnd"/>
       <w:r>
         <w:t>(-2,1)</w:t>
       </w:r>
@@ -1312,21 +1338,34 @@
         <w:t xml:space="preserve"> === </w:t>
       </w:r>
       <w:r>
-        <w:t>`A`</w:t>
-      </w:r>
-      <w:r>
-        <w:t xml:space="preserve"> ? </w:t>
-      </w:r>
+        <w:t>`A</w:t>
+      </w:r>
+      <w:proofErr w:type="gramStart"/>
       <w:r>
         <w:t>`</w:t>
       </w:r>
       <w:r>
-        <w:t>The agency's need for supplies or services is so urgent that providing a fair opportunity would result in unacceptable delays.</w:t>
+        <w:t xml:space="preserve"> ?</w:t>
+      </w:r>
+      <w:proofErr w:type="gramEnd"/>
+      <w:r>
+        <w:t xml:space="preserve"> </w:t>
       </w:r>
       <w:r>
         <w:t>`</w:t>
       </w:r>
       <w:r>
+        <w:t xml:space="preserve">The agency's need for supplies or services is so urgent that providing a fair opportunity would result in unacceptable </w:t>
+      </w:r>
+      <w:proofErr w:type="gramStart"/>
+      <w:r>
+        <w:t>delays.</w:t>
+      </w:r>
+      <w:r>
+        <w:t>`</w:t>
+      </w:r>
+      <w:proofErr w:type="gramEnd"/>
+      <w:r>
         <w:t xml:space="preserve"> : </w:t>
       </w:r>
       <w:r>
@@ -1365,21 +1404,31 @@
       <w:r>
         <w:t>B</w:t>
       </w:r>
+      <w:proofErr w:type="gramStart"/>
       <w:r>
         <w:t>`</w:t>
       </w:r>
       <w:r>
-        <w:t xml:space="preserve"> ? </w:t>
+        <w:t xml:space="preserve"> ?</w:t>
+      </w:r>
+      <w:proofErr w:type="gramEnd"/>
+      <w:r>
+        <w:t xml:space="preserve"> </w:t>
       </w:r>
       <w:r>
         <w:t>`</w:t>
       </w:r>
       <w:r>
-        <w:t>Only one awardee is capable of providing the supplies or services required at the level of quality required because the supplies or services ordered are unique or highly specialized.</w:t>
+        <w:t xml:space="preserve">Only one awardee is capable of providing the supplies or services required at the level of quality required because the supplies or services ordered are unique or highly </w:t>
+      </w:r>
+      <w:proofErr w:type="gramStart"/>
+      <w:r>
+        <w:t>specialized.</w:t>
       </w:r>
       <w:r>
         <w:t>`</w:t>
       </w:r>
+      <w:proofErr w:type="gramEnd"/>
       <w:r>
         <w:t xml:space="preserve"> : </w:t>
       </w:r>
@@ -1419,21 +1468,31 @@
       <w:r>
         <w:t>C</w:t>
       </w:r>
+      <w:proofErr w:type="gramStart"/>
       <w:r>
         <w:t>`</w:t>
       </w:r>
       <w:r>
-        <w:t xml:space="preserve"> ? </w:t>
+        <w:t xml:space="preserve"> ?</w:t>
+      </w:r>
+      <w:proofErr w:type="gramEnd"/>
+      <w:r>
+        <w:t xml:space="preserve"> </w:t>
       </w:r>
       <w:r>
         <w:t>`</w:t>
       </w:r>
       <w:r>
-        <w:t>The order must be issued on a sole-source basis in the interest of economy and efficiency because it is a logical follow-on to an order already issued under the contract, provided that all awardees were given a fair opportunity to be considered for the original order.</w:t>
+        <w:t xml:space="preserve">The order must be issued on a sole-source basis in the interest of economy and efficiency because it is a logical follow-on to an order already issued under the contract, provided that all awardees were given a fair opportunity to be considered for the original </w:t>
+      </w:r>
+      <w:proofErr w:type="gramStart"/>
+      <w:r>
+        <w:t>order.</w:t>
       </w:r>
       <w:r>
         <w:t>`</w:t>
       </w:r>
+      <w:proofErr w:type="gramEnd"/>
       <w:r>
         <w:t xml:space="preserve"> : </w:t>
       </w:r>
@@ -1643,7 +1702,14 @@
         <w:rPr>
           <w:color w:val="00B050"/>
         </w:rPr>
-        <w:t xml:space="preserve"> == 0</w:t>
+        <w:t xml:space="preserve"> == </w:t>
+      </w:r>
+      <w:proofErr w:type="gramStart"/>
+      <w:r>
+        <w:rPr>
+          <w:color w:val="00B050"/>
+        </w:rPr>
+        <w:t>0</w:t>
       </w:r>
       <w:r>
         <w:rPr>
@@ -1658,6 +1724,7 @@
         </w:rPr>
         <w:t>not</w:t>
       </w:r>
+      <w:proofErr w:type="gramEnd"/>
       <w:r>
         <w:rPr>
           <w:bCs/>
@@ -1696,6 +1763,9 @@
           <w:right w:val="nil"/>
           <w:between w:val="nil"/>
         </w:pBdr>
+        <w:rPr>
+          <w:color w:val="00B050"/>
+        </w:rPr>
       </w:pPr>
       <w:r>
         <w:rPr>
@@ -1715,14 +1785,20 @@
         <w:rPr>
           <w:color w:val="00B050"/>
         </w:rPr>
-        <w:t>procurementHistory.length</w:t>
+        <w:t>periodOfPerformance.</w:t>
+      </w:r>
+      <w:r>
+        <w:rPr>
+          <w:color w:val="00B050"/>
+        </w:rPr>
+        <w:t>isRequirementFollowOnProcurementSoleSourced</w:t>
       </w:r>
       <w:proofErr w:type="spellEnd"/>
       <w:r>
         <w:rPr>
           <w:color w:val="00B050"/>
         </w:rPr>
-        <w:t xml:space="preserve"> &gt; 0</w:t>
+        <w:t xml:space="preserve"> == ‘true’</w:t>
       </w:r>
       <w:r>
         <w:rPr>
@@ -1792,20 +1868,148 @@
           <w:right w:val="nil"/>
           <w:between w:val="nil"/>
         </w:pBdr>
-      </w:pPr>
-      <w:r>
         <w:rPr>
           <w:bCs/>
           <w:color w:val="00B050"/>
         </w:rPr>
+      </w:pPr>
+      <w:r>
+        <w:rPr>
+          <w:bCs/>
+          <w:color w:val="00B050"/>
+        </w:rPr>
         <w:t>{END-IF}</w:t>
       </w:r>
     </w:p>
     <w:p>
       <w:pPr>
+        <w:pBdr>
+          <w:top w:val="nil"/>
+          <w:left w:val="nil"/>
+          <w:bottom w:val="nil"/>
+          <w:right w:val="nil"/>
+          <w:between w:val="nil"/>
+        </w:pBdr>
+        <w:rPr>
+          <w:color w:val="00B050"/>
+        </w:rPr>
+      </w:pPr>
+      <w:r>
+        <w:rPr>
+          <w:bCs/>
+          <w:color w:val="00B050"/>
+        </w:rPr>
+        <w:t>{</w:t>
+      </w:r>
+      <w:r>
+        <w:rPr>
+          <w:color w:val="00B050"/>
+        </w:rPr>
+        <w:t xml:space="preserve">IF </w:t>
+      </w:r>
+      <w:proofErr w:type="spellStart"/>
+      <w:r>
+        <w:rPr>
+          <w:color w:val="00B050"/>
+        </w:rPr>
+        <w:t>periodOfPerformance.</w:t>
+      </w:r>
+      <w:r>
+        <w:rPr>
+          <w:color w:val="00B050"/>
+        </w:rPr>
+        <w:t>isRequirementFollowOnProcurementSoleSourced</w:t>
+      </w:r>
+      <w:proofErr w:type="spellEnd"/>
+      <w:r>
+        <w:rPr>
+          <w:color w:val="00B050"/>
+        </w:rPr>
+        <w:t xml:space="preserve"> == ‘</w:t>
+      </w:r>
+      <w:r>
+        <w:rPr>
+          <w:color w:val="00B050"/>
+        </w:rPr>
+        <w:t>false’</w:t>
+      </w:r>
+      <w:r>
+        <w:rPr>
+          <w:bCs/>
+          <w:color w:val="00B050"/>
+        </w:rPr>
+        <w:t>}</w:t>
+      </w:r>
+    </w:p>
+    <w:p>
+      <w:pPr>
+        <w:pStyle w:val="ListParagraph"/>
         <w:numPr>
           <w:ilvl w:val="0"/>
-          <w:numId w:val="9"/>
+          <w:numId w:val="15"/>
+        </w:numPr>
+        <w:pBdr>
+          <w:top w:val="nil"/>
+          <w:left w:val="nil"/>
+          <w:bottom w:val="nil"/>
+          <w:right w:val="nil"/>
+          <w:between w:val="nil"/>
+        </w:pBdr>
+        <w:ind w:left="274"/>
+      </w:pPr>
+      <w:r>
+        <w:t xml:space="preserve"> </w:t>
+      </w:r>
+      <w:r>
+        <w:t>Reserved</w:t>
+      </w:r>
+    </w:p>
+    <w:p>
+      <w:pPr>
+        <w:pBdr>
+          <w:top w:val="nil"/>
+          <w:left w:val="nil"/>
+          <w:bottom w:val="nil"/>
+          <w:right w:val="nil"/>
+          <w:between w:val="nil"/>
+        </w:pBdr>
+        <w:ind w:hanging="90"/>
+      </w:pPr>
+    </w:p>
+    <w:p>
+      <w:pPr>
+        <w:pBdr>
+          <w:top w:val="nil"/>
+          <w:left w:val="nil"/>
+          <w:bottom w:val="nil"/>
+          <w:right w:val="nil"/>
+          <w:between w:val="nil"/>
+        </w:pBdr>
+      </w:pPr>
+      <w:r>
+        <w:rPr>
+          <w:bCs/>
+          <w:color w:val="00B050"/>
+        </w:rPr>
+        <w:t>{END-IF}</w:t>
+      </w:r>
+    </w:p>
+    <w:p>
+      <w:pPr>
+        <w:pBdr>
+          <w:top w:val="nil"/>
+          <w:left w:val="nil"/>
+          <w:bottom w:val="nil"/>
+          <w:right w:val="nil"/>
+          <w:between w:val="nil"/>
+        </w:pBdr>
+      </w:pPr>
+    </w:p>
+    <w:p>
+      <w:pPr>
+        <w:numPr>
+          <w:ilvl w:val="0"/>
+          <w:numId w:val="15"/>
         </w:numPr>
         <w:pBdr>
           <w:top w:val="nil"/>
@@ -1817,13 +2021,24 @@
         <w:ind w:hanging="450"/>
       </w:pPr>
       <w:r>
-        <w:t>Identify prior procurement history:</w:t>
+        <w:t xml:space="preserve">Identify prior procurement </w:t>
+      </w:r>
+      <w:proofErr w:type="gramStart"/>
+      <w:r>
+        <w:t>history:</w:t>
       </w:r>
       <w:r>
         <w:rPr>
           <w:color w:val="00B050"/>
         </w:rPr>
-        <w:t xml:space="preserve">{IF </w:t>
+        <w:t>{</w:t>
+      </w:r>
+      <w:proofErr w:type="gramEnd"/>
+      <w:r>
+        <w:rPr>
+          <w:color w:val="00B050"/>
+        </w:rPr>
+        <w:t xml:space="preserve">IF </w:t>
       </w:r>
       <w:proofErr w:type="spellStart"/>
       <w:r>
@@ -1985,6 +2200,7 @@
         <w:t>$</w:t>
       </w:r>
       <w:proofErr w:type="spellStart"/>
+      <w:proofErr w:type="gramStart"/>
       <w:r>
         <w:rPr>
           <w:color w:val="000000" w:themeColor="text1"/>
@@ -1992,6 +2208,7 @@
         <w:t>contract.contractNumber</w:t>
       </w:r>
       <w:proofErr w:type="spellEnd"/>
+      <w:proofErr w:type="gramEnd"/>
       <w:r>
         <w:rPr>
           <w:color w:val="000000" w:themeColor="text1"/>
@@ -2026,6 +2243,7 @@
         <w:t>$</w:t>
       </w:r>
       <w:proofErr w:type="spellStart"/>
+      <w:proofErr w:type="gramStart"/>
       <w:r>
         <w:rPr>
           <w:color w:val="000000" w:themeColor="text1"/>
@@ -2033,6 +2251,7 @@
         <w:t>contract.taskDeliveryOrderNumber</w:t>
       </w:r>
       <w:proofErr w:type="spellEnd"/>
+      <w:proofErr w:type="gramEnd"/>
       <w:r>
         <w:rPr>
           <w:color w:val="000000" w:themeColor="text1"/>
@@ -2067,6 +2286,7 @@
         <w:t>$</w:t>
       </w:r>
       <w:proofErr w:type="spellStart"/>
+      <w:proofErr w:type="gramStart"/>
       <w:r>
         <w:rPr>
           <w:color w:val="000000" w:themeColor="text1"/>
@@ -2074,6 +2294,7 @@
         <w:t>contract.contractOrderStartDate</w:t>
       </w:r>
       <w:proofErr w:type="spellEnd"/>
+      <w:proofErr w:type="gramEnd"/>
       <w:r>
         <w:rPr>
           <w:color w:val="000000" w:themeColor="text1"/>
@@ -2137,6 +2358,7 @@
         <w:rPr>
           <w:color w:val="000000" w:themeColor="text1"/>
         </w:rPr>
+        <w:lastRenderedPageBreak/>
         <w:t>Competitive Status: {</w:t>
       </w:r>
       <w:r>
@@ -2146,6 +2368,7 @@
         <w:t>$</w:t>
       </w:r>
       <w:proofErr w:type="spellStart"/>
+      <w:proofErr w:type="gramStart"/>
       <w:r>
         <w:rPr>
           <w:color w:val="000000" w:themeColor="text1"/>
@@ -2153,6 +2376,7 @@
         <w:t>contract.competitiveStatus</w:t>
       </w:r>
       <w:proofErr w:type="spellEnd"/>
+      <w:proofErr w:type="gramEnd"/>
       <w:r>
         <w:rPr>
           <w:color w:val="000000" w:themeColor="text1"/>
@@ -2187,6 +2411,7 @@
         <w:t>$</w:t>
       </w:r>
       <w:proofErr w:type="spellStart"/>
+      <w:proofErr w:type="gramStart"/>
       <w:r>
         <w:rPr>
           <w:color w:val="000000" w:themeColor="text1"/>
@@ -2194,6 +2419,7 @@
         <w:t>contract.businessSize</w:t>
       </w:r>
       <w:proofErr w:type="spellEnd"/>
+      <w:proofErr w:type="gramEnd"/>
       <w:r>
         <w:rPr>
           <w:color w:val="000000" w:themeColor="text1"/>
@@ -2219,7 +2445,21 @@
         <w:rPr>
           <w:color w:val="00B050"/>
         </w:rPr>
-        <w:t>{END-FOR contract}{END-IF}</w:t>
+        <w:t xml:space="preserve">{END-FOR </w:t>
+      </w:r>
+      <w:proofErr w:type="gramStart"/>
+      <w:r>
+        <w:rPr>
+          <w:color w:val="00B050"/>
+        </w:rPr>
+        <w:t>contract}{</w:t>
+      </w:r>
+      <w:proofErr w:type="gramEnd"/>
+      <w:r>
+        <w:rPr>
+          <w:color w:val="00B050"/>
+        </w:rPr>
+        <w:t>END-IF}</w:t>
       </w:r>
     </w:p>
     <w:p>
@@ -2257,7 +2497,6 @@
         <w:rPr>
           <w:b/>
         </w:rPr>
-        <w:lastRenderedPageBreak/>
         <w:t>Signature:  ___________________________________</w:t>
       </w:r>
     </w:p>
@@ -2520,7 +2759,7 @@
 </file>
 
 <file path=word/endnotes.xml><?xml version="1.0" encoding="utf-8"?>
-<w:endnotes xmlns:wpc="http://schemas.microsoft.com/office/word/2010/wordprocessingCanvas" xmlns:cx="http://schemas.microsoft.com/office/drawing/2014/chartex" xmlns:cx1="http://schemas.microsoft.com/office/drawing/2015/9/8/chartex" xmlns:cx2="http://schemas.microsoft.com/office/drawing/2015/10/21/chartex" xmlns:cx3="http://schemas.microsoft.com/office/drawing/2016/5/9/chartex" xmlns:cx4="http://schemas.microsoft.com/office/drawing/2016/5/10/chartex" xmlns:cx5="http://schemas.microsoft.com/office/drawing/2016/5/11/chartex" xmlns:cx6="http://schemas.microsoft.com/office/drawing/2016/5/12/chartex" xmlns:cx7="http://schemas.microsoft.com/office/drawing/2016/5/13/chartex" xmlns:cx8="http://schemas.microsoft.com/office/drawing/2016/5/14/chartex" xmlns:mc="http://schemas.openxmlformats.org/markup-compatibility/2006" xmlns:aink="http://schemas.microsoft.com/office/drawing/2016/ink" xmlns:am3d="http://schemas.microsoft.com/office/drawing/2017/model3d" xmlns:o="urn:schemas-microsoft-com:office:office" xmlns:oel="http://schemas.microsoft.com/office/2019/extlst" xmlns:r="http://schemas.openxmlformats.org/officeDocument/2006/relationships" xmlns:m="http://schemas.openxmlformats.org/officeDocument/2006/math" xmlns:v="urn:schemas-microsoft-com:vml" xmlns:wp14="http://schemas.microsoft.com/office/word/2010/wordprocessingDrawing" xmlns:wp="http://schemas.openxmlformats.org/drawingml/2006/wordprocessingDrawing" xmlns:w10="urn:schemas-microsoft-com:office:word" xmlns:w="http://schemas.openxmlformats.org/wordprocessingml/2006/main" xmlns:w14="http://schemas.microsoft.com/office/word/2010/wordml" xmlns:w15="http://schemas.microsoft.com/office/word/2012/wordml" xmlns:w16cex="http://schemas.microsoft.com/office/word/2018/wordml/cex" xmlns:w16cid="http://schemas.microsoft.com/office/word/2016/wordml/cid" xmlns:w16="http://schemas.microsoft.com/office/word/2018/wordml" xmlns:w16du="http://schemas.microsoft.com/office/word/2023/wordml/word16du" xmlns:w16sdtdh="http://schemas.microsoft.com/office/word/2020/wordml/sdtdatahash" xmlns:w16se="http://schemas.microsoft.com/office/word/2015/wordml/symex" xmlns:wpg="http://schemas.microsoft.com/office/word/2010/wordprocessingGroup" xmlns:wpi="http://schemas.microsoft.com/office/word/2010/wordprocessingInk" xmlns:wne="http://schemas.microsoft.com/office/word/2006/wordml" xmlns:wps="http://schemas.microsoft.com/office/word/2010/wordprocessingShape" mc:Ignorable="w14 w15 w16se w16cid w16 w16cex w16sdtdh wp14">
+<w:endnotes xmlns:wpc="http://schemas.microsoft.com/office/word/2010/wordprocessingCanvas" xmlns:cx="http://schemas.microsoft.com/office/drawing/2014/chartex" xmlns:cx1="http://schemas.microsoft.com/office/drawing/2015/9/8/chartex" xmlns:cx2="http://schemas.microsoft.com/office/drawing/2015/10/21/chartex" xmlns:cx3="http://schemas.microsoft.com/office/drawing/2016/5/9/chartex" xmlns:cx4="http://schemas.microsoft.com/office/drawing/2016/5/10/chartex" xmlns:cx5="http://schemas.microsoft.com/office/drawing/2016/5/11/chartex" xmlns:cx6="http://schemas.microsoft.com/office/drawing/2016/5/12/chartex" xmlns:cx7="http://schemas.microsoft.com/office/drawing/2016/5/13/chartex" xmlns:cx8="http://schemas.microsoft.com/office/drawing/2016/5/14/chartex" xmlns:mc="http://schemas.openxmlformats.org/markup-compatibility/2006" xmlns:aink="http://schemas.microsoft.com/office/drawing/2016/ink" xmlns:am3d="http://schemas.microsoft.com/office/drawing/2017/model3d" xmlns:o="urn:schemas-microsoft-com:office:office" xmlns:oel="http://schemas.microsoft.com/office/2019/extlst" xmlns:r="http://schemas.openxmlformats.org/officeDocument/2006/relationships" xmlns:m="http://schemas.openxmlformats.org/officeDocument/2006/math" xmlns:v="urn:schemas-microsoft-com:vml" xmlns:wp14="http://schemas.microsoft.com/office/word/2010/wordprocessingDrawing" xmlns:wp="http://schemas.openxmlformats.org/drawingml/2006/wordprocessingDrawing" xmlns:w10="urn:schemas-microsoft-com:office:word" xmlns:w="http://schemas.openxmlformats.org/wordprocessingml/2006/main" xmlns:w14="http://schemas.microsoft.com/office/word/2010/wordml" xmlns:w15="http://schemas.microsoft.com/office/word/2012/wordml" xmlns:w16cex="http://schemas.microsoft.com/office/word/2018/wordml/cex" xmlns:w16cid="http://schemas.microsoft.com/office/word/2016/wordml/cid" xmlns:w16="http://schemas.microsoft.com/office/word/2018/wordml" xmlns:w16sdtdh="http://schemas.microsoft.com/office/word/2020/wordml/sdtdatahash" xmlns:w16se="http://schemas.microsoft.com/office/word/2015/wordml/symex" xmlns:wpg="http://schemas.microsoft.com/office/word/2010/wordprocessingGroup" xmlns:wpi="http://schemas.microsoft.com/office/word/2010/wordprocessingInk" xmlns:wne="http://schemas.microsoft.com/office/word/2006/wordml" xmlns:wps="http://schemas.microsoft.com/office/word/2010/wordprocessingShape" mc:Ignorable="w14 w15 w16se w16cid w16 w16cex w16sdtdh wp14">
   <w:endnote w:type="separator" w:id="-1">
     <w:p>
       <w:r>
@@ -2539,7 +2778,7 @@
 </file>
 
 <file path=word/footer1.xml><?xml version="1.0" encoding="utf-8"?>
-<w:ftr xmlns:wpc="http://schemas.microsoft.com/office/word/2010/wordprocessingCanvas" xmlns:cx="http://schemas.microsoft.com/office/drawing/2014/chartex" xmlns:cx1="http://schemas.microsoft.com/office/drawing/2015/9/8/chartex" xmlns:cx2="http://schemas.microsoft.com/office/drawing/2015/10/21/chartex" xmlns:cx3="http://schemas.microsoft.com/office/drawing/2016/5/9/chartex" xmlns:cx4="http://schemas.microsoft.com/office/drawing/2016/5/10/chartex" xmlns:cx5="http://schemas.microsoft.com/office/drawing/2016/5/11/chartex" xmlns:cx6="http://schemas.microsoft.com/office/drawing/2016/5/12/chartex" xmlns:cx7="http://schemas.microsoft.com/office/drawing/2016/5/13/chartex" xmlns:cx8="http://schemas.microsoft.com/office/drawing/2016/5/14/chartex" xmlns:mc="http://schemas.openxmlformats.org/markup-compatibility/2006" xmlns:aink="http://schemas.microsoft.com/office/drawing/2016/ink" xmlns:am3d="http://schemas.microsoft.com/office/drawing/2017/model3d" xmlns:o="urn:schemas-microsoft-com:office:office" xmlns:oel="http://schemas.microsoft.com/office/2019/extlst" xmlns:r="http://schemas.openxmlformats.org/officeDocument/2006/relationships" xmlns:m="http://schemas.openxmlformats.org/officeDocument/2006/math" xmlns:v="urn:schemas-microsoft-com:vml" xmlns:wp14="http://schemas.microsoft.com/office/word/2010/wordprocessingDrawing" xmlns:wp="http://schemas.openxmlformats.org/drawingml/2006/wordprocessingDrawing" xmlns:w10="urn:schemas-microsoft-com:office:word" xmlns:w="http://schemas.openxmlformats.org/wordprocessingml/2006/main" xmlns:w14="http://schemas.microsoft.com/office/word/2010/wordml" xmlns:w15="http://schemas.microsoft.com/office/word/2012/wordml" xmlns:w16cex="http://schemas.microsoft.com/office/word/2018/wordml/cex" xmlns:w16cid="http://schemas.microsoft.com/office/word/2016/wordml/cid" xmlns:w16="http://schemas.microsoft.com/office/word/2018/wordml" xmlns:w16du="http://schemas.microsoft.com/office/word/2023/wordml/word16du" xmlns:w16sdtdh="http://schemas.microsoft.com/office/word/2020/wordml/sdtdatahash" xmlns:w16se="http://schemas.microsoft.com/office/word/2015/wordml/symex" xmlns:wpg="http://schemas.microsoft.com/office/word/2010/wordprocessingGroup" xmlns:wpi="http://schemas.microsoft.com/office/word/2010/wordprocessingInk" xmlns:wne="http://schemas.microsoft.com/office/word/2006/wordml" xmlns:wps="http://schemas.microsoft.com/office/word/2010/wordprocessingShape" mc:Ignorable="w14 w15 w16se w16cid w16 w16cex w16sdtdh wp14">
+<w:ftr xmlns:wpc="http://schemas.microsoft.com/office/word/2010/wordprocessingCanvas" xmlns:cx="http://schemas.microsoft.com/office/drawing/2014/chartex" xmlns:cx1="http://schemas.microsoft.com/office/drawing/2015/9/8/chartex" xmlns:cx2="http://schemas.microsoft.com/office/drawing/2015/10/21/chartex" xmlns:cx3="http://schemas.microsoft.com/office/drawing/2016/5/9/chartex" xmlns:cx4="http://schemas.microsoft.com/office/drawing/2016/5/10/chartex" xmlns:cx5="http://schemas.microsoft.com/office/drawing/2016/5/11/chartex" xmlns:cx6="http://schemas.microsoft.com/office/drawing/2016/5/12/chartex" xmlns:cx7="http://schemas.microsoft.com/office/drawing/2016/5/13/chartex" xmlns:cx8="http://schemas.microsoft.com/office/drawing/2016/5/14/chartex" xmlns:mc="http://schemas.openxmlformats.org/markup-compatibility/2006" xmlns:aink="http://schemas.microsoft.com/office/drawing/2016/ink" xmlns:am3d="http://schemas.microsoft.com/office/drawing/2017/model3d" xmlns:o="urn:schemas-microsoft-com:office:office" xmlns:oel="http://schemas.microsoft.com/office/2019/extlst" xmlns:r="http://schemas.openxmlformats.org/officeDocument/2006/relationships" xmlns:m="http://schemas.openxmlformats.org/officeDocument/2006/math" xmlns:v="urn:schemas-microsoft-com:vml" xmlns:wp14="http://schemas.microsoft.com/office/word/2010/wordprocessingDrawing" xmlns:wp="http://schemas.openxmlformats.org/drawingml/2006/wordprocessingDrawing" xmlns:w10="urn:schemas-microsoft-com:office:word" xmlns:w="http://schemas.openxmlformats.org/wordprocessingml/2006/main" xmlns:w14="http://schemas.microsoft.com/office/word/2010/wordml" xmlns:w15="http://schemas.microsoft.com/office/word/2012/wordml" xmlns:w16cex="http://schemas.microsoft.com/office/word/2018/wordml/cex" xmlns:w16cid="http://schemas.microsoft.com/office/word/2016/wordml/cid" xmlns:w16="http://schemas.microsoft.com/office/word/2018/wordml" xmlns:w16sdtdh="http://schemas.microsoft.com/office/word/2020/wordml/sdtdatahash" xmlns:w16se="http://schemas.microsoft.com/office/word/2015/wordml/symex" xmlns:wpg="http://schemas.microsoft.com/office/word/2010/wordprocessingGroup" xmlns:wpi="http://schemas.microsoft.com/office/word/2010/wordprocessingInk" xmlns:wne="http://schemas.microsoft.com/office/word/2006/wordml" xmlns:wps="http://schemas.microsoft.com/office/word/2010/wordprocessingShape" mc:Ignorable="w14 w15 w16se w16cid w16 w16cex w16sdtdh wp14">
   <w:p>
     <w:pPr>
       <w:tabs>
@@ -2589,7 +2828,7 @@
 </file>
 
 <file path=word/footnotes.xml><?xml version="1.0" encoding="utf-8"?>
-<w:footnotes xmlns:wpc="http://schemas.microsoft.com/office/word/2010/wordprocessingCanvas" xmlns:cx="http://schemas.microsoft.com/office/drawing/2014/chartex" xmlns:cx1="http://schemas.microsoft.com/office/drawing/2015/9/8/chartex" xmlns:cx2="http://schemas.microsoft.com/office/drawing/2015/10/21/chartex" xmlns:cx3="http://schemas.microsoft.com/office/drawing/2016/5/9/chartex" xmlns:cx4="http://schemas.microsoft.com/office/drawing/2016/5/10/chartex" xmlns:cx5="http://schemas.microsoft.com/office/drawing/2016/5/11/chartex" xmlns:cx6="http://schemas.microsoft.com/office/drawing/2016/5/12/chartex" xmlns:cx7="http://schemas.microsoft.com/office/drawing/2016/5/13/chartex" xmlns:cx8="http://schemas.microsoft.com/office/drawing/2016/5/14/chartex" xmlns:mc="http://schemas.openxmlformats.org/markup-compatibility/2006" xmlns:aink="http://schemas.microsoft.com/office/drawing/2016/ink" xmlns:am3d="http://schemas.microsoft.com/office/drawing/2017/model3d" xmlns:o="urn:schemas-microsoft-com:office:office" xmlns:oel="http://schemas.microsoft.com/office/2019/extlst" xmlns:r="http://schemas.openxmlformats.org/officeDocument/2006/relationships" xmlns:m="http://schemas.openxmlformats.org/officeDocument/2006/math" xmlns:v="urn:schemas-microsoft-com:vml" xmlns:wp14="http://schemas.microsoft.com/office/word/2010/wordprocessingDrawing" xmlns:wp="http://schemas.openxmlformats.org/drawingml/2006/wordprocessingDrawing" xmlns:w10="urn:schemas-microsoft-com:office:word" xmlns:w="http://schemas.openxmlformats.org/wordprocessingml/2006/main" xmlns:w14="http://schemas.microsoft.com/office/word/2010/wordml" xmlns:w15="http://schemas.microsoft.com/office/word/2012/wordml" xmlns:w16cex="http://schemas.microsoft.com/office/word/2018/wordml/cex" xmlns:w16cid="http://schemas.microsoft.com/office/word/2016/wordml/cid" xmlns:w16="http://schemas.microsoft.com/office/word/2018/wordml" xmlns:w16du="http://schemas.microsoft.com/office/word/2023/wordml/word16du" xmlns:w16sdtdh="http://schemas.microsoft.com/office/word/2020/wordml/sdtdatahash" xmlns:w16se="http://schemas.microsoft.com/office/word/2015/wordml/symex" xmlns:wpg="http://schemas.microsoft.com/office/word/2010/wordprocessingGroup" xmlns:wpi="http://schemas.microsoft.com/office/word/2010/wordprocessingInk" xmlns:wne="http://schemas.microsoft.com/office/word/2006/wordml" xmlns:wps="http://schemas.microsoft.com/office/word/2010/wordprocessingShape" mc:Ignorable="w14 w15 w16se w16cid w16 w16cex w16sdtdh wp14">
+<w:footnotes xmlns:wpc="http://schemas.microsoft.com/office/word/2010/wordprocessingCanvas" xmlns:cx="http://schemas.microsoft.com/office/drawing/2014/chartex" xmlns:cx1="http://schemas.microsoft.com/office/drawing/2015/9/8/chartex" xmlns:cx2="http://schemas.microsoft.com/office/drawing/2015/10/21/chartex" xmlns:cx3="http://schemas.microsoft.com/office/drawing/2016/5/9/chartex" xmlns:cx4="http://schemas.microsoft.com/office/drawing/2016/5/10/chartex" xmlns:cx5="http://schemas.microsoft.com/office/drawing/2016/5/11/chartex" xmlns:cx6="http://schemas.microsoft.com/office/drawing/2016/5/12/chartex" xmlns:cx7="http://schemas.microsoft.com/office/drawing/2016/5/13/chartex" xmlns:cx8="http://schemas.microsoft.com/office/drawing/2016/5/14/chartex" xmlns:mc="http://schemas.openxmlformats.org/markup-compatibility/2006" xmlns:aink="http://schemas.microsoft.com/office/drawing/2016/ink" xmlns:am3d="http://schemas.microsoft.com/office/drawing/2017/model3d" xmlns:o="urn:schemas-microsoft-com:office:office" xmlns:oel="http://schemas.microsoft.com/office/2019/extlst" xmlns:r="http://schemas.openxmlformats.org/officeDocument/2006/relationships" xmlns:m="http://schemas.openxmlformats.org/officeDocument/2006/math" xmlns:v="urn:schemas-microsoft-com:vml" xmlns:wp14="http://schemas.microsoft.com/office/word/2010/wordprocessingDrawing" xmlns:wp="http://schemas.openxmlformats.org/drawingml/2006/wordprocessingDrawing" xmlns:w10="urn:schemas-microsoft-com:office:word" xmlns:w="http://schemas.openxmlformats.org/wordprocessingml/2006/main" xmlns:w14="http://schemas.microsoft.com/office/word/2010/wordml" xmlns:w15="http://schemas.microsoft.com/office/word/2012/wordml" xmlns:w16cex="http://schemas.microsoft.com/office/word/2018/wordml/cex" xmlns:w16cid="http://schemas.microsoft.com/office/word/2016/wordml/cid" xmlns:w16="http://schemas.microsoft.com/office/word/2018/wordml" xmlns:w16sdtdh="http://schemas.microsoft.com/office/word/2020/wordml/sdtdatahash" xmlns:w16se="http://schemas.microsoft.com/office/word/2015/wordml/symex" xmlns:wpg="http://schemas.microsoft.com/office/word/2010/wordprocessingGroup" xmlns:wpi="http://schemas.microsoft.com/office/word/2010/wordprocessingInk" xmlns:wne="http://schemas.microsoft.com/office/word/2006/wordml" xmlns:wps="http://schemas.microsoft.com/office/word/2010/wordprocessingShape" mc:Ignorable="w14 w15 w16se w16cid w16 w16cex w16sdtdh wp14">
   <w:footnote w:type="separator" w:id="-1">
     <w:p>
       <w:r>
@@ -2608,7 +2847,7 @@
 </file>
 
 <file path=word/header1.xml><?xml version="1.0" encoding="utf-8"?>
-<w:hdr xmlns:wpc="http://schemas.microsoft.com/office/word/2010/wordprocessingCanvas" xmlns:cx="http://schemas.microsoft.com/office/drawing/2014/chartex" xmlns:cx1="http://schemas.microsoft.com/office/drawing/2015/9/8/chartex" xmlns:cx2="http://schemas.microsoft.com/office/drawing/2015/10/21/chartex" xmlns:cx3="http://schemas.microsoft.com/office/drawing/2016/5/9/chartex" xmlns:cx4="http://schemas.microsoft.com/office/drawing/2016/5/10/chartex" xmlns:cx5="http://schemas.microsoft.com/office/drawing/2016/5/11/chartex" xmlns:cx6="http://schemas.microsoft.com/office/drawing/2016/5/12/chartex" xmlns:cx7="http://schemas.microsoft.com/office/drawing/2016/5/13/chartex" xmlns:cx8="http://schemas.microsoft.com/office/drawing/2016/5/14/chartex" xmlns:mc="http://schemas.openxmlformats.org/markup-compatibility/2006" xmlns:aink="http://schemas.microsoft.com/office/drawing/2016/ink" xmlns:am3d="http://schemas.microsoft.com/office/drawing/2017/model3d" xmlns:o="urn:schemas-microsoft-com:office:office" xmlns:oel="http://schemas.microsoft.com/office/2019/extlst" xmlns:r="http://schemas.openxmlformats.org/officeDocument/2006/relationships" xmlns:m="http://schemas.openxmlformats.org/officeDocument/2006/math" xmlns:v="urn:schemas-microsoft-com:vml" xmlns:wp14="http://schemas.microsoft.com/office/word/2010/wordprocessingDrawing" xmlns:wp="http://schemas.openxmlformats.org/drawingml/2006/wordprocessingDrawing" xmlns:w10="urn:schemas-microsoft-com:office:word" xmlns:w="http://schemas.openxmlformats.org/wordprocessingml/2006/main" xmlns:w14="http://schemas.microsoft.com/office/word/2010/wordml" xmlns:w15="http://schemas.microsoft.com/office/word/2012/wordml" xmlns:w16cex="http://schemas.microsoft.com/office/word/2018/wordml/cex" xmlns:w16cid="http://schemas.microsoft.com/office/word/2016/wordml/cid" xmlns:w16="http://schemas.microsoft.com/office/word/2018/wordml" xmlns:w16du="http://schemas.microsoft.com/office/word/2023/wordml/word16du" xmlns:w16sdtdh="http://schemas.microsoft.com/office/word/2020/wordml/sdtdatahash" xmlns:w16se="http://schemas.microsoft.com/office/word/2015/wordml/symex" xmlns:wpg="http://schemas.microsoft.com/office/word/2010/wordprocessingGroup" xmlns:wpi="http://schemas.microsoft.com/office/word/2010/wordprocessingInk" xmlns:wne="http://schemas.microsoft.com/office/word/2006/wordml" xmlns:wps="http://schemas.microsoft.com/office/word/2010/wordprocessingShape" mc:Ignorable="w14 w15 w16se w16cid w16 w16cex w16sdtdh wp14">
+<w:hdr xmlns:wpc="http://schemas.microsoft.com/office/word/2010/wordprocessingCanvas" xmlns:cx="http://schemas.microsoft.com/office/drawing/2014/chartex" xmlns:cx1="http://schemas.microsoft.com/office/drawing/2015/9/8/chartex" xmlns:cx2="http://schemas.microsoft.com/office/drawing/2015/10/21/chartex" xmlns:cx3="http://schemas.microsoft.com/office/drawing/2016/5/9/chartex" xmlns:cx4="http://schemas.microsoft.com/office/drawing/2016/5/10/chartex" xmlns:cx5="http://schemas.microsoft.com/office/drawing/2016/5/11/chartex" xmlns:cx6="http://schemas.microsoft.com/office/drawing/2016/5/12/chartex" xmlns:cx7="http://schemas.microsoft.com/office/drawing/2016/5/13/chartex" xmlns:cx8="http://schemas.microsoft.com/office/drawing/2016/5/14/chartex" xmlns:mc="http://schemas.openxmlformats.org/markup-compatibility/2006" xmlns:aink="http://schemas.microsoft.com/office/drawing/2016/ink" xmlns:am3d="http://schemas.microsoft.com/office/drawing/2017/model3d" xmlns:o="urn:schemas-microsoft-com:office:office" xmlns:oel="http://schemas.microsoft.com/office/2019/extlst" xmlns:r="http://schemas.openxmlformats.org/officeDocument/2006/relationships" xmlns:m="http://schemas.openxmlformats.org/officeDocument/2006/math" xmlns:v="urn:schemas-microsoft-com:vml" xmlns:wp14="http://schemas.microsoft.com/office/word/2010/wordprocessingDrawing" xmlns:wp="http://schemas.openxmlformats.org/drawingml/2006/wordprocessingDrawing" xmlns:w10="urn:schemas-microsoft-com:office:word" xmlns:w="http://schemas.openxmlformats.org/wordprocessingml/2006/main" xmlns:w14="http://schemas.microsoft.com/office/word/2010/wordml" xmlns:w15="http://schemas.microsoft.com/office/word/2012/wordml" xmlns:w16cex="http://schemas.microsoft.com/office/word/2018/wordml/cex" xmlns:w16cid="http://schemas.microsoft.com/office/word/2016/wordml/cid" xmlns:w16="http://schemas.microsoft.com/office/word/2018/wordml" xmlns:w16sdtdh="http://schemas.microsoft.com/office/word/2020/wordml/sdtdatahash" xmlns:w16se="http://schemas.microsoft.com/office/word/2015/wordml/symex" xmlns:wpg="http://schemas.microsoft.com/office/word/2010/wordprocessingGroup" xmlns:wpi="http://schemas.microsoft.com/office/word/2010/wordprocessingInk" xmlns:wne="http://schemas.microsoft.com/office/word/2006/wordml" xmlns:wps="http://schemas.microsoft.com/office/word/2010/wordprocessingShape" mc:Ignorable="w14 w15 w16se w16cid w16 w16cex w16sdtdh wp14">
   <w:p>
     <w:pPr>
       <w:tabs>
@@ -2678,7 +2917,7 @@
 </file>
 
 <file path=word/numbering.xml><?xml version="1.0" encoding="utf-8"?>
-<w:numbering xmlns:wpc="http://schemas.microsoft.com/office/word/2010/wordprocessingCanvas" xmlns:cx="http://schemas.microsoft.com/office/drawing/2014/chartex" xmlns:cx1="http://schemas.microsoft.com/office/drawing/2015/9/8/chartex" xmlns:cx2="http://schemas.microsoft.com/office/drawing/2015/10/21/chartex" xmlns:cx3="http://schemas.microsoft.com/office/drawing/2016/5/9/chartex" xmlns:cx4="http://schemas.microsoft.com/office/drawing/2016/5/10/chartex" xmlns:cx5="http://schemas.microsoft.com/office/drawing/2016/5/11/chartex" xmlns:cx6="http://schemas.microsoft.com/office/drawing/2016/5/12/chartex" xmlns:cx7="http://schemas.microsoft.com/office/drawing/2016/5/13/chartex" xmlns:cx8="http://schemas.microsoft.com/office/drawing/2016/5/14/chartex" xmlns:mc="http://schemas.openxmlformats.org/markup-compatibility/2006" xmlns:aink="http://schemas.microsoft.com/office/drawing/2016/ink" xmlns:am3d="http://schemas.microsoft.com/office/drawing/2017/model3d" xmlns:o="urn:schemas-microsoft-com:office:office" xmlns:oel="http://schemas.microsoft.com/office/2019/extlst" xmlns:r="http://schemas.openxmlformats.org/officeDocument/2006/relationships" xmlns:m="http://schemas.openxmlformats.org/officeDocument/2006/math" xmlns:v="urn:schemas-microsoft-com:vml" xmlns:wp14="http://schemas.microsoft.com/office/word/2010/wordprocessingDrawing" xmlns:wp="http://schemas.openxmlformats.org/drawingml/2006/wordprocessingDrawing" xmlns:w10="urn:schemas-microsoft-com:office:word" xmlns:w="http://schemas.openxmlformats.org/wordprocessingml/2006/main" xmlns:w14="http://schemas.microsoft.com/office/word/2010/wordml" xmlns:w15="http://schemas.microsoft.com/office/word/2012/wordml" xmlns:w16cex="http://schemas.microsoft.com/office/word/2018/wordml/cex" xmlns:w16cid="http://schemas.microsoft.com/office/word/2016/wordml/cid" xmlns:w16="http://schemas.microsoft.com/office/word/2018/wordml" xmlns:w16du="http://schemas.microsoft.com/office/word/2023/wordml/word16du" xmlns:w16sdtdh="http://schemas.microsoft.com/office/word/2020/wordml/sdtdatahash" xmlns:w16se="http://schemas.microsoft.com/office/word/2015/wordml/symex" xmlns:wpg="http://schemas.microsoft.com/office/word/2010/wordprocessingGroup" xmlns:wpi="http://schemas.microsoft.com/office/word/2010/wordprocessingInk" xmlns:wne="http://schemas.microsoft.com/office/word/2006/wordml" xmlns:wps="http://schemas.microsoft.com/office/word/2010/wordprocessingShape" mc:Ignorable="w14 w15 w16se w16cid w16 w16cex w16sdtdh wp14">
+<w:numbering xmlns:wpc="http://schemas.microsoft.com/office/word/2010/wordprocessingCanvas" xmlns:cx="http://schemas.microsoft.com/office/drawing/2014/chartex" xmlns:cx1="http://schemas.microsoft.com/office/drawing/2015/9/8/chartex" xmlns:cx2="http://schemas.microsoft.com/office/drawing/2015/10/21/chartex" xmlns:cx3="http://schemas.microsoft.com/office/drawing/2016/5/9/chartex" xmlns:cx4="http://schemas.microsoft.com/office/drawing/2016/5/10/chartex" xmlns:cx5="http://schemas.microsoft.com/office/drawing/2016/5/11/chartex" xmlns:cx6="http://schemas.microsoft.com/office/drawing/2016/5/12/chartex" xmlns:cx7="http://schemas.microsoft.com/office/drawing/2016/5/13/chartex" xmlns:cx8="http://schemas.microsoft.com/office/drawing/2016/5/14/chartex" xmlns:mc="http://schemas.openxmlformats.org/markup-compatibility/2006" xmlns:aink="http://schemas.microsoft.com/office/drawing/2016/ink" xmlns:am3d="http://schemas.microsoft.com/office/drawing/2017/model3d" xmlns:o="urn:schemas-microsoft-com:office:office" xmlns:oel="http://schemas.microsoft.com/office/2019/extlst" xmlns:r="http://schemas.openxmlformats.org/officeDocument/2006/relationships" xmlns:m="http://schemas.openxmlformats.org/officeDocument/2006/math" xmlns:v="urn:schemas-microsoft-com:vml" xmlns:wp14="http://schemas.microsoft.com/office/word/2010/wordprocessingDrawing" xmlns:wp="http://schemas.openxmlformats.org/drawingml/2006/wordprocessingDrawing" xmlns:w10="urn:schemas-microsoft-com:office:word" xmlns:w="http://schemas.openxmlformats.org/wordprocessingml/2006/main" xmlns:w14="http://schemas.microsoft.com/office/word/2010/wordml" xmlns:w15="http://schemas.microsoft.com/office/word/2012/wordml" xmlns:w16cex="http://schemas.microsoft.com/office/word/2018/wordml/cex" xmlns:w16cid="http://schemas.microsoft.com/office/word/2016/wordml/cid" xmlns:w16="http://schemas.microsoft.com/office/word/2018/wordml" xmlns:w16sdtdh="http://schemas.microsoft.com/office/word/2020/wordml/sdtdatahash" xmlns:w16se="http://schemas.microsoft.com/office/word/2015/wordml/symex" xmlns:wpg="http://schemas.microsoft.com/office/word/2010/wordprocessingGroup" xmlns:wpi="http://schemas.microsoft.com/office/word/2010/wordprocessingInk" xmlns:wne="http://schemas.microsoft.com/office/word/2006/wordml" xmlns:wps="http://schemas.microsoft.com/office/word/2010/wordprocessingShape" mc:Ignorable="w14 w15 w16se w16cid w16 w16cex w16sdtdh wp14">
   <w:abstractNum w:abstractNumId="0" w15:restartNumberingAfterBreak="0">
     <w:nsid w:val="058F6F62"/>
     <w:multiLevelType w:val="multilevel"/>
@@ -3019,6 +3258,189 @@
     </w:lvl>
   </w:abstractNum>
   <w:abstractNum w:abstractNumId="3" w15:restartNumberingAfterBreak="0">
+    <w:nsid w:val="21613BA6"/>
+    <w:multiLevelType w:val="multilevel"/>
+    <w:tmpl w:val="B5A29972"/>
+    <w:styleLink w:val="CurrentList1"/>
+    <w:lvl w:ilvl="0">
+      <w:start w:val="1"/>
+      <w:numFmt w:val="decimal"/>
+      <w:lvlText w:val="%1."/>
+      <w:lvlJc w:val="left"/>
+      <w:pPr>
+        <w:ind w:left="360" w:hanging="360"/>
+      </w:pPr>
+      <w:rPr>
+        <w:color w:val="auto"/>
+      </w:rPr>
+    </w:lvl>
+    <w:lvl w:ilvl="1">
+      <w:start w:val="1"/>
+      <w:numFmt w:val="lowerLetter"/>
+      <w:lvlText w:val="%2."/>
+      <w:lvlJc w:val="left"/>
+      <w:pPr>
+        <w:ind w:left="1080" w:hanging="360"/>
+      </w:pPr>
+      <w:rPr>
+        <w:b/>
+        <w:i/>
+      </w:rPr>
+    </w:lvl>
+    <w:lvl w:ilvl="2">
+      <w:start w:val="1"/>
+      <w:numFmt w:val="lowerRoman"/>
+      <w:lvlText w:val="%3."/>
+      <w:lvlJc w:val="right"/>
+      <w:pPr>
+        <w:ind w:left="1800" w:hanging="180"/>
+      </w:pPr>
+    </w:lvl>
+    <w:lvl w:ilvl="3">
+      <w:start w:val="1"/>
+      <w:numFmt w:val="decimal"/>
+      <w:lvlText w:val="%4."/>
+      <w:lvlJc w:val="left"/>
+      <w:pPr>
+        <w:ind w:left="2520" w:hanging="360"/>
+      </w:pPr>
+    </w:lvl>
+    <w:lvl w:ilvl="4">
+      <w:start w:val="1"/>
+      <w:numFmt w:val="lowerLetter"/>
+      <w:lvlText w:val="%5."/>
+      <w:lvlJc w:val="left"/>
+      <w:pPr>
+        <w:ind w:left="3240" w:hanging="360"/>
+      </w:pPr>
+    </w:lvl>
+    <w:lvl w:ilvl="5">
+      <w:start w:val="1"/>
+      <w:numFmt w:val="lowerRoman"/>
+      <w:lvlText w:val="%6."/>
+      <w:lvlJc w:val="right"/>
+      <w:pPr>
+        <w:ind w:left="3960" w:hanging="180"/>
+      </w:pPr>
+    </w:lvl>
+    <w:lvl w:ilvl="6">
+      <w:start w:val="1"/>
+      <w:numFmt w:val="decimal"/>
+      <w:lvlText w:val="%7."/>
+      <w:lvlJc w:val="left"/>
+      <w:pPr>
+        <w:ind w:left="4680" w:hanging="360"/>
+      </w:pPr>
+    </w:lvl>
+    <w:lvl w:ilvl="7">
+      <w:start w:val="1"/>
+      <w:numFmt w:val="lowerLetter"/>
+      <w:lvlText w:val="%8."/>
+      <w:lvlJc w:val="left"/>
+      <w:pPr>
+        <w:ind w:left="5400" w:hanging="360"/>
+      </w:pPr>
+    </w:lvl>
+    <w:lvl w:ilvl="8">
+      <w:start w:val="1"/>
+      <w:numFmt w:val="lowerRoman"/>
+      <w:lvlText w:val="%9."/>
+      <w:lvlJc w:val="right"/>
+      <w:pPr>
+        <w:ind w:left="6120" w:hanging="180"/>
+      </w:pPr>
+    </w:lvl>
+  </w:abstractNum>
+  <w:abstractNum w:abstractNumId="4" w15:restartNumberingAfterBreak="0">
+    <w:nsid w:val="3BF73D73"/>
+    <w:multiLevelType w:val="hybridMultilevel"/>
+    <w:tmpl w:val="F2146E92"/>
+    <w:lvl w:ilvl="0" w:tplc="0409000F">
+      <w:start w:val="11"/>
+      <w:numFmt w:val="decimal"/>
+      <w:lvlText w:val="%1."/>
+      <w:lvlJc w:val="left"/>
+      <w:pPr>
+        <w:ind w:left="360" w:hanging="360"/>
+      </w:pPr>
+      <w:rPr>
+        <w:rFonts w:hint="default"/>
+      </w:rPr>
+    </w:lvl>
+    <w:lvl w:ilvl="1" w:tplc="04090019" w:tentative="1">
+      <w:start w:val="1"/>
+      <w:numFmt w:val="lowerLetter"/>
+      <w:lvlText w:val="%2."/>
+      <w:lvlJc w:val="left"/>
+      <w:pPr>
+        <w:ind w:left="1080" w:hanging="360"/>
+      </w:pPr>
+    </w:lvl>
+    <w:lvl w:ilvl="2" w:tplc="0409001B" w:tentative="1">
+      <w:start w:val="1"/>
+      <w:numFmt w:val="lowerRoman"/>
+      <w:lvlText w:val="%3."/>
+      <w:lvlJc w:val="right"/>
+      <w:pPr>
+        <w:ind w:left="1800" w:hanging="180"/>
+      </w:pPr>
+    </w:lvl>
+    <w:lvl w:ilvl="3" w:tplc="0409000F" w:tentative="1">
+      <w:start w:val="1"/>
+      <w:numFmt w:val="decimal"/>
+      <w:lvlText w:val="%4."/>
+      <w:lvlJc w:val="left"/>
+      <w:pPr>
+        <w:ind w:left="2520" w:hanging="360"/>
+      </w:pPr>
+    </w:lvl>
+    <w:lvl w:ilvl="4" w:tplc="04090019" w:tentative="1">
+      <w:start w:val="1"/>
+      <w:numFmt w:val="lowerLetter"/>
+      <w:lvlText w:val="%5."/>
+      <w:lvlJc w:val="left"/>
+      <w:pPr>
+        <w:ind w:left="3240" w:hanging="360"/>
+      </w:pPr>
+    </w:lvl>
+    <w:lvl w:ilvl="5" w:tplc="0409001B" w:tentative="1">
+      <w:start w:val="1"/>
+      <w:numFmt w:val="lowerRoman"/>
+      <w:lvlText w:val="%6."/>
+      <w:lvlJc w:val="right"/>
+      <w:pPr>
+        <w:ind w:left="3960" w:hanging="180"/>
+      </w:pPr>
+    </w:lvl>
+    <w:lvl w:ilvl="6" w:tplc="0409000F" w:tentative="1">
+      <w:start w:val="1"/>
+      <w:numFmt w:val="decimal"/>
+      <w:lvlText w:val="%7."/>
+      <w:lvlJc w:val="left"/>
+      <w:pPr>
+        <w:ind w:left="4680" w:hanging="360"/>
+      </w:pPr>
+    </w:lvl>
+    <w:lvl w:ilvl="7" w:tplc="04090019" w:tentative="1">
+      <w:start w:val="1"/>
+      <w:numFmt w:val="lowerLetter"/>
+      <w:lvlText w:val="%8."/>
+      <w:lvlJc w:val="left"/>
+      <w:pPr>
+        <w:ind w:left="5400" w:hanging="360"/>
+      </w:pPr>
+    </w:lvl>
+    <w:lvl w:ilvl="8" w:tplc="0409001B" w:tentative="1">
+      <w:start w:val="1"/>
+      <w:numFmt w:val="lowerRoman"/>
+      <w:lvlText w:val="%9."/>
+      <w:lvlJc w:val="right"/>
+      <w:pPr>
+        <w:ind w:left="6120" w:hanging="180"/>
+      </w:pPr>
+    </w:lvl>
+  </w:abstractNum>
+  <w:abstractNum w:abstractNumId="5" w15:restartNumberingAfterBreak="0">
     <w:nsid w:val="3E1573B4"/>
     <w:multiLevelType w:val="multilevel"/>
     <w:tmpl w:val="062C495A"/>
@@ -3131,7 +3553,7 @@
       </w:rPr>
     </w:lvl>
   </w:abstractNum>
-  <w:abstractNum w:abstractNumId="4" w15:restartNumberingAfterBreak="0">
+  <w:abstractNum w:abstractNumId="6" w15:restartNumberingAfterBreak="0">
     <w:nsid w:val="50FB6088"/>
     <w:multiLevelType w:val="hybridMultilevel"/>
     <w:tmpl w:val="CCC42618"/>
@@ -3244,7 +3666,7 @@
       </w:rPr>
     </w:lvl>
   </w:abstractNum>
-  <w:abstractNum w:abstractNumId="5" w15:restartNumberingAfterBreak="0">
+  <w:abstractNum w:abstractNumId="7" w15:restartNumberingAfterBreak="0">
     <w:nsid w:val="59B709CD"/>
     <w:multiLevelType w:val="hybridMultilevel"/>
     <w:tmpl w:val="516E54BC"/>
@@ -3357,7 +3779,7 @@
       </w:rPr>
     </w:lvl>
   </w:abstractNum>
-  <w:abstractNum w:abstractNumId="6" w15:restartNumberingAfterBreak="0">
+  <w:abstractNum w:abstractNumId="8" w15:restartNumberingAfterBreak="0">
     <w:nsid w:val="5E524303"/>
     <w:multiLevelType w:val="multilevel"/>
     <w:tmpl w:val="050AB504"/>
@@ -3470,7 +3892,7 @@
       </w:rPr>
     </w:lvl>
   </w:abstractNum>
-  <w:abstractNum w:abstractNumId="7" w15:restartNumberingAfterBreak="0">
+  <w:abstractNum w:abstractNumId="9" w15:restartNumberingAfterBreak="0">
     <w:nsid w:val="5EE71082"/>
     <w:multiLevelType w:val="multilevel"/>
     <w:tmpl w:val="DF02D28C"/>
@@ -3559,7 +3981,7 @@
       </w:pPr>
     </w:lvl>
   </w:abstractNum>
-  <w:abstractNum w:abstractNumId="8" w15:restartNumberingAfterBreak="0">
+  <w:abstractNum w:abstractNumId="10" w15:restartNumberingAfterBreak="0">
     <w:nsid w:val="6295442A"/>
     <w:multiLevelType w:val="multilevel"/>
     <w:tmpl w:val="B5A29972"/>
@@ -3652,7 +4074,7 @@
       </w:pPr>
     </w:lvl>
   </w:abstractNum>
-  <w:abstractNum w:abstractNumId="9" w15:restartNumberingAfterBreak="0">
+  <w:abstractNum w:abstractNumId="11" w15:restartNumberingAfterBreak="0">
     <w:nsid w:val="6BE33AB9"/>
     <w:multiLevelType w:val="multilevel"/>
     <w:tmpl w:val="091612A4"/>
@@ -3765,7 +4187,7 @@
       </w:rPr>
     </w:lvl>
   </w:abstractNum>
-  <w:abstractNum w:abstractNumId="10" w15:restartNumberingAfterBreak="0">
+  <w:abstractNum w:abstractNumId="12" w15:restartNumberingAfterBreak="0">
     <w:nsid w:val="6C8627F2"/>
     <w:multiLevelType w:val="multilevel"/>
     <w:tmpl w:val="7188E116"/>
@@ -3878,7 +4300,7 @@
       </w:rPr>
     </w:lvl>
   </w:abstractNum>
-  <w:abstractNum w:abstractNumId="11" w15:restartNumberingAfterBreak="0">
+  <w:abstractNum w:abstractNumId="13" w15:restartNumberingAfterBreak="0">
     <w:nsid w:val="71076DEE"/>
     <w:multiLevelType w:val="multilevel"/>
     <w:tmpl w:val="0DD631A2"/>
@@ -3991,7 +4413,7 @@
       </w:rPr>
     </w:lvl>
   </w:abstractNum>
-  <w:abstractNum w:abstractNumId="12" w15:restartNumberingAfterBreak="0">
+  <w:abstractNum w:abstractNumId="14" w15:restartNumberingAfterBreak="0">
     <w:nsid w:val="7E0B4CAB"/>
     <w:multiLevelType w:val="multilevel"/>
     <w:tmpl w:val="EA8EF068"/>
@@ -4105,43 +4527,49 @@
     </w:lvl>
   </w:abstractNum>
   <w:num w:numId="1" w16cid:durableId="1153909486">
-    <w:abstractNumId w:val="10"/>
+    <w:abstractNumId w:val="12"/>
   </w:num>
   <w:num w:numId="2" w16cid:durableId="1806502565">
     <w:abstractNumId w:val="0"/>
   </w:num>
   <w:num w:numId="3" w16cid:durableId="1175613835">
-    <w:abstractNumId w:val="11"/>
+    <w:abstractNumId w:val="13"/>
   </w:num>
   <w:num w:numId="4" w16cid:durableId="1003360586">
-    <w:abstractNumId w:val="9"/>
+    <w:abstractNumId w:val="11"/>
   </w:num>
   <w:num w:numId="5" w16cid:durableId="600991975">
     <w:abstractNumId w:val="2"/>
   </w:num>
   <w:num w:numId="6" w16cid:durableId="119302372">
+    <w:abstractNumId w:val="8"/>
+  </w:num>
+  <w:num w:numId="7" w16cid:durableId="682130486">
+    <w:abstractNumId w:val="5"/>
+  </w:num>
+  <w:num w:numId="8" w16cid:durableId="1119377674">
+    <w:abstractNumId w:val="14"/>
+  </w:num>
+  <w:num w:numId="9" w16cid:durableId="1229993488">
+    <w:abstractNumId w:val="10"/>
+  </w:num>
+  <w:num w:numId="10" w16cid:durableId="1160542478">
     <w:abstractNumId w:val="6"/>
   </w:num>
-  <w:num w:numId="7" w16cid:durableId="682130486">
-    <w:abstractNumId w:val="3"/>
-  </w:num>
-  <w:num w:numId="8" w16cid:durableId="1119377674">
-    <w:abstractNumId w:val="12"/>
-  </w:num>
-  <w:num w:numId="9" w16cid:durableId="1229993488">
-    <w:abstractNumId w:val="8"/>
-  </w:num>
-  <w:num w:numId="10" w16cid:durableId="1160542478">
-    <w:abstractNumId w:val="4"/>
-  </w:num>
   <w:num w:numId="11" w16cid:durableId="185794966">
-    <w:abstractNumId w:val="7"/>
+    <w:abstractNumId w:val="9"/>
   </w:num>
   <w:num w:numId="12" w16cid:durableId="372845811">
-    <w:abstractNumId w:val="5"/>
+    <w:abstractNumId w:val="7"/>
   </w:num>
   <w:num w:numId="13" w16cid:durableId="768045156">
     <w:abstractNumId w:val="1"/>
+  </w:num>
+  <w:num w:numId="14" w16cid:durableId="126167260">
+    <w:abstractNumId w:val="3"/>
+  </w:num>
+  <w:num w:numId="15" w16cid:durableId="64648919">
+    <w:abstractNumId w:val="4"/>
   </w:num>
 </w:numbering>
 </file>
@@ -4661,7 +5089,6 @@
   <w:style w:type="character" w:default="1" w:styleId="DefaultParagraphFont">
     <w:name w:val="Default Paragraph Font"/>
     <w:uiPriority w:val="1"/>
-    <w:semiHidden/>
     <w:unhideWhenUsed/>
   </w:style>
   <w:style w:type="table" w:default="1" w:styleId="TableNormal">
@@ -5020,6 +5447,16 @@
       <w:u w:val="single"/>
     </w:rPr>
   </w:style>
+  <w:style w:type="numbering" w:customStyle="1" w:styleId="CurrentList1">
+    <w:name w:val="Current List1"/>
+    <w:uiPriority w:val="99"/>
+    <w:rsid w:val="004C0FAA"/>
+    <w:pPr>
+      <w:numPr>
+        <w:numId w:val="14"/>
+      </w:numPr>
+    </w:pPr>
+  </w:style>
 </w:styles>
 </file>
 

</xml_diff>

<commit_message>
Changing syntax of boolean evaluation in MRR template
</commit_message>
<xml_diff>
--- a/document-generation/templates/mrr-template.docx
+++ b/document-generation/templates/mrr-template.docx
@@ -1798,7 +1798,7 @@
         <w:rPr>
           <w:color w:val="00B050"/>
         </w:rPr>
-        <w:t xml:space="preserve"> == ‘true’</w:t>
+        <w:t xml:space="preserve"> == true</w:t>
       </w:r>
       <w:r>
         <w:rPr>
@@ -1925,13 +1925,7 @@
         <w:rPr>
           <w:color w:val="00B050"/>
         </w:rPr>
-        <w:t xml:space="preserve"> == ‘</w:t>
-      </w:r>
-      <w:r>
-        <w:rPr>
-          <w:color w:val="00B050"/>
-        </w:rPr>
-        <w:t>false’</w:t>
+        <w:t xml:space="preserve"> == false</w:t>
       </w:r>
       <w:r>
         <w:rPr>
@@ -5089,6 +5083,7 @@
   <w:style w:type="character" w:default="1" w:styleId="DefaultParagraphFont">
     <w:name w:val="Default Paragraph Font"/>
     <w:uiPriority w:val="1"/>
+    <w:semiHidden/>
     <w:unhideWhenUsed/>
   </w:style>
   <w:style w:type="table" w:default="1" w:styleId="TableNormal">
@@ -5746,28 +5741,28 @@
 </file>
 
 <file path=customXml/item1.xml><?xml version="1.0" encoding="utf-8"?>
-<b:Sources xmlns:b="http://schemas.openxmlformats.org/officeDocument/2006/bibliography" xmlns="http://schemas.openxmlformats.org/officeDocument/2006/bibliography" SelectedStyle="\APASixthEditionOfficeOnline.xsl" StyleName="APA" Version="6"/>
-</file>
-
-<file path=customXml/item2.xml><?xml version="1.0" encoding="utf-8"?>
 <go:gDocsCustomXmlDataStorage xmlns:go="http://customooxmlschemas.google.com/" xmlns:r="http://schemas.openxmlformats.org/officeDocument/2006/relationships">
   <go:docsCustomData xmlns:go="http://customooxmlschemas.google.com/" roundtripDataSignature="AMtx7mgLBmCH7oNmjyVYTrnDCsFxp4p7QQ==">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</go:docsCustomData>
 </go:gDocsCustomXmlDataStorage>
 </file>
 
+<file path=customXml/item2.xml><?xml version="1.0" encoding="utf-8"?>
+<b:Sources xmlns:b="http://schemas.openxmlformats.org/officeDocument/2006/bibliography" xmlns="http://schemas.openxmlformats.org/officeDocument/2006/bibliography" SelectedStyle="\APASixthEditionOfficeOnline.xsl" StyleName="APA" Version="6"/>
+</file>
+
 <file path=customXml/itemProps1.xml><?xml version="1.0" encoding="utf-8"?>
-<ds:datastoreItem xmlns:ds="http://schemas.openxmlformats.org/officeDocument/2006/customXml" ds:itemID="{C5EFE62E-73C9-4E05-991C-D773ACE7394A}">
+<ds:datastoreItem xmlns:ds="http://schemas.openxmlformats.org/officeDocument/2006/customXml" ds:itemID="{11111111-1234-1234-1234-123412341234}">
   <ds:schemaRefs>
-    <ds:schemaRef ds:uri="http://schemas.openxmlformats.org/officeDocument/2006/bibliography"/>
+    <ds:schemaRef ds:uri="http://customooxmlschemas.google.com/"/>
+    <ds:schemaRef ds:uri="http://schemas.openxmlformats.org/officeDocument/2006/relationships"/>
   </ds:schemaRefs>
 </ds:datastoreItem>
 </file>
 
 <file path=customXml/itemProps2.xml><?xml version="1.0" encoding="utf-8"?>
-<ds:datastoreItem xmlns:ds="http://schemas.openxmlformats.org/officeDocument/2006/customXml" ds:itemID="{11111111-1234-1234-1234-123412341234}">
+<ds:datastoreItem xmlns:ds="http://schemas.openxmlformats.org/officeDocument/2006/customXml" ds:itemID="{C5EFE62E-73C9-4E05-991C-D773ACE7394A}">
   <ds:schemaRefs>
-    <ds:schemaRef ds:uri="http://customooxmlschemas.google.com/"/>
-    <ds:schemaRef ds:uri="http://schemas.openxmlformats.org/officeDocument/2006/relationships"/>
+    <ds:schemaRef ds:uri="http://schemas.openxmlformats.org/officeDocument/2006/bibliography"/>
   </ds:schemaRefs>
 </ds:datastoreItem>
 </file>

</xml_diff>

<commit_message>
Correcting MMR template syntax (again)
</commit_message>
<xml_diff>
--- a/document-generation/templates/mrr-template.docx
+++ b/document-generation/templates/mrr-template.docx
@@ -139,21 +139,7 @@
         <w:rPr>
           <w:rFonts w:eastAsia="Times"/>
         </w:rPr>
-        <w:t xml:space="preserve">518210 – “Data Processing, Hosting, and Related Services”, DB10 – “IT and Telecom – Compute </w:t>
-      </w:r>
-      <w:proofErr w:type="gramStart"/>
-      <w:r>
-        <w:rPr>
-          <w:rFonts w:eastAsia="Times"/>
-        </w:rPr>
-        <w:t>As</w:t>
-      </w:r>
-      <w:proofErr w:type="gramEnd"/>
-      <w:r>
-        <w:rPr>
-          <w:rFonts w:eastAsia="Times"/>
-        </w:rPr>
-        <w:t xml:space="preserve"> a Service: Mainframe/Servers”</w:t>
+        <w:t>518210 – “Data Processing, Hosting, and Related Services”, DB10 – “IT and Telecom – Compute As a Service: Mainframe/Servers”</w:t>
       </w:r>
     </w:p>
     <w:p>
@@ -521,7 +507,6 @@
               <w:t>{$</w:t>
             </w:r>
             <w:proofErr w:type="spellStart"/>
-            <w:proofErr w:type="gramStart"/>
             <w:r>
               <w:rPr>
                 <w:bCs/>
@@ -532,7 +517,6 @@
               <w:t>.title</w:t>
             </w:r>
             <w:proofErr w:type="spellEnd"/>
-            <w:proofErr w:type="gramEnd"/>
             <w:r>
               <w:t>}</w:t>
             </w:r>
@@ -865,19 +849,11 @@
         <w:t>$</w:t>
       </w:r>
       <w:proofErr w:type="spellStart"/>
-      <w:proofErr w:type="gramStart"/>
-      <w:r>
-        <w:rPr>
-          <w:color w:val="000000" w:themeColor="text1"/>
-        </w:rPr>
-        <w:t>technique.technique</w:t>
-      </w:r>
-      <w:proofErr w:type="gramEnd"/>
-      <w:r>
-        <w:rPr>
-          <w:color w:val="000000" w:themeColor="text1"/>
-        </w:rPr>
-        <w:t>_value</w:t>
+      <w:r>
+        <w:rPr>
+          <w:color w:val="000000" w:themeColor="text1"/>
+        </w:rPr>
+        <w:t>technique.technique_value</w:t>
       </w:r>
       <w:proofErr w:type="spellEnd"/>
       <w:r>
@@ -1301,12 +1277,10 @@
         <w:t xml:space="preserve"> = </w:t>
       </w:r>
       <w:proofErr w:type="spellStart"/>
-      <w:proofErr w:type="gramStart"/>
       <w:r>
         <w:t>fairOpportunity.exceptionToFairOpportunity.substr</w:t>
       </w:r>
       <w:proofErr w:type="spellEnd"/>
-      <w:proofErr w:type="gramEnd"/>
       <w:r>
         <w:t>(-2,1)</w:t>
       </w:r>
@@ -1338,33 +1312,74 @@
         <w:t xml:space="preserve"> === </w:t>
       </w:r>
       <w:r>
-        <w:t>`A</w:t>
-      </w:r>
-      <w:proofErr w:type="gramStart"/>
+        <w:t>`A`</w:t>
+      </w:r>
+      <w:r>
+        <w:t xml:space="preserve"> ? </w:t>
+      </w:r>
       <w:r>
         <w:t>`</w:t>
       </w:r>
       <w:r>
-        <w:t xml:space="preserve"> ?</w:t>
-      </w:r>
-      <w:proofErr w:type="gramEnd"/>
-      <w:r>
-        <w:t xml:space="preserve"> </w:t>
+        <w:t>The agency's need for supplies or services is so urgent that providing a fair opportunity would result in unacceptable delays.</w:t>
       </w:r>
       <w:r>
         <w:t>`</w:t>
       </w:r>
       <w:r>
-        <w:t xml:space="preserve">The agency's need for supplies or services is so urgent that providing a fair opportunity would result in unacceptable </w:t>
-      </w:r>
-      <w:proofErr w:type="gramStart"/>
-      <w:r>
-        <w:t>delays.</w:t>
+        <w:t xml:space="preserve"> : </w:t>
+      </w:r>
+      <w:r>
+        <w:t>``</w:t>
+      </w:r>
+      <w:r>
+        <w:t>}</w:t>
+      </w:r>
+    </w:p>
+    <w:p>
+      <w:pPr>
+        <w:ind w:left="360"/>
+      </w:pPr>
+      <w:r>
+        <w:t xml:space="preserve">{EXEC </w:t>
+      </w:r>
+      <w:proofErr w:type="spellStart"/>
+      <w:r>
+        <w:t>farBtext</w:t>
+      </w:r>
+      <w:proofErr w:type="spellEnd"/>
+      <w:r>
+        <w:t xml:space="preserve"> = </w:t>
+      </w:r>
+      <w:proofErr w:type="spellStart"/>
+      <w:r>
+        <w:t>farRef</w:t>
+      </w:r>
+      <w:proofErr w:type="spellEnd"/>
+      <w:r>
+        <w:t xml:space="preserve"> === </w:t>
       </w:r>
       <w:r>
         <w:t>`</w:t>
       </w:r>
-      <w:proofErr w:type="gramEnd"/>
+      <w:r>
+        <w:t>B</w:t>
+      </w:r>
+      <w:r>
+        <w:t>`</w:t>
+      </w:r>
+      <w:r>
+        <w:t xml:space="preserve"> ? </w:t>
+      </w:r>
+      <w:r>
+        <w:t>`</w:t>
+      </w:r>
+      <w:r>
+        <w:t>Only one awardee is capable of providing the supplies or services required at the level of quality required because the supplies or services ordered are unique or highly specialized.</w:t>
+      </w:r>
+      <w:r>
+        <w:t>`</w:t>
+      </w:r>
       <w:r>
         <w:t xml:space="preserve"> : </w:t>
       </w:r>
@@ -1384,7 +1399,7 @@
       </w:r>
       <w:proofErr w:type="spellStart"/>
       <w:r>
-        <w:t>farBtext</w:t>
+        <w:t>farCtext</w:t>
       </w:r>
       <w:proofErr w:type="spellEnd"/>
       <w:r>
@@ -1402,97 +1417,23 @@
         <w:t>`</w:t>
       </w:r>
       <w:r>
-        <w:t>B</w:t>
-      </w:r>
-      <w:proofErr w:type="gramStart"/>
+        <w:t>C</w:t>
+      </w:r>
       <w:r>
         <w:t>`</w:t>
       </w:r>
       <w:r>
-        <w:t xml:space="preserve"> ?</w:t>
-      </w:r>
-      <w:proofErr w:type="gramEnd"/>
-      <w:r>
-        <w:t xml:space="preserve"> </w:t>
+        <w:t xml:space="preserve"> ? </w:t>
       </w:r>
       <w:r>
         <w:t>`</w:t>
       </w:r>
       <w:r>
-        <w:t xml:space="preserve">Only one awardee is capable of providing the supplies or services required at the level of quality required because the supplies or services ordered are unique or highly </w:t>
-      </w:r>
-      <w:proofErr w:type="gramStart"/>
-      <w:r>
-        <w:t>specialized.</w:t>
+        <w:t>The order must be issued on a sole-source basis in the interest of economy and efficiency because it is a logical follow-on to an order already issued under the contract, provided that all awardees were given a fair opportunity to be considered for the original order.</w:t>
       </w:r>
       <w:r>
         <w:t>`</w:t>
       </w:r>
-      <w:proofErr w:type="gramEnd"/>
-      <w:r>
-        <w:t xml:space="preserve"> : </w:t>
-      </w:r>
-      <w:r>
-        <w:t>``</w:t>
-      </w:r>
-      <w:r>
-        <w:t>}</w:t>
-      </w:r>
-    </w:p>
-    <w:p>
-      <w:pPr>
-        <w:ind w:left="360"/>
-      </w:pPr>
-      <w:r>
-        <w:t xml:space="preserve">{EXEC </w:t>
-      </w:r>
-      <w:proofErr w:type="spellStart"/>
-      <w:r>
-        <w:t>farCtext</w:t>
-      </w:r>
-      <w:proofErr w:type="spellEnd"/>
-      <w:r>
-        <w:t xml:space="preserve"> = </w:t>
-      </w:r>
-      <w:proofErr w:type="spellStart"/>
-      <w:r>
-        <w:t>farRef</w:t>
-      </w:r>
-      <w:proofErr w:type="spellEnd"/>
-      <w:r>
-        <w:t xml:space="preserve"> === </w:t>
-      </w:r>
-      <w:r>
-        <w:t>`</w:t>
-      </w:r>
-      <w:r>
-        <w:t>C</w:t>
-      </w:r>
-      <w:proofErr w:type="gramStart"/>
-      <w:r>
-        <w:t>`</w:t>
-      </w:r>
-      <w:r>
-        <w:t xml:space="preserve"> ?</w:t>
-      </w:r>
-      <w:proofErr w:type="gramEnd"/>
-      <w:r>
-        <w:t xml:space="preserve"> </w:t>
-      </w:r>
-      <w:r>
-        <w:t>`</w:t>
-      </w:r>
-      <w:r>
-        <w:t xml:space="preserve">The order must be issued on a sole-source basis in the interest of economy and efficiency because it is a logical follow-on to an order already issued under the contract, provided that all awardees were given a fair opportunity to be considered for the original </w:t>
-      </w:r>
-      <w:proofErr w:type="gramStart"/>
-      <w:r>
-        <w:t>order.</w:t>
-      </w:r>
-      <w:r>
-        <w:t>`</w:t>
-      </w:r>
-      <w:proofErr w:type="gramEnd"/>
       <w:r>
         <w:t xml:space="preserve"> : </w:t>
       </w:r>
@@ -1702,14 +1643,7 @@
         <w:rPr>
           <w:color w:val="00B050"/>
         </w:rPr>
-        <w:t xml:space="preserve"> == </w:t>
-      </w:r>
-      <w:proofErr w:type="gramStart"/>
-      <w:r>
-        <w:rPr>
-          <w:color w:val="00B050"/>
-        </w:rPr>
-        <w:t>0</w:t>
+        <w:t xml:space="preserve"> == 0</w:t>
       </w:r>
       <w:r>
         <w:rPr>
@@ -1724,7 +1658,6 @@
         </w:rPr>
         <w:t>not</w:t>
       </w:r>
-      <w:proofErr w:type="gramEnd"/>
       <w:r>
         <w:rPr>
           <w:bCs/>
@@ -1794,12 +1727,6 @@
         <w:t>isRequirementFollowOnProcurementSoleSourced</w:t>
       </w:r>
       <w:proofErr w:type="spellEnd"/>
-      <w:r>
-        <w:rPr>
-          <w:color w:val="00B050"/>
-        </w:rPr>
-        <w:t xml:space="preserve"> == true</w:t>
-      </w:r>
       <w:r>
         <w:rPr>
           <w:bCs/>
@@ -1856,8 +1783,18 @@
           <w:right w:val="nil"/>
           <w:between w:val="nil"/>
         </w:pBdr>
-        <w:ind w:hanging="90"/>
-      </w:pPr>
+        <w:rPr>
+          <w:bCs/>
+          <w:color w:val="00B050"/>
+        </w:rPr>
+      </w:pPr>
+      <w:r>
+        <w:rPr>
+          <w:bCs/>
+          <w:color w:val="00B050"/>
+        </w:rPr>
+        <w:t>{END-IF}</w:t>
+      </w:r>
     </w:p>
     <w:p>
       <w:pPr>
@@ -1869,63 +1806,39 @@
           <w:between w:val="nil"/>
         </w:pBdr>
         <w:rPr>
+          <w:color w:val="00B050"/>
+        </w:rPr>
+      </w:pPr>
+      <w:r>
+        <w:rPr>
           <w:bCs/>
           <w:color w:val="00B050"/>
         </w:rPr>
-      </w:pPr>
-      <w:r>
-        <w:rPr>
-          <w:bCs/>
+        <w:t>{</w:t>
+      </w:r>
+      <w:r>
+        <w:rPr>
           <w:color w:val="00B050"/>
         </w:rPr>
-        <w:t>{END-IF}</w:t>
-      </w:r>
-    </w:p>
-    <w:p>
-      <w:pPr>
-        <w:pBdr>
-          <w:top w:val="nil"/>
-          <w:left w:val="nil"/>
-          <w:bottom w:val="nil"/>
-          <w:right w:val="nil"/>
-          <w:between w:val="nil"/>
-        </w:pBdr>
+        <w:t xml:space="preserve">IF </w:t>
+      </w:r>
+      <w:r>
         <w:rPr>
           <w:color w:val="00B050"/>
         </w:rPr>
-      </w:pPr>
-      <w:r>
-        <w:rPr>
-          <w:bCs/>
+        <w:t>!</w:t>
+      </w:r>
+      <w:r>
+        <w:rPr>
           <w:color w:val="00B050"/>
         </w:rPr>
-        <w:t>{</w:t>
+        <w:t>periodOfPerformance.</w:t>
       </w:r>
       <w:r>
         <w:rPr>
           <w:color w:val="00B050"/>
         </w:rPr>
-        <w:t xml:space="preserve">IF </w:t>
-      </w:r>
-      <w:proofErr w:type="spellStart"/>
-      <w:r>
-        <w:rPr>
-          <w:color w:val="00B050"/>
-        </w:rPr>
-        <w:t>periodOfPerformance.</w:t>
-      </w:r>
-      <w:r>
-        <w:rPr>
-          <w:color w:val="00B050"/>
-        </w:rPr>
         <w:t>isRequirementFollowOnProcurementSoleSourced</w:t>
-      </w:r>
-      <w:proofErr w:type="spellEnd"/>
-      <w:r>
-        <w:rPr>
-          <w:color w:val="00B050"/>
-        </w:rPr>
-        <w:t xml:space="preserve"> == false</w:t>
       </w:r>
       <w:r>
         <w:rPr>
@@ -1967,18 +1880,6 @@
           <w:right w:val="nil"/>
           <w:between w:val="nil"/>
         </w:pBdr>
-        <w:ind w:hanging="90"/>
-      </w:pPr>
-    </w:p>
-    <w:p>
-      <w:pPr>
-        <w:pBdr>
-          <w:top w:val="nil"/>
-          <w:left w:val="nil"/>
-          <w:bottom w:val="nil"/>
-          <w:right w:val="nil"/>
-          <w:between w:val="nil"/>
-        </w:pBdr>
       </w:pPr>
       <w:r>
         <w:rPr>
@@ -2015,24 +1916,13 @@
         <w:ind w:hanging="450"/>
       </w:pPr>
       <w:r>
-        <w:t xml:space="preserve">Identify prior procurement </w:t>
-      </w:r>
-      <w:proofErr w:type="gramStart"/>
-      <w:r>
-        <w:t>history:</w:t>
+        <w:t>Identify prior procurement history:</w:t>
       </w:r>
       <w:r>
         <w:rPr>
           <w:color w:val="00B050"/>
         </w:rPr>
-        <w:t>{</w:t>
-      </w:r>
-      <w:proofErr w:type="gramEnd"/>
-      <w:r>
-        <w:rPr>
-          <w:color w:val="00B050"/>
-        </w:rPr>
-        <w:t xml:space="preserve">IF </w:t>
+        <w:t xml:space="preserve">{IF </w:t>
       </w:r>
       <w:proofErr w:type="spellStart"/>
       <w:r>
@@ -2194,7 +2084,6 @@
         <w:t>$</w:t>
       </w:r>
       <w:proofErr w:type="spellStart"/>
-      <w:proofErr w:type="gramStart"/>
       <w:r>
         <w:rPr>
           <w:color w:val="000000" w:themeColor="text1"/>
@@ -2202,7 +2091,6 @@
         <w:t>contract.contractNumber</w:t>
       </w:r>
       <w:proofErr w:type="spellEnd"/>
-      <w:proofErr w:type="gramEnd"/>
       <w:r>
         <w:rPr>
           <w:color w:val="000000" w:themeColor="text1"/>
@@ -2237,7 +2125,6 @@
         <w:t>$</w:t>
       </w:r>
       <w:proofErr w:type="spellStart"/>
-      <w:proofErr w:type="gramStart"/>
       <w:r>
         <w:rPr>
           <w:color w:val="000000" w:themeColor="text1"/>
@@ -2245,7 +2132,6 @@
         <w:t>contract.taskDeliveryOrderNumber</w:t>
       </w:r>
       <w:proofErr w:type="spellEnd"/>
-      <w:proofErr w:type="gramEnd"/>
       <w:r>
         <w:rPr>
           <w:color w:val="000000" w:themeColor="text1"/>
@@ -2280,7 +2166,6 @@
         <w:t>$</w:t>
       </w:r>
       <w:proofErr w:type="spellStart"/>
-      <w:proofErr w:type="gramStart"/>
       <w:r>
         <w:rPr>
           <w:color w:val="000000" w:themeColor="text1"/>
@@ -2288,7 +2173,6 @@
         <w:t>contract.contractOrderStartDate</w:t>
       </w:r>
       <w:proofErr w:type="spellEnd"/>
-      <w:proofErr w:type="gramEnd"/>
       <w:r>
         <w:rPr>
           <w:color w:val="000000" w:themeColor="text1"/>
@@ -2352,7 +2236,6 @@
         <w:rPr>
           <w:color w:val="000000" w:themeColor="text1"/>
         </w:rPr>
-        <w:lastRenderedPageBreak/>
         <w:t>Competitive Status: {</w:t>
       </w:r>
       <w:r>
@@ -2362,7 +2245,6 @@
         <w:t>$</w:t>
       </w:r>
       <w:proofErr w:type="spellStart"/>
-      <w:proofErr w:type="gramStart"/>
       <w:r>
         <w:rPr>
           <w:color w:val="000000" w:themeColor="text1"/>
@@ -2370,7 +2252,6 @@
         <w:t>contract.competitiveStatus</w:t>
       </w:r>
       <w:proofErr w:type="spellEnd"/>
-      <w:proofErr w:type="gramEnd"/>
       <w:r>
         <w:rPr>
           <w:color w:val="000000" w:themeColor="text1"/>
@@ -2405,7 +2286,6 @@
         <w:t>$</w:t>
       </w:r>
       <w:proofErr w:type="spellStart"/>
-      <w:proofErr w:type="gramStart"/>
       <w:r>
         <w:rPr>
           <w:color w:val="000000" w:themeColor="text1"/>
@@ -2413,7 +2293,6 @@
         <w:t>contract.businessSize</w:t>
       </w:r>
       <w:proofErr w:type="spellEnd"/>
-      <w:proofErr w:type="gramEnd"/>
       <w:r>
         <w:rPr>
           <w:color w:val="000000" w:themeColor="text1"/>
@@ -2439,21 +2318,8 @@
         <w:rPr>
           <w:color w:val="00B050"/>
         </w:rPr>
-        <w:t xml:space="preserve">{END-FOR </w:t>
-      </w:r>
-      <w:proofErr w:type="gramStart"/>
-      <w:r>
-        <w:rPr>
-          <w:color w:val="00B050"/>
-        </w:rPr>
-        <w:t>contract}{</w:t>
-      </w:r>
-      <w:proofErr w:type="gramEnd"/>
-      <w:r>
-        <w:rPr>
-          <w:color w:val="00B050"/>
-        </w:rPr>
-        <w:t>END-IF}</w:t>
+        <w:lastRenderedPageBreak/>
+        <w:t>{END-FOR contract}{END-IF}</w:t>
       </w:r>
     </w:p>
     <w:p>
@@ -5741,28 +5607,28 @@
 </file>
 
 <file path=customXml/item1.xml><?xml version="1.0" encoding="utf-8"?>
+<b:Sources xmlns:b="http://schemas.openxmlformats.org/officeDocument/2006/bibliography" xmlns="http://schemas.openxmlformats.org/officeDocument/2006/bibliography" SelectedStyle="\APASixthEditionOfficeOnline.xsl" StyleName="APA" Version="6"/>
+</file>
+
+<file path=customXml/item2.xml><?xml version="1.0" encoding="utf-8"?>
 <go:gDocsCustomXmlDataStorage xmlns:go="http://customooxmlschemas.google.com/" xmlns:r="http://schemas.openxmlformats.org/officeDocument/2006/relationships">
   <go:docsCustomData xmlns:go="http://customooxmlschemas.google.com/" roundtripDataSignature="AMtx7mgLBmCH7oNmjyVYTrnDCsFxp4p7QQ==">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</go:docsCustomData>
 </go:gDocsCustomXmlDataStorage>
 </file>
 
-<file path=customXml/item2.xml><?xml version="1.0" encoding="utf-8"?>
-<b:Sources xmlns:b="http://schemas.openxmlformats.org/officeDocument/2006/bibliography" xmlns="http://schemas.openxmlformats.org/officeDocument/2006/bibliography" SelectedStyle="\APASixthEditionOfficeOnline.xsl" StyleName="APA" Version="6"/>
-</file>
-
 <file path=customXml/itemProps1.xml><?xml version="1.0" encoding="utf-8"?>
-<ds:datastoreItem xmlns:ds="http://schemas.openxmlformats.org/officeDocument/2006/customXml" ds:itemID="{11111111-1234-1234-1234-123412341234}">
+<ds:datastoreItem xmlns:ds="http://schemas.openxmlformats.org/officeDocument/2006/customXml" ds:itemID="{C5EFE62E-73C9-4E05-991C-D773ACE7394A}">
   <ds:schemaRefs>
-    <ds:schemaRef ds:uri="http://customooxmlschemas.google.com/"/>
-    <ds:schemaRef ds:uri="http://schemas.openxmlformats.org/officeDocument/2006/relationships"/>
+    <ds:schemaRef ds:uri="http://schemas.openxmlformats.org/officeDocument/2006/bibliography"/>
   </ds:schemaRefs>
 </ds:datastoreItem>
 </file>
 
 <file path=customXml/itemProps2.xml><?xml version="1.0" encoding="utf-8"?>
-<ds:datastoreItem xmlns:ds="http://schemas.openxmlformats.org/officeDocument/2006/customXml" ds:itemID="{C5EFE62E-73C9-4E05-991C-D773ACE7394A}">
+<ds:datastoreItem xmlns:ds="http://schemas.openxmlformats.org/officeDocument/2006/customXml" ds:itemID="{11111111-1234-1234-1234-123412341234}">
   <ds:schemaRefs>
-    <ds:schemaRef ds:uri="http://schemas.openxmlformats.org/officeDocument/2006/bibliography"/>
+    <ds:schemaRef ds:uri="http://customooxmlschemas.google.com/"/>
+    <ds:schemaRef ds:uri="http://schemas.openxmlformats.org/officeDocument/2006/relationships"/>
   </ds:schemaRefs>
 </ds:datastoreItem>
 </file>

</xml_diff>